<commit_message>
Avancement de ma partie du rapport. Plus que 7 sections à compléter!
</commit_message>
<xml_diff>
--- a/documents/Rapport_lazhar.docx
+++ b/documents/Rapport_lazhar.docx
@@ -54,14 +54,34 @@
                           <w:szCs w:val="80"/>
                         </w:rPr>
                       </w:pPr>
+                      <w:proofErr w:type="spellStart"/>
                       <w:r>
                         <w:rPr>
                           <w:color w:val="FFFFFF"/>
                           <w:sz w:val="80"/>
                           <w:szCs w:val="80"/>
                         </w:rPr>
-                        <w:t>Tower Defense</w:t>
+                        <w:t>Tower</w:t>
                       </w:r>
+                      <w:proofErr w:type="spellEnd"/>
+                      <w:r>
+                        <w:rPr>
+                          <w:color w:val="FFFFFF"/>
+                          <w:sz w:val="80"/>
+                          <w:szCs w:val="80"/>
+                        </w:rPr>
+                        <w:t xml:space="preserve"> </w:t>
+                      </w:r>
+                      <w:proofErr w:type="spellStart"/>
+                      <w:r>
+                        <w:rPr>
+                          <w:color w:val="FFFFFF"/>
+                          <w:sz w:val="80"/>
+                          <w:szCs w:val="80"/>
+                        </w:rPr>
+                        <w:t>Defense</w:t>
+                      </w:r>
+                      <w:proofErr w:type="spellEnd"/>
                     </w:p>
                     <w:p>
                       <w:pPr>
@@ -102,7 +122,35 @@
                         <w:rPr>
                           <w:color w:val="FFFFFF"/>
                         </w:rPr>
-                        <w:t>Création d’une variante du célèbre jeu Tower Defense dans le cadre d’un cours d’algorithmique.</w:t>
+                        <w:t xml:space="preserve">Création d’une variante du célèbre jeu </w:t>
+                      </w:r>
+                      <w:proofErr w:type="spellStart"/>
+                      <w:r>
+                        <w:rPr>
+                          <w:color w:val="FFFFFF"/>
+                        </w:rPr>
+                        <w:t>Tower</w:t>
+                      </w:r>
+                      <w:proofErr w:type="spellEnd"/>
+                      <w:r>
+                        <w:rPr>
+                          <w:color w:val="FFFFFF"/>
+                        </w:rPr>
+                        <w:t xml:space="preserve"> </w:t>
+                      </w:r>
+                      <w:proofErr w:type="spellStart"/>
+                      <w:r>
+                        <w:rPr>
+                          <w:color w:val="FFFFFF"/>
+                        </w:rPr>
+                        <w:t>Defense</w:t>
+                      </w:r>
+                      <w:proofErr w:type="spellEnd"/>
+                      <w:r>
+                        <w:rPr>
+                          <w:color w:val="FFFFFF"/>
+                        </w:rPr>
+                        <w:t xml:space="preserve"> dans le cadre d’un cours d’algorithmique.</w:t>
                       </w:r>
                     </w:p>
                     <w:p>
@@ -240,8 +288,20 @@
                           <w:szCs w:val="22"/>
                           <w:lang w:eastAsia="en-US"/>
                         </w:rPr>
-                        <w:t>Lazhar Farjallah / Aurélien Da Campo / Pierre-Dominique Putallaz</w:t>
+                        <w:t xml:space="preserve">Lazhar Farjallah / Aurélien Da Campo / Pierre-Dominique </w:t>
                       </w:r>
+                      <w:proofErr w:type="spellStart"/>
+                      <w:r>
+                        <w:rPr>
+                          <w:rFonts w:ascii="Calibri" w:hAnsi="Calibri"/>
+                          <w:color w:val="FFFFFF"/>
+                          <w:sz w:val="22"/>
+                          <w:szCs w:val="22"/>
+                          <w:lang w:eastAsia="en-US"/>
+                        </w:rPr>
+                        <w:t>Putallaz</w:t>
+                      </w:r>
+                      <w:proofErr w:type="spellEnd"/>
                     </w:p>
                     <w:p>
                       <w:pPr>
@@ -257,12 +317,28 @@
                         </w:rPr>
                         <w:t xml:space="preserve"> </w:t>
                       </w:r>
+                      <w:proofErr w:type="spellStart"/>
                       <w:r>
                         <w:rPr>
                           <w:color w:val="FFFFFF"/>
                         </w:rPr>
-                        <w:t>Heig-vd</w:t>
+                        <w:t>Heig</w:t>
                       </w:r>
+                      <w:proofErr w:type="spellEnd"/>
+                      <w:r>
+                        <w:rPr>
+                          <w:color w:val="FFFFFF"/>
+                        </w:rPr>
+                        <w:t>-</w:t>
+                      </w:r>
+                      <w:proofErr w:type="spellStart"/>
+                      <w:r>
+                        <w:rPr>
+                          <w:color w:val="FFFFFF"/>
+                        </w:rPr>
+                        <w:t>vd</w:t>
+                      </w:r>
+                      <w:proofErr w:type="spellEnd"/>
                     </w:p>
                     <w:p>
                       <w:pPr>
@@ -401,7 +477,7 @@
           <w:r>
             <w:fldChar w:fldCharType="separate"/>
           </w:r>
-          <w:hyperlink w:anchor="_Toc248740874" w:history="1">
+          <w:hyperlink w:anchor="_Toc249948708" w:history="1">
             <w:r>
               <w:rPr>
                 <w:rStyle w:val="Lienhypertexte"/>
@@ -439,7 +515,7 @@
               <w:rPr>
                 <w:webHidden/>
               </w:rPr>
-              <w:instrText xml:space="preserve"> PAGEREF _Toc248740874 \h </w:instrText>
+              <w:instrText xml:space="preserve"> PAGEREF _Toc249948708 \h </w:instrText>
             </w:r>
             <w:r>
               <w:rPr>
@@ -481,7 +557,7 @@
               <w:lang w:val="fr-CH" w:eastAsia="fr-CH"/>
             </w:rPr>
           </w:pPr>
-          <w:hyperlink w:anchor="_Toc248740875" w:history="1">
+          <w:hyperlink w:anchor="_Toc249948709" w:history="1">
             <w:r>
               <w:rPr>
                 <w:rStyle w:val="Lienhypertexte"/>
@@ -527,7 +603,7 @@
                 <w:noProof/>
                 <w:webHidden/>
               </w:rPr>
-              <w:instrText xml:space="preserve"> PAGEREF _Toc248740875 \h </w:instrText>
+              <w:instrText xml:space="preserve"> PAGEREF _Toc249948709 \h </w:instrText>
             </w:r>
             <w:r>
               <w:rPr>
@@ -573,7 +649,7 @@
               <w:lang w:val="fr-CH" w:eastAsia="fr-CH"/>
             </w:rPr>
           </w:pPr>
-          <w:hyperlink w:anchor="_Toc248740876" w:history="1">
+          <w:hyperlink w:anchor="_Toc249948710" w:history="1">
             <w:r>
               <w:rPr>
                 <w:rStyle w:val="Lienhypertexte"/>
@@ -619,7 +695,7 @@
                 <w:noProof/>
                 <w:webHidden/>
               </w:rPr>
-              <w:instrText xml:space="preserve"> PAGEREF _Toc248740876 \h </w:instrText>
+              <w:instrText xml:space="preserve"> PAGEREF _Toc249948710 \h </w:instrText>
             </w:r>
             <w:r>
               <w:rPr>
@@ -665,7 +741,7 @@
               <w:lang w:val="fr-CH" w:eastAsia="fr-CH"/>
             </w:rPr>
           </w:pPr>
-          <w:hyperlink w:anchor="_Toc248740877" w:history="1">
+          <w:hyperlink w:anchor="_Toc249948711" w:history="1">
             <w:r>
               <w:rPr>
                 <w:rStyle w:val="Lienhypertexte"/>
@@ -711,7 +787,7 @@
                 <w:noProof/>
                 <w:webHidden/>
               </w:rPr>
-              <w:instrText xml:space="preserve"> PAGEREF _Toc248740877 \h </w:instrText>
+              <w:instrText xml:space="preserve"> PAGEREF _Toc249948711 \h </w:instrText>
             </w:r>
             <w:r>
               <w:rPr>
@@ -757,7 +833,7 @@
               <w:lang w:val="fr-CH" w:eastAsia="fr-CH"/>
             </w:rPr>
           </w:pPr>
-          <w:hyperlink w:anchor="_Toc248740878" w:history="1">
+          <w:hyperlink w:anchor="_Toc249948712" w:history="1">
             <w:r>
               <w:rPr>
                 <w:rStyle w:val="Lienhypertexte"/>
@@ -801,7 +877,7 @@
                 <w:noProof/>
                 <w:webHidden/>
               </w:rPr>
-              <w:instrText xml:space="preserve"> PAGEREF _Toc248740878 \h </w:instrText>
+              <w:instrText xml:space="preserve"> PAGEREF _Toc249948712 \h </w:instrText>
             </w:r>
             <w:r>
               <w:rPr>
@@ -845,7 +921,7 @@
               <w:lang w:val="fr-CH" w:eastAsia="fr-CH"/>
             </w:rPr>
           </w:pPr>
-          <w:hyperlink w:anchor="_Toc248740879" w:history="1">
+          <w:hyperlink w:anchor="_Toc249948713" w:history="1">
             <w:r>
               <w:rPr>
                 <w:rStyle w:val="Lienhypertexte"/>
@@ -883,7 +959,7 @@
               <w:rPr>
                 <w:webHidden/>
               </w:rPr>
-              <w:instrText xml:space="preserve"> PAGEREF _Toc248740879 \h </w:instrText>
+              <w:instrText xml:space="preserve"> PAGEREF _Toc249948713 \h </w:instrText>
             </w:r>
             <w:r>
               <w:rPr>
@@ -925,7 +1001,7 @@
               <w:lang w:val="fr-CH" w:eastAsia="fr-CH"/>
             </w:rPr>
           </w:pPr>
-          <w:hyperlink w:anchor="_Toc248740880" w:history="1">
+          <w:hyperlink w:anchor="_Toc249948714" w:history="1">
             <w:r>
               <w:rPr>
                 <w:rStyle w:val="Lienhypertexte"/>
@@ -990,7 +1066,7 @@
                 <w:noProof/>
                 <w:webHidden/>
               </w:rPr>
-              <w:instrText xml:space="preserve"> PAGEREF _Toc248740880 \h </w:instrText>
+              <w:instrText xml:space="preserve"> PAGEREF _Toc249948714 \h </w:instrText>
             </w:r>
             <w:r>
               <w:rPr>
@@ -1011,6 +1087,186 @@
                 <w:webHidden/>
               </w:rPr>
               <w:t>6</w:t>
+            </w:r>
+            <w:r>
+              <w:rPr>
+                <w:noProof/>
+                <w:webHidden/>
+              </w:rPr>
+              <w:fldChar w:fldCharType="end"/>
+            </w:r>
+          </w:hyperlink>
+        </w:p>
+        <w:p>
+          <w:pPr>
+            <w:pStyle w:val="TM3"/>
+            <w:tabs>
+              <w:tab w:val="left" w:pos="1819"/>
+              <w:tab w:val="right" w:leader="dot" w:pos="9060"/>
+            </w:tabs>
+            <w:rPr>
+              <w:rFonts w:asciiTheme="minorHAnsi" w:eastAsiaTheme="minorEastAsia" w:hAnsiTheme="minorHAnsi" w:cstheme="minorBidi"/>
+              <w:noProof/>
+              <w:sz w:val="22"/>
+              <w:szCs w:val="22"/>
+              <w:lang w:val="fr-CH" w:eastAsia="fr-CH"/>
+            </w:rPr>
+          </w:pPr>
+          <w:hyperlink w:anchor="_Toc249948715" w:history="1">
+            <w:r>
+              <w:rPr>
+                <w:rStyle w:val="Lienhypertexte"/>
+                <w:noProof/>
+              </w:rPr>
+              <w:t>2.1.1</w:t>
+            </w:r>
+            <w:r>
+              <w:rPr>
+                <w:rFonts w:asciiTheme="minorHAnsi" w:eastAsiaTheme="minorEastAsia" w:hAnsiTheme="minorHAnsi" w:cstheme="minorBidi"/>
+                <w:noProof/>
+                <w:sz w:val="22"/>
+                <w:szCs w:val="22"/>
+                <w:lang w:val="fr-CH" w:eastAsia="fr-CH"/>
+              </w:rPr>
+              <w:tab/>
+            </w:r>
+            <w:r>
+              <w:rPr>
+                <w:rStyle w:val="Lienhypertexte"/>
+                <w:noProof/>
+              </w:rPr>
+              <w:t>Outils algorithmiques</w:t>
+            </w:r>
+            <w:r>
+              <w:rPr>
+                <w:noProof/>
+                <w:webHidden/>
+              </w:rPr>
+              <w:tab/>
+            </w:r>
+            <w:r>
+              <w:rPr>
+                <w:noProof/>
+                <w:webHidden/>
+              </w:rPr>
+              <w:fldChar w:fldCharType="begin"/>
+            </w:r>
+            <w:r>
+              <w:rPr>
+                <w:noProof/>
+                <w:webHidden/>
+              </w:rPr>
+              <w:instrText xml:space="preserve"> PAGEREF _Toc249948715 \h </w:instrText>
+            </w:r>
+            <w:r>
+              <w:rPr>
+                <w:noProof/>
+                <w:webHidden/>
+              </w:rPr>
+            </w:r>
+            <w:r>
+              <w:rPr>
+                <w:noProof/>
+                <w:webHidden/>
+              </w:rPr>
+              <w:fldChar w:fldCharType="separate"/>
+            </w:r>
+            <w:r>
+              <w:rPr>
+                <w:noProof/>
+                <w:webHidden/>
+              </w:rPr>
+              <w:t>6</w:t>
+            </w:r>
+            <w:r>
+              <w:rPr>
+                <w:noProof/>
+                <w:webHidden/>
+              </w:rPr>
+              <w:fldChar w:fldCharType="end"/>
+            </w:r>
+          </w:hyperlink>
+        </w:p>
+        <w:p>
+          <w:pPr>
+            <w:pStyle w:val="TM3"/>
+            <w:tabs>
+              <w:tab w:val="left" w:pos="1819"/>
+              <w:tab w:val="right" w:leader="dot" w:pos="9060"/>
+            </w:tabs>
+            <w:rPr>
+              <w:rFonts w:asciiTheme="minorHAnsi" w:eastAsiaTheme="minorEastAsia" w:hAnsiTheme="minorHAnsi" w:cstheme="minorBidi"/>
+              <w:noProof/>
+              <w:sz w:val="22"/>
+              <w:szCs w:val="22"/>
+              <w:lang w:val="fr-CH" w:eastAsia="fr-CH"/>
+            </w:rPr>
+          </w:pPr>
+          <w:hyperlink w:anchor="_Toc249948716" w:history="1">
+            <w:r>
+              <w:rPr>
+                <w:rStyle w:val="Lienhypertexte"/>
+                <w:noProof/>
+              </w:rPr>
+              <w:t>2.1.2</w:t>
+            </w:r>
+            <w:r>
+              <w:rPr>
+                <w:rFonts w:asciiTheme="minorHAnsi" w:eastAsiaTheme="minorEastAsia" w:hAnsiTheme="minorHAnsi" w:cstheme="minorBidi"/>
+                <w:noProof/>
+                <w:sz w:val="22"/>
+                <w:szCs w:val="22"/>
+                <w:lang w:val="fr-CH" w:eastAsia="fr-CH"/>
+              </w:rPr>
+              <w:tab/>
+            </w:r>
+            <w:r>
+              <w:rPr>
+                <w:rStyle w:val="Lienhypertexte"/>
+                <w:noProof/>
+              </w:rPr>
+              <w:t>Complexité</w:t>
+            </w:r>
+            <w:r>
+              <w:rPr>
+                <w:noProof/>
+                <w:webHidden/>
+              </w:rPr>
+              <w:tab/>
+            </w:r>
+            <w:r>
+              <w:rPr>
+                <w:noProof/>
+                <w:webHidden/>
+              </w:rPr>
+              <w:fldChar w:fldCharType="begin"/>
+            </w:r>
+            <w:r>
+              <w:rPr>
+                <w:noProof/>
+                <w:webHidden/>
+              </w:rPr>
+              <w:instrText xml:space="preserve"> PAGEREF _Toc249948716 \h </w:instrText>
+            </w:r>
+            <w:r>
+              <w:rPr>
+                <w:noProof/>
+                <w:webHidden/>
+              </w:rPr>
+            </w:r>
+            <w:r>
+              <w:rPr>
+                <w:noProof/>
+                <w:webHidden/>
+              </w:rPr>
+              <w:fldChar w:fldCharType="separate"/>
+            </w:r>
+            <w:r>
+              <w:rPr>
+                <w:noProof/>
+                <w:webHidden/>
+              </w:rPr>
+              <w:t>7</w:t>
             </w:r>
             <w:r>
               <w:rPr>
@@ -1036,7 +1292,7 @@
               <w:lang w:val="fr-CH" w:eastAsia="fr-CH"/>
             </w:rPr>
           </w:pPr>
-          <w:hyperlink w:anchor="_Toc248740881" w:history="1">
+          <w:hyperlink w:anchor="_Toc249948717" w:history="1">
             <w:r>
               <w:rPr>
                 <w:rStyle w:val="Lienhypertexte"/>
@@ -1101,7 +1357,7 @@
                 <w:noProof/>
                 <w:webHidden/>
               </w:rPr>
-              <w:instrText xml:space="preserve"> PAGEREF _Toc248740881 \h </w:instrText>
+              <w:instrText xml:space="preserve"> PAGEREF _Toc249948717 \h </w:instrText>
             </w:r>
             <w:r>
               <w:rPr>
@@ -1121,7 +1377,7 @@
                 <w:noProof/>
                 <w:webHidden/>
               </w:rPr>
-              <w:t>6</w:t>
+              <w:t>7</w:t>
             </w:r>
             <w:r>
               <w:rPr>
@@ -1147,7 +1403,7 @@
               <w:lang w:val="fr-CH" w:eastAsia="fr-CH"/>
             </w:rPr>
           </w:pPr>
-          <w:hyperlink w:anchor="_Toc248740882" w:history="1">
+          <w:hyperlink w:anchor="_Toc249948718" w:history="1">
             <w:r>
               <w:rPr>
                 <w:rStyle w:val="Lienhypertexte"/>
@@ -1212,7 +1468,7 @@
                 <w:noProof/>
                 <w:webHidden/>
               </w:rPr>
-              <w:instrText xml:space="preserve"> PAGEREF _Toc248740882 \h </w:instrText>
+              <w:instrText xml:space="preserve"> PAGEREF _Toc249948718 \h </w:instrText>
             </w:r>
             <w:r>
               <w:rPr>
@@ -1232,7 +1488,7 @@
                 <w:noProof/>
                 <w:webHidden/>
               </w:rPr>
-              <w:t>6</w:t>
+              <w:t>8</w:t>
             </w:r>
             <w:r>
               <w:rPr>
@@ -1258,7 +1514,7 @@
               <w:lang w:val="fr-CH" w:eastAsia="fr-CH"/>
             </w:rPr>
           </w:pPr>
-          <w:hyperlink w:anchor="_Toc248740883" w:history="1">
+          <w:hyperlink w:anchor="_Toc249948719" w:history="1">
             <w:r>
               <w:rPr>
                 <w:rStyle w:val="Lienhypertexte"/>
@@ -1322,7 +1578,7 @@
                 <w:noProof/>
                 <w:webHidden/>
               </w:rPr>
-              <w:instrText xml:space="preserve"> PAGEREF _Toc248740883 \h </w:instrText>
+              <w:instrText xml:space="preserve"> PAGEREF _Toc249948719 \h </w:instrText>
             </w:r>
             <w:r>
               <w:rPr>
@@ -1342,7 +1598,7 @@
                 <w:noProof/>
                 <w:webHidden/>
               </w:rPr>
-              <w:t>6</w:t>
+              <w:t>8</w:t>
             </w:r>
             <w:r>
               <w:rPr>
@@ -1366,7 +1622,7 @@
               <w:lang w:val="fr-CH" w:eastAsia="fr-CH"/>
             </w:rPr>
           </w:pPr>
-          <w:hyperlink w:anchor="_Toc248740884" w:history="1">
+          <w:hyperlink w:anchor="_Toc249948720" w:history="1">
             <w:r>
               <w:rPr>
                 <w:rStyle w:val="Lienhypertexte"/>
@@ -1404,7 +1660,7 @@
               <w:rPr>
                 <w:webHidden/>
               </w:rPr>
-              <w:instrText xml:space="preserve"> PAGEREF _Toc248740884 \h </w:instrText>
+              <w:instrText xml:space="preserve"> PAGEREF _Toc249948720 \h </w:instrText>
             </w:r>
             <w:r>
               <w:rPr>
@@ -1421,7 +1677,7 @@
               <w:rPr>
                 <w:webHidden/>
               </w:rPr>
-              <w:t>7</w:t>
+              <w:t>9</w:t>
             </w:r>
             <w:r>
               <w:rPr>
@@ -1446,7 +1702,7 @@
               <w:lang w:val="fr-CH" w:eastAsia="fr-CH"/>
             </w:rPr>
           </w:pPr>
-          <w:hyperlink w:anchor="_Toc248740885" w:history="1">
+          <w:hyperlink w:anchor="_Toc249948721" w:history="1">
             <w:r>
               <w:rPr>
                 <w:rStyle w:val="Lienhypertexte"/>
@@ -1492,7 +1748,7 @@
                 <w:noProof/>
                 <w:webHidden/>
               </w:rPr>
-              <w:instrText xml:space="preserve"> PAGEREF _Toc248740885 \h </w:instrText>
+              <w:instrText xml:space="preserve"> PAGEREF _Toc249948721 \h </w:instrText>
             </w:r>
             <w:r>
               <w:rPr>
@@ -1512,7 +1768,7 @@
                 <w:noProof/>
                 <w:webHidden/>
               </w:rPr>
-              <w:t>7</w:t>
+              <w:t>9</w:t>
             </w:r>
             <w:r>
               <w:rPr>
@@ -1538,7 +1794,7 @@
               <w:lang w:val="fr-CH" w:eastAsia="fr-CH"/>
             </w:rPr>
           </w:pPr>
-          <w:hyperlink w:anchor="_Toc248740886" w:history="1">
+          <w:hyperlink w:anchor="_Toc249948722" w:history="1">
             <w:r>
               <w:rPr>
                 <w:rStyle w:val="Lienhypertexte"/>
@@ -1582,7 +1838,7 @@
                 <w:noProof/>
                 <w:webHidden/>
               </w:rPr>
-              <w:instrText xml:space="preserve"> PAGEREF _Toc248740886 \h </w:instrText>
+              <w:instrText xml:space="preserve"> PAGEREF _Toc249948722 \h </w:instrText>
             </w:r>
             <w:r>
               <w:rPr>
@@ -1602,7 +1858,7 @@
                 <w:noProof/>
                 <w:webHidden/>
               </w:rPr>
-              <w:t>7</w:t>
+              <w:t>9</w:t>
             </w:r>
             <w:r>
               <w:rPr>
@@ -1628,7 +1884,7 @@
               <w:lang w:val="fr-CH" w:eastAsia="fr-CH"/>
             </w:rPr>
           </w:pPr>
-          <w:hyperlink w:anchor="_Toc248740887" w:history="1">
+          <w:hyperlink w:anchor="_Toc249948723" w:history="1">
             <w:r>
               <w:rPr>
                 <w:rStyle w:val="Lienhypertexte"/>
@@ -1672,7 +1928,7 @@
                 <w:noProof/>
                 <w:webHidden/>
               </w:rPr>
-              <w:instrText xml:space="preserve"> PAGEREF _Toc248740887 \h </w:instrText>
+              <w:instrText xml:space="preserve"> PAGEREF _Toc249948723 \h </w:instrText>
             </w:r>
             <w:r>
               <w:rPr>
@@ -1692,7 +1948,7 @@
                 <w:noProof/>
                 <w:webHidden/>
               </w:rPr>
-              <w:t>7</w:t>
+              <w:t>9</w:t>
             </w:r>
             <w:r>
               <w:rPr>
@@ -1718,7 +1974,7 @@
               <w:lang w:val="fr-CH" w:eastAsia="fr-CH"/>
             </w:rPr>
           </w:pPr>
-          <w:hyperlink w:anchor="_Toc248740888" w:history="1">
+          <w:hyperlink w:anchor="_Toc249948724" w:history="1">
             <w:r>
               <w:rPr>
                 <w:rStyle w:val="Lienhypertexte"/>
@@ -1762,7 +2018,7 @@
                 <w:noProof/>
                 <w:webHidden/>
               </w:rPr>
-              <w:instrText xml:space="preserve"> PAGEREF _Toc248740888 \h </w:instrText>
+              <w:instrText xml:space="preserve"> PAGEREF _Toc249948724 \h </w:instrText>
             </w:r>
             <w:r>
               <w:rPr>
@@ -1782,7 +2038,7 @@
                 <w:noProof/>
                 <w:webHidden/>
               </w:rPr>
-              <w:t>7</w:t>
+              <w:t>9</w:t>
             </w:r>
             <w:r>
               <w:rPr>
@@ -1808,7 +2064,7 @@
               <w:lang w:val="fr-CH" w:eastAsia="fr-CH"/>
             </w:rPr>
           </w:pPr>
-          <w:hyperlink w:anchor="_Toc248740889" w:history="1">
+          <w:hyperlink w:anchor="_Toc249948725" w:history="1">
             <w:r>
               <w:rPr>
                 <w:rStyle w:val="Lienhypertexte"/>
@@ -1860,7 +2116,7 @@
                 <w:noProof/>
                 <w:webHidden/>
               </w:rPr>
-              <w:instrText xml:space="preserve"> PAGEREF _Toc248740889 \h </w:instrText>
+              <w:instrText xml:space="preserve"> PAGEREF _Toc249948725 \h </w:instrText>
             </w:r>
             <w:r>
               <w:rPr>
@@ -1880,7 +2136,7 @@
                 <w:noProof/>
                 <w:webHidden/>
               </w:rPr>
-              <w:t>7</w:t>
+              <w:t>9</w:t>
             </w:r>
             <w:r>
               <w:rPr>
@@ -1906,7 +2162,7 @@
               <w:lang w:val="fr-CH" w:eastAsia="fr-CH"/>
             </w:rPr>
           </w:pPr>
-          <w:hyperlink w:anchor="_Toc248740890" w:history="1">
+          <w:hyperlink w:anchor="_Toc249948726" w:history="1">
             <w:r>
               <w:rPr>
                 <w:rStyle w:val="Lienhypertexte"/>
@@ -1958,7 +2214,7 @@
                 <w:noProof/>
                 <w:webHidden/>
               </w:rPr>
-              <w:instrText xml:space="preserve"> PAGEREF _Toc248740890 \h </w:instrText>
+              <w:instrText xml:space="preserve"> PAGEREF _Toc249948726 \h </w:instrText>
             </w:r>
             <w:r>
               <w:rPr>
@@ -1978,7 +2234,7 @@
                 <w:noProof/>
                 <w:webHidden/>
               </w:rPr>
-              <w:t>7</w:t>
+              <w:t>9</w:t>
             </w:r>
             <w:r>
               <w:rPr>
@@ -2004,7 +2260,7 @@
               <w:lang w:val="fr-CH" w:eastAsia="fr-CH"/>
             </w:rPr>
           </w:pPr>
-          <w:hyperlink w:anchor="_Toc248740891" w:history="1">
+          <w:hyperlink w:anchor="_Toc249948727" w:history="1">
             <w:r>
               <w:rPr>
                 <w:rStyle w:val="Lienhypertexte"/>
@@ -2048,7 +2304,7 @@
                 <w:noProof/>
                 <w:webHidden/>
               </w:rPr>
-              <w:instrText xml:space="preserve"> PAGEREF _Toc248740891 \h </w:instrText>
+              <w:instrText xml:space="preserve"> PAGEREF _Toc249948727 \h </w:instrText>
             </w:r>
             <w:r>
               <w:rPr>
@@ -2068,7 +2324,7 @@
                 <w:noProof/>
                 <w:webHidden/>
               </w:rPr>
-              <w:t>7</w:t>
+              <w:t>9</w:t>
             </w:r>
             <w:r>
               <w:rPr>
@@ -2094,7 +2350,7 @@
               <w:lang w:val="fr-CH" w:eastAsia="fr-CH"/>
             </w:rPr>
           </w:pPr>
-          <w:hyperlink w:anchor="_Toc248740892" w:history="1">
+          <w:hyperlink w:anchor="_Toc249948728" w:history="1">
             <w:r>
               <w:rPr>
                 <w:rStyle w:val="Lienhypertexte"/>
@@ -2146,7 +2402,7 @@
                 <w:noProof/>
                 <w:webHidden/>
               </w:rPr>
-              <w:instrText xml:space="preserve"> PAGEREF _Toc248740892 \h </w:instrText>
+              <w:instrText xml:space="preserve"> PAGEREF _Toc249948728 \h </w:instrText>
             </w:r>
             <w:r>
               <w:rPr>
@@ -2166,7 +2422,7 @@
                 <w:noProof/>
                 <w:webHidden/>
               </w:rPr>
-              <w:t>8</w:t>
+              <w:t>10</w:t>
             </w:r>
             <w:r>
               <w:rPr>
@@ -2190,7 +2446,7 @@
               <w:lang w:val="fr-CH" w:eastAsia="fr-CH"/>
             </w:rPr>
           </w:pPr>
-          <w:hyperlink w:anchor="_Toc248740893" w:history="1">
+          <w:hyperlink w:anchor="_Toc249948729" w:history="1">
             <w:r>
               <w:rPr>
                 <w:rStyle w:val="Lienhypertexte"/>
@@ -2228,7 +2484,7 @@
               <w:rPr>
                 <w:webHidden/>
               </w:rPr>
-              <w:instrText xml:space="preserve"> PAGEREF _Toc248740893 \h </w:instrText>
+              <w:instrText xml:space="preserve"> PAGEREF _Toc249948729 \h </w:instrText>
             </w:r>
             <w:r>
               <w:rPr>
@@ -2245,7 +2501,7 @@
               <w:rPr>
                 <w:webHidden/>
               </w:rPr>
-              <w:t>9</w:t>
+              <w:t>11</w:t>
             </w:r>
             <w:r>
               <w:rPr>
@@ -2270,7 +2526,7 @@
               <w:lang w:val="fr-CH" w:eastAsia="fr-CH"/>
             </w:rPr>
           </w:pPr>
-          <w:hyperlink w:anchor="_Toc248740894" w:history="1">
+          <w:hyperlink w:anchor="_Toc249948730" w:history="1">
             <w:r>
               <w:rPr>
                 <w:rStyle w:val="Lienhypertexte"/>
@@ -2316,7 +2572,7 @@
                 <w:noProof/>
                 <w:webHidden/>
               </w:rPr>
-              <w:instrText xml:space="preserve"> PAGEREF _Toc248740894 \h </w:instrText>
+              <w:instrText xml:space="preserve"> PAGEREF _Toc249948730 \h </w:instrText>
             </w:r>
             <w:r>
               <w:rPr>
@@ -2336,7 +2592,7 @@
                 <w:noProof/>
                 <w:webHidden/>
               </w:rPr>
-              <w:t>9</w:t>
+              <w:t>11</w:t>
             </w:r>
             <w:r>
               <w:rPr>
@@ -2362,7 +2618,7 @@
               <w:lang w:val="fr-CH" w:eastAsia="fr-CH"/>
             </w:rPr>
           </w:pPr>
-          <w:hyperlink w:anchor="_Toc248740895" w:history="1">
+          <w:hyperlink w:anchor="_Toc249948731" w:history="1">
             <w:r>
               <w:rPr>
                 <w:rStyle w:val="Lienhypertexte"/>
@@ -2414,7 +2670,7 @@
                 <w:noProof/>
                 <w:webHidden/>
               </w:rPr>
-              <w:instrText xml:space="preserve"> PAGEREF _Toc248740895 \h </w:instrText>
+              <w:instrText xml:space="preserve"> PAGEREF _Toc249948731 \h </w:instrText>
             </w:r>
             <w:r>
               <w:rPr>
@@ -2434,7 +2690,7 @@
                 <w:noProof/>
                 <w:webHidden/>
               </w:rPr>
-              <w:t>9</w:t>
+              <w:t>11</w:t>
             </w:r>
             <w:r>
               <w:rPr>
@@ -2460,7 +2716,7 @@
               <w:lang w:val="fr-CH" w:eastAsia="fr-CH"/>
             </w:rPr>
           </w:pPr>
-          <w:hyperlink w:anchor="_Toc248740896" w:history="1">
+          <w:hyperlink w:anchor="_Toc249948732" w:history="1">
             <w:r>
               <w:rPr>
                 <w:rStyle w:val="Lienhypertexte"/>
@@ -2527,7 +2783,7 @@
                 <w:noProof/>
                 <w:webHidden/>
               </w:rPr>
-              <w:instrText xml:space="preserve"> PAGEREF _Toc248740896 \h </w:instrText>
+              <w:instrText xml:space="preserve"> PAGEREF _Toc249948732 \h </w:instrText>
             </w:r>
             <w:r>
               <w:rPr>
@@ -2547,7 +2803,7 @@
                 <w:noProof/>
                 <w:webHidden/>
               </w:rPr>
-              <w:t>9</w:t>
+              <w:t>11</w:t>
             </w:r>
             <w:r>
               <w:rPr>
@@ -2573,7 +2829,7 @@
               <w:lang w:val="fr-CH" w:eastAsia="fr-CH"/>
             </w:rPr>
           </w:pPr>
-          <w:hyperlink w:anchor="_Toc248740897" w:history="1">
+          <w:hyperlink w:anchor="_Toc249948733" w:history="1">
             <w:r>
               <w:rPr>
                 <w:rStyle w:val="Lienhypertexte"/>
@@ -2619,7 +2875,7 @@
                 <w:noProof/>
                 <w:webHidden/>
               </w:rPr>
-              <w:instrText xml:space="preserve"> PAGEREF _Toc248740897 \h </w:instrText>
+              <w:instrText xml:space="preserve"> PAGEREF _Toc249948733 \h </w:instrText>
             </w:r>
             <w:r>
               <w:rPr>
@@ -2639,7 +2895,7 @@
                 <w:noProof/>
                 <w:webHidden/>
               </w:rPr>
-              <w:t>9</w:t>
+              <w:t>11</w:t>
             </w:r>
             <w:r>
               <w:rPr>
@@ -2665,7 +2921,7 @@
               <w:lang w:val="fr-CH" w:eastAsia="fr-CH"/>
             </w:rPr>
           </w:pPr>
-          <w:hyperlink w:anchor="_Toc248740898" w:history="1">
+          <w:hyperlink w:anchor="_Toc249948734" w:history="1">
             <w:r>
               <w:rPr>
                 <w:rStyle w:val="Lienhypertexte"/>
@@ -2711,7 +2967,7 @@
                 <w:noProof/>
                 <w:webHidden/>
               </w:rPr>
-              <w:instrText xml:space="preserve"> PAGEREF _Toc248740898 \h </w:instrText>
+              <w:instrText xml:space="preserve"> PAGEREF _Toc249948734 \h </w:instrText>
             </w:r>
             <w:r>
               <w:rPr>
@@ -2731,7 +2987,7 @@
                 <w:noProof/>
                 <w:webHidden/>
               </w:rPr>
-              <w:t>9</w:t>
+              <w:t>11</w:t>
             </w:r>
             <w:r>
               <w:rPr>
@@ -2755,7 +3011,7 @@
               <w:lang w:val="fr-CH" w:eastAsia="fr-CH"/>
             </w:rPr>
           </w:pPr>
-          <w:hyperlink w:anchor="_Toc248740899" w:history="1">
+          <w:hyperlink w:anchor="_Toc249948735" w:history="1">
             <w:r>
               <w:rPr>
                 <w:rStyle w:val="Lienhypertexte"/>
@@ -2801,7 +3057,7 @@
               <w:rPr>
                 <w:webHidden/>
               </w:rPr>
-              <w:instrText xml:space="preserve"> PAGEREF _Toc248740899 \h </w:instrText>
+              <w:instrText xml:space="preserve"> PAGEREF _Toc249948735 \h </w:instrText>
             </w:r>
             <w:r>
               <w:rPr>
@@ -2818,7 +3074,7 @@
               <w:rPr>
                 <w:webHidden/>
               </w:rPr>
-              <w:t>9</w:t>
+              <w:t>11</w:t>
             </w:r>
             <w:r>
               <w:rPr>
@@ -2843,7 +3099,7 @@
               <w:lang w:val="fr-CH" w:eastAsia="fr-CH"/>
             </w:rPr>
           </w:pPr>
-          <w:hyperlink w:anchor="_Toc248740900" w:history="1">
+          <w:hyperlink w:anchor="_Toc249948736" w:history="1">
             <w:r>
               <w:rPr>
                 <w:rStyle w:val="Lienhypertexte"/>
@@ -2887,7 +3143,7 @@
                 <w:noProof/>
                 <w:webHidden/>
               </w:rPr>
-              <w:instrText xml:space="preserve"> PAGEREF _Toc248740900 \h </w:instrText>
+              <w:instrText xml:space="preserve"> PAGEREF _Toc249948736 \h </w:instrText>
             </w:r>
             <w:r>
               <w:rPr>
@@ -2907,7 +3163,7 @@
                 <w:noProof/>
                 <w:webHidden/>
               </w:rPr>
-              <w:t>9</w:t>
+              <w:t>11</w:t>
             </w:r>
             <w:r>
               <w:rPr>
@@ -2933,7 +3189,7 @@
               <w:lang w:val="fr-CH" w:eastAsia="fr-CH"/>
             </w:rPr>
           </w:pPr>
-          <w:hyperlink w:anchor="_Toc248740901" w:history="1">
+          <w:hyperlink w:anchor="_Toc249948737" w:history="1">
             <w:r>
               <w:rPr>
                 <w:rStyle w:val="Lienhypertexte"/>
@@ -2977,7 +3233,7 @@
                 <w:noProof/>
                 <w:webHidden/>
               </w:rPr>
-              <w:instrText xml:space="preserve"> PAGEREF _Toc248740901 \h </w:instrText>
+              <w:instrText xml:space="preserve"> PAGEREF _Toc249948737 \h </w:instrText>
             </w:r>
             <w:r>
               <w:rPr>
@@ -2997,7 +3253,7 @@
                 <w:noProof/>
                 <w:webHidden/>
               </w:rPr>
-              <w:t>9</w:t>
+              <w:t>11</w:t>
             </w:r>
             <w:r>
               <w:rPr>
@@ -3023,7 +3279,7 @@
               <w:lang w:val="fr-CH" w:eastAsia="fr-CH"/>
             </w:rPr>
           </w:pPr>
-          <w:hyperlink w:anchor="_Toc248740902" w:history="1">
+          <w:hyperlink w:anchor="_Toc249948738" w:history="1">
             <w:r>
               <w:rPr>
                 <w:rStyle w:val="Lienhypertexte"/>
@@ -3067,7 +3323,7 @@
                 <w:noProof/>
                 <w:webHidden/>
               </w:rPr>
-              <w:instrText xml:space="preserve"> PAGEREF _Toc248740902 \h </w:instrText>
+              <w:instrText xml:space="preserve"> PAGEREF _Toc249948738 \h </w:instrText>
             </w:r>
             <w:r>
               <w:rPr>
@@ -3087,7 +3343,7 @@
                 <w:noProof/>
                 <w:webHidden/>
               </w:rPr>
-              <w:t>9</w:t>
+              <w:t>11</w:t>
             </w:r>
             <w:r>
               <w:rPr>
@@ -3113,7 +3369,7 @@
               <w:lang w:val="fr-CH" w:eastAsia="fr-CH"/>
             </w:rPr>
           </w:pPr>
-          <w:hyperlink w:anchor="_Toc248740903" w:history="1">
+          <w:hyperlink w:anchor="_Toc249948739" w:history="1">
             <w:r>
               <w:rPr>
                 <w:rStyle w:val="Lienhypertexte"/>
@@ -3157,7 +3413,7 @@
                 <w:noProof/>
                 <w:webHidden/>
               </w:rPr>
-              <w:instrText xml:space="preserve"> PAGEREF _Toc248740903 \h </w:instrText>
+              <w:instrText xml:space="preserve"> PAGEREF _Toc249948739 \h </w:instrText>
             </w:r>
             <w:r>
               <w:rPr>
@@ -3177,7 +3433,7 @@
                 <w:noProof/>
                 <w:webHidden/>
               </w:rPr>
-              <w:t>10</w:t>
+              <w:t>12</w:t>
             </w:r>
             <w:r>
               <w:rPr>
@@ -3201,7 +3457,7 @@
               <w:lang w:val="fr-CH" w:eastAsia="fr-CH"/>
             </w:rPr>
           </w:pPr>
-          <w:hyperlink w:anchor="_Toc248740904" w:history="1">
+          <w:hyperlink w:anchor="_Toc249948740" w:history="1">
             <w:r>
               <w:rPr>
                 <w:rStyle w:val="Lienhypertexte"/>
@@ -3239,7 +3495,7 @@
               <w:rPr>
                 <w:webHidden/>
               </w:rPr>
-              <w:instrText xml:space="preserve"> PAGEREF _Toc248740904 \h </w:instrText>
+              <w:instrText xml:space="preserve"> PAGEREF _Toc249948740 \h </w:instrText>
             </w:r>
             <w:r>
               <w:rPr>
@@ -3256,7 +3512,7 @@
               <w:rPr>
                 <w:webHidden/>
               </w:rPr>
-              <w:t>11</w:t>
+              <w:t>13</w:t>
             </w:r>
             <w:r>
               <w:rPr>
@@ -3281,7 +3537,7 @@
               <w:lang w:val="fr-CH" w:eastAsia="fr-CH"/>
             </w:rPr>
           </w:pPr>
-          <w:hyperlink w:anchor="_Toc248740905" w:history="1">
+          <w:hyperlink w:anchor="_Toc249948741" w:history="1">
             <w:r>
               <w:rPr>
                 <w:rStyle w:val="Lienhypertexte"/>
@@ -3327,7 +3583,7 @@
                 <w:noProof/>
                 <w:webHidden/>
               </w:rPr>
-              <w:instrText xml:space="preserve"> PAGEREF _Toc248740905 \h </w:instrText>
+              <w:instrText xml:space="preserve"> PAGEREF _Toc249948741 \h </w:instrText>
             </w:r>
             <w:r>
               <w:rPr>
@@ -3347,7 +3603,7 @@
                 <w:noProof/>
                 <w:webHidden/>
               </w:rPr>
-              <w:t>11</w:t>
+              <w:t>13</w:t>
             </w:r>
             <w:r>
               <w:rPr>
@@ -3373,7 +3629,7 @@
               <w:lang w:val="fr-CH" w:eastAsia="fr-CH"/>
             </w:rPr>
           </w:pPr>
-          <w:hyperlink w:anchor="_Toc248740906" w:history="1">
+          <w:hyperlink w:anchor="_Toc249948742" w:history="1">
             <w:r>
               <w:rPr>
                 <w:rStyle w:val="Lienhypertexte"/>
@@ -3419,7 +3675,7 @@
                 <w:noProof/>
                 <w:webHidden/>
               </w:rPr>
-              <w:instrText xml:space="preserve"> PAGEREF _Toc248740906 \h </w:instrText>
+              <w:instrText xml:space="preserve"> PAGEREF _Toc249948742 \h </w:instrText>
             </w:r>
             <w:r>
               <w:rPr>
@@ -3439,7 +3695,7 @@
                 <w:noProof/>
                 <w:webHidden/>
               </w:rPr>
-              <w:t>11</w:t>
+              <w:t>13</w:t>
             </w:r>
             <w:r>
               <w:rPr>
@@ -3465,7 +3721,7 @@
               <w:lang w:val="fr-CH" w:eastAsia="fr-CH"/>
             </w:rPr>
           </w:pPr>
-          <w:hyperlink w:anchor="_Toc248740907" w:history="1">
+          <w:hyperlink w:anchor="_Toc249948743" w:history="1">
             <w:r>
               <w:rPr>
                 <w:rStyle w:val="Lienhypertexte"/>
@@ -3511,7 +3767,7 @@
                 <w:noProof/>
                 <w:webHidden/>
               </w:rPr>
-              <w:instrText xml:space="preserve"> PAGEREF _Toc248740907 \h </w:instrText>
+              <w:instrText xml:space="preserve"> PAGEREF _Toc249948743 \h </w:instrText>
             </w:r>
             <w:r>
               <w:rPr>
@@ -3531,7 +3787,7 @@
                 <w:noProof/>
                 <w:webHidden/>
               </w:rPr>
-              <w:t>11</w:t>
+              <w:t>13</w:t>
             </w:r>
             <w:r>
               <w:rPr>
@@ -3557,7 +3813,7 @@
               <w:lang w:val="fr-CH" w:eastAsia="fr-CH"/>
             </w:rPr>
           </w:pPr>
-          <w:hyperlink w:anchor="_Toc248740908" w:history="1">
+          <w:hyperlink w:anchor="_Toc249948744" w:history="1">
             <w:r>
               <w:rPr>
                 <w:rStyle w:val="Lienhypertexte"/>
@@ -3603,7 +3859,7 @@
                 <w:noProof/>
                 <w:webHidden/>
               </w:rPr>
-              <w:instrText xml:space="preserve"> PAGEREF _Toc248740908 \h </w:instrText>
+              <w:instrText xml:space="preserve"> PAGEREF _Toc249948744 \h </w:instrText>
             </w:r>
             <w:r>
               <w:rPr>
@@ -3623,7 +3879,7 @@
                 <w:noProof/>
                 <w:webHidden/>
               </w:rPr>
-              <w:t>11</w:t>
+              <w:t>13</w:t>
             </w:r>
             <w:r>
               <w:rPr>
@@ -3649,7 +3905,7 @@
               <w:lang w:val="fr-CH" w:eastAsia="fr-CH"/>
             </w:rPr>
           </w:pPr>
-          <w:hyperlink w:anchor="_Toc248740909" w:history="1">
+          <w:hyperlink w:anchor="_Toc249948745" w:history="1">
             <w:r>
               <w:rPr>
                 <w:rStyle w:val="Lienhypertexte"/>
@@ -3695,7 +3951,7 @@
                 <w:noProof/>
                 <w:webHidden/>
               </w:rPr>
-              <w:instrText xml:space="preserve"> PAGEREF _Toc248740909 \h </w:instrText>
+              <w:instrText xml:space="preserve"> PAGEREF _Toc249948745 \h </w:instrText>
             </w:r>
             <w:r>
               <w:rPr>
@@ -3715,7 +3971,7 @@
                 <w:noProof/>
                 <w:webHidden/>
               </w:rPr>
-              <w:t>11</w:t>
+              <w:t>13</w:t>
             </w:r>
             <w:r>
               <w:rPr>
@@ -3747,7 +4003,7 @@
         <w:jc w:val="left"/>
       </w:pPr>
       <w:bookmarkStart w:id="0" w:name="_Toc81814024"/>
-      <w:bookmarkStart w:id="1" w:name="_Toc248740874"/>
+      <w:bookmarkStart w:id="1" w:name="_Toc249948708"/>
       <w:r>
         <w:lastRenderedPageBreak/>
         <w:t>Analyse prél</w:t>
@@ -3771,7 +4027,7 @@
         </w:rPr>
       </w:pPr>
       <w:bookmarkStart w:id="2" w:name="_Toc81814025"/>
-      <w:bookmarkStart w:id="3" w:name="_Toc248740875"/>
+      <w:bookmarkStart w:id="3" w:name="_Toc249948709"/>
       <w:r>
         <w:rPr>
           <w:i w:val="0"/>
@@ -3807,10 +4063,32 @@
         <w:ind w:firstLine="0"/>
       </w:pPr>
       <w:r>
-        <w:t>Ce projet de fin de semestre consiste à créer une application ludique mettant en œuvre des algorithmes et structures de données étudiées en cours. Nous avons choisi pour cela de créer une variante du célèbre jeu « Tower Defense », dans lequel des personnages se déplacent d’un point A à un point B selon un chemin optimal.</w:t>
-      </w:r>
-      <w:r>
-        <w:t xml:space="preserve"> En effet, on aura pour cela besoin d’une structure de graphe ainsi que les algorithmes associés, ce qui colle parfaitement avec la contrainte de départ car nous les avons étudiés en cours.</w:t>
+        <w:t>Ce projet de fin de semestre consiste à créer une application ludique mettant en œuvre des algorithmes et structures de données étudiées en cours. Nous avons choisi pour cela de créer une variante du célèbre jeu « </w:t>
+      </w:r>
+      <w:proofErr w:type="spellStart"/>
+      <w:r>
+        <w:t>Tower</w:t>
+      </w:r>
+      <w:proofErr w:type="spellEnd"/>
+      <w:r>
+        <w:t xml:space="preserve"> </w:t>
+      </w:r>
+      <w:proofErr w:type="spellStart"/>
+      <w:r>
+        <w:t>Defense</w:t>
+      </w:r>
+      <w:proofErr w:type="spellEnd"/>
+      <w:r>
+        <w:t> », dans lequel des personnages se déplacent d’un point A à un point B selon un chemin optimal.</w:t>
+      </w:r>
+      <w:r>
+        <w:t xml:space="preserve"> En effet, on aura besoin</w:t>
+      </w:r>
+      <w:r>
+        <w:t xml:space="preserve"> pour cela</w:t>
+      </w:r>
+      <w:r>
+        <w:t xml:space="preserve"> d’une structure de graphe ainsi que les algorithmes associés, ce qui colle parfaitement avec la contrainte de départ car nous les avons étudiés en cours.</w:t>
       </w:r>
     </w:p>
     <w:p/>
@@ -3819,7 +4097,19 @@
         <w:ind w:firstLine="0"/>
       </w:pPr>
       <w:r>
-        <w:t>Le but est également ici de créer une application « didacticiel » qui sera présentée dans les futurs cours de cette unité d’enseignement. Ce projet permettra en effet de montrer une application réelle de l’utilisation d’alg</w:t>
+        <w:t>Le but est également ici de créer une application « didacticiel »</w:t>
+      </w:r>
+      <w:r>
+        <w:t xml:space="preserve"> (</w:t>
+      </w:r>
+      <w:r>
+        <w:t>il s'agit d'un logiciel interactif destiné à l'apprentissage de savoirs</w:t>
+      </w:r>
+      <w:r>
+        <w:t>)</w:t>
+      </w:r>
+      <w:r>
+        <w:t xml:space="preserve"> qui sera présentée dans les futurs cours de cette unité d’enseignement. Ce projet permettra en effet de montrer une application réelle de l’utilisation d’alg</w:t>
       </w:r>
       <w:r>
         <w:t>orithmes associés à des graphes (en particulier celui de recherche du chemin le plus court entre deux nœuds).</w:t>
@@ -3855,7 +4145,7 @@
         </w:rPr>
       </w:pPr>
       <w:bookmarkStart w:id="4" w:name="_Toc81814026"/>
-      <w:bookmarkStart w:id="5" w:name="_Toc248740876"/>
+      <w:bookmarkStart w:id="5" w:name="_Toc249948710"/>
       <w:r>
         <w:rPr>
           <w:i w:val="0"/>
@@ -4007,7 +4297,21 @@
         <w:rPr>
           <w:lang w:val="fr-CH"/>
         </w:rPr>
-        <w:t xml:space="preserve">Pierre-Dominique Putallaz, </w:t>
+        <w:t xml:space="preserve">Pierre-Dominique </w:t>
+      </w:r>
+      <w:proofErr w:type="spellStart"/>
+      <w:r>
+        <w:rPr>
+          <w:lang w:val="fr-CH"/>
+        </w:rPr>
+        <w:t>Putallaz</w:t>
+      </w:r>
+      <w:proofErr w:type="spellEnd"/>
+      <w:r>
+        <w:rPr>
+          <w:lang w:val="fr-CH"/>
+        </w:rPr>
+        <w:t xml:space="preserve">, </w:t>
       </w:r>
       <w:r>
         <w:rPr>
@@ -4144,6 +4448,7 @@
           <w:i/>
           <w:lang w:val="fr-CH"/>
         </w:rPr>
+        <w:lastRenderedPageBreak/>
         <w:t xml:space="preserve">Responsable </w:t>
       </w:r>
       <w:r>
@@ -4169,7 +4474,6 @@
         <w:rPr>
           <w:lang w:val="fr-CH"/>
         </w:rPr>
-        <w:lastRenderedPageBreak/>
         <w:t>Rédactions, administrations</w:t>
       </w:r>
     </w:p>
@@ -4432,7 +4736,7 @@
         </w:rPr>
       </w:pPr>
       <w:bookmarkStart w:id="6" w:name="_Toc81814027"/>
-      <w:bookmarkStart w:id="7" w:name="_Toc248740877"/>
+      <w:bookmarkStart w:id="7" w:name="_Toc249948711"/>
       <w:r>
         <w:rPr>
           <w:i w:val="0"/>
@@ -4751,6 +5055,7 @@
         </w:rPr>
         <w:t xml:space="preserve"> – </w:t>
       </w:r>
+      <w:proofErr w:type="spellStart"/>
       <w:r>
         <w:rPr>
           <w:i/>
@@ -4760,6 +5065,7 @@
         </w:rPr>
         <w:t>View</w:t>
       </w:r>
+      <w:proofErr w:type="spellEnd"/>
       <w:r>
         <w:rPr>
           <w:sz w:val="24"/>
@@ -4797,7 +5103,7 @@
         <w:br w:type="page"/>
       </w:r>
       <w:bookmarkStart w:id="8" w:name="_Toc81814028"/>
-      <w:bookmarkStart w:id="9" w:name="_Toc248740878"/>
+      <w:bookmarkStart w:id="9" w:name="_Toc249948712"/>
       <w:r>
         <w:lastRenderedPageBreak/>
         <w:t>Planification</w:t>
@@ -4913,58 +5219,57 @@
           <w:sz w:val="18"/>
           <w:szCs w:val="18"/>
         </w:rPr>
-        <w:t>et/ou de PERT (l'utilisation de MS project est conseillée).</w:t>
-      </w:r>
-    </w:p>
-    <w:p>
-      <w:pPr>
-        <w:jc w:val="left"/>
-        <w:rPr>
+        <w:t xml:space="preserve">et/ou de PERT (l'utilisation de MS </w:t>
+      </w:r>
+      <w:proofErr w:type="spellStart"/>
+      <w:r>
+        <w:rPr>
+          <w:i/>
+          <w:iCs/>
           <w:sz w:val="18"/>
           <w:szCs w:val="18"/>
         </w:rPr>
-      </w:pPr>
-    </w:p>
-    <w:p>
-      <w:pPr>
-        <w:jc w:val="left"/>
+        <w:t>project</w:t>
+      </w:r>
+      <w:proofErr w:type="spellEnd"/>
+      <w:r>
         <w:rPr>
           <w:i/>
           <w:iCs/>
           <w:sz w:val="18"/>
           <w:szCs w:val="18"/>
         </w:rPr>
-      </w:pPr>
-      <w:r>
-        <w:rPr>
-          <w:i/>
-          <w:iCs/>
+        <w:t xml:space="preserve"> est conseillée).</w:t>
+      </w:r>
+    </w:p>
+    <w:p>
+      <w:pPr>
+        <w:jc w:val="left"/>
+        <w:rPr>
           <w:sz w:val="18"/>
           <w:szCs w:val="18"/>
         </w:rPr>
-        <w:t>Ces éléments peuvent être repris des</w:t>
-      </w:r>
-      <w:r>
+      </w:pPr>
+    </w:p>
+    <w:p>
+      <w:pPr>
+        <w:jc w:val="left"/>
         <w:rPr>
           <w:i/>
           <w:iCs/>
           <w:sz w:val="18"/>
           <w:szCs w:val="18"/>
         </w:rPr>
-        <w:t xml:space="preserve"> spécifications de départ.</w:t>
-      </w:r>
-    </w:p>
-    <w:p>
-      <w:pPr>
-        <w:ind w:firstLine="0"/>
-        <w:jc w:val="left"/>
+      </w:pPr>
+      <w:r>
         <w:rPr>
           <w:i/>
           <w:iCs/>
           <w:sz w:val="18"/>
           <w:szCs w:val="18"/>
         </w:rPr>
-      </w:pPr>
+        <w:t>Ces éléments peuvent être repris des</w:t>
+      </w:r>
       <w:r>
         <w:rPr>
           <w:i/>
@@ -4972,11 +5277,12 @@
           <w:sz w:val="18"/>
           <w:szCs w:val="18"/>
         </w:rPr>
-        <w:br w:type="page"/>
-      </w:r>
-    </w:p>
-    <w:p>
-      <w:pPr>
+        <w:t xml:space="preserve"> spécifications de départ.</w:t>
+      </w:r>
+    </w:p>
+    <w:p>
+      <w:pPr>
+        <w:ind w:firstLine="0"/>
         <w:jc w:val="left"/>
         <w:rPr>
           <w:i/>
@@ -4985,6 +5291,26 @@
           <w:szCs w:val="18"/>
         </w:rPr>
       </w:pPr>
+      <w:r>
+        <w:rPr>
+          <w:i/>
+          <w:iCs/>
+          <w:sz w:val="18"/>
+          <w:szCs w:val="18"/>
+        </w:rPr>
+        <w:br w:type="page"/>
+      </w:r>
+    </w:p>
+    <w:p>
+      <w:pPr>
+        <w:jc w:val="left"/>
+        <w:rPr>
+          <w:i/>
+          <w:iCs/>
+          <w:sz w:val="18"/>
+          <w:szCs w:val="18"/>
+        </w:rPr>
+      </w:pPr>
     </w:p>
     <w:p>
       <w:pPr>
@@ -5000,7 +5326,7 @@
         <w:jc w:val="left"/>
       </w:pPr>
       <w:bookmarkStart w:id="10" w:name="_Toc81814029"/>
-      <w:bookmarkStart w:id="11" w:name="_Toc248740879"/>
+      <w:bookmarkStart w:id="11" w:name="_Toc249948713"/>
       <w:r>
         <w:t>Analyse</w:t>
       </w:r>
@@ -5032,7 +5358,7 @@
           <w:iCs/>
         </w:rPr>
       </w:pPr>
-      <w:bookmarkStart w:id="12" w:name="_Toc248740880"/>
+      <w:bookmarkStart w:id="12" w:name="_Toc249948714"/>
       <w:r>
         <w:rPr>
           <w:i w:val="0"/>
@@ -5088,7 +5414,13 @@
     </w:p>
     <w:p>
       <w:r>
-        <w:t>Nous allons maintenant développer plus en détails quelles sont les structures et algorithmes de graphes dont nous avons besoin.</w:t>
+        <w:t>Nous allons maintenant d</w:t>
+      </w:r>
+      <w:r>
+        <w:t>évelopper plus en détails quel</w:t>
+      </w:r>
+      <w:r>
+        <w:t>s sont les structures et algorithmes de graphes dont nous avons besoin.</w:t>
       </w:r>
     </w:p>
     <w:p/>
@@ -5096,15 +5428,11 @@
       <w:pPr>
         <w:pStyle w:val="Titre3"/>
       </w:pPr>
-      <w:r>
-        <w:t>Graphe po</w:t>
-      </w:r>
-      <w:r>
-        <w:t>n</w:t>
-      </w:r>
-      <w:r>
-        <w:t>déré non orienté</w:t>
-      </w:r>
+      <w:bookmarkStart w:id="13" w:name="_Toc249948715"/>
+      <w:r>
+        <w:t>Outils algorithmiques</w:t>
+      </w:r>
+      <w:bookmarkEnd w:id="13"/>
     </w:p>
     <w:p>
       <w:r>
@@ -5141,7 +5469,10 @@
         </w:numPr>
       </w:pPr>
       <w:r>
-        <w:t>des nœuds dont le graphe est composé</w:t>
+        <w:t xml:space="preserve">des nœuds </w:t>
+      </w:r>
+      <w:r>
+        <w:t>composant le graphe</w:t>
       </w:r>
     </w:p>
     <w:p>
@@ -5171,12 +5502,1362 @@
         <w:t>un algorithme de recherche d’un chemin optimal entre deux nœuds (connu sous l’appellation « </w:t>
       </w:r>
       <w:r>
-        <w:t>algorithme de D</w:t>
-      </w:r>
-      <w:r>
-        <w:t>ijkstra »)</w:t>
-      </w:r>
-    </w:p>
+        <w:t xml:space="preserve">algorithme de </w:t>
+      </w:r>
+      <w:proofErr w:type="spellStart"/>
+      <w:r>
+        <w:t>D</w:t>
+      </w:r>
+      <w:r>
+        <w:t>ijkstra</w:t>
+      </w:r>
+      <w:proofErr w:type="spellEnd"/>
+      <w:r>
+        <w:t> »)</w:t>
+      </w:r>
+      <w:r>
+        <w:t xml:space="preserve"> appliqué à un graphe pondéré non orienté</w:t>
+      </w:r>
+    </w:p>
+    <w:p>
+      <w:pPr>
+        <w:ind w:firstLine="0"/>
+      </w:pPr>
+    </w:p>
+    <w:p>
+      <w:pPr>
+        <w:pStyle w:val="Titre4"/>
+      </w:pPr>
+      <w:r>
+        <w:t>Graphe pondéré non orienté</w:t>
+      </w:r>
+    </w:p>
+    <w:p>
+      <w:r>
+        <w:t>Nous avons décidé d’utiliser un tel graphe car il correspond parfaitement à ce dont nous avons besoin. En effet, chaque arc possède un poids (pondéré), car une créature doit savoir à partir de n’importe quel nœud du graphe quel est la longueur du chemin jusqu’au prochain nœud. De plus, nous avons choisi d’utiliser un graphe non orienté, c’est-à-dire que les arcs n’ont pas de sens (si un nœud A est voisin d’un nœud B alors B est aussi un voisin de A). Les nœuds sont donc traversables en double sens, ce qui se prête bien à nos besoins car il se peut très bien qu’une créature doive tout d’un coup reculer et revenir sur ces pas.</w:t>
+      </w:r>
+    </w:p>
+    <w:p/>
+    <w:p>
+      <w:pPr>
+        <w:pStyle w:val="Titre4"/>
+      </w:pPr>
+      <w:r>
+        <w:t>Nœuds</w:t>
+      </w:r>
+      <w:r>
+        <w:t xml:space="preserve"> composants le graphe</w:t>
+      </w:r>
+    </w:p>
+    <w:p>
+      <w:r>
+        <w:t xml:space="preserve">Les nœuds de notre graphe contiennent des informations telles que la position x et y </w:t>
+      </w:r>
+      <w:r>
+        <w:t>(en fonction du repère cartésien</w:t>
+      </w:r>
+      <w:r>
+        <w:t xml:space="preserve"> du jeu</w:t>
+      </w:r>
+      <w:r>
+        <w:t>) afin de</w:t>
+      </w:r>
+      <w:r>
+        <w:t xml:space="preserve"> connaître le </w:t>
+      </w:r>
+      <w:r>
+        <w:lastRenderedPageBreak/>
+        <w:t xml:space="preserve">parcours à suivre </w:t>
+      </w:r>
+      <w:r>
+        <w:t>en coordonnées cartésiennes, mais aussi un « drapeau » (</w:t>
+      </w:r>
+      <w:r>
+        <w:rPr>
+          <w:i/>
+        </w:rPr>
+        <w:t>flag</w:t>
+      </w:r>
+      <w:r>
+        <w:t xml:space="preserve"> en anglais) permettant de savoir si un tel nœud est actif ou non.</w:t>
+      </w:r>
+    </w:p>
+    <w:p/>
+    <w:p>
+      <w:pPr>
+        <w:pStyle w:val="Titre4"/>
+      </w:pPr>
+      <w:r>
+        <w:t>Arcs</w:t>
+      </w:r>
+      <w:r>
+        <w:t xml:space="preserve"> pour relier les nœuds du graphe</w:t>
+      </w:r>
+    </w:p>
+    <w:p>
+      <w:r>
+        <w:t>Les arcs reliant les nœuds du graphe sont pondérés, c’est-à-dire qu’ils possèdent une valeur associée (un nombre) strictement positif déterminant la longueur (tout simplement) de l’arc en question. Cette longueur est calculée selon la position cartésienne des extrémités de l’arc (autrement dit à partir des 2 nœuds reliés par l’arc) grâce au théorème de Pythagore.</w:t>
+      </w:r>
+      <w:r>
+        <w:t xml:space="preserve"> Ces arcs sont également non orientés, c’est-à-dire qu’ils ne possèdent pas de sens (chaque arc peut être parcouru dans n’importe quel sens).</w:t>
+      </w:r>
+    </w:p>
+    <w:p/>
+    <w:p>
+      <w:pPr>
+        <w:pStyle w:val="Titre4"/>
+      </w:pPr>
+      <w:r>
+        <w:t>Algorithme</w:t>
+      </w:r>
+      <w:r>
+        <w:t xml:space="preserve"> de </w:t>
+      </w:r>
+      <w:proofErr w:type="spellStart"/>
+      <w:r>
+        <w:t>dijkstra</w:t>
+      </w:r>
+      <w:proofErr w:type="spellEnd"/>
+      <w:r>
+        <w:t xml:space="preserve"> </w:t>
+      </w:r>
+      <w:r>
+        <w:t>(</w:t>
+      </w:r>
+      <w:r>
+        <w:t>s</w:t>
+      </w:r>
+      <w:r>
+        <w:t>ur un graphe pondéré non orienté</w:t>
+      </w:r>
+      <w:r>
+        <w:t>)</w:t>
+      </w:r>
+    </w:p>
+    <w:p/>
+    <w:p>
+      <w:r>
+        <w:t>Voici, en pseudo-code, l’algorithme de recherche de tous les chemins les plus courts à partir d’un sommet initial vers tout autre sommet du graphe (un sommet est un synonyme de nœud)</w:t>
+      </w:r>
+      <w:r>
+        <w:t> :</w:t>
+      </w:r>
+    </w:p>
+    <w:p/>
+    <w:p>
+      <w:pPr>
+        <w:pBdr>
+          <w:top w:val="single" w:sz="4" w:space="1" w:color="auto"/>
+          <w:left w:val="single" w:sz="4" w:space="4" w:color="auto"/>
+          <w:bottom w:val="single" w:sz="4" w:space="1" w:color="auto"/>
+          <w:right w:val="single" w:sz="4" w:space="4" w:color="auto"/>
+        </w:pBdr>
+        <w:ind w:left="284" w:right="281" w:firstLine="0"/>
+        <w:rPr>
+          <w:rFonts w:ascii="Courier New" w:hAnsi="Courier New" w:cs="Courier New"/>
+          <w:i/>
+          <w:sz w:val="22"/>
+          <w:szCs w:val="22"/>
+        </w:rPr>
+      </w:pPr>
+      <w:r>
+        <w:rPr>
+          <w:rFonts w:ascii="Courier New" w:hAnsi="Courier New" w:cs="Courier New"/>
+          <w:i/>
+          <w:sz w:val="22"/>
+          <w:szCs w:val="22"/>
+        </w:rPr>
+        <w:t>(</w:t>
+      </w:r>
+      <w:proofErr w:type="gramStart"/>
+      <w:r>
+        <w:rPr>
+          <w:rFonts w:ascii="Courier New" w:hAnsi="Courier New" w:cs="Courier New"/>
+          <w:i/>
+          <w:sz w:val="22"/>
+          <w:szCs w:val="22"/>
+        </w:rPr>
+        <w:t>partie</w:t>
+      </w:r>
+      <w:proofErr w:type="gramEnd"/>
+      <w:r>
+        <w:rPr>
+          <w:rFonts w:ascii="Courier New" w:hAnsi="Courier New" w:cs="Courier New"/>
+          <w:i/>
+          <w:sz w:val="22"/>
+          <w:szCs w:val="22"/>
+        </w:rPr>
+        <w:t xml:space="preserve"> générale)</w:t>
+      </w:r>
+    </w:p>
+    <w:p>
+      <w:pPr>
+        <w:pBdr>
+          <w:top w:val="single" w:sz="4" w:space="1" w:color="auto"/>
+          <w:left w:val="single" w:sz="4" w:space="4" w:color="auto"/>
+          <w:bottom w:val="single" w:sz="4" w:space="1" w:color="auto"/>
+          <w:right w:val="single" w:sz="4" w:space="4" w:color="auto"/>
+        </w:pBdr>
+        <w:ind w:left="284" w:right="281" w:firstLine="0"/>
+        <w:rPr>
+          <w:rFonts w:ascii="Courier New" w:hAnsi="Courier New" w:cs="Courier New"/>
+          <w:sz w:val="22"/>
+          <w:szCs w:val="22"/>
+        </w:rPr>
+      </w:pPr>
+      <w:proofErr w:type="gramStart"/>
+      <w:r>
+        <w:rPr>
+          <w:rFonts w:ascii="Courier New" w:hAnsi="Courier New" w:cs="Courier New"/>
+          <w:sz w:val="22"/>
+          <w:szCs w:val="22"/>
+        </w:rPr>
+        <w:t>marquer</w:t>
+      </w:r>
+      <w:proofErr w:type="gramEnd"/>
+      <w:r>
+        <w:rPr>
+          <w:rFonts w:ascii="Courier New" w:hAnsi="Courier New" w:cs="Courier New"/>
+          <w:sz w:val="22"/>
+          <w:szCs w:val="22"/>
+        </w:rPr>
+        <w:t xml:space="preserve"> tou</w:t>
+      </w:r>
+      <w:r>
+        <w:rPr>
+          <w:rFonts w:ascii="Courier New" w:hAnsi="Courier New" w:cs="Courier New"/>
+          <w:sz w:val="22"/>
+          <w:szCs w:val="22"/>
+        </w:rPr>
+        <w:t>s les sommets comme non visités</w:t>
+      </w:r>
+    </w:p>
+    <w:p>
+      <w:pPr>
+        <w:pBdr>
+          <w:top w:val="single" w:sz="4" w:space="1" w:color="auto"/>
+          <w:left w:val="single" w:sz="4" w:space="4" w:color="auto"/>
+          <w:bottom w:val="single" w:sz="4" w:space="1" w:color="auto"/>
+          <w:right w:val="single" w:sz="4" w:space="4" w:color="auto"/>
+        </w:pBdr>
+        <w:ind w:left="284" w:right="281" w:firstLine="0"/>
+        <w:rPr>
+          <w:rFonts w:ascii="Courier New" w:hAnsi="Courier New" w:cs="Courier New"/>
+          <w:sz w:val="22"/>
+          <w:szCs w:val="22"/>
+        </w:rPr>
+      </w:pPr>
+      <w:r>
+        <w:rPr>
+          <w:rFonts w:ascii="Courier New" w:hAnsi="Courier New" w:cs="Courier New"/>
+          <w:sz w:val="22"/>
+          <w:szCs w:val="22"/>
+        </w:rPr>
+        <w:t>visiter le sommet initial</w:t>
+      </w:r>
+    </w:p>
+    <w:p>
+      <w:pPr>
+        <w:pBdr>
+          <w:top w:val="single" w:sz="4" w:space="1" w:color="auto"/>
+          <w:left w:val="single" w:sz="4" w:space="4" w:color="auto"/>
+          <w:bottom w:val="single" w:sz="4" w:space="1" w:color="auto"/>
+          <w:right w:val="single" w:sz="4" w:space="4" w:color="auto"/>
+        </w:pBdr>
+        <w:ind w:left="284" w:right="281" w:firstLine="0"/>
+        <w:rPr>
+          <w:rFonts w:ascii="Courier New" w:hAnsi="Courier New" w:cs="Courier New"/>
+          <w:sz w:val="22"/>
+          <w:szCs w:val="22"/>
+        </w:rPr>
+      </w:pPr>
+    </w:p>
+    <w:p>
+      <w:pPr>
+        <w:pBdr>
+          <w:top w:val="single" w:sz="4" w:space="1" w:color="auto"/>
+          <w:left w:val="single" w:sz="4" w:space="4" w:color="auto"/>
+          <w:bottom w:val="single" w:sz="4" w:space="1" w:color="auto"/>
+          <w:right w:val="single" w:sz="4" w:space="4" w:color="auto"/>
+        </w:pBdr>
+        <w:ind w:left="284" w:right="281" w:firstLine="0"/>
+        <w:rPr>
+          <w:rFonts w:ascii="Courier New" w:hAnsi="Courier New" w:cs="Courier New"/>
+          <w:i/>
+          <w:sz w:val="22"/>
+          <w:szCs w:val="22"/>
+        </w:rPr>
+      </w:pPr>
+      <w:r>
+        <w:rPr>
+          <w:rFonts w:ascii="Courier New" w:hAnsi="Courier New" w:cs="Courier New"/>
+          <w:i/>
+          <w:sz w:val="22"/>
+          <w:szCs w:val="22"/>
+        </w:rPr>
+        <w:t>(</w:t>
+      </w:r>
+      <w:proofErr w:type="gramStart"/>
+      <w:r>
+        <w:rPr>
+          <w:rFonts w:ascii="Courier New" w:hAnsi="Courier New" w:cs="Courier New"/>
+          <w:i/>
+          <w:sz w:val="22"/>
+          <w:szCs w:val="22"/>
+        </w:rPr>
+        <w:t>partie</w:t>
+      </w:r>
+      <w:proofErr w:type="gramEnd"/>
+      <w:r>
+        <w:rPr>
+          <w:rFonts w:ascii="Courier New" w:hAnsi="Courier New" w:cs="Courier New"/>
+          <w:i/>
+          <w:sz w:val="22"/>
+          <w:szCs w:val="22"/>
+        </w:rPr>
+        <w:t xml:space="preserve"> spécifique à un sommet</w:t>
+      </w:r>
+      <w:r>
+        <w:rPr>
+          <w:rFonts w:ascii="Courier New" w:hAnsi="Courier New" w:cs="Courier New"/>
+          <w:i/>
+          <w:sz w:val="22"/>
+          <w:szCs w:val="22"/>
+        </w:rPr>
+        <w:t xml:space="preserve"> </w:t>
+      </w:r>
+      <w:r>
+        <w:rPr>
+          <w:rFonts w:ascii="Courier New" w:hAnsi="Courier New" w:cs="Courier New"/>
+          <w:i/>
+          <w:sz w:val="22"/>
+          <w:szCs w:val="22"/>
+        </w:rPr>
+        <w:t>: visiter le sommet)</w:t>
+      </w:r>
+    </w:p>
+    <w:p>
+      <w:pPr>
+        <w:pBdr>
+          <w:top w:val="single" w:sz="4" w:space="1" w:color="auto"/>
+          <w:left w:val="single" w:sz="4" w:space="4" w:color="auto"/>
+          <w:bottom w:val="single" w:sz="4" w:space="1" w:color="auto"/>
+          <w:right w:val="single" w:sz="4" w:space="4" w:color="auto"/>
+        </w:pBdr>
+        <w:ind w:left="284" w:right="281" w:firstLine="0"/>
+        <w:rPr>
+          <w:rFonts w:ascii="Courier New" w:hAnsi="Courier New" w:cs="Courier New"/>
+          <w:sz w:val="22"/>
+          <w:szCs w:val="22"/>
+        </w:rPr>
+      </w:pPr>
+      <w:proofErr w:type="gramStart"/>
+      <w:r>
+        <w:rPr>
+          <w:rFonts w:ascii="Courier New" w:hAnsi="Courier New" w:cs="Courier New"/>
+          <w:b/>
+          <w:sz w:val="22"/>
+          <w:szCs w:val="22"/>
+        </w:rPr>
+        <w:t>si</w:t>
+      </w:r>
+      <w:proofErr w:type="gramEnd"/>
+      <w:r>
+        <w:rPr>
+          <w:rFonts w:ascii="Courier New" w:hAnsi="Courier New" w:cs="Courier New"/>
+          <w:sz w:val="22"/>
+          <w:szCs w:val="22"/>
+        </w:rPr>
+        <w:t xml:space="preserve"> le sommet est non visité </w:t>
+      </w:r>
+      <w:r>
+        <w:rPr>
+          <w:rFonts w:ascii="Courier New" w:hAnsi="Courier New" w:cs="Courier New"/>
+          <w:b/>
+          <w:sz w:val="22"/>
+          <w:szCs w:val="22"/>
+        </w:rPr>
+        <w:t>alors</w:t>
+      </w:r>
+    </w:p>
+    <w:p>
+      <w:pPr>
+        <w:pBdr>
+          <w:top w:val="single" w:sz="4" w:space="1" w:color="auto"/>
+          <w:left w:val="single" w:sz="4" w:space="4" w:color="auto"/>
+          <w:bottom w:val="single" w:sz="4" w:space="1" w:color="auto"/>
+          <w:right w:val="single" w:sz="4" w:space="4" w:color="auto"/>
+        </w:pBdr>
+        <w:ind w:left="284" w:right="281" w:firstLine="0"/>
+        <w:rPr>
+          <w:rFonts w:ascii="Courier New" w:hAnsi="Courier New" w:cs="Courier New"/>
+          <w:sz w:val="22"/>
+          <w:szCs w:val="22"/>
+        </w:rPr>
+      </w:pPr>
+      <w:r>
+        <w:rPr>
+          <w:rFonts w:ascii="Courier New" w:hAnsi="Courier New" w:cs="Courier New"/>
+          <w:sz w:val="22"/>
+          <w:szCs w:val="22"/>
+        </w:rPr>
+        <w:t xml:space="preserve">   </w:t>
+      </w:r>
+      <w:proofErr w:type="gramStart"/>
+      <w:r>
+        <w:rPr>
+          <w:rFonts w:ascii="Courier New" w:hAnsi="Courier New" w:cs="Courier New"/>
+          <w:sz w:val="22"/>
+          <w:szCs w:val="22"/>
+        </w:rPr>
+        <w:t>déposer</w:t>
+      </w:r>
+      <w:proofErr w:type="gramEnd"/>
+      <w:r>
+        <w:rPr>
+          <w:rFonts w:ascii="Courier New" w:hAnsi="Courier New" w:cs="Courier New"/>
+          <w:sz w:val="22"/>
+          <w:szCs w:val="22"/>
+        </w:rPr>
+        <w:t xml:space="preserve"> le sommet </w:t>
+      </w:r>
+      <w:r>
+        <w:rPr>
+          <w:rFonts w:ascii="Courier New" w:hAnsi="Courier New" w:cs="Courier New"/>
+          <w:sz w:val="22"/>
+          <w:szCs w:val="22"/>
+        </w:rPr>
+        <w:t>avec</w:t>
+      </w:r>
+      <w:r>
+        <w:rPr>
+          <w:rFonts w:ascii="Courier New" w:hAnsi="Courier New" w:cs="Courier New"/>
+          <w:sz w:val="22"/>
+          <w:szCs w:val="22"/>
+        </w:rPr>
+        <w:t xml:space="preserve"> </w:t>
+      </w:r>
+      <w:r>
+        <w:rPr>
+          <w:rFonts w:ascii="Courier New" w:hAnsi="Courier New" w:cs="Courier New"/>
+          <w:sz w:val="22"/>
+          <w:szCs w:val="22"/>
+        </w:rPr>
+        <w:t>priorité nulle dans la queue de</w:t>
+      </w:r>
+    </w:p>
+    <w:p>
+      <w:pPr>
+        <w:pBdr>
+          <w:top w:val="single" w:sz="4" w:space="1" w:color="auto"/>
+          <w:left w:val="single" w:sz="4" w:space="4" w:color="auto"/>
+          <w:bottom w:val="single" w:sz="4" w:space="1" w:color="auto"/>
+          <w:right w:val="single" w:sz="4" w:space="4" w:color="auto"/>
+        </w:pBdr>
+        <w:ind w:left="284" w:right="281" w:firstLine="0"/>
+        <w:rPr>
+          <w:rFonts w:ascii="Courier New" w:hAnsi="Courier New" w:cs="Courier New"/>
+          <w:sz w:val="22"/>
+          <w:szCs w:val="22"/>
+        </w:rPr>
+      </w:pPr>
+      <w:r>
+        <w:rPr>
+          <w:rFonts w:ascii="Courier New" w:hAnsi="Courier New" w:cs="Courier New"/>
+          <w:sz w:val="22"/>
+          <w:szCs w:val="22"/>
+        </w:rPr>
+        <w:t xml:space="preserve">   </w:t>
+      </w:r>
+      <w:proofErr w:type="gramStart"/>
+      <w:r>
+        <w:rPr>
+          <w:rFonts w:ascii="Courier New" w:hAnsi="Courier New" w:cs="Courier New"/>
+          <w:sz w:val="22"/>
+          <w:szCs w:val="22"/>
+        </w:rPr>
+        <w:t>priorité</w:t>
+      </w:r>
+      <w:proofErr w:type="gramEnd"/>
+    </w:p>
+    <w:p>
+      <w:pPr>
+        <w:pBdr>
+          <w:top w:val="single" w:sz="4" w:space="1" w:color="auto"/>
+          <w:left w:val="single" w:sz="4" w:space="4" w:color="auto"/>
+          <w:bottom w:val="single" w:sz="4" w:space="1" w:color="auto"/>
+          <w:right w:val="single" w:sz="4" w:space="4" w:color="auto"/>
+        </w:pBdr>
+        <w:ind w:left="284" w:right="281" w:firstLine="0"/>
+        <w:rPr>
+          <w:rFonts w:ascii="Courier New" w:hAnsi="Courier New" w:cs="Courier New"/>
+          <w:sz w:val="22"/>
+          <w:szCs w:val="22"/>
+        </w:rPr>
+      </w:pPr>
+      <w:r>
+        <w:rPr>
+          <w:rFonts w:ascii="Courier New" w:hAnsi="Courier New" w:cs="Courier New"/>
+          <w:b/>
+          <w:sz w:val="22"/>
+          <w:szCs w:val="22"/>
+        </w:rPr>
+        <w:t xml:space="preserve">   </w:t>
+      </w:r>
+      <w:proofErr w:type="gramStart"/>
+      <w:r>
+        <w:rPr>
+          <w:rFonts w:ascii="Courier New" w:hAnsi="Courier New" w:cs="Courier New"/>
+          <w:b/>
+          <w:sz w:val="22"/>
+          <w:szCs w:val="22"/>
+        </w:rPr>
+        <w:t>tant</w:t>
+      </w:r>
+      <w:proofErr w:type="gramEnd"/>
+      <w:r>
+        <w:rPr>
+          <w:rFonts w:ascii="Courier New" w:hAnsi="Courier New" w:cs="Courier New"/>
+          <w:b/>
+          <w:sz w:val="22"/>
+          <w:szCs w:val="22"/>
+        </w:rPr>
+        <w:t xml:space="preserve"> que</w:t>
+      </w:r>
+      <w:r>
+        <w:rPr>
+          <w:rFonts w:ascii="Courier New" w:hAnsi="Courier New" w:cs="Courier New"/>
+          <w:sz w:val="22"/>
+          <w:szCs w:val="22"/>
+        </w:rPr>
+        <w:t xml:space="preserve"> la queue de priorité n’est pa</w:t>
+      </w:r>
+      <w:r>
+        <w:rPr>
+          <w:rFonts w:ascii="Courier New" w:hAnsi="Courier New" w:cs="Courier New"/>
+          <w:sz w:val="22"/>
+          <w:szCs w:val="22"/>
+        </w:rPr>
+        <w:t>s</w:t>
+      </w:r>
+      <w:r>
+        <w:rPr>
+          <w:rFonts w:ascii="Courier New" w:hAnsi="Courier New" w:cs="Courier New"/>
+          <w:sz w:val="22"/>
+          <w:szCs w:val="22"/>
+        </w:rPr>
+        <w:t xml:space="preserve"> vide </w:t>
+      </w:r>
+      <w:r>
+        <w:rPr>
+          <w:rFonts w:ascii="Courier New" w:hAnsi="Courier New" w:cs="Courier New"/>
+          <w:b/>
+          <w:sz w:val="22"/>
+          <w:szCs w:val="22"/>
+        </w:rPr>
+        <w:t>boucler</w:t>
+      </w:r>
+    </w:p>
+    <w:p>
+      <w:pPr>
+        <w:pBdr>
+          <w:top w:val="single" w:sz="4" w:space="1" w:color="auto"/>
+          <w:left w:val="single" w:sz="4" w:space="4" w:color="auto"/>
+          <w:bottom w:val="single" w:sz="4" w:space="1" w:color="auto"/>
+          <w:right w:val="single" w:sz="4" w:space="4" w:color="auto"/>
+        </w:pBdr>
+        <w:ind w:left="284" w:right="281" w:firstLine="0"/>
+        <w:rPr>
+          <w:rFonts w:ascii="Courier New" w:hAnsi="Courier New" w:cs="Courier New"/>
+          <w:sz w:val="22"/>
+          <w:szCs w:val="22"/>
+        </w:rPr>
+      </w:pPr>
+      <w:r>
+        <w:rPr>
+          <w:rFonts w:ascii="Courier New" w:hAnsi="Courier New" w:cs="Courier New"/>
+          <w:sz w:val="22"/>
+          <w:szCs w:val="22"/>
+        </w:rPr>
+        <w:t xml:space="preserve">      </w:t>
+      </w:r>
+      <w:proofErr w:type="gramStart"/>
+      <w:r>
+        <w:rPr>
+          <w:rFonts w:ascii="Courier New" w:hAnsi="Courier New" w:cs="Courier New"/>
+          <w:sz w:val="22"/>
+          <w:szCs w:val="22"/>
+        </w:rPr>
+        <w:t>prélever</w:t>
+      </w:r>
+      <w:proofErr w:type="gramEnd"/>
+      <w:r>
+        <w:rPr>
+          <w:rFonts w:ascii="Courier New" w:hAnsi="Courier New" w:cs="Courier New"/>
+          <w:sz w:val="22"/>
+          <w:szCs w:val="22"/>
+        </w:rPr>
+        <w:t xml:space="preserve"> le sommet de tête (il devient le sommet </w:t>
+      </w:r>
+      <w:r>
+        <w:rPr>
+          <w:rFonts w:ascii="Courier New" w:hAnsi="Courier New" w:cs="Courier New"/>
+          <w:sz w:val="22"/>
+          <w:szCs w:val="22"/>
+        </w:rPr>
+        <w:t>courant)</w:t>
+      </w:r>
+    </w:p>
+    <w:p>
+      <w:pPr>
+        <w:pBdr>
+          <w:top w:val="single" w:sz="4" w:space="1" w:color="auto"/>
+          <w:left w:val="single" w:sz="4" w:space="4" w:color="auto"/>
+          <w:bottom w:val="single" w:sz="4" w:space="1" w:color="auto"/>
+          <w:right w:val="single" w:sz="4" w:space="4" w:color="auto"/>
+        </w:pBdr>
+        <w:ind w:left="284" w:right="281" w:firstLine="0"/>
+        <w:rPr>
+          <w:rFonts w:ascii="Courier New" w:hAnsi="Courier New" w:cs="Courier New"/>
+          <w:sz w:val="22"/>
+          <w:szCs w:val="22"/>
+        </w:rPr>
+      </w:pPr>
+      <w:r>
+        <w:rPr>
+          <w:rFonts w:ascii="Courier New" w:hAnsi="Courier New" w:cs="Courier New"/>
+          <w:sz w:val="22"/>
+          <w:szCs w:val="22"/>
+        </w:rPr>
+        <w:t xml:space="preserve">      </w:t>
+      </w:r>
+      <w:proofErr w:type="gramStart"/>
+      <w:r>
+        <w:rPr>
+          <w:rFonts w:ascii="Courier New" w:hAnsi="Courier New" w:cs="Courier New"/>
+          <w:sz w:val="22"/>
+          <w:szCs w:val="22"/>
+        </w:rPr>
+        <w:t>marquer</w:t>
+      </w:r>
+      <w:proofErr w:type="gramEnd"/>
+      <w:r>
+        <w:rPr>
+          <w:rFonts w:ascii="Courier New" w:hAnsi="Courier New" w:cs="Courier New"/>
+          <w:sz w:val="22"/>
+          <w:szCs w:val="22"/>
+        </w:rPr>
+        <w:t xml:space="preserve"> le sommet courant comme visité</w:t>
+      </w:r>
+    </w:p>
+    <w:p>
+      <w:pPr>
+        <w:pBdr>
+          <w:top w:val="single" w:sz="4" w:space="1" w:color="auto"/>
+          <w:left w:val="single" w:sz="4" w:space="4" w:color="auto"/>
+          <w:bottom w:val="single" w:sz="4" w:space="1" w:color="auto"/>
+          <w:right w:val="single" w:sz="4" w:space="4" w:color="auto"/>
+        </w:pBdr>
+        <w:ind w:left="284" w:right="281" w:firstLine="0"/>
+        <w:rPr>
+          <w:rFonts w:ascii="Courier New" w:hAnsi="Courier New" w:cs="Courier New"/>
+          <w:sz w:val="22"/>
+          <w:szCs w:val="22"/>
+        </w:rPr>
+      </w:pPr>
+      <w:r>
+        <w:rPr>
+          <w:rFonts w:ascii="Courier New" w:hAnsi="Courier New" w:cs="Courier New"/>
+          <w:sz w:val="22"/>
+          <w:szCs w:val="22"/>
+        </w:rPr>
+        <w:t xml:space="preserve">      </w:t>
+      </w:r>
+      <w:proofErr w:type="gramStart"/>
+      <w:r>
+        <w:rPr>
+          <w:rFonts w:ascii="Courier New" w:hAnsi="Courier New" w:cs="Courier New"/>
+          <w:sz w:val="22"/>
+          <w:szCs w:val="22"/>
+        </w:rPr>
+        <w:t>traiter</w:t>
+      </w:r>
+      <w:proofErr w:type="gramEnd"/>
+      <w:r>
+        <w:rPr>
+          <w:rFonts w:ascii="Courier New" w:hAnsi="Courier New" w:cs="Courier New"/>
+          <w:sz w:val="22"/>
+          <w:szCs w:val="22"/>
+        </w:rPr>
+        <w:t xml:space="preserve"> le sommet courant</w:t>
+      </w:r>
+    </w:p>
+    <w:p>
+      <w:pPr>
+        <w:pBdr>
+          <w:top w:val="single" w:sz="4" w:space="1" w:color="auto"/>
+          <w:left w:val="single" w:sz="4" w:space="4" w:color="auto"/>
+          <w:bottom w:val="single" w:sz="4" w:space="1" w:color="auto"/>
+          <w:right w:val="single" w:sz="4" w:space="4" w:color="auto"/>
+        </w:pBdr>
+        <w:ind w:left="284" w:right="281" w:firstLine="0"/>
+        <w:rPr>
+          <w:rFonts w:ascii="Courier New" w:hAnsi="Courier New" w:cs="Courier New"/>
+          <w:sz w:val="22"/>
+          <w:szCs w:val="22"/>
+        </w:rPr>
+      </w:pPr>
+      <w:r>
+        <w:rPr>
+          <w:rFonts w:ascii="Courier New" w:hAnsi="Courier New" w:cs="Courier New"/>
+          <w:b/>
+          <w:sz w:val="22"/>
+          <w:szCs w:val="22"/>
+        </w:rPr>
+        <w:t xml:space="preserve">      </w:t>
+      </w:r>
+      <w:proofErr w:type="gramStart"/>
+      <w:r>
+        <w:rPr>
+          <w:rFonts w:ascii="Courier New" w:hAnsi="Courier New" w:cs="Courier New"/>
+          <w:b/>
+          <w:sz w:val="22"/>
+          <w:szCs w:val="22"/>
+        </w:rPr>
+        <w:t>pour</w:t>
+      </w:r>
+      <w:proofErr w:type="gramEnd"/>
+      <w:r>
+        <w:rPr>
+          <w:rFonts w:ascii="Courier New" w:hAnsi="Courier New" w:cs="Courier New"/>
+          <w:sz w:val="22"/>
+          <w:szCs w:val="22"/>
+        </w:rPr>
+        <w:t xml:space="preserve"> chaque sommet v</w:t>
+      </w:r>
+      <w:r>
+        <w:rPr>
+          <w:rFonts w:ascii="Courier New" w:hAnsi="Courier New" w:cs="Courier New"/>
+          <w:sz w:val="22"/>
+          <w:szCs w:val="22"/>
+        </w:rPr>
+        <w:t xml:space="preserve">oisin du sommet courant </w:t>
+      </w:r>
+      <w:r>
+        <w:rPr>
+          <w:rFonts w:ascii="Courier New" w:hAnsi="Courier New" w:cs="Courier New"/>
+          <w:b/>
+          <w:sz w:val="22"/>
+          <w:szCs w:val="22"/>
+        </w:rPr>
+        <w:t>boucler</w:t>
+      </w:r>
+    </w:p>
+    <w:p>
+      <w:pPr>
+        <w:pBdr>
+          <w:top w:val="single" w:sz="4" w:space="1" w:color="auto"/>
+          <w:left w:val="single" w:sz="4" w:space="4" w:color="auto"/>
+          <w:bottom w:val="single" w:sz="4" w:space="1" w:color="auto"/>
+          <w:right w:val="single" w:sz="4" w:space="4" w:color="auto"/>
+        </w:pBdr>
+        <w:ind w:left="284" w:right="281" w:firstLine="0"/>
+        <w:rPr>
+          <w:rFonts w:ascii="Courier New" w:hAnsi="Courier New" w:cs="Courier New"/>
+          <w:sz w:val="22"/>
+          <w:szCs w:val="22"/>
+        </w:rPr>
+      </w:pPr>
+      <w:r>
+        <w:rPr>
+          <w:rFonts w:ascii="Courier New" w:hAnsi="Courier New" w:cs="Courier New"/>
+          <w:b/>
+          <w:sz w:val="22"/>
+          <w:szCs w:val="22"/>
+        </w:rPr>
+        <w:t xml:space="preserve">         </w:t>
+      </w:r>
+      <w:proofErr w:type="gramStart"/>
+      <w:r>
+        <w:rPr>
+          <w:rFonts w:ascii="Courier New" w:hAnsi="Courier New" w:cs="Courier New"/>
+          <w:b/>
+          <w:sz w:val="22"/>
+          <w:szCs w:val="22"/>
+        </w:rPr>
+        <w:t>si</w:t>
+      </w:r>
+      <w:proofErr w:type="gramEnd"/>
+      <w:r>
+        <w:rPr>
+          <w:rFonts w:ascii="Courier New" w:hAnsi="Courier New" w:cs="Courier New"/>
+          <w:sz w:val="22"/>
+          <w:szCs w:val="22"/>
+        </w:rPr>
+        <w:t xml:space="preserve"> le somm</w:t>
+      </w:r>
+      <w:r>
+        <w:rPr>
+          <w:rFonts w:ascii="Courier New" w:hAnsi="Courier New" w:cs="Courier New"/>
+          <w:sz w:val="22"/>
+          <w:szCs w:val="22"/>
+        </w:rPr>
+        <w:t xml:space="preserve">et voisin est non visité </w:t>
+      </w:r>
+      <w:r>
+        <w:rPr>
+          <w:rFonts w:ascii="Courier New" w:hAnsi="Courier New" w:cs="Courier New"/>
+          <w:b/>
+          <w:sz w:val="22"/>
+          <w:szCs w:val="22"/>
+        </w:rPr>
+        <w:t>alors</w:t>
+      </w:r>
+    </w:p>
+    <w:p>
+      <w:pPr>
+        <w:pBdr>
+          <w:top w:val="single" w:sz="4" w:space="1" w:color="auto"/>
+          <w:left w:val="single" w:sz="4" w:space="4" w:color="auto"/>
+          <w:bottom w:val="single" w:sz="4" w:space="1" w:color="auto"/>
+          <w:right w:val="single" w:sz="4" w:space="4" w:color="auto"/>
+        </w:pBdr>
+        <w:ind w:left="284" w:right="281" w:firstLine="0"/>
+        <w:rPr>
+          <w:rFonts w:ascii="Courier New" w:hAnsi="Courier New" w:cs="Courier New"/>
+          <w:sz w:val="22"/>
+          <w:szCs w:val="22"/>
+        </w:rPr>
+      </w:pPr>
+      <w:r>
+        <w:rPr>
+          <w:rFonts w:ascii="Courier New" w:hAnsi="Courier New" w:cs="Courier New"/>
+          <w:sz w:val="22"/>
+          <w:szCs w:val="22"/>
+        </w:rPr>
+        <w:t xml:space="preserve">            </w:t>
+      </w:r>
+      <w:proofErr w:type="gramStart"/>
+      <w:r>
+        <w:rPr>
+          <w:rFonts w:ascii="Courier New" w:hAnsi="Courier New" w:cs="Courier New"/>
+          <w:sz w:val="22"/>
+          <w:szCs w:val="22"/>
+        </w:rPr>
+        <w:t>calculer</w:t>
+      </w:r>
+      <w:proofErr w:type="gramEnd"/>
+      <w:r>
+        <w:rPr>
+          <w:rFonts w:ascii="Courier New" w:hAnsi="Courier New" w:cs="Courier New"/>
+          <w:sz w:val="22"/>
+          <w:szCs w:val="22"/>
+        </w:rPr>
+        <w:t xml:space="preserve"> la priorité du sommet </w:t>
+      </w:r>
+      <w:r>
+        <w:rPr>
+          <w:rFonts w:ascii="Courier New" w:hAnsi="Courier New" w:cs="Courier New"/>
+          <w:sz w:val="22"/>
+          <w:szCs w:val="22"/>
+        </w:rPr>
+        <w:t>v</w:t>
+      </w:r>
+      <w:r>
+        <w:rPr>
+          <w:rFonts w:ascii="Courier New" w:hAnsi="Courier New" w:cs="Courier New"/>
+          <w:sz w:val="22"/>
+          <w:szCs w:val="22"/>
+        </w:rPr>
+        <w:t>oisin (c’est-à-dire</w:t>
+      </w:r>
+    </w:p>
+    <w:p>
+      <w:pPr>
+        <w:pBdr>
+          <w:top w:val="single" w:sz="4" w:space="1" w:color="auto"/>
+          <w:left w:val="single" w:sz="4" w:space="4" w:color="auto"/>
+          <w:bottom w:val="single" w:sz="4" w:space="1" w:color="auto"/>
+          <w:right w:val="single" w:sz="4" w:space="4" w:color="auto"/>
+        </w:pBdr>
+        <w:ind w:left="284" w:right="281" w:firstLine="0"/>
+        <w:rPr>
+          <w:rFonts w:ascii="Courier New" w:hAnsi="Courier New" w:cs="Courier New"/>
+          <w:sz w:val="22"/>
+          <w:szCs w:val="22"/>
+        </w:rPr>
+      </w:pPr>
+      <w:r>
+        <w:rPr>
+          <w:rFonts w:ascii="Courier New" w:hAnsi="Courier New" w:cs="Courier New"/>
+          <w:sz w:val="22"/>
+          <w:szCs w:val="22"/>
+        </w:rPr>
+        <w:t xml:space="preserve">            </w:t>
+      </w:r>
+      <w:proofErr w:type="gramStart"/>
+      <w:r>
+        <w:rPr>
+          <w:rFonts w:ascii="Courier New" w:hAnsi="Courier New" w:cs="Courier New"/>
+          <w:sz w:val="22"/>
+          <w:szCs w:val="22"/>
+        </w:rPr>
+        <w:t>prendre</w:t>
+      </w:r>
+      <w:proofErr w:type="gramEnd"/>
+      <w:r>
+        <w:rPr>
+          <w:rFonts w:ascii="Courier New" w:hAnsi="Courier New" w:cs="Courier New"/>
+          <w:sz w:val="22"/>
+          <w:szCs w:val="22"/>
+        </w:rPr>
+        <w:t xml:space="preserve"> la somme de l’attribut de l’a</w:t>
+      </w:r>
+      <w:r>
+        <w:rPr>
+          <w:rFonts w:ascii="Courier New" w:hAnsi="Courier New" w:cs="Courier New"/>
+          <w:sz w:val="22"/>
+          <w:szCs w:val="22"/>
+        </w:rPr>
+        <w:t>rc, entre le</w:t>
+      </w:r>
+    </w:p>
+    <w:p>
+      <w:pPr>
+        <w:pBdr>
+          <w:top w:val="single" w:sz="4" w:space="1" w:color="auto"/>
+          <w:left w:val="single" w:sz="4" w:space="4" w:color="auto"/>
+          <w:bottom w:val="single" w:sz="4" w:space="1" w:color="auto"/>
+          <w:right w:val="single" w:sz="4" w:space="4" w:color="auto"/>
+        </w:pBdr>
+        <w:ind w:left="284" w:right="281" w:firstLine="0"/>
+        <w:rPr>
+          <w:rFonts w:ascii="Courier New" w:hAnsi="Courier New" w:cs="Courier New"/>
+          <w:sz w:val="22"/>
+          <w:szCs w:val="22"/>
+        </w:rPr>
+      </w:pPr>
+      <w:r>
+        <w:rPr>
+          <w:rFonts w:ascii="Courier New" w:hAnsi="Courier New" w:cs="Courier New"/>
+          <w:sz w:val="22"/>
+          <w:szCs w:val="22"/>
+        </w:rPr>
+        <w:t xml:space="preserve">            </w:t>
+      </w:r>
+      <w:proofErr w:type="gramStart"/>
+      <w:r>
+        <w:rPr>
+          <w:rFonts w:ascii="Courier New" w:hAnsi="Courier New" w:cs="Courier New"/>
+          <w:sz w:val="22"/>
+          <w:szCs w:val="22"/>
+        </w:rPr>
+        <w:t>sommet</w:t>
+      </w:r>
+      <w:proofErr w:type="gramEnd"/>
+      <w:r>
+        <w:rPr>
+          <w:rFonts w:ascii="Courier New" w:hAnsi="Courier New" w:cs="Courier New"/>
+          <w:sz w:val="22"/>
+          <w:szCs w:val="22"/>
+        </w:rPr>
+        <w:t xml:space="preserve"> courant et l</w:t>
+      </w:r>
+      <w:r>
+        <w:rPr>
+          <w:rFonts w:ascii="Courier New" w:hAnsi="Courier New" w:cs="Courier New"/>
+          <w:sz w:val="22"/>
+          <w:szCs w:val="22"/>
+        </w:rPr>
+        <w:t>ui-</w:t>
+      </w:r>
+      <w:r>
+        <w:rPr>
+          <w:rFonts w:ascii="Courier New" w:hAnsi="Courier New" w:cs="Courier New"/>
+          <w:sz w:val="22"/>
+          <w:szCs w:val="22"/>
+        </w:rPr>
+        <w:t>même</w:t>
+      </w:r>
+      <w:r>
+        <w:rPr>
+          <w:rFonts w:ascii="Courier New" w:hAnsi="Courier New" w:cs="Courier New"/>
+          <w:sz w:val="22"/>
+          <w:szCs w:val="22"/>
+        </w:rPr>
+        <w:t>, et de la priorité du</w:t>
+      </w:r>
+    </w:p>
+    <w:p>
+      <w:pPr>
+        <w:pBdr>
+          <w:top w:val="single" w:sz="4" w:space="1" w:color="auto"/>
+          <w:left w:val="single" w:sz="4" w:space="4" w:color="auto"/>
+          <w:bottom w:val="single" w:sz="4" w:space="1" w:color="auto"/>
+          <w:right w:val="single" w:sz="4" w:space="4" w:color="auto"/>
+        </w:pBdr>
+        <w:ind w:left="284" w:right="281" w:firstLine="0"/>
+        <w:rPr>
+          <w:rFonts w:ascii="Courier New" w:hAnsi="Courier New" w:cs="Courier New"/>
+          <w:sz w:val="22"/>
+          <w:szCs w:val="22"/>
+        </w:rPr>
+      </w:pPr>
+      <w:r>
+        <w:rPr>
+          <w:rFonts w:ascii="Courier New" w:hAnsi="Courier New" w:cs="Courier New"/>
+          <w:sz w:val="22"/>
+          <w:szCs w:val="22"/>
+        </w:rPr>
+        <w:t xml:space="preserve">            </w:t>
+      </w:r>
+      <w:proofErr w:type="gramStart"/>
+      <w:r>
+        <w:rPr>
+          <w:rFonts w:ascii="Courier New" w:hAnsi="Courier New" w:cs="Courier New"/>
+          <w:sz w:val="22"/>
+          <w:szCs w:val="22"/>
+        </w:rPr>
+        <w:t>sommet</w:t>
+      </w:r>
+      <w:proofErr w:type="gramEnd"/>
+      <w:r>
+        <w:rPr>
+          <w:rFonts w:ascii="Courier New" w:hAnsi="Courier New" w:cs="Courier New"/>
+          <w:sz w:val="22"/>
+          <w:szCs w:val="22"/>
+        </w:rPr>
+        <w:t xml:space="preserve"> courant)</w:t>
+      </w:r>
+    </w:p>
+    <w:p>
+      <w:pPr>
+        <w:pBdr>
+          <w:top w:val="single" w:sz="4" w:space="1" w:color="auto"/>
+          <w:left w:val="single" w:sz="4" w:space="4" w:color="auto"/>
+          <w:bottom w:val="single" w:sz="4" w:space="1" w:color="auto"/>
+          <w:right w:val="single" w:sz="4" w:space="4" w:color="auto"/>
+        </w:pBdr>
+        <w:ind w:left="284" w:right="281" w:firstLine="0"/>
+        <w:rPr>
+          <w:rFonts w:ascii="Courier New" w:hAnsi="Courier New" w:cs="Courier New"/>
+          <w:sz w:val="22"/>
+          <w:szCs w:val="22"/>
+        </w:rPr>
+      </w:pPr>
+      <w:r>
+        <w:rPr>
+          <w:rFonts w:ascii="Courier New" w:hAnsi="Courier New" w:cs="Courier New"/>
+          <w:sz w:val="22"/>
+          <w:szCs w:val="22"/>
+        </w:rPr>
+        <w:t xml:space="preserve">            </w:t>
+      </w:r>
+      <w:proofErr w:type="gramStart"/>
+      <w:r>
+        <w:rPr>
+          <w:rFonts w:ascii="Courier New" w:hAnsi="Courier New" w:cs="Courier New"/>
+          <w:sz w:val="22"/>
+          <w:szCs w:val="22"/>
+        </w:rPr>
+        <w:t>déposer</w:t>
+      </w:r>
+      <w:proofErr w:type="gramEnd"/>
+      <w:r>
+        <w:rPr>
+          <w:rFonts w:ascii="Courier New" w:hAnsi="Courier New" w:cs="Courier New"/>
+          <w:sz w:val="22"/>
+          <w:szCs w:val="22"/>
+        </w:rPr>
+        <w:t xml:space="preserve"> le sommet voisin et sa priorité dans la</w:t>
+      </w:r>
+    </w:p>
+    <w:p>
+      <w:pPr>
+        <w:pBdr>
+          <w:top w:val="single" w:sz="4" w:space="1" w:color="auto"/>
+          <w:left w:val="single" w:sz="4" w:space="4" w:color="auto"/>
+          <w:bottom w:val="single" w:sz="4" w:space="1" w:color="auto"/>
+          <w:right w:val="single" w:sz="4" w:space="4" w:color="auto"/>
+        </w:pBdr>
+        <w:ind w:left="284" w:right="281" w:firstLine="0"/>
+        <w:rPr>
+          <w:rFonts w:ascii="Courier New" w:hAnsi="Courier New" w:cs="Courier New"/>
+          <w:sz w:val="22"/>
+          <w:szCs w:val="22"/>
+        </w:rPr>
+      </w:pPr>
+      <w:r>
+        <w:rPr>
+          <w:rFonts w:ascii="Courier New" w:hAnsi="Courier New" w:cs="Courier New"/>
+          <w:sz w:val="22"/>
+          <w:szCs w:val="22"/>
+        </w:rPr>
+        <w:t xml:space="preserve">            </w:t>
+      </w:r>
+      <w:proofErr w:type="gramStart"/>
+      <w:r>
+        <w:rPr>
+          <w:rFonts w:ascii="Courier New" w:hAnsi="Courier New" w:cs="Courier New"/>
+          <w:sz w:val="22"/>
+          <w:szCs w:val="22"/>
+        </w:rPr>
+        <w:t>q</w:t>
+      </w:r>
+      <w:r>
+        <w:rPr>
+          <w:rFonts w:ascii="Courier New" w:hAnsi="Courier New" w:cs="Courier New"/>
+          <w:sz w:val="22"/>
+          <w:szCs w:val="22"/>
+        </w:rPr>
+        <w:t>u</w:t>
+      </w:r>
+      <w:r>
+        <w:rPr>
+          <w:rFonts w:ascii="Courier New" w:hAnsi="Courier New" w:cs="Courier New"/>
+          <w:sz w:val="22"/>
+          <w:szCs w:val="22"/>
+        </w:rPr>
+        <w:t>eue</w:t>
+      </w:r>
+      <w:proofErr w:type="gramEnd"/>
+      <w:r>
+        <w:rPr>
+          <w:rFonts w:ascii="Courier New" w:hAnsi="Courier New" w:cs="Courier New"/>
+          <w:sz w:val="22"/>
+          <w:szCs w:val="22"/>
+        </w:rPr>
+        <w:t xml:space="preserve"> de priorité</w:t>
+      </w:r>
+    </w:p>
+    <w:p>
+      <w:pPr>
+        <w:pBdr>
+          <w:top w:val="single" w:sz="4" w:space="1" w:color="auto"/>
+          <w:left w:val="single" w:sz="4" w:space="4" w:color="auto"/>
+          <w:bottom w:val="single" w:sz="4" w:space="1" w:color="auto"/>
+          <w:right w:val="single" w:sz="4" w:space="4" w:color="auto"/>
+        </w:pBdr>
+        <w:ind w:left="284" w:right="281" w:firstLine="0"/>
+        <w:rPr>
+          <w:rFonts w:ascii="Courier New" w:hAnsi="Courier New" w:cs="Courier New"/>
+          <w:b/>
+          <w:sz w:val="22"/>
+          <w:szCs w:val="22"/>
+        </w:rPr>
+      </w:pPr>
+      <w:r>
+        <w:rPr>
+          <w:rFonts w:ascii="Courier New" w:hAnsi="Courier New" w:cs="Courier New"/>
+          <w:b/>
+          <w:sz w:val="22"/>
+          <w:szCs w:val="22"/>
+        </w:rPr>
+        <w:t xml:space="preserve">         </w:t>
+      </w:r>
+      <w:proofErr w:type="gramStart"/>
+      <w:r>
+        <w:rPr>
+          <w:rFonts w:ascii="Courier New" w:hAnsi="Courier New" w:cs="Courier New"/>
+          <w:b/>
+          <w:sz w:val="22"/>
+          <w:szCs w:val="22"/>
+        </w:rPr>
+        <w:t>fin</w:t>
+      </w:r>
+      <w:proofErr w:type="gramEnd"/>
+      <w:r>
+        <w:rPr>
+          <w:rFonts w:ascii="Courier New" w:hAnsi="Courier New" w:cs="Courier New"/>
+          <w:b/>
+          <w:sz w:val="22"/>
+          <w:szCs w:val="22"/>
+        </w:rPr>
+        <w:t xml:space="preserve"> si</w:t>
+      </w:r>
+    </w:p>
+    <w:p>
+      <w:pPr>
+        <w:pBdr>
+          <w:top w:val="single" w:sz="4" w:space="1" w:color="auto"/>
+          <w:left w:val="single" w:sz="4" w:space="4" w:color="auto"/>
+          <w:bottom w:val="single" w:sz="4" w:space="1" w:color="auto"/>
+          <w:right w:val="single" w:sz="4" w:space="4" w:color="auto"/>
+        </w:pBdr>
+        <w:ind w:left="284" w:right="281" w:firstLine="0"/>
+        <w:rPr>
+          <w:rFonts w:ascii="Courier New" w:hAnsi="Courier New" w:cs="Courier New"/>
+          <w:b/>
+          <w:sz w:val="22"/>
+          <w:szCs w:val="22"/>
+        </w:rPr>
+      </w:pPr>
+      <w:r>
+        <w:rPr>
+          <w:rFonts w:ascii="Courier New" w:hAnsi="Courier New" w:cs="Courier New"/>
+          <w:b/>
+          <w:sz w:val="22"/>
+          <w:szCs w:val="22"/>
+        </w:rPr>
+        <w:t xml:space="preserve">      </w:t>
+      </w:r>
+      <w:proofErr w:type="gramStart"/>
+      <w:r>
+        <w:rPr>
+          <w:rFonts w:ascii="Courier New" w:hAnsi="Courier New" w:cs="Courier New"/>
+          <w:b/>
+          <w:sz w:val="22"/>
+          <w:szCs w:val="22"/>
+        </w:rPr>
+        <w:t>fin</w:t>
+      </w:r>
+      <w:proofErr w:type="gramEnd"/>
+      <w:r>
+        <w:rPr>
+          <w:rFonts w:ascii="Courier New" w:hAnsi="Courier New" w:cs="Courier New"/>
+          <w:b/>
+          <w:sz w:val="22"/>
+          <w:szCs w:val="22"/>
+        </w:rPr>
+        <w:t xml:space="preserve"> boucler</w:t>
+      </w:r>
+    </w:p>
+    <w:p>
+      <w:pPr>
+        <w:pBdr>
+          <w:top w:val="single" w:sz="4" w:space="1" w:color="auto"/>
+          <w:left w:val="single" w:sz="4" w:space="4" w:color="auto"/>
+          <w:bottom w:val="single" w:sz="4" w:space="1" w:color="auto"/>
+          <w:right w:val="single" w:sz="4" w:space="4" w:color="auto"/>
+        </w:pBdr>
+        <w:ind w:left="284" w:right="281" w:firstLine="0"/>
+        <w:rPr>
+          <w:rFonts w:ascii="Courier New" w:hAnsi="Courier New" w:cs="Courier New"/>
+          <w:b/>
+          <w:sz w:val="22"/>
+          <w:szCs w:val="22"/>
+        </w:rPr>
+      </w:pPr>
+      <w:r>
+        <w:rPr>
+          <w:rFonts w:ascii="Courier New" w:hAnsi="Courier New" w:cs="Courier New"/>
+          <w:b/>
+          <w:sz w:val="22"/>
+          <w:szCs w:val="22"/>
+        </w:rPr>
+        <w:t xml:space="preserve">   </w:t>
+      </w:r>
+      <w:proofErr w:type="gramStart"/>
+      <w:r>
+        <w:rPr>
+          <w:rFonts w:ascii="Courier New" w:hAnsi="Courier New" w:cs="Courier New"/>
+          <w:b/>
+          <w:sz w:val="22"/>
+          <w:szCs w:val="22"/>
+        </w:rPr>
+        <w:t>fin</w:t>
+      </w:r>
+      <w:proofErr w:type="gramEnd"/>
+      <w:r>
+        <w:rPr>
+          <w:rFonts w:ascii="Courier New" w:hAnsi="Courier New" w:cs="Courier New"/>
+          <w:b/>
+          <w:sz w:val="22"/>
+          <w:szCs w:val="22"/>
+        </w:rPr>
+        <w:t xml:space="preserve"> boucler</w:t>
+      </w:r>
+    </w:p>
+    <w:p>
+      <w:pPr>
+        <w:pBdr>
+          <w:top w:val="single" w:sz="4" w:space="1" w:color="auto"/>
+          <w:left w:val="single" w:sz="4" w:space="4" w:color="auto"/>
+          <w:bottom w:val="single" w:sz="4" w:space="1" w:color="auto"/>
+          <w:right w:val="single" w:sz="4" w:space="4" w:color="auto"/>
+        </w:pBdr>
+        <w:ind w:left="284" w:right="281" w:firstLine="0"/>
+        <w:rPr>
+          <w:rFonts w:ascii="Courier New" w:hAnsi="Courier New" w:cs="Courier New"/>
+          <w:b/>
+          <w:sz w:val="22"/>
+          <w:szCs w:val="22"/>
+        </w:rPr>
+      </w:pPr>
+      <w:proofErr w:type="gramStart"/>
+      <w:r>
+        <w:rPr>
+          <w:rFonts w:ascii="Courier New" w:hAnsi="Courier New" w:cs="Courier New"/>
+          <w:b/>
+          <w:sz w:val="22"/>
+          <w:szCs w:val="22"/>
+        </w:rPr>
+        <w:t>fin</w:t>
+      </w:r>
+      <w:proofErr w:type="gramEnd"/>
+      <w:r>
+        <w:rPr>
+          <w:rFonts w:ascii="Courier New" w:hAnsi="Courier New" w:cs="Courier New"/>
+          <w:b/>
+          <w:sz w:val="22"/>
+          <w:szCs w:val="22"/>
+        </w:rPr>
+        <w:t xml:space="preserve"> si</w:t>
+      </w:r>
+    </w:p>
+    <w:p>
+      <w:pPr>
+        <w:ind w:left="284" w:right="281" w:firstLine="0"/>
+        <w:jc w:val="center"/>
+        <w:rPr>
+          <w:i/>
+          <w:sz w:val="20"/>
+        </w:rPr>
+      </w:pPr>
+      <w:r>
+        <w:rPr>
+          <w:b/>
+          <w:i/>
+          <w:sz w:val="20"/>
+        </w:rPr>
+        <w:t>Algorithme 2.1</w:t>
+      </w:r>
+      <w:r>
+        <w:rPr>
+          <w:i/>
+          <w:sz w:val="20"/>
+        </w:rPr>
+        <w:t xml:space="preserve"> : </w:t>
+      </w:r>
+      <w:r>
+        <w:rPr>
+          <w:sz w:val="20"/>
+        </w:rPr>
+        <w:t>recherche des chemins les plus courts</w:t>
+      </w:r>
+      <w:r>
+        <w:rPr>
+          <w:sz w:val="20"/>
+        </w:rPr>
+        <w:t xml:space="preserve"> dans un graphe</w:t>
+      </w:r>
+    </w:p>
+    <w:p>
+      <w:pPr>
+        <w:ind w:firstLine="0"/>
+      </w:pPr>
+    </w:p>
+    <w:p>
+      <w:pPr>
+        <w:pStyle w:val="Titre3"/>
+      </w:pPr>
+      <w:bookmarkStart w:id="14" w:name="_Toc249948716"/>
+      <w:r>
+        <w:t>Complexité</w:t>
+      </w:r>
+      <w:bookmarkEnd w:id="14"/>
+    </w:p>
+    <w:p/>
     <w:p>
       <w:pPr>
         <w:pStyle w:val="Titre2"/>
@@ -5187,7 +6868,7 @@
           <w:iCs/>
         </w:rPr>
       </w:pPr>
-      <w:bookmarkStart w:id="13" w:name="_Toc248740881"/>
+      <w:bookmarkStart w:id="15" w:name="_Toc249948717"/>
       <w:r>
         <w:rPr>
           <w:i w:val="0"/>
@@ -5240,7 +6921,7 @@
         </w:rPr>
         <w:t>]</w:t>
       </w:r>
-      <w:bookmarkEnd w:id="13"/>
+      <w:bookmarkEnd w:id="15"/>
     </w:p>
     <w:p>
       <w:pPr>
@@ -5267,20 +6948,21 @@
           <w:iCs/>
         </w:rPr>
       </w:pPr>
-      <w:bookmarkStart w:id="14" w:name="_Toc25553310"/>
-      <w:bookmarkStart w:id="15" w:name="_Toc71691015"/>
-      <w:bookmarkStart w:id="16" w:name="_Toc81814033"/>
-      <w:bookmarkStart w:id="17" w:name="_Toc248740882"/>
+      <w:bookmarkStart w:id="16" w:name="_Toc25553310"/>
+      <w:bookmarkStart w:id="17" w:name="_Toc71691015"/>
+      <w:bookmarkStart w:id="18" w:name="_Toc81814033"/>
+      <w:bookmarkStart w:id="19" w:name="_Toc249948718"/>
       <w:r>
         <w:rPr>
           <w:i w:val="0"/>
           <w:iCs/>
         </w:rPr>
+        <w:lastRenderedPageBreak/>
         <w:t>Etude de faisabilité</w:t>
       </w:r>
-      <w:bookmarkEnd w:id="14"/>
-      <w:bookmarkEnd w:id="15"/>
       <w:bookmarkEnd w:id="16"/>
+      <w:bookmarkEnd w:id="17"/>
+      <w:bookmarkEnd w:id="18"/>
       <w:r>
         <w:rPr>
           <w:i w:val="0"/>
@@ -5312,7 +6994,7 @@
         </w:rPr>
         <w:t>]</w:t>
       </w:r>
-      <w:bookmarkEnd w:id="17"/>
+      <w:bookmarkEnd w:id="19"/>
     </w:p>
     <w:p>
       <w:pPr>
@@ -5534,8 +7216,8 @@
           <w:iCs/>
         </w:rPr>
       </w:pPr>
-      <w:bookmarkStart w:id="18" w:name="_Toc81814035"/>
-      <w:bookmarkStart w:id="19" w:name="_Toc248740883"/>
+      <w:bookmarkStart w:id="20" w:name="_Toc81814035"/>
+      <w:bookmarkStart w:id="21" w:name="_Toc249948719"/>
       <w:r>
         <w:rPr>
           <w:i w:val="0"/>
@@ -5543,7 +7225,7 @@
         </w:rPr>
         <w:t>Planification</w:t>
       </w:r>
-      <w:bookmarkEnd w:id="18"/>
+      <w:bookmarkEnd w:id="20"/>
       <w:r>
         <w:rPr>
           <w:i w:val="0"/>
@@ -5575,7 +7257,7 @@
         </w:rPr>
         <w:t>]</w:t>
       </w:r>
-      <w:bookmarkEnd w:id="19"/>
+      <w:bookmarkEnd w:id="21"/>
     </w:p>
     <w:p>
       <w:pPr>
@@ -5647,7 +7329,6 @@
           <w:iCs/>
           <w:lang w:eastAsia="fr-FR"/>
         </w:rPr>
-        <w:lastRenderedPageBreak/>
         <w:t xml:space="preserve">planning indiquant les dates de début et de fin du projet ainsi que le découpage connu des diverses phases. </w:t>
       </w:r>
     </w:p>
@@ -5736,7 +7417,27 @@
           <w:iCs/>
           <w:lang w:eastAsia="fr-FR"/>
         </w:rPr>
-        <w:t>. Elle peut être ensuite affinée (découpage des tâches). Si les délais doivent être ensuite modifiés, le responsable de projet doit être avisé, et les raisons doivent être expliquées dans l’historique.</w:t>
+        <w:t xml:space="preserve">. Elle peut être ensuite affinée (découpage des tâches). Si les délais doivent être ensuite modifiés, le responsable de projet doit être avisé, et les raisons doivent être </w:t>
+      </w:r>
+      <w:proofErr w:type="gramStart"/>
+      <w:r>
+        <w:rPr>
+          <w:rFonts w:ascii="Arial" w:hAnsi="Arial"/>
+          <w:i/>
+          <w:iCs/>
+          <w:lang w:eastAsia="fr-FR"/>
+        </w:rPr>
+        <w:t>expliquées</w:t>
+      </w:r>
+      <w:proofErr w:type="gramEnd"/>
+      <w:r>
+        <w:rPr>
+          <w:rFonts w:ascii="Arial" w:hAnsi="Arial"/>
+          <w:i/>
+          <w:iCs/>
+          <w:lang w:eastAsia="fr-FR"/>
+        </w:rPr>
+        <w:t xml:space="preserve"> dans l’historique.</w:t>
       </w:r>
     </w:p>
     <w:p>
@@ -5838,7 +7539,7 @@
           <w:u w:val="single"/>
         </w:rPr>
       </w:pPr>
-      <w:bookmarkStart w:id="20" w:name="_Toc81814037"/>
+      <w:bookmarkStart w:id="22" w:name="_Toc81814037"/>
       <w:r>
         <w:br w:type="page"/>
       </w:r>
@@ -5851,7 +7552,7 @@
         </w:tabs>
         <w:jc w:val="left"/>
       </w:pPr>
-      <w:bookmarkStart w:id="21" w:name="_Toc248740884"/>
+      <w:bookmarkStart w:id="23" w:name="_Toc249948720"/>
       <w:r>
         <w:lastRenderedPageBreak/>
         <w:t>C</w:t>
@@ -5859,33 +7560,33 @@
       <w:r>
         <w:t>onception</w:t>
       </w:r>
-      <w:bookmarkEnd w:id="20"/>
-      <w:bookmarkEnd w:id="21"/>
-    </w:p>
-    <w:p>
-      <w:pPr>
-        <w:pStyle w:val="Titre2"/>
-        <w:jc w:val="left"/>
-        <w:rPr>
-          <w:i w:val="0"/>
-          <w:iCs/>
-        </w:rPr>
-      </w:pPr>
-      <w:bookmarkStart w:id="22" w:name="_Toc25553314"/>
-      <w:bookmarkStart w:id="23" w:name="_Toc71691019"/>
-      <w:bookmarkStart w:id="24" w:name="_Toc81814038"/>
-      <w:bookmarkStart w:id="25" w:name="_Toc248740885"/>
-      <w:r>
-        <w:rPr>
-          <w:i w:val="0"/>
-          <w:iCs/>
-        </w:rPr>
-        <w:t>Dossier de conception</w:t>
-      </w:r>
       <w:bookmarkEnd w:id="22"/>
       <w:bookmarkEnd w:id="23"/>
+    </w:p>
+    <w:p>
+      <w:pPr>
+        <w:pStyle w:val="Titre2"/>
+        <w:jc w:val="left"/>
+        <w:rPr>
+          <w:i w:val="0"/>
+          <w:iCs/>
+        </w:rPr>
+      </w:pPr>
+      <w:bookmarkStart w:id="24" w:name="_Toc25553314"/>
+      <w:bookmarkStart w:id="25" w:name="_Toc71691019"/>
+      <w:bookmarkStart w:id="26" w:name="_Toc81814038"/>
+      <w:bookmarkStart w:id="27" w:name="_Toc249948721"/>
+      <w:r>
+        <w:rPr>
+          <w:i w:val="0"/>
+          <w:iCs/>
+        </w:rPr>
+        <w:t>Dossier de conception</w:t>
+      </w:r>
       <w:bookmarkEnd w:id="24"/>
       <w:bookmarkEnd w:id="25"/>
+      <w:bookmarkEnd w:id="26"/>
+      <w:bookmarkEnd w:id="27"/>
     </w:p>
     <w:p>
       <w:pPr>
@@ -5899,7 +7600,7 @@
       <w:pPr>
         <w:pStyle w:val="Titre3"/>
       </w:pPr>
-      <w:bookmarkStart w:id="26" w:name="_Toc248740886"/>
+      <w:bookmarkStart w:id="28" w:name="_Toc249948722"/>
       <w:r>
         <w:t>Système</w:t>
       </w:r>
@@ -5918,14 +7619,22 @@
       <w:r>
         <w:t xml:space="preserve"> [LAZHAR]</w:t>
       </w:r>
-      <w:bookmarkEnd w:id="26"/>
+      <w:bookmarkEnd w:id="28"/>
     </w:p>
     <w:p>
       <w:pPr>
         <w:ind w:firstLine="0"/>
       </w:pPr>
       <w:r>
-        <w:t>Le système d’exploitation sur lequel nous travaillons est Windows (XP et Seven). Cependant, grâce au choix qui a été fait d’utiliser un encodage de type UTF-8 ainsi que celui du langage portable Java, nous pouvons sans soucis travailler sur un environnement Linux ou Mac par exemple.</w:t>
+        <w:t xml:space="preserve">Le système d’exploitation sur lequel nous travaillons est Windows (XP et </w:t>
+      </w:r>
+      <w:proofErr w:type="spellStart"/>
+      <w:r>
+        <w:t>Seven</w:t>
+      </w:r>
+      <w:proofErr w:type="spellEnd"/>
+      <w:r>
+        <w:t>). Cependant, grâce au choix qui a été fait d’utiliser un encodage de type UTF-8 ainsi que celui du langage portable Java, nous pouvons sans soucis travailler sur un environnement Linux ou Mac par exemple.</w:t>
       </w:r>
     </w:p>
     <w:p>
@@ -5937,14 +7646,14 @@
       <w:pPr>
         <w:pStyle w:val="Titre3"/>
       </w:pPr>
-      <w:bookmarkStart w:id="27" w:name="_Toc248740887"/>
+      <w:bookmarkStart w:id="29" w:name="_Toc249948723"/>
       <w:r>
         <w:t>Outils logiciels</w:t>
       </w:r>
       <w:r>
         <w:t xml:space="preserve"> [LAZHAR]</w:t>
       </w:r>
-      <w:bookmarkEnd w:id="27"/>
+      <w:bookmarkEnd w:id="29"/>
     </w:p>
     <w:p>
       <w:pPr>
@@ -5959,28 +7668,40 @@
       <w:r>
         <w:t xml:space="preserve"> au développement d’applications Java. Ce logiciel est très largement répandu dans le monde des développeurs et est très utilisé. Il possède de nombreuses fonctions spécialement conçues pour augmenter la productivité des développeurs et leur simplifier la vie (comme le </w:t>
       </w:r>
+      <w:proofErr w:type="spellStart"/>
       <w:r>
         <w:rPr>
           <w:i/>
         </w:rPr>
         <w:t>refactoring</w:t>
       </w:r>
+      <w:proofErr w:type="spellEnd"/>
       <w:r>
         <w:t xml:space="preserve"> par exemple). De plus, cette plateforme nous permet d’ajouter toute une série de plugins qui peuvent ajouter des fonctionnalités, telles que SVN (logiciel de gestion des versions du code).</w:t>
       </w:r>
       <w:r>
         <w:t xml:space="preserve"> En ce qui concerne la génération des diagrammes de classe UML, nous utilisons le plugin </w:t>
       </w:r>
+      <w:proofErr w:type="spellStart"/>
       <w:r>
         <w:rPr>
           <w:b/>
           <w:i/>
         </w:rPr>
-        <w:t>eUML 2.0</w:t>
+        <w:t>eUML</w:t>
+      </w:r>
+      <w:proofErr w:type="spellEnd"/>
+      <w:r>
+        <w:rPr>
+          <w:b/>
+          <w:i/>
+        </w:rPr>
+        <w:t xml:space="preserve"> 2.0</w:t>
       </w:r>
       <w:r>
         <w:t xml:space="preserve"> de chez </w:t>
       </w:r>
+      <w:proofErr w:type="spellStart"/>
       <w:r>
         <w:rPr>
           <w:b/>
@@ -5988,6 +7709,7 @@
         </w:rPr>
         <w:t>Soyatec</w:t>
       </w:r>
+      <w:proofErr w:type="spellEnd"/>
       <w:r>
         <w:t>.</w:t>
       </w:r>
@@ -6004,14 +7726,14 @@
       <w:pPr>
         <w:pStyle w:val="Titre3"/>
       </w:pPr>
-      <w:bookmarkStart w:id="28" w:name="_Toc248740888"/>
+      <w:bookmarkStart w:id="30" w:name="_Toc249948724"/>
       <w:r>
         <w:t>Librairies externes</w:t>
       </w:r>
       <w:r>
         <w:t xml:space="preserve"> [LAZHAR]</w:t>
       </w:r>
-      <w:bookmarkEnd w:id="28"/>
+      <w:bookmarkEnd w:id="30"/>
     </w:p>
     <w:p>
       <w:pPr>
@@ -6020,6 +7742,7 @@
       <w:r>
         <w:t xml:space="preserve">Nous utilisons la librairie externe </w:t>
       </w:r>
+      <w:proofErr w:type="spellStart"/>
       <w:r>
         <w:rPr>
           <w:b/>
@@ -6027,6 +7750,7 @@
         </w:rPr>
         <w:t>JGraphT</w:t>
       </w:r>
+      <w:proofErr w:type="spellEnd"/>
       <w:r>
         <w:rPr>
           <w:b/>
@@ -6043,7 +7767,7 @@
       <w:pPr>
         <w:pStyle w:val="Titre3"/>
       </w:pPr>
-      <w:bookmarkStart w:id="29" w:name="_Toc248740889"/>
+      <w:bookmarkStart w:id="31" w:name="_Toc249948725"/>
       <w:r>
         <w:t>Architecture de l’application</w:t>
       </w:r>
@@ -6058,7 +7782,7 @@
         </w:rPr>
         <w:t>[AURELIEN]</w:t>
       </w:r>
-      <w:bookmarkEnd w:id="29"/>
+      <w:bookmarkEnd w:id="31"/>
     </w:p>
     <w:p/>
     <w:p>
@@ -6084,7 +7808,7 @@
       <w:pPr>
         <w:pStyle w:val="Titre3"/>
       </w:pPr>
-      <w:bookmarkStart w:id="30" w:name="_Toc248740890"/>
+      <w:bookmarkStart w:id="32" w:name="_Toc249948726"/>
       <w:r>
         <w:t>Interface graphique</w:t>
       </w:r>
@@ -6099,7 +7823,7 @@
         </w:rPr>
         <w:t>[AURELIEN]</w:t>
       </w:r>
-      <w:bookmarkEnd w:id="30"/>
+      <w:bookmarkEnd w:id="32"/>
     </w:p>
     <w:p>
       <w:pPr>
@@ -6150,7 +7874,7 @@
       <w:pPr>
         <w:pStyle w:val="Titre3"/>
       </w:pPr>
-      <w:bookmarkStart w:id="31" w:name="_Toc248740891"/>
+      <w:bookmarkStart w:id="33" w:name="_Toc249948727"/>
       <w:r>
         <w:t>Schémas UML</w:t>
       </w:r>
@@ -6175,7 +7899,7 @@
         </w:rPr>
         <w:t>[AURELIEN]</w:t>
       </w:r>
-      <w:bookmarkEnd w:id="31"/>
+      <w:bookmarkEnd w:id="33"/>
     </w:p>
     <w:p>
       <w:pPr>
@@ -6253,7 +7977,15 @@
         <w:t>Interface graphique</w:t>
       </w:r>
       <w:r>
-        <w:t xml:space="preserve"> (vue et controleur)</w:t>
+        <w:t xml:space="preserve"> (vue et </w:t>
+      </w:r>
+      <w:proofErr w:type="spellStart"/>
+      <w:r>
+        <w:t>controleur</w:t>
+      </w:r>
+      <w:proofErr w:type="spellEnd"/>
+      <w:r>
+        <w:t>)</w:t>
       </w:r>
       <w:r>
         <w:t xml:space="preserve"> </w:t>
@@ -6334,7 +8066,7 @@
       <w:pPr>
         <w:pStyle w:val="Titre3"/>
       </w:pPr>
-      <w:bookmarkStart w:id="32" w:name="_Toc248740892"/>
+      <w:bookmarkStart w:id="34" w:name="_Toc249948728"/>
       <w:r>
         <w:lastRenderedPageBreak/>
         <w:t>Gestion de la concurrence</w:t>
@@ -6366,7 +8098,7 @@
         </w:rPr>
         <w:t>]</w:t>
       </w:r>
-      <w:bookmarkEnd w:id="32"/>
+      <w:bookmarkEnd w:id="34"/>
     </w:p>
     <w:p>
       <w:pPr>
@@ -6402,7 +8134,23 @@
           <w:rFonts w:ascii="Arial" w:hAnsi="Arial" w:cs="Arial"/>
           <w:i/>
         </w:rPr>
-        <w:t>Fournir tous les document de conception:</w:t>
+        <w:t xml:space="preserve">Fournir tous </w:t>
+      </w:r>
+      <w:proofErr w:type="gramStart"/>
+      <w:r>
+        <w:rPr>
+          <w:rFonts w:ascii="Arial" w:hAnsi="Arial" w:cs="Arial"/>
+          <w:i/>
+        </w:rPr>
+        <w:t>les document</w:t>
+      </w:r>
+      <w:proofErr w:type="gramEnd"/>
+      <w:r>
+        <w:rPr>
+          <w:rFonts w:ascii="Arial" w:hAnsi="Arial" w:cs="Arial"/>
+          <w:i/>
+        </w:rPr>
+        <w:t xml:space="preserve"> de conception:</w:t>
       </w:r>
     </w:p>
     <w:p>
@@ -6559,7 +8307,23 @@
           <w:rFonts w:ascii="Arial" w:hAnsi="Arial" w:cs="Arial"/>
           <w:i/>
         </w:rPr>
-        <w:t>bases de données: décrire le modèle relationnel, le contenu détaillé des tables (caractéristiques de chaque champs) et les requêtes.</w:t>
+        <w:t xml:space="preserve">bases de données: décrire le modèle relationnel, le contenu détaillé des tables (caractéristiques de chaque </w:t>
+      </w:r>
+      <w:proofErr w:type="gramStart"/>
+      <w:r>
+        <w:rPr>
+          <w:rFonts w:ascii="Arial" w:hAnsi="Arial" w:cs="Arial"/>
+          <w:i/>
+        </w:rPr>
+        <w:t>champs</w:t>
+      </w:r>
+      <w:proofErr w:type="gramEnd"/>
+      <w:r>
+        <w:rPr>
+          <w:rFonts w:ascii="Arial" w:hAnsi="Arial" w:cs="Arial"/>
+          <w:i/>
+        </w:rPr>
+        <w:t>) et les requêtes.</w:t>
       </w:r>
     </w:p>
     <w:p>
@@ -6603,12 +8367,21 @@
         </w:rPr>
         <w:t xml:space="preserve"> </w:t>
       </w:r>
+      <w:proofErr w:type="spellStart"/>
       <w:r>
         <w:rPr>
           <w:rFonts w:ascii="Arial" w:hAnsi="Arial" w:cs="Arial"/>
           <w:i/>
         </w:rPr>
-        <w:t>structogramme…</w:t>
+        <w:t>structogramme</w:t>
+      </w:r>
+      <w:proofErr w:type="spellEnd"/>
+      <w:r>
+        <w:rPr>
+          <w:rFonts w:ascii="Arial" w:hAnsi="Arial" w:cs="Arial"/>
+          <w:i/>
+        </w:rPr>
+        <w:t>…</w:t>
       </w:r>
     </w:p>
     <w:p>
@@ -6680,47 +8453,47 @@
         </w:tabs>
         <w:jc w:val="left"/>
       </w:pPr>
-      <w:bookmarkStart w:id="33" w:name="_Toc71703259"/>
-      <w:bookmarkStart w:id="34" w:name="_Toc81814040"/>
-      <w:bookmarkStart w:id="35" w:name="_Toc248740893"/>
+      <w:bookmarkStart w:id="35" w:name="_Toc71703259"/>
+      <w:bookmarkStart w:id="36" w:name="_Toc81814040"/>
+      <w:bookmarkStart w:id="37" w:name="_Toc249948729"/>
       <w:r>
         <w:lastRenderedPageBreak/>
         <w:t>R</w:t>
       </w:r>
-      <w:bookmarkEnd w:id="33"/>
+      <w:bookmarkEnd w:id="35"/>
       <w:r>
         <w:t>éalisation</w:t>
       </w:r>
-      <w:bookmarkEnd w:id="34"/>
-      <w:bookmarkEnd w:id="35"/>
-    </w:p>
-    <w:p>
-      <w:pPr>
-        <w:pStyle w:val="Titre2"/>
-        <w:jc w:val="left"/>
-        <w:rPr>
-          <w:i w:val="0"/>
-          <w:iCs/>
-        </w:rPr>
-      </w:pPr>
-      <w:bookmarkStart w:id="36" w:name="_Toc25553317"/>
-      <w:bookmarkStart w:id="37" w:name="_Toc71691022"/>
-      <w:bookmarkStart w:id="38" w:name="_Toc81814041"/>
-      <w:bookmarkStart w:id="39" w:name="_Toc248740894"/>
-      <w:r>
-        <w:rPr>
-          <w:i w:val="0"/>
-          <w:iCs/>
-        </w:rPr>
-        <w:t>Dossier de réalisation</w:t>
-      </w:r>
-      <w:bookmarkStart w:id="40" w:name="_Toc25553318"/>
       <w:bookmarkEnd w:id="36"/>
       <w:bookmarkEnd w:id="37"/>
+    </w:p>
+    <w:p>
+      <w:pPr>
+        <w:pStyle w:val="Titre2"/>
+        <w:jc w:val="left"/>
+        <w:rPr>
+          <w:i w:val="0"/>
+          <w:iCs/>
+        </w:rPr>
+      </w:pPr>
+      <w:bookmarkStart w:id="38" w:name="_Toc25553317"/>
+      <w:bookmarkStart w:id="39" w:name="_Toc71691022"/>
+      <w:bookmarkStart w:id="40" w:name="_Toc81814041"/>
+      <w:bookmarkStart w:id="41" w:name="_Toc249948730"/>
+      <w:r>
+        <w:rPr>
+          <w:i w:val="0"/>
+          <w:iCs/>
+        </w:rPr>
+        <w:t>Dossier de réalisation</w:t>
+      </w:r>
+      <w:bookmarkStart w:id="42" w:name="_Toc25553318"/>
       <w:bookmarkEnd w:id="38"/>
       <w:bookmarkEnd w:id="39"/>
-    </w:p>
-    <w:bookmarkEnd w:id="40"/>
+      <w:bookmarkEnd w:id="40"/>
+      <w:bookmarkEnd w:id="41"/>
+    </w:p>
+    <w:bookmarkEnd w:id="42"/>
     <w:p>
       <w:pPr>
         <w:ind w:firstLine="360"/>
@@ -6735,7 +8508,7 @@
       <w:pPr>
         <w:pStyle w:val="Titre3"/>
       </w:pPr>
-      <w:bookmarkStart w:id="41" w:name="_Toc248740895"/>
+      <w:bookmarkStart w:id="43" w:name="_Toc249948731"/>
       <w:r>
         <w:t xml:space="preserve">Résultat de l’interface graphique </w:t>
       </w:r>
@@ -6747,7 +8520,7 @@
         </w:rPr>
         <w:t>[AURELIEN]</w:t>
       </w:r>
-      <w:bookmarkEnd w:id="41"/>
+      <w:bookmarkEnd w:id="43"/>
     </w:p>
     <w:p>
       <w:pPr>
@@ -6763,7 +8536,7 @@
       <w:pPr>
         <w:pStyle w:val="Titre3"/>
       </w:pPr>
-      <w:bookmarkStart w:id="42" w:name="_Toc248740896"/>
+      <w:bookmarkStart w:id="44" w:name="_Toc249948732"/>
       <w:r>
         <w:t>Résultat de l’</w:t>
       </w:r>
@@ -6798,7 +8571,7 @@
         </w:rPr>
         <w:t>]</w:t>
       </w:r>
-      <w:bookmarkEnd w:id="42"/>
+      <w:bookmarkEnd w:id="44"/>
     </w:p>
     <w:p>
       <w:pPr>
@@ -7134,10 +8907,10 @@
           <w:iCs/>
         </w:rPr>
       </w:pPr>
-      <w:bookmarkStart w:id="43" w:name="_Toc25553321"/>
-      <w:bookmarkStart w:id="44" w:name="_Toc71691025"/>
-      <w:bookmarkStart w:id="45" w:name="_Toc81814042"/>
-      <w:bookmarkStart w:id="46" w:name="_Toc248740897"/>
+      <w:bookmarkStart w:id="45" w:name="_Toc25553321"/>
+      <w:bookmarkStart w:id="46" w:name="_Toc71691025"/>
+      <w:bookmarkStart w:id="47" w:name="_Toc81814042"/>
+      <w:bookmarkStart w:id="48" w:name="_Toc249948733"/>
       <w:r>
         <w:rPr>
           <w:i w:val="0"/>
@@ -7145,7 +8918,7 @@
         </w:rPr>
         <w:t>Description des test</w:t>
       </w:r>
-      <w:bookmarkEnd w:id="43"/>
+      <w:bookmarkEnd w:id="45"/>
       <w:r>
         <w:rPr>
           <w:i w:val="0"/>
@@ -7153,8 +8926,8 @@
         </w:rPr>
         <w:t>s effectués</w:t>
       </w:r>
-      <w:bookmarkEnd w:id="44"/>
-      <w:bookmarkEnd w:id="45"/>
+      <w:bookmarkEnd w:id="46"/>
+      <w:bookmarkEnd w:id="47"/>
       <w:r>
         <w:rPr>
           <w:i w:val="0"/>
@@ -7170,7 +8943,7 @@
         </w:rPr>
         <w:t>[LAZHAR]</w:t>
       </w:r>
-      <w:bookmarkEnd w:id="46"/>
+      <w:bookmarkEnd w:id="48"/>
     </w:p>
     <w:p>
       <w:pPr>
@@ -7290,10 +9063,10 @@
           <w:iCs/>
         </w:rPr>
       </w:pPr>
-      <w:bookmarkStart w:id="47" w:name="_Toc25553322"/>
-      <w:bookmarkStart w:id="48" w:name="_Toc71691026"/>
-      <w:bookmarkStart w:id="49" w:name="_Toc81814043"/>
-      <w:bookmarkStart w:id="50" w:name="_Toc248740898"/>
+      <w:bookmarkStart w:id="49" w:name="_Toc25553322"/>
+      <w:bookmarkStart w:id="50" w:name="_Toc71691026"/>
+      <w:bookmarkStart w:id="51" w:name="_Toc81814043"/>
+      <w:bookmarkStart w:id="52" w:name="_Toc249948734"/>
       <w:r>
         <w:rPr>
           <w:i w:val="0"/>
@@ -7301,7 +9074,7 @@
         </w:rPr>
         <w:t xml:space="preserve">Erreurs </w:t>
       </w:r>
-      <w:bookmarkEnd w:id="47"/>
+      <w:bookmarkEnd w:id="49"/>
       <w:r>
         <w:rPr>
           <w:i w:val="0"/>
@@ -7309,8 +9082,8 @@
         </w:rPr>
         <w:t>restantes</w:t>
       </w:r>
-      <w:bookmarkEnd w:id="48"/>
-      <w:bookmarkEnd w:id="49"/>
+      <w:bookmarkEnd w:id="50"/>
+      <w:bookmarkEnd w:id="51"/>
       <w:r>
         <w:rPr>
           <w:i w:val="0"/>
@@ -7326,7 +9099,7 @@
         </w:rPr>
         <w:t>[LAZHAR]</w:t>
       </w:r>
-      <w:bookmarkEnd w:id="50"/>
+      <w:bookmarkEnd w:id="52"/>
     </w:p>
     <w:p>
       <w:pPr>
@@ -7336,7 +9109,7 @@
           <w:i/>
         </w:rPr>
       </w:pPr>
-      <w:bookmarkStart w:id="51" w:name="_Toc25553323"/>
+      <w:bookmarkStart w:id="53" w:name="_Toc25553323"/>
     </w:p>
     <w:p>
       <w:pPr>
@@ -7411,7 +9184,7 @@
         </w:rPr>
         <w:t>Conséquences sur l'utilisation du produit</w:t>
       </w:r>
-      <w:bookmarkEnd w:id="51"/>
+      <w:bookmarkEnd w:id="53"/>
     </w:p>
     <w:p>
       <w:pPr>
@@ -7459,19 +9232,19 @@
         </w:tabs>
         <w:jc w:val="left"/>
       </w:pPr>
-      <w:bookmarkStart w:id="52" w:name="_Toc25553328"/>
-      <w:bookmarkStart w:id="53" w:name="_Toc71703263"/>
-      <w:bookmarkStart w:id="54" w:name="_Toc81814048"/>
-      <w:bookmarkStart w:id="55" w:name="_Toc248740899"/>
+      <w:bookmarkStart w:id="54" w:name="_Toc25553328"/>
+      <w:bookmarkStart w:id="55" w:name="_Toc71703263"/>
+      <w:bookmarkStart w:id="56" w:name="_Toc81814048"/>
+      <w:bookmarkStart w:id="57" w:name="_Toc249948735"/>
       <w:r>
         <w:t>C</w:t>
       </w:r>
-      <w:bookmarkEnd w:id="52"/>
-      <w:bookmarkEnd w:id="53"/>
+      <w:bookmarkEnd w:id="54"/>
+      <w:bookmarkEnd w:id="55"/>
       <w:r>
         <w:t>onclusions</w:t>
       </w:r>
-      <w:bookmarkEnd w:id="54"/>
+      <w:bookmarkEnd w:id="56"/>
       <w:r>
         <w:t xml:space="preserve"> </w:t>
       </w:r>
@@ -7483,7 +9256,7 @@
         </w:rPr>
         <w:t>[LAZHAR]</w:t>
       </w:r>
-      <w:bookmarkEnd w:id="55"/>
+      <w:bookmarkEnd w:id="57"/>
     </w:p>
     <w:p>
       <w:pPr>
@@ -7496,11 +9269,11 @@
       <w:pPr>
         <w:pStyle w:val="Titre2"/>
       </w:pPr>
-      <w:bookmarkStart w:id="56" w:name="_Toc248740900"/>
+      <w:bookmarkStart w:id="58" w:name="_Toc249948736"/>
       <w:r>
         <w:t>Objectifs atteints / non-atteints</w:t>
       </w:r>
-      <w:bookmarkEnd w:id="56"/>
+      <w:bookmarkEnd w:id="58"/>
     </w:p>
     <w:p>
       <w:pPr>
@@ -7518,34 +9291,34 @@
       <w:pPr>
         <w:pStyle w:val="Titre2"/>
       </w:pPr>
-      <w:bookmarkStart w:id="57" w:name="_Toc248740901"/>
+      <w:bookmarkStart w:id="59" w:name="_Toc249948737"/>
       <w:r>
         <w:t>Points positifs / négatifs</w:t>
       </w:r>
-      <w:bookmarkEnd w:id="57"/>
+      <w:bookmarkEnd w:id="59"/>
     </w:p>
     <w:p/>
     <w:p>
       <w:pPr>
         <w:pStyle w:val="Titre2"/>
       </w:pPr>
-      <w:bookmarkStart w:id="58" w:name="_Toc248740902"/>
+      <w:bookmarkStart w:id="60" w:name="_Toc249948738"/>
       <w:r>
         <w:t>Difficultés particulières</w:t>
       </w:r>
-      <w:bookmarkEnd w:id="58"/>
+      <w:bookmarkEnd w:id="60"/>
     </w:p>
     <w:p/>
     <w:p>
       <w:pPr>
         <w:pStyle w:val="Titre2"/>
       </w:pPr>
-      <w:bookmarkStart w:id="59" w:name="_Toc248740903"/>
+      <w:bookmarkStart w:id="61" w:name="_Toc249948739"/>
       <w:r>
         <w:lastRenderedPageBreak/>
         <w:t>Avenir du projet</w:t>
       </w:r>
-      <w:bookmarkEnd w:id="59"/>
+      <w:bookmarkEnd w:id="61"/>
     </w:p>
     <w:p>
       <w:pPr>
@@ -7578,51 +9351,51 @@
         </w:tabs>
         <w:jc w:val="left"/>
       </w:pPr>
-      <w:bookmarkStart w:id="60" w:name="_Toc71703264"/>
-      <w:bookmarkStart w:id="61" w:name="_Toc81814049"/>
-      <w:bookmarkStart w:id="62" w:name="_Toc248740904"/>
+      <w:bookmarkStart w:id="62" w:name="_Toc71703264"/>
+      <w:bookmarkStart w:id="63" w:name="_Toc81814049"/>
+      <w:bookmarkStart w:id="64" w:name="_Toc249948740"/>
       <w:r>
         <w:lastRenderedPageBreak/>
         <w:t>A</w:t>
       </w:r>
-      <w:bookmarkEnd w:id="60"/>
+      <w:bookmarkEnd w:id="62"/>
       <w:r>
         <w:t>nnexes</w:t>
-      </w:r>
-      <w:bookmarkEnd w:id="61"/>
-      <w:bookmarkEnd w:id="62"/>
-    </w:p>
-    <w:p>
-      <w:pPr>
-        <w:jc w:val="left"/>
-      </w:pPr>
-    </w:p>
-    <w:p>
-      <w:pPr>
-        <w:pStyle w:val="Titre2"/>
-        <w:jc w:val="left"/>
-        <w:rPr>
-          <w:i w:val="0"/>
-          <w:iCs/>
-        </w:rPr>
-      </w:pPr>
-      <w:bookmarkStart w:id="63" w:name="_Toc71703265"/>
-      <w:bookmarkStart w:id="64" w:name="_Toc81814050"/>
-      <w:bookmarkStart w:id="65" w:name="_Toc248740905"/>
-      <w:r>
-        <w:rPr>
-          <w:i w:val="0"/>
-          <w:iCs/>
-        </w:rPr>
-        <w:t>Sources – Bibliographie</w:t>
       </w:r>
       <w:bookmarkEnd w:id="63"/>
       <w:bookmarkEnd w:id="64"/>
-      <w:r>
+    </w:p>
+    <w:p>
+      <w:pPr>
+        <w:jc w:val="left"/>
+      </w:pPr>
+    </w:p>
+    <w:p>
+      <w:pPr>
+        <w:pStyle w:val="Titre2"/>
+        <w:jc w:val="left"/>
         <w:rPr>
           <w:i w:val="0"/>
           <w:iCs/>
         </w:rPr>
+      </w:pPr>
+      <w:bookmarkStart w:id="65" w:name="_Toc71703265"/>
+      <w:bookmarkStart w:id="66" w:name="_Toc81814050"/>
+      <w:bookmarkStart w:id="67" w:name="_Toc249948741"/>
+      <w:r>
+        <w:rPr>
+          <w:i w:val="0"/>
+          <w:iCs/>
+        </w:rPr>
+        <w:t>Sources – Bibliographie</w:t>
+      </w:r>
+      <w:bookmarkEnd w:id="65"/>
+      <w:bookmarkEnd w:id="66"/>
+      <w:r>
+        <w:rPr>
+          <w:i w:val="0"/>
+          <w:iCs/>
+        </w:rPr>
         <w:t xml:space="preserve"> </w:t>
       </w:r>
       <w:r>
@@ -7633,7 +9406,7 @@
         </w:rPr>
         <w:t>[LAZHAR]</w:t>
       </w:r>
-      <w:bookmarkEnd w:id="65"/>
+      <w:bookmarkEnd w:id="67"/>
     </w:p>
     <w:p>
       <w:pPr>
@@ -7681,10 +9454,10 @@
           <w:iCs/>
         </w:rPr>
       </w:pPr>
-      <w:bookmarkStart w:id="66" w:name="_Toc25553330"/>
-      <w:bookmarkStart w:id="67" w:name="_Toc71703266"/>
-      <w:bookmarkStart w:id="68" w:name="_Toc81814051"/>
-      <w:bookmarkStart w:id="69" w:name="_Toc248740906"/>
+      <w:bookmarkStart w:id="68" w:name="_Toc25553330"/>
+      <w:bookmarkStart w:id="69" w:name="_Toc71703266"/>
+      <w:bookmarkStart w:id="70" w:name="_Toc81814051"/>
+      <w:bookmarkStart w:id="71" w:name="_Toc249948742"/>
       <w:r>
         <w:rPr>
           <w:i w:val="0"/>
@@ -7692,9 +9465,9 @@
         </w:rPr>
         <w:t>Journal de bord de chaque participant</w:t>
       </w:r>
-      <w:bookmarkEnd w:id="66"/>
-      <w:bookmarkEnd w:id="67"/>
       <w:bookmarkEnd w:id="68"/>
+      <w:bookmarkEnd w:id="69"/>
+      <w:bookmarkEnd w:id="70"/>
       <w:r>
         <w:rPr>
           <w:i w:val="0"/>
@@ -7726,7 +9499,7 @@
         </w:rPr>
         <w:t>]</w:t>
       </w:r>
-      <w:bookmarkEnd w:id="69"/>
+      <w:bookmarkEnd w:id="71"/>
     </w:p>
     <w:p>
       <w:pPr>
@@ -7742,7 +9515,7 @@
           <w:iCs/>
         </w:rPr>
       </w:pPr>
-      <w:bookmarkStart w:id="70" w:name="_Toc248740907"/>
+      <w:bookmarkStart w:id="72" w:name="_Toc249948743"/>
       <w:r>
         <w:rPr>
           <w:i w:val="0"/>
@@ -7789,7 +9562,7 @@
         </w:rPr>
         <w:t>]</w:t>
       </w:r>
-      <w:bookmarkEnd w:id="70"/>
+      <w:bookmarkEnd w:id="72"/>
     </w:p>
     <w:p>
       <w:pPr>
@@ -7805,10 +9578,10 @@
           <w:iCs/>
         </w:rPr>
       </w:pPr>
-      <w:bookmarkStart w:id="71" w:name="_Toc25553332"/>
-      <w:bookmarkStart w:id="72" w:name="_Toc71703268"/>
-      <w:bookmarkStart w:id="73" w:name="_Toc81814053"/>
-      <w:bookmarkStart w:id="74" w:name="_Toc248740908"/>
+      <w:bookmarkStart w:id="73" w:name="_Toc25553332"/>
+      <w:bookmarkStart w:id="74" w:name="_Toc71703268"/>
+      <w:bookmarkStart w:id="75" w:name="_Toc81814053"/>
+      <w:bookmarkStart w:id="76" w:name="_Toc249948744"/>
       <w:r>
         <w:rPr>
           <w:i w:val="0"/>
@@ -7816,9 +9589,9 @@
         </w:rPr>
         <w:t>Manuel d'Utilisation</w:t>
       </w:r>
-      <w:bookmarkEnd w:id="71"/>
-      <w:bookmarkEnd w:id="72"/>
       <w:bookmarkEnd w:id="73"/>
+      <w:bookmarkEnd w:id="74"/>
+      <w:bookmarkEnd w:id="75"/>
       <w:r>
         <w:rPr>
           <w:i w:val="0"/>
@@ -7834,7 +9607,7 @@
         </w:rPr>
         <w:t>[LAZHAR]</w:t>
       </w:r>
-      <w:bookmarkEnd w:id="74"/>
+      <w:bookmarkEnd w:id="76"/>
     </w:p>
     <w:p>
       <w:pPr>
@@ -7851,10 +9624,10 @@
           <w:iCs/>
         </w:rPr>
       </w:pPr>
-      <w:bookmarkStart w:id="75" w:name="_Toc71703270"/>
-      <w:bookmarkStart w:id="76" w:name="_Toc81814055"/>
-      <w:bookmarkStart w:id="77" w:name="_Toc25553334"/>
-      <w:bookmarkStart w:id="78" w:name="_Toc248740909"/>
+      <w:bookmarkStart w:id="77" w:name="_Toc71703270"/>
+      <w:bookmarkStart w:id="78" w:name="_Toc81814055"/>
+      <w:bookmarkStart w:id="79" w:name="_Toc25553334"/>
+      <w:bookmarkStart w:id="80" w:name="_Toc249948745"/>
       <w:r>
         <w:rPr>
           <w:i w:val="0"/>
@@ -7869,8 +9642,8 @@
         </w:rPr>
         <w:t>rchives du projet</w:t>
       </w:r>
-      <w:bookmarkEnd w:id="75"/>
-      <w:bookmarkEnd w:id="76"/>
+      <w:bookmarkEnd w:id="77"/>
+      <w:bookmarkEnd w:id="78"/>
       <w:r>
         <w:rPr>
           <w:i w:val="0"/>
@@ -7878,7 +9651,7 @@
         </w:rPr>
         <w:t xml:space="preserve"> </w:t>
       </w:r>
-      <w:bookmarkEnd w:id="77"/>
+      <w:bookmarkEnd w:id="79"/>
       <w:r>
         <w:rPr>
           <w:i w:val="0"/>
@@ -7887,7 +9660,7 @@
         </w:rPr>
         <w:t>[LAZHAR]</w:t>
       </w:r>
-      <w:bookmarkEnd w:id="78"/>
+      <w:bookmarkEnd w:id="80"/>
     </w:p>
     <w:p>
       <w:pPr>
@@ -7996,7 +9769,7 @@
         <w:rStyle w:val="Numrodepage"/>
         <w:noProof/>
       </w:rPr>
-      <w:t>6</w:t>
+      <w:t>2</w:t>
     </w:r>
     <w:r>
       <w:rPr>
@@ -8012,7 +9785,7 @@
         <w:rPr>
           <w:noProof/>
         </w:rPr>
-        <w:t>17/12/2009</w:t>
+        <w:t>30/12/2009</w:t>
       </w:r>
     </w:fldSimple>
     <w:r>
@@ -8063,8 +9836,42 @@
         <w:sz w:val="36"/>
         <w:u w:val="single"/>
       </w:rPr>
-      <w:t>ASD Tower Defense</w:t>
+      <w:t xml:space="preserve">ASD </w:t>
     </w:r>
+    <w:proofErr w:type="spellStart"/>
+    <w:r>
+      <w:rPr>
+        <w:rFonts w:ascii="Impact" w:hAnsi="Impact"/>
+        <w:b/>
+        <w:bCs/>
+        <w:sz w:val="36"/>
+        <w:u w:val="single"/>
+      </w:rPr>
+      <w:t>Tower</w:t>
+    </w:r>
+    <w:proofErr w:type="spellEnd"/>
+    <w:r>
+      <w:rPr>
+        <w:rFonts w:ascii="Impact" w:hAnsi="Impact"/>
+        <w:b/>
+        <w:bCs/>
+        <w:sz w:val="36"/>
+        <w:u w:val="single"/>
+      </w:rPr>
+      <w:t xml:space="preserve"> </w:t>
+    </w:r>
+    <w:proofErr w:type="spellStart"/>
+    <w:r>
+      <w:rPr>
+        <w:rFonts w:ascii="Impact" w:hAnsi="Impact"/>
+        <w:b/>
+        <w:bCs/>
+        <w:sz w:val="36"/>
+        <w:u w:val="single"/>
+      </w:rPr>
+      <w:t>Defense</w:t>
+    </w:r>
+    <w:proofErr w:type="spellEnd"/>
   </w:p>
   <w:p>
     <w:pPr>
@@ -9830,7 +11637,7 @@
   <w:abstractNum w:abstractNumId="14">
     <w:nsid w:val="7B193736"/>
     <w:multiLevelType w:val="multilevel"/>
-    <w:tmpl w:val="3E0A631E"/>
+    <w:tmpl w:val="811EEC70"/>
     <w:lvl w:ilvl="0">
       <w:start w:val="1"/>
       <w:numFmt w:val="decimal"/>
@@ -11286,7 +13093,7 @@
 </file>
 
 <file path=customXml/itemProps1.xml><?xml version="1.0" encoding="utf-8"?>
-<ds:datastoreItem xmlns:ds="http://schemas.openxmlformats.org/officeDocument/2006/customXml" ds:itemID="{0F7E01E4-A89E-4FEB-9A56-92F09172EEF8}">
+<ds:datastoreItem xmlns:ds="http://schemas.openxmlformats.org/officeDocument/2006/customXml" ds:itemID="{467EEFBA-3D02-466E-85A1-2991D3B27240}">
   <ds:schemaRefs>
     <ds:schemaRef ds:uri="http://schemas.openxmlformats.org/officeDocument/2006/bibliography"/>
   </ds:schemaRefs>

</xml_diff>

<commit_message>
Mise à jour de ma partie du rapport. J'attends la version finale du projet pour les tests et les conclusions. Il faudrait avoir tout terminé (l'essentiel) pour le 9 janvier au plus tard, ce qui nous laisserait 1 semaine pour tout terminer au niveau de ce qui est demandé par Guerid.
</commit_message>
<xml_diff>
--- a/documents/Rapport_lazhar.docx
+++ b/documents/Rapport_lazhar.docx
@@ -54,34 +54,14 @@
                           <w:szCs w:val="80"/>
                         </w:rPr>
                       </w:pPr>
-                      <w:proofErr w:type="spellStart"/>
                       <w:r>
                         <w:rPr>
                           <w:color w:val="FFFFFF"/>
                           <w:sz w:val="80"/>
                           <w:szCs w:val="80"/>
                         </w:rPr>
-                        <w:t>Tower</w:t>
+                        <w:t>Tower Defense</w:t>
                       </w:r>
-                      <w:proofErr w:type="spellEnd"/>
-                      <w:r>
-                        <w:rPr>
-                          <w:color w:val="FFFFFF"/>
-                          <w:sz w:val="80"/>
-                          <w:szCs w:val="80"/>
-                        </w:rPr>
-                        <w:t xml:space="preserve"> </w:t>
-                      </w:r>
-                      <w:proofErr w:type="spellStart"/>
-                      <w:r>
-                        <w:rPr>
-                          <w:color w:val="FFFFFF"/>
-                          <w:sz w:val="80"/>
-                          <w:szCs w:val="80"/>
-                        </w:rPr>
-                        <w:t>Defense</w:t>
-                      </w:r>
-                      <w:proofErr w:type="spellEnd"/>
                     </w:p>
                     <w:p>
                       <w:pPr>
@@ -122,35 +102,7 @@
                         <w:rPr>
                           <w:color w:val="FFFFFF"/>
                         </w:rPr>
-                        <w:t xml:space="preserve">Création d’une variante du célèbre jeu </w:t>
-                      </w:r>
-                      <w:proofErr w:type="spellStart"/>
-                      <w:r>
-                        <w:rPr>
-                          <w:color w:val="FFFFFF"/>
-                        </w:rPr>
-                        <w:t>Tower</w:t>
-                      </w:r>
-                      <w:proofErr w:type="spellEnd"/>
-                      <w:r>
-                        <w:rPr>
-                          <w:color w:val="FFFFFF"/>
-                        </w:rPr>
-                        <w:t xml:space="preserve"> </w:t>
-                      </w:r>
-                      <w:proofErr w:type="spellStart"/>
-                      <w:r>
-                        <w:rPr>
-                          <w:color w:val="FFFFFF"/>
-                        </w:rPr>
-                        <w:t>Defense</w:t>
-                      </w:r>
-                      <w:proofErr w:type="spellEnd"/>
-                      <w:r>
-                        <w:rPr>
-                          <w:color w:val="FFFFFF"/>
-                        </w:rPr>
-                        <w:t xml:space="preserve"> dans le cadre d’un cours d’algorithmique.</w:t>
+                        <w:t>Création d’une variante du célèbre jeu Tower Defense dans le cadre d’un cours d’algorithmique.</w:t>
                       </w:r>
                     </w:p>
                     <w:p>
@@ -288,20 +240,8 @@
                           <w:szCs w:val="22"/>
                           <w:lang w:eastAsia="en-US"/>
                         </w:rPr>
-                        <w:t xml:space="preserve">Lazhar Farjallah / Aurélien Da Campo / Pierre-Dominique </w:t>
+                        <w:t>Lazhar Farjallah / Aurélien Da Campo / Pierre-Dominique Putallaz</w:t>
                       </w:r>
-                      <w:proofErr w:type="spellStart"/>
-                      <w:r>
-                        <w:rPr>
-                          <w:rFonts w:ascii="Calibri" w:hAnsi="Calibri"/>
-                          <w:color w:val="FFFFFF"/>
-                          <w:sz w:val="22"/>
-                          <w:szCs w:val="22"/>
-                          <w:lang w:eastAsia="en-US"/>
-                        </w:rPr>
-                        <w:t>Putallaz</w:t>
-                      </w:r>
-                      <w:proofErr w:type="spellEnd"/>
                     </w:p>
                     <w:p>
                       <w:pPr>
@@ -317,28 +257,12 @@
                         </w:rPr>
                         <w:t xml:space="preserve"> </w:t>
                       </w:r>
-                      <w:proofErr w:type="spellStart"/>
                       <w:r>
                         <w:rPr>
                           <w:color w:val="FFFFFF"/>
                         </w:rPr>
-                        <w:t>Heig</w:t>
+                        <w:t>Heig-vd</w:t>
                       </w:r>
-                      <w:proofErr w:type="spellEnd"/>
-                      <w:r>
-                        <w:rPr>
-                          <w:color w:val="FFFFFF"/>
-                        </w:rPr>
-                        <w:t>-</w:t>
-                      </w:r>
-                      <w:proofErr w:type="spellStart"/>
-                      <w:r>
-                        <w:rPr>
-                          <w:color w:val="FFFFFF"/>
-                        </w:rPr>
-                        <w:t>vd</w:t>
-                      </w:r>
-                      <w:proofErr w:type="spellEnd"/>
                     </w:p>
                     <w:p>
                       <w:pPr>
@@ -4063,23 +3987,7 @@
         <w:ind w:firstLine="0"/>
       </w:pPr>
       <w:r>
-        <w:t>Ce projet de fin de semestre consiste à créer une application ludique mettant en œuvre des algorithmes et structures de données étudiées en cours. Nous avons choisi pour cela de créer une variante du célèbre jeu « </w:t>
-      </w:r>
-      <w:proofErr w:type="spellStart"/>
-      <w:r>
-        <w:t>Tower</w:t>
-      </w:r>
-      <w:proofErr w:type="spellEnd"/>
-      <w:r>
-        <w:t xml:space="preserve"> </w:t>
-      </w:r>
-      <w:proofErr w:type="spellStart"/>
-      <w:r>
-        <w:t>Defense</w:t>
-      </w:r>
-      <w:proofErr w:type="spellEnd"/>
-      <w:r>
-        <w:t> », dans lequel des personnages se déplacent d’un point A à un point B selon un chemin optimal.</w:t>
+        <w:t>Ce projet de fin de semestre consiste à créer une application ludique mettant en œuvre des algorithmes et structures de données étudiées en cours. Nous avons choisi pour cela de créer une variante du célèbre jeu « Tower Defense », dans lequel des personnages se déplacent d’un point A à un point B selon un chemin optimal.</w:t>
       </w:r>
       <w:r>
         <w:t xml:space="preserve"> En effet, on aura besoin</w:t>
@@ -4297,21 +4205,7 @@
         <w:rPr>
           <w:lang w:val="fr-CH"/>
         </w:rPr>
-        <w:t xml:space="preserve">Pierre-Dominique </w:t>
-      </w:r>
-      <w:proofErr w:type="spellStart"/>
-      <w:r>
-        <w:rPr>
-          <w:lang w:val="fr-CH"/>
-        </w:rPr>
-        <w:t>Putallaz</w:t>
-      </w:r>
-      <w:proofErr w:type="spellEnd"/>
-      <w:r>
-        <w:rPr>
-          <w:lang w:val="fr-CH"/>
-        </w:rPr>
-        <w:t xml:space="preserve">, </w:t>
+        <w:t xml:space="preserve">Pierre-Dominique Putallaz, </w:t>
       </w:r>
       <w:r>
         <w:rPr>
@@ -5055,7 +4949,6 @@
         </w:rPr>
         <w:t xml:space="preserve"> – </w:t>
       </w:r>
-      <w:proofErr w:type="spellStart"/>
       <w:r>
         <w:rPr>
           <w:i/>
@@ -5065,7 +4958,6 @@
         </w:rPr>
         <w:t>View</w:t>
       </w:r>
-      <w:proofErr w:type="spellEnd"/>
       <w:r>
         <w:rPr>
           <w:sz w:val="24"/>
@@ -5219,27 +5111,7 @@
           <w:sz w:val="18"/>
           <w:szCs w:val="18"/>
         </w:rPr>
-        <w:t xml:space="preserve">et/ou de PERT (l'utilisation de MS </w:t>
-      </w:r>
-      <w:proofErr w:type="spellStart"/>
-      <w:r>
-        <w:rPr>
-          <w:i/>
-          <w:iCs/>
-          <w:sz w:val="18"/>
-          <w:szCs w:val="18"/>
-        </w:rPr>
-        <w:t>project</w:t>
-      </w:r>
-      <w:proofErr w:type="spellEnd"/>
-      <w:r>
-        <w:rPr>
-          <w:i/>
-          <w:iCs/>
-          <w:sz w:val="18"/>
-          <w:szCs w:val="18"/>
-        </w:rPr>
-        <w:t xml:space="preserve"> est conseillée).</w:t>
+        <w:t>et/ou de PERT (l'utilisation de MS project est conseillée).</w:t>
       </w:r>
     </w:p>
     <w:p>
@@ -5502,18 +5374,10 @@
         <w:t>un algorithme de recherche d’un chemin optimal entre deux nœuds (connu sous l’appellation « </w:t>
       </w:r>
       <w:r>
-        <w:t xml:space="preserve">algorithme de </w:t>
-      </w:r>
-      <w:proofErr w:type="spellStart"/>
-      <w:r>
-        <w:t>D</w:t>
-      </w:r>
-      <w:r>
-        <w:t>ijkstra</w:t>
-      </w:r>
-      <w:proofErr w:type="spellEnd"/>
-      <w:r>
-        <w:t> »)</w:t>
+        <w:t>algorithme de D</w:t>
+      </w:r>
+      <w:r>
+        <w:t>ijkstra »)</w:t>
       </w:r>
       <w:r>
         <w:t xml:space="preserve"> appliqué à un graphe pondéré non orienté</w:t>
@@ -5611,15 +5475,7 @@
         <w:t>Algorithme</w:t>
       </w:r>
       <w:r>
-        <w:t xml:space="preserve"> de </w:t>
-      </w:r>
-      <w:proofErr w:type="spellStart"/>
-      <w:r>
-        <w:t>dijkstra</w:t>
-      </w:r>
-      <w:proofErr w:type="spellEnd"/>
-      <w:r>
-        <w:t xml:space="preserve"> </w:t>
+        <w:t xml:space="preserve"> de dijkstra </w:t>
       </w:r>
       <w:r>
         <w:t>(</w:t>
@@ -5669,7 +5525,6 @@
         </w:rPr>
         <w:t>(</w:t>
       </w:r>
-      <w:proofErr w:type="gramStart"/>
       <w:r>
         <w:rPr>
           <w:rFonts w:ascii="Courier New" w:hAnsi="Courier New" w:cs="Courier New"/>
@@ -5677,17 +5532,7 @@
           <w:sz w:val="22"/>
           <w:szCs w:val="22"/>
         </w:rPr>
-        <w:t>partie</w:t>
-      </w:r>
-      <w:proofErr w:type="gramEnd"/>
-      <w:r>
-        <w:rPr>
-          <w:rFonts w:ascii="Courier New" w:hAnsi="Courier New" w:cs="Courier New"/>
-          <w:i/>
-          <w:sz w:val="22"/>
-          <w:szCs w:val="22"/>
-        </w:rPr>
-        <w:t xml:space="preserve"> générale)</w:t>
+        <w:t>partie générale)</w:t>
       </w:r>
     </w:p>
     <w:p>
@@ -5705,23 +5550,13 @@
           <w:szCs w:val="22"/>
         </w:rPr>
       </w:pPr>
-      <w:proofErr w:type="gramStart"/>
       <w:r>
         <w:rPr>
           <w:rFonts w:ascii="Courier New" w:hAnsi="Courier New" w:cs="Courier New"/>
           <w:sz w:val="22"/>
           <w:szCs w:val="22"/>
         </w:rPr>
-        <w:t>marquer</w:t>
-      </w:r>
-      <w:proofErr w:type="gramEnd"/>
-      <w:r>
-        <w:rPr>
-          <w:rFonts w:ascii="Courier New" w:hAnsi="Courier New" w:cs="Courier New"/>
-          <w:sz w:val="22"/>
-          <w:szCs w:val="22"/>
-        </w:rPr>
-        <w:t xml:space="preserve"> tou</w:t>
+        <w:t>marquer tou</w:t>
       </w:r>
       <w:r>
         <w:rPr>
@@ -5795,27 +5630,7 @@
           <w:sz w:val="22"/>
           <w:szCs w:val="22"/>
         </w:rPr>
-        <w:t>(</w:t>
-      </w:r>
-      <w:proofErr w:type="gramStart"/>
-      <w:r>
-        <w:rPr>
-          <w:rFonts w:ascii="Courier New" w:hAnsi="Courier New" w:cs="Courier New"/>
-          <w:i/>
-          <w:sz w:val="22"/>
-          <w:szCs w:val="22"/>
-        </w:rPr>
-        <w:t>partie</w:t>
-      </w:r>
-      <w:proofErr w:type="gramEnd"/>
-      <w:r>
-        <w:rPr>
-          <w:rFonts w:ascii="Courier New" w:hAnsi="Courier New" w:cs="Courier New"/>
-          <w:i/>
-          <w:sz w:val="22"/>
-          <w:szCs w:val="22"/>
-        </w:rPr>
-        <w:t xml:space="preserve"> spécifique à un sommet</w:t>
+        <w:t>(partie spécifique à un sommet</w:t>
       </w:r>
       <w:r>
         <w:rPr>
@@ -5851,7 +5666,6 @@
           <w:szCs w:val="22"/>
         </w:rPr>
       </w:pPr>
-      <w:proofErr w:type="gramStart"/>
       <w:r>
         <w:rPr>
           <w:rFonts w:ascii="Courier New" w:hAnsi="Courier New" w:cs="Courier New"/>
@@ -5861,7 +5675,6 @@
         </w:rPr>
         <w:t>si</w:t>
       </w:r>
-      <w:proofErr w:type="gramEnd"/>
       <w:r>
         <w:rPr>
           <w:rFonts w:ascii="Courier New" w:hAnsi="Courier New" w:cs="Courier New"/>
@@ -5903,23 +5716,13 @@
         </w:rPr>
         <w:t xml:space="preserve">   </w:t>
       </w:r>
-      <w:proofErr w:type="gramStart"/>
       <w:r>
         <w:rPr>
           <w:rFonts w:ascii="Courier New" w:hAnsi="Courier New" w:cs="Courier New"/>
           <w:sz w:val="22"/>
           <w:szCs w:val="22"/>
         </w:rPr>
-        <w:t>déposer</w:t>
-      </w:r>
-      <w:proofErr w:type="gramEnd"/>
-      <w:r>
-        <w:rPr>
-          <w:rFonts w:ascii="Courier New" w:hAnsi="Courier New" w:cs="Courier New"/>
-          <w:sz w:val="22"/>
-          <w:szCs w:val="22"/>
-        </w:rPr>
-        <w:t xml:space="preserve"> le sommet </w:t>
+        <w:t xml:space="preserve">déposer le sommet </w:t>
       </w:r>
       <w:r>
         <w:rPr>
@@ -5969,7 +5772,6 @@
         </w:rPr>
         <w:t xml:space="preserve">   </w:t>
       </w:r>
-      <w:proofErr w:type="gramStart"/>
       <w:r>
         <w:rPr>
           <w:rFonts w:ascii="Courier New" w:hAnsi="Courier New" w:cs="Courier New"/>
@@ -5978,7 +5780,6 @@
         </w:rPr>
         <w:t>priorité</w:t>
       </w:r>
-      <w:proofErr w:type="gramEnd"/>
     </w:p>
     <w:p>
       <w:pPr>
@@ -6004,7 +5805,6 @@
         </w:rPr>
         <w:t xml:space="preserve">   </w:t>
       </w:r>
-      <w:proofErr w:type="gramStart"/>
       <w:r>
         <w:rPr>
           <w:rFonts w:ascii="Courier New" w:hAnsi="Courier New" w:cs="Courier New"/>
@@ -6012,17 +5812,7 @@
           <w:sz w:val="22"/>
           <w:szCs w:val="22"/>
         </w:rPr>
-        <w:t>tant</w:t>
-      </w:r>
-      <w:proofErr w:type="gramEnd"/>
-      <w:r>
-        <w:rPr>
-          <w:rFonts w:ascii="Courier New" w:hAnsi="Courier New" w:cs="Courier New"/>
-          <w:b/>
-          <w:sz w:val="22"/>
-          <w:szCs w:val="22"/>
-        </w:rPr>
-        <w:t xml:space="preserve"> que</w:t>
+        <w:t>tant que</w:t>
       </w:r>
       <w:r>
         <w:rPr>
@@ -6081,23 +5871,13 @@
         </w:rPr>
         <w:t xml:space="preserve">      </w:t>
       </w:r>
-      <w:proofErr w:type="gramStart"/>
       <w:r>
         <w:rPr>
           <w:rFonts w:ascii="Courier New" w:hAnsi="Courier New" w:cs="Courier New"/>
           <w:sz w:val="22"/>
           <w:szCs w:val="22"/>
         </w:rPr>
-        <w:t>prélever</w:t>
-      </w:r>
-      <w:proofErr w:type="gramEnd"/>
-      <w:r>
-        <w:rPr>
-          <w:rFonts w:ascii="Courier New" w:hAnsi="Courier New" w:cs="Courier New"/>
-          <w:sz w:val="22"/>
-          <w:szCs w:val="22"/>
-        </w:rPr>
-        <w:t xml:space="preserve"> le sommet de tête (il devient le sommet </w:t>
+        <w:t xml:space="preserve">prélever le sommet de tête (il devient le sommet </w:t>
       </w:r>
       <w:r>
         <w:rPr>
@@ -6131,23 +5911,13 @@
         </w:rPr>
         <w:t xml:space="preserve">      </w:t>
       </w:r>
-      <w:proofErr w:type="gramStart"/>
       <w:r>
         <w:rPr>
           <w:rFonts w:ascii="Courier New" w:hAnsi="Courier New" w:cs="Courier New"/>
           <w:sz w:val="22"/>
           <w:szCs w:val="22"/>
         </w:rPr>
-        <w:t>marquer</w:t>
-      </w:r>
-      <w:proofErr w:type="gramEnd"/>
-      <w:r>
-        <w:rPr>
-          <w:rFonts w:ascii="Courier New" w:hAnsi="Courier New" w:cs="Courier New"/>
-          <w:sz w:val="22"/>
-          <w:szCs w:val="22"/>
-        </w:rPr>
-        <w:t xml:space="preserve"> le sommet courant comme visité</w:t>
+        <w:t>marquer le sommet courant comme visité</w:t>
       </w:r>
     </w:p>
     <w:p>
@@ -6173,23 +5943,13 @@
         </w:rPr>
         <w:t xml:space="preserve">      </w:t>
       </w:r>
-      <w:proofErr w:type="gramStart"/>
       <w:r>
         <w:rPr>
           <w:rFonts w:ascii="Courier New" w:hAnsi="Courier New" w:cs="Courier New"/>
           <w:sz w:val="22"/>
           <w:szCs w:val="22"/>
         </w:rPr>
-        <w:t>traiter</w:t>
-      </w:r>
-      <w:proofErr w:type="gramEnd"/>
-      <w:r>
-        <w:rPr>
-          <w:rFonts w:ascii="Courier New" w:hAnsi="Courier New" w:cs="Courier New"/>
-          <w:sz w:val="22"/>
-          <w:szCs w:val="22"/>
-        </w:rPr>
-        <w:t xml:space="preserve"> le sommet courant</w:t>
+        <w:t>traiter le sommet courant</w:t>
       </w:r>
     </w:p>
     <w:p>
@@ -6216,7 +5976,6 @@
         </w:rPr>
         <w:t xml:space="preserve">      </w:t>
       </w:r>
-      <w:proofErr w:type="gramStart"/>
       <w:r>
         <w:rPr>
           <w:rFonts w:ascii="Courier New" w:hAnsi="Courier New" w:cs="Courier New"/>
@@ -6226,7 +5985,6 @@
         </w:rPr>
         <w:t>pour</w:t>
       </w:r>
-      <w:proofErr w:type="gramEnd"/>
       <w:r>
         <w:rPr>
           <w:rFonts w:ascii="Courier New" w:hAnsi="Courier New" w:cs="Courier New"/>
@@ -6277,7 +6035,6 @@
         </w:rPr>
         <w:t xml:space="preserve">         </w:t>
       </w:r>
-      <w:proofErr w:type="gramStart"/>
       <w:r>
         <w:rPr>
           <w:rFonts w:ascii="Courier New" w:hAnsi="Courier New" w:cs="Courier New"/>
@@ -6287,7 +6044,6 @@
         </w:rPr>
         <w:t>si</w:t>
       </w:r>
-      <w:proofErr w:type="gramEnd"/>
       <w:r>
         <w:rPr>
           <w:rFonts w:ascii="Courier New" w:hAnsi="Courier New" w:cs="Courier New"/>
@@ -6337,23 +6093,13 @@
         </w:rPr>
         <w:t xml:space="preserve">            </w:t>
       </w:r>
-      <w:proofErr w:type="gramStart"/>
       <w:r>
         <w:rPr>
           <w:rFonts w:ascii="Courier New" w:hAnsi="Courier New" w:cs="Courier New"/>
           <w:sz w:val="22"/>
           <w:szCs w:val="22"/>
         </w:rPr>
-        <w:t>calculer</w:t>
-      </w:r>
-      <w:proofErr w:type="gramEnd"/>
-      <w:r>
-        <w:rPr>
-          <w:rFonts w:ascii="Courier New" w:hAnsi="Courier New" w:cs="Courier New"/>
-          <w:sz w:val="22"/>
-          <w:szCs w:val="22"/>
-        </w:rPr>
-        <w:t xml:space="preserve"> la priorité du sommet </w:t>
+        <w:t xml:space="preserve">calculer la priorité du sommet </w:t>
       </w:r>
       <w:r>
         <w:rPr>
@@ -6395,23 +6141,13 @@
         </w:rPr>
         <w:t xml:space="preserve">            </w:t>
       </w:r>
-      <w:proofErr w:type="gramStart"/>
       <w:r>
         <w:rPr>
           <w:rFonts w:ascii="Courier New" w:hAnsi="Courier New" w:cs="Courier New"/>
           <w:sz w:val="22"/>
           <w:szCs w:val="22"/>
         </w:rPr>
-        <w:t>prendre</w:t>
-      </w:r>
-      <w:proofErr w:type="gramEnd"/>
-      <w:r>
-        <w:rPr>
-          <w:rFonts w:ascii="Courier New" w:hAnsi="Courier New" w:cs="Courier New"/>
-          <w:sz w:val="22"/>
-          <w:szCs w:val="22"/>
-        </w:rPr>
-        <w:t xml:space="preserve"> la somme de l’attribut de l’a</w:t>
+        <w:t>prendre la somme de l’attribut de l’a</w:t>
       </w:r>
       <w:r>
         <w:rPr>
@@ -6445,23 +6181,13 @@
         </w:rPr>
         <w:t xml:space="preserve">            </w:t>
       </w:r>
-      <w:proofErr w:type="gramStart"/>
       <w:r>
         <w:rPr>
           <w:rFonts w:ascii="Courier New" w:hAnsi="Courier New" w:cs="Courier New"/>
           <w:sz w:val="22"/>
           <w:szCs w:val="22"/>
         </w:rPr>
-        <w:t>sommet</w:t>
-      </w:r>
-      <w:proofErr w:type="gramEnd"/>
-      <w:r>
-        <w:rPr>
-          <w:rFonts w:ascii="Courier New" w:hAnsi="Courier New" w:cs="Courier New"/>
-          <w:sz w:val="22"/>
-          <w:szCs w:val="22"/>
-        </w:rPr>
-        <w:t xml:space="preserve"> courant et l</w:t>
+        <w:t>sommet courant et l</w:t>
       </w:r>
       <w:r>
         <w:rPr>
@@ -6511,23 +6237,13 @@
         </w:rPr>
         <w:t xml:space="preserve">            </w:t>
       </w:r>
-      <w:proofErr w:type="gramStart"/>
       <w:r>
         <w:rPr>
           <w:rFonts w:ascii="Courier New" w:hAnsi="Courier New" w:cs="Courier New"/>
           <w:sz w:val="22"/>
           <w:szCs w:val="22"/>
         </w:rPr>
-        <w:t>sommet</w:t>
-      </w:r>
-      <w:proofErr w:type="gramEnd"/>
-      <w:r>
-        <w:rPr>
-          <w:rFonts w:ascii="Courier New" w:hAnsi="Courier New" w:cs="Courier New"/>
-          <w:sz w:val="22"/>
-          <w:szCs w:val="22"/>
-        </w:rPr>
-        <w:t xml:space="preserve"> courant)</w:t>
+        <w:t>sommet courant)</w:t>
       </w:r>
     </w:p>
     <w:p>
@@ -6553,23 +6269,13 @@
         </w:rPr>
         <w:t xml:space="preserve">            </w:t>
       </w:r>
-      <w:proofErr w:type="gramStart"/>
       <w:r>
         <w:rPr>
           <w:rFonts w:ascii="Courier New" w:hAnsi="Courier New" w:cs="Courier New"/>
           <w:sz w:val="22"/>
           <w:szCs w:val="22"/>
         </w:rPr>
-        <w:t>déposer</w:t>
-      </w:r>
-      <w:proofErr w:type="gramEnd"/>
-      <w:r>
-        <w:rPr>
-          <w:rFonts w:ascii="Courier New" w:hAnsi="Courier New" w:cs="Courier New"/>
-          <w:sz w:val="22"/>
-          <w:szCs w:val="22"/>
-        </w:rPr>
-        <w:t xml:space="preserve"> le sommet voisin et sa priorité dans la</w:t>
+        <w:t>déposer le sommet voisin et sa priorité dans la</w:t>
       </w:r>
     </w:p>
     <w:p>
@@ -6595,7 +6301,6 @@
         </w:rPr>
         <w:t xml:space="preserve">            </w:t>
       </w:r>
-      <w:proofErr w:type="gramStart"/>
       <w:r>
         <w:rPr>
           <w:rFonts w:ascii="Courier New" w:hAnsi="Courier New" w:cs="Courier New"/>
@@ -6618,16 +6323,7 @@
           <w:sz w:val="22"/>
           <w:szCs w:val="22"/>
         </w:rPr>
-        <w:t>eue</w:t>
-      </w:r>
-      <w:proofErr w:type="gramEnd"/>
-      <w:r>
-        <w:rPr>
-          <w:rFonts w:ascii="Courier New" w:hAnsi="Courier New" w:cs="Courier New"/>
-          <w:sz w:val="22"/>
-          <w:szCs w:val="22"/>
-        </w:rPr>
-        <w:t xml:space="preserve"> de priorité</w:t>
+        <w:t>eue de priorité</w:t>
       </w:r>
     </w:p>
     <w:p>
@@ -6655,7 +6351,6 @@
         </w:rPr>
         <w:t xml:space="preserve">         </w:t>
       </w:r>
-      <w:proofErr w:type="gramStart"/>
       <w:r>
         <w:rPr>
           <w:rFonts w:ascii="Courier New" w:hAnsi="Courier New" w:cs="Courier New"/>
@@ -6663,17 +6358,7 @@
           <w:sz w:val="22"/>
           <w:szCs w:val="22"/>
         </w:rPr>
-        <w:t>fin</w:t>
-      </w:r>
-      <w:proofErr w:type="gramEnd"/>
-      <w:r>
-        <w:rPr>
-          <w:rFonts w:ascii="Courier New" w:hAnsi="Courier New" w:cs="Courier New"/>
-          <w:b/>
-          <w:sz w:val="22"/>
-          <w:szCs w:val="22"/>
-        </w:rPr>
-        <w:t xml:space="preserve"> si</w:t>
+        <w:t>fin si</w:t>
       </w:r>
     </w:p>
     <w:p>
@@ -6701,7 +6386,6 @@
         </w:rPr>
         <w:t xml:space="preserve">      </w:t>
       </w:r>
-      <w:proofErr w:type="gramStart"/>
       <w:r>
         <w:rPr>
           <w:rFonts w:ascii="Courier New" w:hAnsi="Courier New" w:cs="Courier New"/>
@@ -6709,17 +6393,7 @@
           <w:sz w:val="22"/>
           <w:szCs w:val="22"/>
         </w:rPr>
-        <w:t>fin</w:t>
-      </w:r>
-      <w:proofErr w:type="gramEnd"/>
-      <w:r>
-        <w:rPr>
-          <w:rFonts w:ascii="Courier New" w:hAnsi="Courier New" w:cs="Courier New"/>
-          <w:b/>
-          <w:sz w:val="22"/>
-          <w:szCs w:val="22"/>
-        </w:rPr>
-        <w:t xml:space="preserve"> boucler</w:t>
+        <w:t>fin boucler</w:t>
       </w:r>
     </w:p>
     <w:p>
@@ -6747,7 +6421,6 @@
         </w:rPr>
         <w:t xml:space="preserve">   </w:t>
       </w:r>
-      <w:proofErr w:type="gramStart"/>
       <w:r>
         <w:rPr>
           <w:rFonts w:ascii="Courier New" w:hAnsi="Courier New" w:cs="Courier New"/>
@@ -6755,17 +6428,7 @@
           <w:sz w:val="22"/>
           <w:szCs w:val="22"/>
         </w:rPr>
-        <w:t>fin</w:t>
-      </w:r>
-      <w:proofErr w:type="gramEnd"/>
-      <w:r>
-        <w:rPr>
-          <w:rFonts w:ascii="Courier New" w:hAnsi="Courier New" w:cs="Courier New"/>
-          <w:b/>
-          <w:sz w:val="22"/>
-          <w:szCs w:val="22"/>
-        </w:rPr>
-        <w:t xml:space="preserve"> boucler</w:t>
+        <w:t>fin boucler</w:t>
       </w:r>
     </w:p>
     <w:p>
@@ -6784,7 +6447,6 @@
           <w:szCs w:val="22"/>
         </w:rPr>
       </w:pPr>
-      <w:proofErr w:type="gramStart"/>
       <w:r>
         <w:rPr>
           <w:rFonts w:ascii="Courier New" w:hAnsi="Courier New" w:cs="Courier New"/>
@@ -6792,17 +6454,7 @@
           <w:sz w:val="22"/>
           <w:szCs w:val="22"/>
         </w:rPr>
-        <w:t>fin</w:t>
-      </w:r>
-      <w:proofErr w:type="gramEnd"/>
-      <w:r>
-        <w:rPr>
-          <w:rFonts w:ascii="Courier New" w:hAnsi="Courier New" w:cs="Courier New"/>
-          <w:b/>
-          <w:sz w:val="22"/>
-          <w:szCs w:val="22"/>
-        </w:rPr>
-        <w:t xml:space="preserve"> si</w:t>
+        <w:t>fin si</w:t>
       </w:r>
     </w:p>
     <w:p>
@@ -6857,6 +6509,127 @@
       </w:r>
       <w:bookmarkEnd w:id="14"/>
     </w:p>
+    <w:p>
+      <w:r>
+        <w:t xml:space="preserve">Si le graphe possède </w:t>
+      </w:r>
+      <w:r>
+        <w:rPr>
+          <w:i/>
+          <w:iCs/>
+        </w:rPr>
+        <w:t>m</w:t>
+      </w:r>
+      <w:r>
+        <w:t xml:space="preserve"> arcs et </w:t>
+      </w:r>
+      <w:r>
+        <w:rPr>
+          <w:i/>
+          <w:iCs/>
+        </w:rPr>
+        <w:t>n</w:t>
+      </w:r>
+      <w:r>
+        <w:t xml:space="preserve"> nœuds, en supposant que les comparaisons des poids d'arcs soient à temps constant, et que le tas soit binomial, alors la </w:t>
+      </w:r>
+      <w:r>
+        <w:t xml:space="preserve">complexité </w:t>
+      </w:r>
+      <w:r>
+        <w:t>de l'algorithme est</w:t>
+      </w:r>
+      <w:r>
+        <w:t xml:space="preserve"> </w:t>
+      </w:r>
+      <m:oMath>
+        <m:r>
+          <w:rPr>
+            <w:rFonts w:ascii="Cambria Math" w:hAnsi="Cambria Math"/>
+          </w:rPr>
+          <m:t>O(</m:t>
+        </m:r>
+        <m:d>
+          <m:dPr>
+            <m:ctrlPr>
+              <w:rPr>
+                <w:rFonts w:ascii="Cambria Math" w:hAnsi="Cambria Math"/>
+                <w:i/>
+              </w:rPr>
+            </m:ctrlPr>
+          </m:dPr>
+          <m:e>
+            <m:r>
+              <w:rPr>
+                <w:rFonts w:ascii="Cambria Math" w:hAnsi="Cambria Math"/>
+              </w:rPr>
+              <m:t>m+n</m:t>
+            </m:r>
+          </m:e>
+        </m:d>
+        <m:r>
+          <w:rPr>
+            <w:rFonts w:ascii="Cambria Math" w:hAnsi="Cambria Math"/>
+          </w:rPr>
+          <m:t>∙</m:t>
+        </m:r>
+        <m:func>
+          <m:funcPr>
+            <m:ctrlPr>
+              <w:rPr>
+                <w:rFonts w:ascii="Cambria Math" w:hAnsi="Cambria Math"/>
+              </w:rPr>
+            </m:ctrlPr>
+          </m:funcPr>
+          <m:fName>
+            <m:r>
+              <m:rPr>
+                <m:sty m:val="p"/>
+              </m:rPr>
+              <w:rPr>
+                <w:rFonts w:ascii="Cambria Math" w:hAnsi="Cambria Math"/>
+              </w:rPr>
+              <m:t>log</m:t>
+            </m:r>
+          </m:fName>
+          <m:e>
+            <m:d>
+              <m:dPr>
+                <m:ctrlPr>
+                  <w:rPr>
+                    <w:rFonts w:ascii="Cambria Math" w:hAnsi="Cambria Math"/>
+                    <w:i/>
+                  </w:rPr>
+                </m:ctrlPr>
+              </m:dPr>
+              <m:e>
+                <m:r>
+                  <w:rPr>
+                    <w:rFonts w:ascii="Cambria Math" w:hAnsi="Cambria Math"/>
+                  </w:rPr>
+                  <m:t>n</m:t>
+                </m:r>
+              </m:e>
+            </m:d>
+            <m:ctrlPr>
+              <w:rPr>
+                <w:rFonts w:ascii="Cambria Math" w:hAnsi="Cambria Math"/>
+                <w:i/>
+              </w:rPr>
+            </m:ctrlPr>
+          </m:e>
+        </m:func>
+        <m:r>
+          <w:rPr>
+            <w:rFonts w:ascii="Cambria Math" w:hAnsi="Cambria Math"/>
+          </w:rPr>
+          <m:t>)</m:t>
+        </m:r>
+      </m:oMath>
+      <w:r>
+        <w:t>.</w:t>
+      </w:r>
+    </w:p>
     <w:p/>
     <w:p>
       <w:pPr>
@@ -6874,6 +6647,7 @@
           <w:i w:val="0"/>
           <w:iCs/>
         </w:rPr>
+        <w:lastRenderedPageBreak/>
         <w:t xml:space="preserve">Etude de </w:t>
       </w:r>
       <w:r>
@@ -6957,7 +6731,6 @@
           <w:i w:val="0"/>
           <w:iCs/>
         </w:rPr>
-        <w:lastRenderedPageBreak/>
         <w:t>Etude de faisabilité</w:t>
       </w:r>
       <w:bookmarkEnd w:id="16"/>
@@ -7417,27 +7190,7 @@
           <w:iCs/>
           <w:lang w:eastAsia="fr-FR"/>
         </w:rPr>
-        <w:t xml:space="preserve">. Elle peut être ensuite affinée (découpage des tâches). Si les délais doivent être ensuite modifiés, le responsable de projet doit être avisé, et les raisons doivent être </w:t>
-      </w:r>
-      <w:proofErr w:type="gramStart"/>
-      <w:r>
-        <w:rPr>
-          <w:rFonts w:ascii="Arial" w:hAnsi="Arial"/>
-          <w:i/>
-          <w:iCs/>
-          <w:lang w:eastAsia="fr-FR"/>
-        </w:rPr>
-        <w:t>expliquées</w:t>
-      </w:r>
-      <w:proofErr w:type="gramEnd"/>
-      <w:r>
-        <w:rPr>
-          <w:rFonts w:ascii="Arial" w:hAnsi="Arial"/>
-          <w:i/>
-          <w:iCs/>
-          <w:lang w:eastAsia="fr-FR"/>
-        </w:rPr>
-        <w:t xml:space="preserve"> dans l’historique.</w:t>
+        <w:t>. Elle peut être ensuite affinée (découpage des tâches). Si les délais doivent être ensuite modifiés, le responsable de projet doit être avisé, et les raisons doivent être expliquées dans l’historique.</w:t>
       </w:r>
     </w:p>
     <w:p>
@@ -7626,15 +7379,7 @@
         <w:ind w:firstLine="0"/>
       </w:pPr>
       <w:r>
-        <w:t xml:space="preserve">Le système d’exploitation sur lequel nous travaillons est Windows (XP et </w:t>
-      </w:r>
-      <w:proofErr w:type="spellStart"/>
-      <w:r>
-        <w:t>Seven</w:t>
-      </w:r>
-      <w:proofErr w:type="spellEnd"/>
-      <w:r>
-        <w:t>). Cependant, grâce au choix qui a été fait d’utiliser un encodage de type UTF-8 ainsi que celui du langage portable Java, nous pouvons sans soucis travailler sur un environnement Linux ou Mac par exemple.</w:t>
+        <w:t>Le système d’exploitation sur lequel nous travaillons est Windows (XP et Seven). Cependant, grâce au choix qui a été fait d’utiliser un encodage de type UTF-8 ainsi que celui du langage portable Java, nous pouvons sans soucis travailler sur un environnement Linux ou Mac par exemple.</w:t>
       </w:r>
     </w:p>
     <w:p>
@@ -7668,98 +7413,119 @@
       <w:r>
         <w:t xml:space="preserve"> au développement d’applications Java. Ce logiciel est très largement répandu dans le monde des développeurs et est très utilisé. Il possède de nombreuses fonctions spécialement conçues pour augmenter la productivité des développeurs et leur simplifier la vie (comme le </w:t>
       </w:r>
-      <w:proofErr w:type="spellStart"/>
       <w:r>
         <w:rPr>
           <w:i/>
         </w:rPr>
         <w:t>refactoring</w:t>
       </w:r>
-      <w:proofErr w:type="spellEnd"/>
       <w:r>
         <w:t xml:space="preserve"> par exemple). De plus, cette plateforme nous permet d’ajouter toute une série de plugins qui peuvent ajouter des fonctionnalités, telles que SVN (logiciel de gestion des versions du code).</w:t>
       </w:r>
       <w:r>
         <w:t xml:space="preserve"> En ce qui concerne la génération des diagrammes de classe UML, nous utilisons le plugin </w:t>
       </w:r>
-      <w:proofErr w:type="spellStart"/>
       <w:r>
         <w:rPr>
           <w:b/>
           <w:i/>
         </w:rPr>
-        <w:t>eUML</w:t>
-      </w:r>
-      <w:proofErr w:type="spellEnd"/>
+        <w:t>eUML 2.0</w:t>
+      </w:r>
+      <w:r>
+        <w:t xml:space="preserve"> de chez </w:t>
+      </w:r>
       <w:r>
         <w:rPr>
           <w:b/>
           <w:i/>
         </w:rPr>
-        <w:t xml:space="preserve"> 2.0</w:t>
-      </w:r>
-      <w:r>
-        <w:t xml:space="preserve"> de chez </w:t>
-      </w:r>
-      <w:proofErr w:type="spellStart"/>
-      <w:r>
+        <w:t>Soyatec</w:t>
+      </w:r>
+      <w:r>
+        <w:t>.</w:t>
+      </w:r>
+    </w:p>
+    <w:p>
+      <w:pPr>
+        <w:ind w:firstLine="0"/>
         <w:rPr>
           <w:b/>
-          <w:i/>
-        </w:rPr>
-        <w:t>Soyatec</w:t>
-      </w:r>
-      <w:proofErr w:type="spellEnd"/>
-      <w:r>
-        <w:t>.</w:t>
-      </w:r>
-    </w:p>
-    <w:p>
-      <w:pPr>
-        <w:ind w:firstLine="0"/>
+        </w:rPr>
+      </w:pPr>
+    </w:p>
+    <w:p>
+      <w:pPr>
+        <w:pStyle w:val="Titre3"/>
+      </w:pPr>
+      <w:bookmarkStart w:id="30" w:name="_Toc249948724"/>
+      <w:r>
+        <w:t>Librairies externes</w:t>
+      </w:r>
+      <w:r>
+        <w:t xml:space="preserve"> [LAZHAR]</w:t>
+      </w:r>
+      <w:bookmarkEnd w:id="30"/>
+    </w:p>
+    <w:p/>
+    <w:p>
+      <w:pPr>
+        <w:pStyle w:val="Titre4"/>
+      </w:pPr>
+      <w:r>
+        <w:t>JGraphT</w:t>
+      </w:r>
+    </w:p>
+    <w:p>
+      <w:r>
+        <w:t>Nous utilisons la librairie</w:t>
+      </w:r>
+      <w:r>
+        <w:t xml:space="preserve"> (libre)</w:t>
+      </w:r>
+      <w:r>
+        <w:t xml:space="preserve"> externe </w:t>
+      </w:r>
+      <w:r>
         <w:rPr>
           <w:b/>
-        </w:rPr>
-      </w:pPr>
-    </w:p>
-    <w:p>
-      <w:pPr>
-        <w:pStyle w:val="Titre3"/>
-      </w:pPr>
-      <w:bookmarkStart w:id="30" w:name="_Toc249948724"/>
-      <w:r>
-        <w:t>Librairies externes</w:t>
-      </w:r>
-      <w:r>
-        <w:t xml:space="preserve"> [LAZHAR]</w:t>
-      </w:r>
-      <w:bookmarkEnd w:id="30"/>
-    </w:p>
-    <w:p>
-      <w:pPr>
-        <w:ind w:firstLine="0"/>
-      </w:pPr>
-      <w:r>
-        <w:t xml:space="preserve">Nous utilisons la librairie externe </w:t>
-      </w:r>
-      <w:proofErr w:type="spellStart"/>
+          <w:i/>
+        </w:rPr>
+        <w:t>JGraphT</w:t>
+      </w:r>
       <w:r>
         <w:rPr>
           <w:b/>
           <w:i/>
         </w:rPr>
-        <w:t>JGraphT</w:t>
-      </w:r>
-      <w:proofErr w:type="spellEnd"/>
+        <w:t xml:space="preserve"> </w:t>
+      </w:r>
+      <w:r>
+        <w:t>codée en Java. En effet, cette librairie possède toutes les briques logicielles nécessaires à la création de graphes. Nous l’utilisons comme une boîte noire sans se soucier de son implémentation.</w:t>
+      </w:r>
+    </w:p>
+    <w:p/>
+    <w:p>
+      <w:pPr>
+        <w:pStyle w:val="Titre4"/>
+      </w:pPr>
+      <w:r>
+        <w:t>JLayer</w:t>
+      </w:r>
+    </w:p>
+    <w:p>
+      <w:r>
+        <w:t xml:space="preserve">Nous utilisons la librairie (libre) externe </w:t>
+      </w:r>
       <w:r>
         <w:rPr>
           <w:b/>
           <w:i/>
         </w:rPr>
-        <w:t xml:space="preserve"> </w:t>
-      </w:r>
-      <w:r>
-        <w:t>codée en Java. En effet, cette librairie possède toutes les briques logicielles nécessaires à la création de graphes. Nous l’utilisons comme une boîte noire sans se soucier de son implémentation.</w:t>
+        <w:t>JLayer</w:t>
+      </w:r>
+      <w:r>
+        <w:t xml:space="preserve"> codée en Java. Cette librairie nous permet de jouer des musiques codées en divers formats tel que le mp3 par exemple. Elle sert uniquement à jouer de la musique, ce qui apporte un petit plus au projet.</w:t>
       </w:r>
     </w:p>
     <w:p/>
@@ -7925,6 +7691,7 @@
         </w:rPr>
       </w:pPr>
       <w:r>
+        <w:lastRenderedPageBreak/>
         <w:t>Maillage</w:t>
       </w:r>
       <w:r>
@@ -7977,15 +7744,7 @@
         <w:t>Interface graphique</w:t>
       </w:r>
       <w:r>
-        <w:t xml:space="preserve"> (vue et </w:t>
-      </w:r>
-      <w:proofErr w:type="spellStart"/>
-      <w:r>
-        <w:t>controleur</w:t>
-      </w:r>
-      <w:proofErr w:type="spellEnd"/>
-      <w:r>
-        <w:t>)</w:t>
+        <w:t xml:space="preserve"> (vue et controleur)</w:t>
       </w:r>
       <w:r>
         <w:t xml:space="preserve"> </w:t>
@@ -8068,7 +7827,6 @@
       </w:pPr>
       <w:bookmarkStart w:id="34" w:name="_Toc249948728"/>
       <w:r>
-        <w:lastRenderedPageBreak/>
         <w:t>Gestion de la concurrence</w:t>
       </w:r>
       <w:r>
@@ -8134,23 +7892,7 @@
           <w:rFonts w:ascii="Arial" w:hAnsi="Arial" w:cs="Arial"/>
           <w:i/>
         </w:rPr>
-        <w:t xml:space="preserve">Fournir tous </w:t>
-      </w:r>
-      <w:proofErr w:type="gramStart"/>
-      <w:r>
-        <w:rPr>
-          <w:rFonts w:ascii="Arial" w:hAnsi="Arial" w:cs="Arial"/>
-          <w:i/>
-        </w:rPr>
-        <w:t>les document</w:t>
-      </w:r>
-      <w:proofErr w:type="gramEnd"/>
-      <w:r>
-        <w:rPr>
-          <w:rFonts w:ascii="Arial" w:hAnsi="Arial" w:cs="Arial"/>
-          <w:i/>
-        </w:rPr>
-        <w:t xml:space="preserve"> de conception:</w:t>
+        <w:t>Fournir tous les document de conception:</w:t>
       </w:r>
     </w:p>
     <w:p>
@@ -8307,23 +8049,7 @@
           <w:rFonts w:ascii="Arial" w:hAnsi="Arial" w:cs="Arial"/>
           <w:i/>
         </w:rPr>
-        <w:t xml:space="preserve">bases de données: décrire le modèle relationnel, le contenu détaillé des tables (caractéristiques de chaque </w:t>
-      </w:r>
-      <w:proofErr w:type="gramStart"/>
-      <w:r>
-        <w:rPr>
-          <w:rFonts w:ascii="Arial" w:hAnsi="Arial" w:cs="Arial"/>
-          <w:i/>
-        </w:rPr>
-        <w:t>champs</w:t>
-      </w:r>
-      <w:proofErr w:type="gramEnd"/>
-      <w:r>
-        <w:rPr>
-          <w:rFonts w:ascii="Arial" w:hAnsi="Arial" w:cs="Arial"/>
-          <w:i/>
-        </w:rPr>
-        <w:t>) et les requêtes.</w:t>
+        <w:t>bases de données: décrire le modèle relationnel, le contenu détaillé des tables (caractéristiques de chaque champs) et les requêtes.</w:t>
       </w:r>
     </w:p>
     <w:p>
@@ -8367,21 +8093,12 @@
         </w:rPr>
         <w:t xml:space="preserve"> </w:t>
       </w:r>
-      <w:proofErr w:type="spellStart"/>
       <w:r>
         <w:rPr>
           <w:rFonts w:ascii="Arial" w:hAnsi="Arial" w:cs="Arial"/>
           <w:i/>
         </w:rPr>
-        <w:t>structogramme</w:t>
-      </w:r>
-      <w:proofErr w:type="spellEnd"/>
-      <w:r>
-        <w:rPr>
-          <w:rFonts w:ascii="Arial" w:hAnsi="Arial" w:cs="Arial"/>
-          <w:i/>
-        </w:rPr>
-        <w:t>…</w:t>
+        <w:t>structogramme…</w:t>
       </w:r>
     </w:p>
     <w:p>
@@ -9769,7 +9486,7 @@
         <w:rStyle w:val="Numrodepage"/>
         <w:noProof/>
       </w:rPr>
-      <w:t>2</w:t>
+      <w:t>9</w:t>
     </w:r>
     <w:r>
       <w:rPr>
@@ -9785,7 +9502,7 @@
         <w:rPr>
           <w:noProof/>
         </w:rPr>
-        <w:t>30/12/2009</w:t>
+        <w:t>02/01/2010</w:t>
       </w:r>
     </w:fldSimple>
     <w:r>
@@ -9836,42 +9553,8 @@
         <w:sz w:val="36"/>
         <w:u w:val="single"/>
       </w:rPr>
-      <w:t xml:space="preserve">ASD </w:t>
+      <w:t>ASD Tower Defense</w:t>
     </w:r>
-    <w:proofErr w:type="spellStart"/>
-    <w:r>
-      <w:rPr>
-        <w:rFonts w:ascii="Impact" w:hAnsi="Impact"/>
-        <w:b/>
-        <w:bCs/>
-        <w:sz w:val="36"/>
-        <w:u w:val="single"/>
-      </w:rPr>
-      <w:t>Tower</w:t>
-    </w:r>
-    <w:proofErr w:type="spellEnd"/>
-    <w:r>
-      <w:rPr>
-        <w:rFonts w:ascii="Impact" w:hAnsi="Impact"/>
-        <w:b/>
-        <w:bCs/>
-        <w:sz w:val="36"/>
-        <w:u w:val="single"/>
-      </w:rPr>
-      <w:t xml:space="preserve"> </w:t>
-    </w:r>
-    <w:proofErr w:type="spellStart"/>
-    <w:r>
-      <w:rPr>
-        <w:rFonts w:ascii="Impact" w:hAnsi="Impact"/>
-        <w:b/>
-        <w:bCs/>
-        <w:sz w:val="36"/>
-        <w:u w:val="single"/>
-      </w:rPr>
-      <w:t>Defense</w:t>
-    </w:r>
-    <w:proofErr w:type="spellEnd"/>
   </w:p>
   <w:p>
     <w:pPr>
@@ -12280,7 +11963,6 @@
   <w:style w:type="character" w:default="1" w:styleId="Policepardfaut">
     <w:name w:val="Default Paragraph Font"/>
     <w:uiPriority w:val="1"/>
-    <w:semiHidden/>
     <w:unhideWhenUsed/>
   </w:style>
   <w:style w:type="table" w:default="1" w:styleId="TableauNormal">
@@ -12802,7 +12484,367 @@
       <w:contextualSpacing/>
     </w:pPr>
   </w:style>
+  <w:style w:type="character" w:styleId="Textedelespacerserv">
+    <w:name w:val="Placeholder Text"/>
+    <w:basedOn w:val="Policepardfaut"/>
+    <w:uiPriority w:val="99"/>
+    <w:semiHidden/>
+    <w:rsid w:val="002D6DE9"/>
+    <w:rPr>
+      <w:color w:val="808080"/>
+    </w:rPr>
+  </w:style>
 </w:styles>
+</file>
+
+<file path=word/glossary/document.xml><?xml version="1.0" encoding="utf-8"?>
+<w:glossaryDocument xmlns:ve="http://schemas.openxmlformats.org/markup-compatibility/2006" xmlns:o="urn:schemas-microsoft-com:office:office" xmlns:r="http://schemas.openxmlformats.org/officeDocument/2006/relationships" xmlns:m="http://schemas.openxmlformats.org/officeDocument/2006/math" xmlns:v="urn:schemas-microsoft-com:vml" xmlns:wp="http://schemas.openxmlformats.org/drawingml/2006/wordprocessingDrawing" xmlns:w10="urn:schemas-microsoft-com:office:word" xmlns:w="http://schemas.openxmlformats.org/wordprocessingml/2006/main" xmlns:wne="http://schemas.microsoft.com/office/word/2006/wordml">
+  <w:docParts/>
+</w:glossaryDocument>
+</file>
+
+<file path=word/glossary/fontTable.xml><?xml version="1.0" encoding="utf-8"?>
+<w:fonts xmlns:r="http://schemas.openxmlformats.org/officeDocument/2006/relationships" xmlns:w="http://schemas.openxmlformats.org/wordprocessingml/2006/main">
+  <w:font w:name="Times New Roman">
+    <w:panose1 w:val="02020603050405020304"/>
+    <w:charset w:val="00"/>
+    <w:family w:val="roman"/>
+    <w:pitch w:val="variable"/>
+    <w:sig w:usb0="20002A87" w:usb1="80000000" w:usb2="00000008" w:usb3="00000000" w:csb0="000001FF" w:csb1="00000000"/>
+  </w:font>
+  <w:font w:name="Symbol">
+    <w:panose1 w:val="05050102010706020507"/>
+    <w:charset w:val="02"/>
+    <w:family w:val="roman"/>
+    <w:pitch w:val="variable"/>
+    <w:sig w:usb0="00000000" w:usb1="10000000" w:usb2="00000000" w:usb3="00000000" w:csb0="80000000" w:csb1="00000000"/>
+  </w:font>
+  <w:font w:name="Courier New">
+    <w:panose1 w:val="02070309020205020404"/>
+    <w:charset w:val="00"/>
+    <w:family w:val="modern"/>
+    <w:pitch w:val="fixed"/>
+    <w:sig w:usb0="20002A87" w:usb1="80000000" w:usb2="00000008" w:usb3="00000000" w:csb0="000001FF" w:csb1="00000000"/>
+  </w:font>
+  <w:font w:name="Wingdings">
+    <w:panose1 w:val="05000000000000000000"/>
+    <w:charset w:val="02"/>
+    <w:family w:val="auto"/>
+    <w:pitch w:val="variable"/>
+    <w:sig w:usb0="00000000" w:usb1="10000000" w:usb2="00000000" w:usb3="00000000" w:csb0="80000000" w:csb1="00000000"/>
+  </w:font>
+  <w:font w:name="Verdana">
+    <w:panose1 w:val="020B0604030504040204"/>
+    <w:charset w:val="00"/>
+    <w:family w:val="swiss"/>
+    <w:pitch w:val="variable"/>
+    <w:sig w:usb0="20000287" w:usb1="00000000" w:usb2="00000000" w:usb3="00000000" w:csb0="0000019F" w:csb1="00000000"/>
+  </w:font>
+  <w:font w:name="Arial Narrow">
+    <w:panose1 w:val="020B0606020202030204"/>
+    <w:charset w:val="00"/>
+    <w:family w:val="swiss"/>
+    <w:pitch w:val="variable"/>
+    <w:sig w:usb0="00000287" w:usb1="00000800" w:usb2="00000000" w:usb3="00000000" w:csb0="0000009F" w:csb1="00000000"/>
+  </w:font>
+  <w:font w:name="Tahoma">
+    <w:panose1 w:val="020B0604030504040204"/>
+    <w:charset w:val="00"/>
+    <w:family w:val="swiss"/>
+    <w:pitch w:val="variable"/>
+    <w:sig w:usb0="61002A87" w:usb1="80000000" w:usb2="00000008" w:usb3="00000000" w:csb0="000101FF" w:csb1="00000000"/>
+  </w:font>
+  <w:font w:name="Calibri">
+    <w:panose1 w:val="020F0502020204030204"/>
+    <w:charset w:val="00"/>
+    <w:family w:val="swiss"/>
+    <w:pitch w:val="variable"/>
+    <w:sig w:usb0="A00002EF" w:usb1="4000207B" w:usb2="00000000" w:usb3="00000000" w:csb0="0000009F" w:csb1="00000000"/>
+  </w:font>
+  <w:font w:name="Cambria">
+    <w:panose1 w:val="02040503050406030204"/>
+    <w:charset w:val="00"/>
+    <w:family w:val="roman"/>
+    <w:pitch w:val="variable"/>
+    <w:sig w:usb0="A00002EF" w:usb1="4000004B" w:usb2="00000000" w:usb3="00000000" w:csb0="0000009F" w:csb1="00000000"/>
+  </w:font>
+  <w:font w:name="SimHei">
+    <w:altName w:val="Arial Unicode MS"/>
+    <w:panose1 w:val="02010600030101010101"/>
+    <w:charset w:val="86"/>
+    <w:family w:val="modern"/>
+    <w:notTrueType/>
+    <w:pitch w:val="fixed"/>
+    <w:sig w:usb0="00000000" w:usb1="080E0000" w:usb2="00000010" w:usb3="00000000" w:csb0="00040000" w:csb1="00000000"/>
+  </w:font>
+  <w:font w:name="Aparajita">
+    <w:charset w:val="00"/>
+    <w:family w:val="swiss"/>
+    <w:pitch w:val="variable"/>
+    <w:sig w:usb0="00008003" w:usb1="00000000" w:usb2="00000000" w:usb3="00000000" w:csb0="00000001" w:csb1="00000000"/>
+  </w:font>
+  <w:font w:name="Arial">
+    <w:panose1 w:val="020B0604020202020204"/>
+    <w:charset w:val="00"/>
+    <w:family w:val="swiss"/>
+    <w:pitch w:val="variable"/>
+    <w:sig w:usb0="20002A87" w:usb1="80000000" w:usb2="00000008" w:usb3="00000000" w:csb0="000001FF" w:csb1="00000000"/>
+  </w:font>
+  <w:font w:name="Cambria Math">
+    <w:panose1 w:val="02040503050406030204"/>
+    <w:charset w:val="00"/>
+    <w:family w:val="roman"/>
+    <w:pitch w:val="variable"/>
+    <w:sig w:usb0="A00002EF" w:usb1="420020EB" w:usb2="00000000" w:usb3="00000000" w:csb0="0000009F" w:csb1="00000000"/>
+  </w:font>
+  <w:font w:name="Impact">
+    <w:panose1 w:val="020B0806030902050204"/>
+    <w:charset w:val="00"/>
+    <w:family w:val="swiss"/>
+    <w:pitch w:val="variable"/>
+    <w:sig w:usb0="00000287" w:usb1="00000000" w:usb2="00000000" w:usb3="00000000" w:csb0="0000009F" w:csb1="00000000"/>
+  </w:font>
+</w:fonts>
+</file>
+
+<file path=word/glossary/settings.xml><?xml version="1.0" encoding="utf-8"?>
+<w:settings xmlns:o="urn:schemas-microsoft-com:office:office" xmlns:r="http://schemas.openxmlformats.org/officeDocument/2006/relationships" xmlns:m="http://schemas.openxmlformats.org/officeDocument/2006/math" xmlns:v="urn:schemas-microsoft-com:vml" xmlns:w10="urn:schemas-microsoft-com:office:word" xmlns:w="http://schemas.openxmlformats.org/wordprocessingml/2006/main" xmlns:sl="http://schemas.openxmlformats.org/schemaLibrary/2006/main">
+  <w:view w:val="normal"/>
+  <w:defaultTabStop w:val="708"/>
+  <w:hyphenationZone w:val="425"/>
+  <w:characterSpacingControl w:val="doNotCompress"/>
+  <w:compat>
+    <w:useFELayout/>
+  </w:compat>
+  <w:rsids>
+    <w:rsidRoot w:val="00F57A93"/>
+    <w:rsid w:val="00F57A93"/>
+  </w:rsids>
+  <m:mathPr>
+    <m:mathFont m:val="Cambria Math"/>
+    <m:brkBin m:val="before"/>
+    <m:brkBinSub m:val="--"/>
+    <m:smallFrac m:val="off"/>
+    <m:dispDef/>
+    <m:lMargin m:val="0"/>
+    <m:rMargin m:val="0"/>
+    <m:defJc m:val="centerGroup"/>
+    <m:wrapIndent m:val="1440"/>
+    <m:intLim m:val="subSup"/>
+    <m:naryLim m:val="undOvr"/>
+  </m:mathPr>
+  <w:themeFontLang w:val="fr-CH"/>
+  <w:clrSchemeMapping w:bg1="light1" w:t1="dark1" w:bg2="light2" w:t2="dark2" w:accent1="accent1" w:accent2="accent2" w:accent3="accent3" w:accent4="accent4" w:accent5="accent5" w:accent6="accent6" w:hyperlink="hyperlink" w:followedHyperlink="followedHyperlink"/>
+  <w:decimalSymbol w:val="."/>
+  <w:listSeparator w:val=";"/>
+</w:settings>
+</file>
+
+<file path=word/glossary/styles.xml><?xml version="1.0" encoding="utf-8"?>
+<w:styles xmlns:r="http://schemas.openxmlformats.org/officeDocument/2006/relationships" xmlns:w="http://schemas.openxmlformats.org/wordprocessingml/2006/main">
+  <w:docDefaults>
+    <w:rPrDefault>
+      <w:rPr>
+        <w:rFonts w:asciiTheme="minorHAnsi" w:eastAsiaTheme="minorEastAsia" w:hAnsiTheme="minorHAnsi" w:cstheme="minorBidi"/>
+        <w:sz w:val="22"/>
+        <w:szCs w:val="22"/>
+        <w:lang w:val="fr-CH" w:eastAsia="fr-CH" w:bidi="ar-SA"/>
+      </w:rPr>
+    </w:rPrDefault>
+    <w:pPrDefault>
+      <w:pPr>
+        <w:spacing w:after="200" w:line="276" w:lineRule="auto"/>
+      </w:pPr>
+    </w:pPrDefault>
+  </w:docDefaults>
+  <w:latentStyles w:defLockedState="0" w:defUIPriority="99" w:defSemiHidden="1" w:defUnhideWhenUsed="1" w:defQFormat="0" w:count="267">
+    <w:lsdException w:name="Normal" w:semiHidden="0" w:uiPriority="0" w:unhideWhenUsed="0" w:qFormat="1"/>
+    <w:lsdException w:name="heading 1" w:semiHidden="0" w:uiPriority="9" w:unhideWhenUsed="0" w:qFormat="1"/>
+    <w:lsdException w:name="heading 2" w:uiPriority="9" w:qFormat="1"/>
+    <w:lsdException w:name="heading 3" w:uiPriority="9" w:qFormat="1"/>
+    <w:lsdException w:name="heading 4" w:uiPriority="9" w:qFormat="1"/>
+    <w:lsdException w:name="heading 5" w:uiPriority="9" w:qFormat="1"/>
+    <w:lsdException w:name="heading 6" w:uiPriority="9" w:qFormat="1"/>
+    <w:lsdException w:name="heading 7" w:uiPriority="9" w:qFormat="1"/>
+    <w:lsdException w:name="heading 8" w:uiPriority="9" w:qFormat="1"/>
+    <w:lsdException w:name="heading 9" w:uiPriority="9" w:qFormat="1"/>
+    <w:lsdException w:name="toc 1" w:uiPriority="39"/>
+    <w:lsdException w:name="toc 2" w:uiPriority="39"/>
+    <w:lsdException w:name="toc 3" w:uiPriority="39"/>
+    <w:lsdException w:name="toc 4" w:uiPriority="39"/>
+    <w:lsdException w:name="toc 5" w:uiPriority="39"/>
+    <w:lsdException w:name="toc 6" w:uiPriority="39"/>
+    <w:lsdException w:name="toc 7" w:uiPriority="39"/>
+    <w:lsdException w:name="toc 8" w:uiPriority="39"/>
+    <w:lsdException w:name="toc 9" w:uiPriority="39"/>
+    <w:lsdException w:name="caption" w:uiPriority="35" w:qFormat="1"/>
+    <w:lsdException w:name="Title" w:semiHidden="0" w:uiPriority="10" w:unhideWhenUsed="0" w:qFormat="1"/>
+    <w:lsdException w:name="Default Paragraph Font" w:uiPriority="1"/>
+    <w:lsdException w:name="Subtitle" w:semiHidden="0" w:uiPriority="11" w:unhideWhenUsed="0" w:qFormat="1"/>
+    <w:lsdException w:name="Strong" w:semiHidden="0" w:uiPriority="22" w:unhideWhenUsed="0" w:qFormat="1"/>
+    <w:lsdException w:name="Emphasis" w:semiHidden="0" w:uiPriority="20" w:unhideWhenUsed="0" w:qFormat="1"/>
+    <w:lsdException w:name="Table Grid" w:semiHidden="0" w:uiPriority="59" w:unhideWhenUsed="0"/>
+    <w:lsdException w:name="Placeholder Text" w:unhideWhenUsed="0"/>
+    <w:lsdException w:name="No Spacing" w:semiHidden="0" w:uiPriority="1" w:unhideWhenUsed="0" w:qFormat="1"/>
+    <w:lsdException w:name="Light Shading" w:semiHidden="0" w:uiPriority="60" w:unhideWhenUsed="0"/>
+    <w:lsdException w:name="Light List" w:semiHidden="0" w:uiPriority="61" w:unhideWhenUsed="0"/>
+    <w:lsdException w:name="Light Grid" w:semiHidden="0" w:uiPriority="62" w:unhideWhenUsed="0"/>
+    <w:lsdException w:name="Medium Shading 1" w:semiHidden="0" w:uiPriority="63" w:unhideWhenUsed="0"/>
+    <w:lsdException w:name="Medium Shading 2" w:semiHidden="0" w:uiPriority="64" w:unhideWhenUsed="0"/>
+    <w:lsdException w:name="Medium List 1" w:semiHidden="0" w:uiPriority="65" w:unhideWhenUsed="0"/>
+    <w:lsdException w:name="Medium List 2" w:semiHidden="0" w:uiPriority="66" w:unhideWhenUsed="0"/>
+    <w:lsdException w:name="Medium Grid 1" w:semiHidden="0" w:uiPriority="67" w:unhideWhenUsed="0"/>
+    <w:lsdException w:name="Medium Grid 2" w:semiHidden="0" w:uiPriority="68" w:unhideWhenUsed="0"/>
+    <w:lsdException w:name="Medium Grid 3" w:semiHidden="0" w:uiPriority="69" w:unhideWhenUsed="0"/>
+    <w:lsdException w:name="Dark List" w:semiHidden="0" w:uiPriority="70" w:unhideWhenUsed="0"/>
+    <w:lsdException w:name="Colorful Shading" w:semiHidden="0" w:uiPriority="71" w:unhideWhenUsed="0"/>
+    <w:lsdException w:name="Colorful List" w:semiHidden="0" w:uiPriority="72" w:unhideWhenUsed="0"/>
+    <w:lsdException w:name="Colorful Grid" w:semiHidden="0" w:uiPriority="73" w:unhideWhenUsed="0"/>
+    <w:lsdException w:name="Light Shading Accent 1" w:semiHidden="0" w:uiPriority="60" w:unhideWhenUsed="0"/>
+    <w:lsdException w:name="Light List Accent 1" w:semiHidden="0" w:uiPriority="61" w:unhideWhenUsed="0"/>
+    <w:lsdException w:name="Light Grid Accent 1" w:semiHidden="0" w:uiPriority="62" w:unhideWhenUsed="0"/>
+    <w:lsdException w:name="Medium Shading 1 Accent 1" w:semiHidden="0" w:uiPriority="63" w:unhideWhenUsed="0"/>
+    <w:lsdException w:name="Medium Shading 2 Accent 1" w:semiHidden="0" w:uiPriority="64" w:unhideWhenUsed="0"/>
+    <w:lsdException w:name="Medium List 1 Accent 1" w:semiHidden="0" w:uiPriority="65" w:unhideWhenUsed="0"/>
+    <w:lsdException w:name="Revision" w:unhideWhenUsed="0"/>
+    <w:lsdException w:name="List Paragraph" w:semiHidden="0" w:uiPriority="34" w:unhideWhenUsed="0" w:qFormat="1"/>
+    <w:lsdException w:name="Quote" w:semiHidden="0" w:uiPriority="29" w:unhideWhenUsed="0" w:qFormat="1"/>
+    <w:lsdException w:name="Intense Quote" w:semiHidden="0" w:uiPriority="30" w:unhideWhenUsed="0" w:qFormat="1"/>
+    <w:lsdException w:name="Medium List 2 Accent 1" w:semiHidden="0" w:uiPriority="66" w:unhideWhenUsed="0"/>
+    <w:lsdException w:name="Medium Grid 1 Accent 1" w:semiHidden="0" w:uiPriority="67" w:unhideWhenUsed="0"/>
+    <w:lsdException w:name="Medium Grid 2 Accent 1" w:semiHidden="0" w:uiPriority="68" w:unhideWhenUsed="0"/>
+    <w:lsdException w:name="Medium Grid 3 Accent 1" w:semiHidden="0" w:uiPriority="69" w:unhideWhenUsed="0"/>
+    <w:lsdException w:name="Dark List Accent 1" w:semiHidden="0" w:uiPriority="70" w:unhideWhenUsed="0"/>
+    <w:lsdException w:name="Colorful Shading Accent 1" w:semiHidden="0" w:uiPriority="71" w:unhideWhenUsed="0"/>
+    <w:lsdException w:name="Colorful List Accent 1" w:semiHidden="0" w:uiPriority="72" w:unhideWhenUsed="0"/>
+    <w:lsdException w:name="Colorful Grid Accent 1" w:semiHidden="0" w:uiPriority="73" w:unhideWhenUsed="0"/>
+    <w:lsdException w:name="Light Shading Accent 2" w:semiHidden="0" w:uiPriority="60" w:unhideWhenUsed="0"/>
+    <w:lsdException w:name="Light List Accent 2" w:semiHidden="0" w:uiPriority="61" w:unhideWhenUsed="0"/>
+    <w:lsdException w:name="Light Grid Accent 2" w:semiHidden="0" w:uiPriority="62" w:unhideWhenUsed="0"/>
+    <w:lsdException w:name="Medium Shading 1 Accent 2" w:semiHidden="0" w:uiPriority="63" w:unhideWhenUsed="0"/>
+    <w:lsdException w:name="Medium Shading 2 Accent 2" w:semiHidden="0" w:uiPriority="64" w:unhideWhenUsed="0"/>
+    <w:lsdException w:name="Medium List 1 Accent 2" w:semiHidden="0" w:uiPriority="65" w:unhideWhenUsed="0"/>
+    <w:lsdException w:name="Medium List 2 Accent 2" w:semiHidden="0" w:uiPriority="66" w:unhideWhenUsed="0"/>
+    <w:lsdException w:name="Medium Grid 1 Accent 2" w:semiHidden="0" w:uiPriority="67" w:unhideWhenUsed="0"/>
+    <w:lsdException w:name="Medium Grid 2 Accent 2" w:semiHidden="0" w:uiPriority="68" w:unhideWhenUsed="0"/>
+    <w:lsdException w:name="Medium Grid 3 Accent 2" w:semiHidden="0" w:uiPriority="69" w:unhideWhenUsed="0"/>
+    <w:lsdException w:name="Dark List Accent 2" w:semiHidden="0" w:uiPriority="70" w:unhideWhenUsed="0"/>
+    <w:lsdException w:name="Colorful Shading Accent 2" w:semiHidden="0" w:uiPriority="71" w:unhideWhenUsed="0"/>
+    <w:lsdException w:name="Colorful List Accent 2" w:semiHidden="0" w:uiPriority="72" w:unhideWhenUsed="0"/>
+    <w:lsdException w:name="Colorful Grid Accent 2" w:semiHidden="0" w:uiPriority="73" w:unhideWhenUsed="0"/>
+    <w:lsdException w:name="Light Shading Accent 3" w:semiHidden="0" w:uiPriority="60" w:unhideWhenUsed="0"/>
+    <w:lsdException w:name="Light List Accent 3" w:semiHidden="0" w:uiPriority="61" w:unhideWhenUsed="0"/>
+    <w:lsdException w:name="Light Grid Accent 3" w:semiHidden="0" w:uiPriority="62" w:unhideWhenUsed="0"/>
+    <w:lsdException w:name="Medium Shading 1 Accent 3" w:semiHidden="0" w:uiPriority="63" w:unhideWhenUsed="0"/>
+    <w:lsdException w:name="Medium Shading 2 Accent 3" w:semiHidden="0" w:uiPriority="64" w:unhideWhenUsed="0"/>
+    <w:lsdException w:name="Medium List 1 Accent 3" w:semiHidden="0" w:uiPriority="65" w:unhideWhenUsed="0"/>
+    <w:lsdException w:name="Medium List 2 Accent 3" w:semiHidden="0" w:uiPriority="66" w:unhideWhenUsed="0"/>
+    <w:lsdException w:name="Medium Grid 1 Accent 3" w:semiHidden="0" w:uiPriority="67" w:unhideWhenUsed="0"/>
+    <w:lsdException w:name="Medium Grid 2 Accent 3" w:semiHidden="0" w:uiPriority="68" w:unhideWhenUsed="0"/>
+    <w:lsdException w:name="Medium Grid 3 Accent 3" w:semiHidden="0" w:uiPriority="69" w:unhideWhenUsed="0"/>
+    <w:lsdException w:name="Dark List Accent 3" w:semiHidden="0" w:uiPriority="70" w:unhideWhenUsed="0"/>
+    <w:lsdException w:name="Colorful Shading Accent 3" w:semiHidden="0" w:uiPriority="71" w:unhideWhenUsed="0"/>
+    <w:lsdException w:name="Colorful List Accent 3" w:semiHidden="0" w:uiPriority="72" w:unhideWhenUsed="0"/>
+    <w:lsdException w:name="Colorful Grid Accent 3" w:semiHidden="0" w:uiPriority="73" w:unhideWhenUsed="0"/>
+    <w:lsdException w:name="Light Shading Accent 4" w:semiHidden="0" w:uiPriority="60" w:unhideWhenUsed="0"/>
+    <w:lsdException w:name="Light List Accent 4" w:semiHidden="0" w:uiPriority="61" w:unhideWhenUsed="0"/>
+    <w:lsdException w:name="Light Grid Accent 4" w:semiHidden="0" w:uiPriority="62" w:unhideWhenUsed="0"/>
+    <w:lsdException w:name="Medium Shading 1 Accent 4" w:semiHidden="0" w:uiPriority="63" w:unhideWhenUsed="0"/>
+    <w:lsdException w:name="Medium Shading 2 Accent 4" w:semiHidden="0" w:uiPriority="64" w:unhideWhenUsed="0"/>
+    <w:lsdException w:name="Medium List 1 Accent 4" w:semiHidden="0" w:uiPriority="65" w:unhideWhenUsed="0"/>
+    <w:lsdException w:name="Medium List 2 Accent 4" w:semiHidden="0" w:uiPriority="66" w:unhideWhenUsed="0"/>
+    <w:lsdException w:name="Medium Grid 1 Accent 4" w:semiHidden="0" w:uiPriority="67" w:unhideWhenUsed="0"/>
+    <w:lsdException w:name="Medium Grid 2 Accent 4" w:semiHidden="0" w:uiPriority="68" w:unhideWhenUsed="0"/>
+    <w:lsdException w:name="Medium Grid 3 Accent 4" w:semiHidden="0" w:uiPriority="69" w:unhideWhenUsed="0"/>
+    <w:lsdException w:name="Dark List Accent 4" w:semiHidden="0" w:uiPriority="70" w:unhideWhenUsed="0"/>
+    <w:lsdException w:name="Colorful Shading Accent 4" w:semiHidden="0" w:uiPriority="71" w:unhideWhenUsed="0"/>
+    <w:lsdException w:name="Colorful List Accent 4" w:semiHidden="0" w:uiPriority="72" w:unhideWhenUsed="0"/>
+    <w:lsdException w:name="Colorful Grid Accent 4" w:semiHidden="0" w:uiPriority="73" w:unhideWhenUsed="0"/>
+    <w:lsdException w:name="Light Shading Accent 5" w:semiHidden="0" w:uiPriority="60" w:unhideWhenUsed="0"/>
+    <w:lsdException w:name="Light List Accent 5" w:semiHidden="0" w:uiPriority="61" w:unhideWhenUsed="0"/>
+    <w:lsdException w:name="Light Grid Accent 5" w:semiHidden="0" w:uiPriority="62" w:unhideWhenUsed="0"/>
+    <w:lsdException w:name="Medium Shading 1 Accent 5" w:semiHidden="0" w:uiPriority="63" w:unhideWhenUsed="0"/>
+    <w:lsdException w:name="Medium Shading 2 Accent 5" w:semiHidden="0" w:uiPriority="64" w:unhideWhenUsed="0"/>
+    <w:lsdException w:name="Medium List 1 Accent 5" w:semiHidden="0" w:uiPriority="65" w:unhideWhenUsed="0"/>
+    <w:lsdException w:name="Medium List 2 Accent 5" w:semiHidden="0" w:uiPriority="66" w:unhideWhenUsed="0"/>
+    <w:lsdException w:name="Medium Grid 1 Accent 5" w:semiHidden="0" w:uiPriority="67" w:unhideWhenUsed="0"/>
+    <w:lsdException w:name="Medium Grid 2 Accent 5" w:semiHidden="0" w:uiPriority="68" w:unhideWhenUsed="0"/>
+    <w:lsdException w:name="Medium Grid 3 Accent 5" w:semiHidden="0" w:uiPriority="69" w:unhideWhenUsed="0"/>
+    <w:lsdException w:name="Dark List Accent 5" w:semiHidden="0" w:uiPriority="70" w:unhideWhenUsed="0"/>
+    <w:lsdException w:name="Colorful Shading Accent 5" w:semiHidden="0" w:uiPriority="71" w:unhideWhenUsed="0"/>
+    <w:lsdException w:name="Colorful List Accent 5" w:semiHidden="0" w:uiPriority="72" w:unhideWhenUsed="0"/>
+    <w:lsdException w:name="Colorful Grid Accent 5" w:semiHidden="0" w:uiPriority="73" w:unhideWhenUsed="0"/>
+    <w:lsdException w:name="Light Shading Accent 6" w:semiHidden="0" w:uiPriority="60" w:unhideWhenUsed="0"/>
+    <w:lsdException w:name="Light List Accent 6" w:semiHidden="0" w:uiPriority="61" w:unhideWhenUsed="0"/>
+    <w:lsdException w:name="Light Grid Accent 6" w:semiHidden="0" w:uiPriority="62" w:unhideWhenUsed="0"/>
+    <w:lsdException w:name="Medium Shading 1 Accent 6" w:semiHidden="0" w:uiPriority="63" w:unhideWhenUsed="0"/>
+    <w:lsdException w:name="Medium Shading 2 Accent 6" w:semiHidden="0" w:uiPriority="64" w:unhideWhenUsed="0"/>
+    <w:lsdException w:name="Medium List 1 Accent 6" w:semiHidden="0" w:uiPriority="65" w:unhideWhenUsed="0"/>
+    <w:lsdException w:name="Medium List 2 Accent 6" w:semiHidden="0" w:uiPriority="66" w:unhideWhenUsed="0"/>
+    <w:lsdException w:name="Medium Grid 1 Accent 6" w:semiHidden="0" w:uiPriority="67" w:unhideWhenUsed="0"/>
+    <w:lsdException w:name="Medium Grid 2 Accent 6" w:semiHidden="0" w:uiPriority="68" w:unhideWhenUsed="0"/>
+    <w:lsdException w:name="Medium Grid 3 Accent 6" w:semiHidden="0" w:uiPriority="69" w:unhideWhenUsed="0"/>
+    <w:lsdException w:name="Dark List Accent 6" w:semiHidden="0" w:uiPriority="70" w:unhideWhenUsed="0"/>
+    <w:lsdException w:name="Colorful Shading Accent 6" w:semiHidden="0" w:uiPriority="71" w:unhideWhenUsed="0"/>
+    <w:lsdException w:name="Colorful List Accent 6" w:semiHidden="0" w:uiPriority="72" w:unhideWhenUsed="0"/>
+    <w:lsdException w:name="Colorful Grid Accent 6" w:semiHidden="0" w:uiPriority="73" w:unhideWhenUsed="0"/>
+    <w:lsdException w:name="Subtle Emphasis" w:semiHidden="0" w:uiPriority="19" w:unhideWhenUsed="0" w:qFormat="1"/>
+    <w:lsdException w:name="Intense Emphasis" w:semiHidden="0" w:uiPriority="21" w:unhideWhenUsed="0" w:qFormat="1"/>
+    <w:lsdException w:name="Subtle Reference" w:semiHidden="0" w:uiPriority="31" w:unhideWhenUsed="0" w:qFormat="1"/>
+    <w:lsdException w:name="Intense Reference" w:semiHidden="0" w:uiPriority="32" w:unhideWhenUsed="0" w:qFormat="1"/>
+    <w:lsdException w:name="Book Title" w:semiHidden="0" w:uiPriority="33" w:unhideWhenUsed="0" w:qFormat="1"/>
+    <w:lsdException w:name="Bibliography" w:uiPriority="37"/>
+    <w:lsdException w:name="TOC Heading" w:uiPriority="39" w:qFormat="1"/>
+  </w:latentStyles>
+  <w:style w:type="paragraph" w:default="1" w:styleId="Normal">
+    <w:name w:val="Normal"/>
+    <w:qFormat/>
+  </w:style>
+  <w:style w:type="character" w:default="1" w:styleId="Policepardfaut">
+    <w:name w:val="Default Paragraph Font"/>
+    <w:uiPriority w:val="1"/>
+    <w:semiHidden/>
+    <w:unhideWhenUsed/>
+  </w:style>
+  <w:style w:type="table" w:default="1" w:styleId="TableauNormal">
+    <w:name w:val="Normal Table"/>
+    <w:uiPriority w:val="99"/>
+    <w:semiHidden/>
+    <w:unhideWhenUsed/>
+    <w:qFormat/>
+    <w:tblPr>
+      <w:tblInd w:w="0" w:type="dxa"/>
+      <w:tblCellMar>
+        <w:top w:w="0" w:type="dxa"/>
+        <w:left w:w="108" w:type="dxa"/>
+        <w:bottom w:w="0" w:type="dxa"/>
+        <w:right w:w="108" w:type="dxa"/>
+      </w:tblCellMar>
+    </w:tblPr>
+  </w:style>
+  <w:style w:type="numbering" w:default="1" w:styleId="Aucuneliste">
+    <w:name w:val="No List"/>
+    <w:uiPriority w:val="99"/>
+    <w:semiHidden/>
+    <w:unhideWhenUsed/>
+  </w:style>
+  <w:style w:type="character" w:styleId="Textedelespacerserv">
+    <w:name w:val="Placeholder Text"/>
+    <w:basedOn w:val="Policepardfaut"/>
+    <w:uiPriority w:val="99"/>
+    <w:semiHidden/>
+    <w:rsid w:val="00F57A93"/>
+    <w:rPr>
+      <w:color w:val="808080"/>
+    </w:rPr>
+  </w:style>
+</w:styles>
+</file>
+
+<file path=word/glossary/webSettings.xml><?xml version="1.0" encoding="utf-8"?>
+<w:webSettings xmlns:r="http://schemas.openxmlformats.org/officeDocument/2006/relationships" xmlns:w="http://schemas.openxmlformats.org/wordprocessingml/2006/main">
+  <w:optimizeForBrowser/>
+</w:webSettings>
 </file>
 
 <file path=word/theme/theme1.xml><?xml version="1.0" encoding="utf-8"?>
@@ -13093,7 +13135,7 @@
 </file>
 
 <file path=customXml/itemProps1.xml><?xml version="1.0" encoding="utf-8"?>
-<ds:datastoreItem xmlns:ds="http://schemas.openxmlformats.org/officeDocument/2006/customXml" ds:itemID="{467EEFBA-3D02-466E-85A1-2991D3B27240}">
+<ds:datastoreItem xmlns:ds="http://schemas.openxmlformats.org/officeDocument/2006/customXml" ds:itemID="{A44E699B-E236-4613-B7AC-AD9B51EEECDD}">
   <ds:schemaRefs>
     <ds:schemaRef ds:uri="http://schemas.openxmlformats.org/officeDocument/2006/bibliography"/>
   </ds:schemaRefs>

</xml_diff>

<commit_message>
+ Ajout d'une fonction génératrice pour la santé des créatures. ~ Avancement de ma partie du rapport.
</commit_message>
<xml_diff>
--- a/documents/Rapport_lazhar.docx
+++ b/documents/Rapport_lazhar.docx
@@ -54,14 +54,34 @@
                           <w:szCs w:val="80"/>
                         </w:rPr>
                       </w:pPr>
+                      <w:proofErr w:type="spellStart"/>
                       <w:r>
                         <w:rPr>
                           <w:color w:val="FFFFFF"/>
                           <w:sz w:val="80"/>
                           <w:szCs w:val="80"/>
                         </w:rPr>
-                        <w:t>Tower Defense</w:t>
+                        <w:t>Tower</w:t>
                       </w:r>
+                      <w:proofErr w:type="spellEnd"/>
+                      <w:r>
+                        <w:rPr>
+                          <w:color w:val="FFFFFF"/>
+                          <w:sz w:val="80"/>
+                          <w:szCs w:val="80"/>
+                        </w:rPr>
+                        <w:t xml:space="preserve"> </w:t>
+                      </w:r>
+                      <w:proofErr w:type="spellStart"/>
+                      <w:r>
+                        <w:rPr>
+                          <w:color w:val="FFFFFF"/>
+                          <w:sz w:val="80"/>
+                          <w:szCs w:val="80"/>
+                        </w:rPr>
+                        <w:t>Defense</w:t>
+                      </w:r>
+                      <w:proofErr w:type="spellEnd"/>
                     </w:p>
                     <w:p>
                       <w:pPr>
@@ -102,7 +122,35 @@
                         <w:rPr>
                           <w:color w:val="FFFFFF"/>
                         </w:rPr>
-                        <w:t>Création d’une variante du célèbre jeu Tower Defense dans le cadre d’un cours d’algorithmique.</w:t>
+                        <w:t xml:space="preserve">Création d’une variante du célèbre jeu </w:t>
+                      </w:r>
+                      <w:proofErr w:type="spellStart"/>
+                      <w:r>
+                        <w:rPr>
+                          <w:color w:val="FFFFFF"/>
+                        </w:rPr>
+                        <w:t>Tower</w:t>
+                      </w:r>
+                      <w:proofErr w:type="spellEnd"/>
+                      <w:r>
+                        <w:rPr>
+                          <w:color w:val="FFFFFF"/>
+                        </w:rPr>
+                        <w:t xml:space="preserve"> </w:t>
+                      </w:r>
+                      <w:proofErr w:type="spellStart"/>
+                      <w:r>
+                        <w:rPr>
+                          <w:color w:val="FFFFFF"/>
+                        </w:rPr>
+                        <w:t>Defense</w:t>
+                      </w:r>
+                      <w:proofErr w:type="spellEnd"/>
+                      <w:r>
+                        <w:rPr>
+                          <w:color w:val="FFFFFF"/>
+                        </w:rPr>
+                        <w:t xml:space="preserve"> dans le cadre d’un cours d’algorithmique.</w:t>
                       </w:r>
                     </w:p>
                     <w:p>
@@ -240,8 +288,20 @@
                           <w:szCs w:val="22"/>
                           <w:lang w:eastAsia="en-US"/>
                         </w:rPr>
-                        <w:t>Lazhar Farjallah / Aurélien Da Campo / Pierre-Dominique Putallaz</w:t>
+                        <w:t xml:space="preserve">Lazhar Farjallah / Aurélien Da Campo / Pierre-Dominique </w:t>
                       </w:r>
+                      <w:proofErr w:type="spellStart"/>
+                      <w:r>
+                        <w:rPr>
+                          <w:rFonts w:ascii="Calibri" w:hAnsi="Calibri"/>
+                          <w:color w:val="FFFFFF"/>
+                          <w:sz w:val="22"/>
+                          <w:szCs w:val="22"/>
+                          <w:lang w:eastAsia="en-US"/>
+                        </w:rPr>
+                        <w:t>Putallaz</w:t>
+                      </w:r>
+                      <w:proofErr w:type="spellEnd"/>
                     </w:p>
                     <w:p>
                       <w:pPr>
@@ -257,12 +317,28 @@
                         </w:rPr>
                         <w:t xml:space="preserve"> </w:t>
                       </w:r>
+                      <w:proofErr w:type="spellStart"/>
                       <w:r>
                         <w:rPr>
                           <w:color w:val="FFFFFF"/>
                         </w:rPr>
-                        <w:t>Heig-vd</w:t>
+                        <w:t>Heig</w:t>
                       </w:r>
+                      <w:proofErr w:type="spellEnd"/>
+                      <w:r>
+                        <w:rPr>
+                          <w:color w:val="FFFFFF"/>
+                        </w:rPr>
+                        <w:t>-</w:t>
+                      </w:r>
+                      <w:proofErr w:type="spellStart"/>
+                      <w:r>
+                        <w:rPr>
+                          <w:color w:val="FFFFFF"/>
+                        </w:rPr>
+                        <w:t>vd</w:t>
+                      </w:r>
+                      <w:proofErr w:type="spellEnd"/>
                     </w:p>
                     <w:p>
                       <w:pPr>
@@ -3987,7 +4063,23 @@
         <w:ind w:firstLine="0"/>
       </w:pPr>
       <w:r>
-        <w:t>Ce projet de fin de semestre consiste à créer une application ludique mettant en œuvre des algorithmes et structures de données étudiées en cours. Nous avons choisi pour cela de créer une variante du célèbre jeu « Tower Defense », dans lequel des personnages se déplacent d’un point A à un point B selon un chemin optimal.</w:t>
+        <w:t>Ce projet de fin de semestre consiste à créer une application ludique mettant en œuvre des algorithmes et structures de données étudiées en cours. Nous avons choisi pour cela de créer une variante du célèbre jeu « </w:t>
+      </w:r>
+      <w:proofErr w:type="spellStart"/>
+      <w:r>
+        <w:t>Tower</w:t>
+      </w:r>
+      <w:proofErr w:type="spellEnd"/>
+      <w:r>
+        <w:t xml:space="preserve"> </w:t>
+      </w:r>
+      <w:proofErr w:type="spellStart"/>
+      <w:r>
+        <w:t>Defense</w:t>
+      </w:r>
+      <w:proofErr w:type="spellEnd"/>
+      <w:r>
+        <w:t> », dans lequel des personnages se déplacent d’un point A à un point B selon un chemin optimal.</w:t>
       </w:r>
       <w:r>
         <w:t xml:space="preserve"> En effet, on aura besoin</w:t>
@@ -4205,7 +4297,21 @@
         <w:rPr>
           <w:lang w:val="fr-CH"/>
         </w:rPr>
-        <w:t xml:space="preserve">Pierre-Dominique Putallaz, </w:t>
+        <w:t xml:space="preserve">Pierre-Dominique </w:t>
+      </w:r>
+      <w:proofErr w:type="spellStart"/>
+      <w:r>
+        <w:rPr>
+          <w:lang w:val="fr-CH"/>
+        </w:rPr>
+        <w:t>Putallaz</w:t>
+      </w:r>
+      <w:proofErr w:type="spellEnd"/>
+      <w:r>
+        <w:rPr>
+          <w:lang w:val="fr-CH"/>
+        </w:rPr>
+        <w:t xml:space="preserve">, </w:t>
       </w:r>
       <w:r>
         <w:rPr>
@@ -4949,6 +5055,7 @@
         </w:rPr>
         <w:t xml:space="preserve"> – </w:t>
       </w:r>
+      <w:proofErr w:type="spellStart"/>
       <w:r>
         <w:rPr>
           <w:i/>
@@ -4958,6 +5065,7 @@
         </w:rPr>
         <w:t>View</w:t>
       </w:r>
+      <w:proofErr w:type="spellEnd"/>
       <w:r>
         <w:rPr>
           <w:sz w:val="24"/>
@@ -5111,7 +5219,27 @@
           <w:sz w:val="18"/>
           <w:szCs w:val="18"/>
         </w:rPr>
-        <w:t>et/ou de PERT (l'utilisation de MS project est conseillée).</w:t>
+        <w:t xml:space="preserve">et/ou de PERT (l'utilisation de MS </w:t>
+      </w:r>
+      <w:proofErr w:type="spellStart"/>
+      <w:r>
+        <w:rPr>
+          <w:i/>
+          <w:iCs/>
+          <w:sz w:val="18"/>
+          <w:szCs w:val="18"/>
+        </w:rPr>
+        <w:t>project</w:t>
+      </w:r>
+      <w:proofErr w:type="spellEnd"/>
+      <w:r>
+        <w:rPr>
+          <w:i/>
+          <w:iCs/>
+          <w:sz w:val="18"/>
+          <w:szCs w:val="18"/>
+        </w:rPr>
+        <w:t xml:space="preserve"> est conseillée).</w:t>
       </w:r>
     </w:p>
     <w:p>
@@ -5236,12 +5364,26 @@
           <w:i w:val="0"/>
           <w:iCs/>
         </w:rPr>
-        <w:t xml:space="preserve">Concepts algorithmique </w:t>
+        <w:t>Concepts algorithmique</w:t>
       </w:r>
       <w:r>
         <w:rPr>
           <w:i w:val="0"/>
           <w:iCs/>
+        </w:rPr>
+        <w:t>s</w:t>
+      </w:r>
+      <w:r>
+        <w:rPr>
+          <w:i w:val="0"/>
+          <w:iCs/>
+        </w:rPr>
+        <w:t xml:space="preserve"> </w:t>
+      </w:r>
+      <w:r>
+        <w:rPr>
+          <w:i w:val="0"/>
+          <w:iCs/>
           <w:color w:val="FF0000"/>
         </w:rPr>
         <w:t>[</w:t>
@@ -5281,7 +5423,20 @@
     </w:p>
     <w:p>
       <w:r>
-        <w:t>Si on regarde à un niveau plus abstrait, le but premier de notre application est de lancer des objets (créatures) à partir d’un point A pour qu’ils se dirigent vers un point B selon un chemin optimal, calculé à la volée en fonction d’un graphe qui ne cesse de se modifier (dynamique). Cette simple vision est tout à fait suffisante pour comprendre les outils algorithmiques dont nous devons s’armer.</w:t>
+        <w:t>Si on regarde à un niveau plus abstrait, le but premier de notre application est de lancer des objets (créatures) à partir d’un point A pour qu’ils se dirigent vers un point B selon un chemin optimal, calculé à la volée en fonction d’un graphe qui ne cesse de se modifier (dynamique).</w:t>
+      </w:r>
+    </w:p>
+    <w:p>
+      <w:r>
+        <w:t>Nous avons également besoin d’un algorithme de tri afin de trier les meilleures scores du jeu obtenus et de les afficher dans l’ordre.</w:t>
+      </w:r>
+    </w:p>
+    <w:p>
+      <w:r>
+        <w:t>Cette simple vision est tout à fait suffisante pour comprendre les outils algorithmiques dont nous dev</w:t>
+      </w:r>
+      <w:r>
+        <w:t>ons s’armer.</w:t>
       </w:r>
     </w:p>
     <w:p>
@@ -5374,10 +5529,18 @@
         <w:t>un algorithme de recherche d’un chemin optimal entre deux nœuds (connu sous l’appellation « </w:t>
       </w:r>
       <w:r>
-        <w:t>algorithme de D</w:t>
-      </w:r>
-      <w:r>
-        <w:t>ijkstra »)</w:t>
+        <w:t xml:space="preserve">algorithme de </w:t>
+      </w:r>
+      <w:proofErr w:type="spellStart"/>
+      <w:r>
+        <w:t>D</w:t>
+      </w:r>
+      <w:r>
+        <w:t>ijkstra</w:t>
+      </w:r>
+      <w:proofErr w:type="spellEnd"/>
+      <w:r>
+        <w:t> »)</w:t>
       </w:r>
       <w:r>
         <w:t xml:space="preserve"> appliqué à un graphe pondéré non orienté</w:t>
@@ -5385,6 +5548,26 @@
     </w:p>
     <w:p>
       <w:pPr>
+        <w:pStyle w:val="Paragraphedeliste"/>
+        <w:numPr>
+          <w:ilvl w:val="0"/>
+          <w:numId w:val="16"/>
+        </w:numPr>
+      </w:pPr>
+      <w:r>
+        <w:t xml:space="preserve">un algorithme de tri afin de trier les </w:t>
+      </w:r>
+      <w:proofErr w:type="gramStart"/>
+      <w:r>
+        <w:t>meilleures</w:t>
+      </w:r>
+      <w:proofErr w:type="gramEnd"/>
+      <w:r>
+        <w:t xml:space="preserve"> scores des joueurs</w:t>
+      </w:r>
+    </w:p>
+    <w:p>
+      <w:pPr>
         <w:ind w:firstLine="0"/>
       </w:pPr>
     </w:p>
@@ -5427,11 +5610,7 @@
         <w:t>) afin de</w:t>
       </w:r>
       <w:r>
-        <w:t xml:space="preserve"> connaître le </w:t>
-      </w:r>
-      <w:r>
-        <w:lastRenderedPageBreak/>
-        <w:t xml:space="preserve">parcours à suivre </w:t>
+        <w:t xml:space="preserve"> connaître le parcours à suivre </w:t>
       </w:r>
       <w:r>
         <w:t>en coordonnées cartésiennes, mais aussi un « drapeau » (</w:t>
@@ -5475,7 +5654,15 @@
         <w:t>Algorithme</w:t>
       </w:r>
       <w:r>
-        <w:t xml:space="preserve"> de dijkstra </w:t>
+        <w:t xml:space="preserve"> de </w:t>
+      </w:r>
+      <w:proofErr w:type="spellStart"/>
+      <w:r>
+        <w:t>dijkstra</w:t>
+      </w:r>
+      <w:proofErr w:type="spellEnd"/>
+      <w:r>
+        <w:t xml:space="preserve"> </w:t>
       </w:r>
       <w:r>
         <w:t>(</w:t>
@@ -5496,7 +5683,13 @@
         <w:t>Voici, en pseudo-code, l’algorithme de recherche de tous les chemins les plus courts à partir d’un sommet initial vers tout autre sommet du graphe (un sommet est un synonyme de nœud)</w:t>
       </w:r>
       <w:r>
-        <w:t> :</w:t>
+        <w:t> </w:t>
+      </w:r>
+      <w:r>
+        <w:t>que nous utilisons</w:t>
+      </w:r>
+      <w:r>
+        <w:t>:</w:t>
       </w:r>
     </w:p>
     <w:p/>
@@ -5525,6 +5718,7 @@
         </w:rPr>
         <w:t>(</w:t>
       </w:r>
+      <w:proofErr w:type="gramStart"/>
       <w:r>
         <w:rPr>
           <w:rFonts w:ascii="Courier New" w:hAnsi="Courier New" w:cs="Courier New"/>
@@ -5532,7 +5726,17 @@
           <w:sz w:val="22"/>
           <w:szCs w:val="22"/>
         </w:rPr>
-        <w:t>partie générale)</w:t>
+        <w:t>partie</w:t>
+      </w:r>
+      <w:proofErr w:type="gramEnd"/>
+      <w:r>
+        <w:rPr>
+          <w:rFonts w:ascii="Courier New" w:hAnsi="Courier New" w:cs="Courier New"/>
+          <w:i/>
+          <w:sz w:val="22"/>
+          <w:szCs w:val="22"/>
+        </w:rPr>
+        <w:t xml:space="preserve"> générale)</w:t>
       </w:r>
     </w:p>
     <w:p>
@@ -5550,13 +5754,23 @@
           <w:szCs w:val="22"/>
         </w:rPr>
       </w:pPr>
+      <w:proofErr w:type="gramStart"/>
       <w:r>
         <w:rPr>
           <w:rFonts w:ascii="Courier New" w:hAnsi="Courier New" w:cs="Courier New"/>
           <w:sz w:val="22"/>
           <w:szCs w:val="22"/>
         </w:rPr>
-        <w:t>marquer tou</w:t>
+        <w:t>marquer</w:t>
+      </w:r>
+      <w:proofErr w:type="gramEnd"/>
+      <w:r>
+        <w:rPr>
+          <w:rFonts w:ascii="Courier New" w:hAnsi="Courier New" w:cs="Courier New"/>
+          <w:sz w:val="22"/>
+          <w:szCs w:val="22"/>
+        </w:rPr>
+        <w:t xml:space="preserve"> tou</w:t>
       </w:r>
       <w:r>
         <w:rPr>
@@ -5630,7 +5844,27 @@
           <w:sz w:val="22"/>
           <w:szCs w:val="22"/>
         </w:rPr>
-        <w:t>(partie spécifique à un sommet</w:t>
+        <w:t>(</w:t>
+      </w:r>
+      <w:proofErr w:type="gramStart"/>
+      <w:r>
+        <w:rPr>
+          <w:rFonts w:ascii="Courier New" w:hAnsi="Courier New" w:cs="Courier New"/>
+          <w:i/>
+          <w:sz w:val="22"/>
+          <w:szCs w:val="22"/>
+        </w:rPr>
+        <w:t>partie</w:t>
+      </w:r>
+      <w:proofErr w:type="gramEnd"/>
+      <w:r>
+        <w:rPr>
+          <w:rFonts w:ascii="Courier New" w:hAnsi="Courier New" w:cs="Courier New"/>
+          <w:i/>
+          <w:sz w:val="22"/>
+          <w:szCs w:val="22"/>
+        </w:rPr>
+        <w:t xml:space="preserve"> spécifique à un sommet</w:t>
       </w:r>
       <w:r>
         <w:rPr>
@@ -5666,6 +5900,7 @@
           <w:szCs w:val="22"/>
         </w:rPr>
       </w:pPr>
+      <w:proofErr w:type="gramStart"/>
       <w:r>
         <w:rPr>
           <w:rFonts w:ascii="Courier New" w:hAnsi="Courier New" w:cs="Courier New"/>
@@ -5675,6 +5910,7 @@
         </w:rPr>
         <w:t>si</w:t>
       </w:r>
+      <w:proofErr w:type="gramEnd"/>
       <w:r>
         <w:rPr>
           <w:rFonts w:ascii="Courier New" w:hAnsi="Courier New" w:cs="Courier New"/>
@@ -5716,13 +5952,23 @@
         </w:rPr>
         <w:t xml:space="preserve">   </w:t>
       </w:r>
+      <w:proofErr w:type="gramStart"/>
       <w:r>
         <w:rPr>
           <w:rFonts w:ascii="Courier New" w:hAnsi="Courier New" w:cs="Courier New"/>
           <w:sz w:val="22"/>
           <w:szCs w:val="22"/>
         </w:rPr>
-        <w:t xml:space="preserve">déposer le sommet </w:t>
+        <w:t>déposer</w:t>
+      </w:r>
+      <w:proofErr w:type="gramEnd"/>
+      <w:r>
+        <w:rPr>
+          <w:rFonts w:ascii="Courier New" w:hAnsi="Courier New" w:cs="Courier New"/>
+          <w:sz w:val="22"/>
+          <w:szCs w:val="22"/>
+        </w:rPr>
+        <w:t xml:space="preserve"> le sommet </w:t>
       </w:r>
       <w:r>
         <w:rPr>
@@ -5772,6 +6018,7 @@
         </w:rPr>
         <w:t xml:space="preserve">   </w:t>
       </w:r>
+      <w:proofErr w:type="gramStart"/>
       <w:r>
         <w:rPr>
           <w:rFonts w:ascii="Courier New" w:hAnsi="Courier New" w:cs="Courier New"/>
@@ -5780,6 +6027,7 @@
         </w:rPr>
         <w:t>priorité</w:t>
       </w:r>
+      <w:proofErr w:type="gramEnd"/>
     </w:p>
     <w:p>
       <w:pPr>
@@ -5805,6 +6053,7 @@
         </w:rPr>
         <w:t xml:space="preserve">   </w:t>
       </w:r>
+      <w:proofErr w:type="gramStart"/>
       <w:r>
         <w:rPr>
           <w:rFonts w:ascii="Courier New" w:hAnsi="Courier New" w:cs="Courier New"/>
@@ -5812,7 +6061,17 @@
           <w:sz w:val="22"/>
           <w:szCs w:val="22"/>
         </w:rPr>
-        <w:t>tant que</w:t>
+        <w:t>tant</w:t>
+      </w:r>
+      <w:proofErr w:type="gramEnd"/>
+      <w:r>
+        <w:rPr>
+          <w:rFonts w:ascii="Courier New" w:hAnsi="Courier New" w:cs="Courier New"/>
+          <w:b/>
+          <w:sz w:val="22"/>
+          <w:szCs w:val="22"/>
+        </w:rPr>
+        <w:t xml:space="preserve"> que</w:t>
       </w:r>
       <w:r>
         <w:rPr>
@@ -5871,13 +6130,23 @@
         </w:rPr>
         <w:t xml:space="preserve">      </w:t>
       </w:r>
+      <w:proofErr w:type="gramStart"/>
       <w:r>
         <w:rPr>
           <w:rFonts w:ascii="Courier New" w:hAnsi="Courier New" w:cs="Courier New"/>
           <w:sz w:val="22"/>
           <w:szCs w:val="22"/>
         </w:rPr>
-        <w:t xml:space="preserve">prélever le sommet de tête (il devient le sommet </w:t>
+        <w:t>prélever</w:t>
+      </w:r>
+      <w:proofErr w:type="gramEnd"/>
+      <w:r>
+        <w:rPr>
+          <w:rFonts w:ascii="Courier New" w:hAnsi="Courier New" w:cs="Courier New"/>
+          <w:sz w:val="22"/>
+          <w:szCs w:val="22"/>
+        </w:rPr>
+        <w:t xml:space="preserve"> le sommet de tête (il devient le sommet </w:t>
       </w:r>
       <w:r>
         <w:rPr>
@@ -5911,13 +6180,23 @@
         </w:rPr>
         <w:t xml:space="preserve">      </w:t>
       </w:r>
+      <w:proofErr w:type="gramStart"/>
       <w:r>
         <w:rPr>
           <w:rFonts w:ascii="Courier New" w:hAnsi="Courier New" w:cs="Courier New"/>
           <w:sz w:val="22"/>
           <w:szCs w:val="22"/>
         </w:rPr>
-        <w:t>marquer le sommet courant comme visité</w:t>
+        <w:t>marquer</w:t>
+      </w:r>
+      <w:proofErr w:type="gramEnd"/>
+      <w:r>
+        <w:rPr>
+          <w:rFonts w:ascii="Courier New" w:hAnsi="Courier New" w:cs="Courier New"/>
+          <w:sz w:val="22"/>
+          <w:szCs w:val="22"/>
+        </w:rPr>
+        <w:t xml:space="preserve"> le sommet courant comme visité</w:t>
       </w:r>
     </w:p>
     <w:p>
@@ -5943,13 +6222,23 @@
         </w:rPr>
         <w:t xml:space="preserve">      </w:t>
       </w:r>
+      <w:proofErr w:type="gramStart"/>
       <w:r>
         <w:rPr>
           <w:rFonts w:ascii="Courier New" w:hAnsi="Courier New" w:cs="Courier New"/>
           <w:sz w:val="22"/>
           <w:szCs w:val="22"/>
         </w:rPr>
-        <w:t>traiter le sommet courant</w:t>
+        <w:t>traiter</w:t>
+      </w:r>
+      <w:proofErr w:type="gramEnd"/>
+      <w:r>
+        <w:rPr>
+          <w:rFonts w:ascii="Courier New" w:hAnsi="Courier New" w:cs="Courier New"/>
+          <w:sz w:val="22"/>
+          <w:szCs w:val="22"/>
+        </w:rPr>
+        <w:t xml:space="preserve"> le sommet courant</w:t>
       </w:r>
     </w:p>
     <w:p>
@@ -5976,6 +6265,7 @@
         </w:rPr>
         <w:t xml:space="preserve">      </w:t>
       </w:r>
+      <w:proofErr w:type="gramStart"/>
       <w:r>
         <w:rPr>
           <w:rFonts w:ascii="Courier New" w:hAnsi="Courier New" w:cs="Courier New"/>
@@ -5985,6 +6275,7 @@
         </w:rPr>
         <w:t>pour</w:t>
       </w:r>
+      <w:proofErr w:type="gramEnd"/>
       <w:r>
         <w:rPr>
           <w:rFonts w:ascii="Courier New" w:hAnsi="Courier New" w:cs="Courier New"/>
@@ -6035,6 +6326,7 @@
         </w:rPr>
         <w:t xml:space="preserve">         </w:t>
       </w:r>
+      <w:proofErr w:type="gramStart"/>
       <w:r>
         <w:rPr>
           <w:rFonts w:ascii="Courier New" w:hAnsi="Courier New" w:cs="Courier New"/>
@@ -6044,6 +6336,7 @@
         </w:rPr>
         <w:t>si</w:t>
       </w:r>
+      <w:proofErr w:type="gramEnd"/>
       <w:r>
         <w:rPr>
           <w:rFonts w:ascii="Courier New" w:hAnsi="Courier New" w:cs="Courier New"/>
@@ -6093,13 +6386,23 @@
         </w:rPr>
         <w:t xml:space="preserve">            </w:t>
       </w:r>
+      <w:proofErr w:type="gramStart"/>
       <w:r>
         <w:rPr>
           <w:rFonts w:ascii="Courier New" w:hAnsi="Courier New" w:cs="Courier New"/>
           <w:sz w:val="22"/>
           <w:szCs w:val="22"/>
         </w:rPr>
-        <w:t xml:space="preserve">calculer la priorité du sommet </w:t>
+        <w:t>calculer</w:t>
+      </w:r>
+      <w:proofErr w:type="gramEnd"/>
+      <w:r>
+        <w:rPr>
+          <w:rFonts w:ascii="Courier New" w:hAnsi="Courier New" w:cs="Courier New"/>
+          <w:sz w:val="22"/>
+          <w:szCs w:val="22"/>
+        </w:rPr>
+        <w:t xml:space="preserve"> la priorité du sommet </w:t>
       </w:r>
       <w:r>
         <w:rPr>
@@ -6141,13 +6444,23 @@
         </w:rPr>
         <w:t xml:space="preserve">            </w:t>
       </w:r>
+      <w:proofErr w:type="gramStart"/>
       <w:r>
         <w:rPr>
           <w:rFonts w:ascii="Courier New" w:hAnsi="Courier New" w:cs="Courier New"/>
           <w:sz w:val="22"/>
           <w:szCs w:val="22"/>
         </w:rPr>
-        <w:t>prendre la somme de l’attribut de l’a</w:t>
+        <w:t>prendre</w:t>
+      </w:r>
+      <w:proofErr w:type="gramEnd"/>
+      <w:r>
+        <w:rPr>
+          <w:rFonts w:ascii="Courier New" w:hAnsi="Courier New" w:cs="Courier New"/>
+          <w:sz w:val="22"/>
+          <w:szCs w:val="22"/>
+        </w:rPr>
+        <w:t xml:space="preserve"> la somme de l’attribut de l’a</w:t>
       </w:r>
       <w:r>
         <w:rPr>
@@ -6181,13 +6494,23 @@
         </w:rPr>
         <w:t xml:space="preserve">            </w:t>
       </w:r>
+      <w:proofErr w:type="gramStart"/>
       <w:r>
         <w:rPr>
           <w:rFonts w:ascii="Courier New" w:hAnsi="Courier New" w:cs="Courier New"/>
           <w:sz w:val="22"/>
           <w:szCs w:val="22"/>
         </w:rPr>
-        <w:t>sommet courant et l</w:t>
+        <w:t>sommet</w:t>
+      </w:r>
+      <w:proofErr w:type="gramEnd"/>
+      <w:r>
+        <w:rPr>
+          <w:rFonts w:ascii="Courier New" w:hAnsi="Courier New" w:cs="Courier New"/>
+          <w:sz w:val="22"/>
+          <w:szCs w:val="22"/>
+        </w:rPr>
+        <w:t xml:space="preserve"> courant et l</w:t>
       </w:r>
       <w:r>
         <w:rPr>
@@ -6237,13 +6560,23 @@
         </w:rPr>
         <w:t xml:space="preserve">            </w:t>
       </w:r>
+      <w:proofErr w:type="gramStart"/>
       <w:r>
         <w:rPr>
           <w:rFonts w:ascii="Courier New" w:hAnsi="Courier New" w:cs="Courier New"/>
           <w:sz w:val="22"/>
           <w:szCs w:val="22"/>
         </w:rPr>
-        <w:t>sommet courant)</w:t>
+        <w:t>sommet</w:t>
+      </w:r>
+      <w:proofErr w:type="gramEnd"/>
+      <w:r>
+        <w:rPr>
+          <w:rFonts w:ascii="Courier New" w:hAnsi="Courier New" w:cs="Courier New"/>
+          <w:sz w:val="22"/>
+          <w:szCs w:val="22"/>
+        </w:rPr>
+        <w:t xml:space="preserve"> courant)</w:t>
       </w:r>
     </w:p>
     <w:p>
@@ -6269,13 +6602,23 @@
         </w:rPr>
         <w:t xml:space="preserve">            </w:t>
       </w:r>
+      <w:proofErr w:type="gramStart"/>
       <w:r>
         <w:rPr>
           <w:rFonts w:ascii="Courier New" w:hAnsi="Courier New" w:cs="Courier New"/>
           <w:sz w:val="22"/>
           <w:szCs w:val="22"/>
         </w:rPr>
-        <w:t>déposer le sommet voisin et sa priorité dans la</w:t>
+        <w:t>déposer</w:t>
+      </w:r>
+      <w:proofErr w:type="gramEnd"/>
+      <w:r>
+        <w:rPr>
+          <w:rFonts w:ascii="Courier New" w:hAnsi="Courier New" w:cs="Courier New"/>
+          <w:sz w:val="22"/>
+          <w:szCs w:val="22"/>
+        </w:rPr>
+        <w:t xml:space="preserve"> le sommet voisin et sa priorité dans la</w:t>
       </w:r>
     </w:p>
     <w:p>
@@ -6301,6 +6644,7 @@
         </w:rPr>
         <w:t xml:space="preserve">            </w:t>
       </w:r>
+      <w:proofErr w:type="gramStart"/>
       <w:r>
         <w:rPr>
           <w:rFonts w:ascii="Courier New" w:hAnsi="Courier New" w:cs="Courier New"/>
@@ -6323,7 +6667,16 @@
           <w:sz w:val="22"/>
           <w:szCs w:val="22"/>
         </w:rPr>
-        <w:t>eue de priorité</w:t>
+        <w:t>eue</w:t>
+      </w:r>
+      <w:proofErr w:type="gramEnd"/>
+      <w:r>
+        <w:rPr>
+          <w:rFonts w:ascii="Courier New" w:hAnsi="Courier New" w:cs="Courier New"/>
+          <w:sz w:val="22"/>
+          <w:szCs w:val="22"/>
+        </w:rPr>
+        <w:t xml:space="preserve"> de priorité</w:t>
       </w:r>
     </w:p>
     <w:p>
@@ -6351,6 +6704,7 @@
         </w:rPr>
         <w:t xml:space="preserve">         </w:t>
       </w:r>
+      <w:proofErr w:type="gramStart"/>
       <w:r>
         <w:rPr>
           <w:rFonts w:ascii="Courier New" w:hAnsi="Courier New" w:cs="Courier New"/>
@@ -6358,7 +6712,17 @@
           <w:sz w:val="22"/>
           <w:szCs w:val="22"/>
         </w:rPr>
-        <w:t>fin si</w:t>
+        <w:t>fin</w:t>
+      </w:r>
+      <w:proofErr w:type="gramEnd"/>
+      <w:r>
+        <w:rPr>
+          <w:rFonts w:ascii="Courier New" w:hAnsi="Courier New" w:cs="Courier New"/>
+          <w:b/>
+          <w:sz w:val="22"/>
+          <w:szCs w:val="22"/>
+        </w:rPr>
+        <w:t xml:space="preserve"> si</w:t>
       </w:r>
     </w:p>
     <w:p>
@@ -6386,6 +6750,7 @@
         </w:rPr>
         <w:t xml:space="preserve">      </w:t>
       </w:r>
+      <w:proofErr w:type="gramStart"/>
       <w:r>
         <w:rPr>
           <w:rFonts w:ascii="Courier New" w:hAnsi="Courier New" w:cs="Courier New"/>
@@ -6393,7 +6758,17 @@
           <w:sz w:val="22"/>
           <w:szCs w:val="22"/>
         </w:rPr>
-        <w:t>fin boucler</w:t>
+        <w:t>fin</w:t>
+      </w:r>
+      <w:proofErr w:type="gramEnd"/>
+      <w:r>
+        <w:rPr>
+          <w:rFonts w:ascii="Courier New" w:hAnsi="Courier New" w:cs="Courier New"/>
+          <w:b/>
+          <w:sz w:val="22"/>
+          <w:szCs w:val="22"/>
+        </w:rPr>
+        <w:t xml:space="preserve"> boucler</w:t>
       </w:r>
     </w:p>
     <w:p>
@@ -6421,6 +6796,7 @@
         </w:rPr>
         <w:t xml:space="preserve">   </w:t>
       </w:r>
+      <w:proofErr w:type="gramStart"/>
       <w:r>
         <w:rPr>
           <w:rFonts w:ascii="Courier New" w:hAnsi="Courier New" w:cs="Courier New"/>
@@ -6428,7 +6804,17 @@
           <w:sz w:val="22"/>
           <w:szCs w:val="22"/>
         </w:rPr>
-        <w:t>fin boucler</w:t>
+        <w:t>fin</w:t>
+      </w:r>
+      <w:proofErr w:type="gramEnd"/>
+      <w:r>
+        <w:rPr>
+          <w:rFonts w:ascii="Courier New" w:hAnsi="Courier New" w:cs="Courier New"/>
+          <w:b/>
+          <w:sz w:val="22"/>
+          <w:szCs w:val="22"/>
+        </w:rPr>
+        <w:t xml:space="preserve"> boucler</w:t>
       </w:r>
     </w:p>
     <w:p>
@@ -6447,6 +6833,7 @@
           <w:szCs w:val="22"/>
         </w:rPr>
       </w:pPr>
+      <w:proofErr w:type="gramStart"/>
       <w:r>
         <w:rPr>
           <w:rFonts w:ascii="Courier New" w:hAnsi="Courier New" w:cs="Courier New"/>
@@ -6454,7 +6841,17 @@
           <w:sz w:val="22"/>
           <w:szCs w:val="22"/>
         </w:rPr>
-        <w:t>fin si</w:t>
+        <w:t>fin</w:t>
+      </w:r>
+      <w:proofErr w:type="gramEnd"/>
+      <w:r>
+        <w:rPr>
+          <w:rFonts w:ascii="Courier New" w:hAnsi="Courier New" w:cs="Courier New"/>
+          <w:b/>
+          <w:sz w:val="22"/>
+          <w:szCs w:val="22"/>
+        </w:rPr>
+        <w:t xml:space="preserve"> si</w:t>
       </w:r>
     </w:p>
     <w:p>
@@ -6479,19 +6876,37 @@
           <w:i/>
           <w:sz w:val="20"/>
         </w:rPr>
-        <w:t xml:space="preserve"> : </w:t>
-      </w:r>
-      <w:r>
-        <w:rPr>
+        <w:t> : recherche des chemins les plus courts dans un graphe</w:t>
+      </w:r>
+      <w:r>
+        <w:rPr>
+          <w:i/>
           <w:sz w:val="20"/>
         </w:rPr>
-        <w:t>recherche des chemins les plus courts</w:t>
-      </w:r>
-      <w:r>
-        <w:rPr>
+        <w:t xml:space="preserve"> (</w:t>
+      </w:r>
+      <w:proofErr w:type="spellStart"/>
+      <w:r>
+        <w:rPr>
+          <w:i/>
           <w:sz w:val="20"/>
         </w:rPr>
-        <w:t xml:space="preserve"> dans un graphe</w:t>
+        <w:t>Dijkstra</w:t>
+      </w:r>
+      <w:proofErr w:type="spellEnd"/>
+      <w:r>
+        <w:rPr>
+          <w:i/>
+          <w:sz w:val="20"/>
+        </w:rPr>
+        <w:t>)</w:t>
+      </w:r>
+      <w:r>
+        <w:rPr>
+          <w:i/>
+          <w:sz w:val="20"/>
+        </w:rPr>
+        <w:t>.</w:t>
       </w:r>
     </w:p>
     <w:p>
@@ -6501,6 +6916,910 @@
     </w:p>
     <w:p>
       <w:pPr>
+        <w:ind w:firstLine="0"/>
+      </w:pPr>
+    </w:p>
+    <w:p>
+      <w:pPr>
+        <w:pStyle w:val="Titre4"/>
+      </w:pPr>
+      <w:r>
+        <w:lastRenderedPageBreak/>
+        <w:t>Algorithme de tri pour le tri des meilleurs scores des joueurs</w:t>
+      </w:r>
+    </w:p>
+    <w:p>
+      <w:r>
+        <w:t xml:space="preserve">Pour trier les meilleurs scores obtenus par le joueurs, nous utilisons la méthode </w:t>
+      </w:r>
+      <w:proofErr w:type="gramStart"/>
+      <w:r>
+        <w:t>sort(</w:t>
+      </w:r>
+      <w:proofErr w:type="gramEnd"/>
+      <w:r>
+        <w:t xml:space="preserve">) disponible dans l’API Java, applicable sur un objet de type </w:t>
+      </w:r>
+      <w:proofErr w:type="spellStart"/>
+      <w:r>
+        <w:t>ArrayList</w:t>
+      </w:r>
+      <w:proofErr w:type="spellEnd"/>
+      <w:r>
+        <w:t xml:space="preserve"> (une collection). En effet, Java utilise pour ce faire le tri </w:t>
+      </w:r>
+      <w:proofErr w:type="spellStart"/>
+      <w:r>
+        <w:t>Merge</w:t>
+      </w:r>
+      <w:proofErr w:type="spellEnd"/>
+      <w:r>
+        <w:t xml:space="preserve"> Sort (tri fusion) dont voici le pseudo-code :</w:t>
+      </w:r>
+    </w:p>
+    <w:p/>
+    <w:p>
+      <w:pPr>
+        <w:pBdr>
+          <w:top w:val="single" w:sz="4" w:space="1" w:color="auto"/>
+          <w:left w:val="single" w:sz="4" w:space="4" w:color="auto"/>
+          <w:bottom w:val="single" w:sz="4" w:space="1" w:color="auto"/>
+          <w:right w:val="single" w:sz="4" w:space="4" w:color="auto"/>
+        </w:pBdr>
+        <w:ind w:left="284" w:right="281" w:firstLine="0"/>
+        <w:jc w:val="left"/>
+        <w:rPr>
+          <w:rFonts w:ascii="Courier New" w:hAnsi="Courier New" w:cs="Courier New"/>
+          <w:lang w:val="fr-CH"/>
+        </w:rPr>
+      </w:pPr>
+      <w:proofErr w:type="spellStart"/>
+      <w:r>
+        <w:rPr>
+          <w:rFonts w:ascii="Courier New" w:hAnsi="Courier New" w:cs="Courier New"/>
+          <w:lang w:val="fr-CH"/>
+        </w:rPr>
+        <w:t>procedure</w:t>
+      </w:r>
+      <w:proofErr w:type="spellEnd"/>
+      <w:r>
+        <w:rPr>
+          <w:rFonts w:ascii="Courier New" w:hAnsi="Courier New" w:cs="Courier New"/>
+          <w:lang w:val="fr-CH"/>
+        </w:rPr>
+        <w:t xml:space="preserve"> </w:t>
+      </w:r>
+      <w:proofErr w:type="spellStart"/>
+      <w:proofErr w:type="gramStart"/>
+      <w:r>
+        <w:rPr>
+          <w:rFonts w:ascii="Courier New" w:hAnsi="Courier New" w:cs="Courier New"/>
+          <w:lang w:val="fr-CH"/>
+        </w:rPr>
+        <w:t>triFusionI</w:t>
+      </w:r>
+      <w:proofErr w:type="spellEnd"/>
+      <w:r>
+        <w:rPr>
+          <w:rFonts w:ascii="Courier New" w:hAnsi="Courier New" w:cs="Courier New"/>
+          <w:lang w:val="fr-CH"/>
+        </w:rPr>
+        <w:t>(</w:t>
+      </w:r>
+      <w:proofErr w:type="gramEnd"/>
+      <w:r>
+        <w:rPr>
+          <w:rFonts w:ascii="Courier New" w:hAnsi="Courier New" w:cs="Courier New"/>
+          <w:lang w:val="fr-CH"/>
+        </w:rPr>
+        <w:t xml:space="preserve">entier[] tab) </w:t>
+      </w:r>
+    </w:p>
+    <w:p>
+      <w:pPr>
+        <w:pBdr>
+          <w:top w:val="single" w:sz="4" w:space="1" w:color="auto"/>
+          <w:left w:val="single" w:sz="4" w:space="4" w:color="auto"/>
+          <w:bottom w:val="single" w:sz="4" w:space="1" w:color="auto"/>
+          <w:right w:val="single" w:sz="4" w:space="4" w:color="auto"/>
+        </w:pBdr>
+        <w:ind w:left="284" w:right="281" w:firstLine="0"/>
+        <w:jc w:val="left"/>
+        <w:rPr>
+          <w:rFonts w:ascii="Courier New" w:hAnsi="Courier New" w:cs="Courier New"/>
+          <w:lang w:val="fr-CH"/>
+        </w:rPr>
+      </w:pPr>
+      <w:r>
+        <w:rPr>
+          <w:rFonts w:ascii="Courier New" w:hAnsi="Courier New" w:cs="Courier New"/>
+          <w:lang w:val="fr-CH"/>
+        </w:rPr>
+        <w:t xml:space="preserve">   </w:t>
+      </w:r>
+      <w:proofErr w:type="gramStart"/>
+      <w:r>
+        <w:rPr>
+          <w:rFonts w:ascii="Courier New" w:hAnsi="Courier New" w:cs="Courier New"/>
+          <w:lang w:val="fr-CH"/>
+        </w:rPr>
+        <w:t>entier[</w:t>
+      </w:r>
+      <w:proofErr w:type="gramEnd"/>
+      <w:r>
+        <w:rPr>
+          <w:rFonts w:ascii="Courier New" w:hAnsi="Courier New" w:cs="Courier New"/>
+          <w:lang w:val="fr-CH"/>
+        </w:rPr>
+        <w:t xml:space="preserve">] </w:t>
+      </w:r>
+      <w:proofErr w:type="spellStart"/>
+      <w:r>
+        <w:rPr>
+          <w:rFonts w:ascii="Courier New" w:hAnsi="Courier New" w:cs="Courier New"/>
+          <w:lang w:val="fr-CH"/>
+        </w:rPr>
+        <w:t>tmp</w:t>
+      </w:r>
+      <w:proofErr w:type="spellEnd"/>
+      <w:r>
+        <w:rPr>
+          <w:rFonts w:ascii="Courier New" w:hAnsi="Courier New" w:cs="Courier New"/>
+          <w:lang w:val="fr-CH"/>
+        </w:rPr>
+        <w:t xml:space="preserve"> &lt;- tableau de taille N; </w:t>
+      </w:r>
+    </w:p>
+    <w:p>
+      <w:pPr>
+        <w:pBdr>
+          <w:top w:val="single" w:sz="4" w:space="1" w:color="auto"/>
+          <w:left w:val="single" w:sz="4" w:space="4" w:color="auto"/>
+          <w:bottom w:val="single" w:sz="4" w:space="1" w:color="auto"/>
+          <w:right w:val="single" w:sz="4" w:space="4" w:color="auto"/>
+        </w:pBdr>
+        <w:ind w:left="284" w:right="281" w:firstLine="0"/>
+        <w:jc w:val="left"/>
+        <w:rPr>
+          <w:rFonts w:ascii="Courier New" w:hAnsi="Courier New" w:cs="Courier New"/>
+          <w:lang w:val="fr-CH"/>
+        </w:rPr>
+      </w:pPr>
+      <w:r>
+        <w:rPr>
+          <w:rFonts w:ascii="Courier New" w:hAnsi="Courier New" w:cs="Courier New"/>
+          <w:lang w:val="fr-CH"/>
+        </w:rPr>
+        <w:t xml:space="preserve">   </w:t>
+      </w:r>
+      <w:proofErr w:type="gramStart"/>
+      <w:r>
+        <w:rPr>
+          <w:rFonts w:ascii="Courier New" w:hAnsi="Courier New" w:cs="Courier New"/>
+          <w:lang w:val="fr-CH"/>
+        </w:rPr>
+        <w:t>entier</w:t>
+      </w:r>
+      <w:proofErr w:type="gramEnd"/>
+      <w:r>
+        <w:rPr>
+          <w:rFonts w:ascii="Courier New" w:hAnsi="Courier New" w:cs="Courier New"/>
+          <w:lang w:val="fr-CH"/>
+        </w:rPr>
+        <w:t xml:space="preserve"> i &lt;- 1; </w:t>
+      </w:r>
+    </w:p>
+    <w:p>
+      <w:pPr>
+        <w:pBdr>
+          <w:top w:val="single" w:sz="4" w:space="1" w:color="auto"/>
+          <w:left w:val="single" w:sz="4" w:space="4" w:color="auto"/>
+          <w:bottom w:val="single" w:sz="4" w:space="1" w:color="auto"/>
+          <w:right w:val="single" w:sz="4" w:space="4" w:color="auto"/>
+        </w:pBdr>
+        <w:ind w:left="284" w:right="281" w:firstLine="0"/>
+        <w:jc w:val="left"/>
+        <w:rPr>
+          <w:rFonts w:ascii="Courier New" w:hAnsi="Courier New" w:cs="Courier New"/>
+          <w:lang w:val="fr-CH"/>
+        </w:rPr>
+      </w:pPr>
+      <w:r>
+        <w:rPr>
+          <w:rFonts w:ascii="Courier New" w:hAnsi="Courier New" w:cs="Courier New"/>
+          <w:lang w:val="fr-CH"/>
+        </w:rPr>
+        <w:t xml:space="preserve">   </w:t>
+      </w:r>
+      <w:proofErr w:type="gramStart"/>
+      <w:r>
+        <w:rPr>
+          <w:rFonts w:ascii="Courier New" w:hAnsi="Courier New" w:cs="Courier New"/>
+          <w:lang w:val="fr-CH"/>
+        </w:rPr>
+        <w:t>entier</w:t>
+      </w:r>
+      <w:proofErr w:type="gramEnd"/>
+      <w:r>
+        <w:rPr>
+          <w:rFonts w:ascii="Courier New" w:hAnsi="Courier New" w:cs="Courier New"/>
+          <w:lang w:val="fr-CH"/>
+        </w:rPr>
+        <w:t xml:space="preserve"> </w:t>
+      </w:r>
+      <w:proofErr w:type="spellStart"/>
+      <w:r>
+        <w:rPr>
+          <w:rFonts w:ascii="Courier New" w:hAnsi="Courier New" w:cs="Courier New"/>
+          <w:lang w:val="fr-CH"/>
+        </w:rPr>
+        <w:t>debut</w:t>
+      </w:r>
+      <w:proofErr w:type="spellEnd"/>
+      <w:r>
+        <w:rPr>
+          <w:rFonts w:ascii="Courier New" w:hAnsi="Courier New" w:cs="Courier New"/>
+          <w:lang w:val="fr-CH"/>
+        </w:rPr>
+        <w:t xml:space="preserve"> &lt;- 1; </w:t>
+      </w:r>
+    </w:p>
+    <w:p>
+      <w:pPr>
+        <w:pBdr>
+          <w:top w:val="single" w:sz="4" w:space="1" w:color="auto"/>
+          <w:left w:val="single" w:sz="4" w:space="4" w:color="auto"/>
+          <w:bottom w:val="single" w:sz="4" w:space="1" w:color="auto"/>
+          <w:right w:val="single" w:sz="4" w:space="4" w:color="auto"/>
+        </w:pBdr>
+        <w:ind w:left="284" w:right="281" w:firstLine="0"/>
+        <w:jc w:val="left"/>
+        <w:rPr>
+          <w:rFonts w:ascii="Courier New" w:hAnsi="Courier New" w:cs="Courier New"/>
+          <w:lang w:val="fr-CH"/>
+        </w:rPr>
+      </w:pPr>
+      <w:r>
+        <w:rPr>
+          <w:rFonts w:ascii="Courier New" w:hAnsi="Courier New" w:cs="Courier New"/>
+          <w:lang w:val="fr-CH"/>
+        </w:rPr>
+        <w:t xml:space="preserve">   </w:t>
+      </w:r>
+      <w:proofErr w:type="gramStart"/>
+      <w:r>
+        <w:rPr>
+          <w:rFonts w:ascii="Courier New" w:hAnsi="Courier New" w:cs="Courier New"/>
+          <w:lang w:val="fr-CH"/>
+        </w:rPr>
+        <w:t>entier</w:t>
+      </w:r>
+      <w:proofErr w:type="gramEnd"/>
+      <w:r>
+        <w:rPr>
+          <w:rFonts w:ascii="Courier New" w:hAnsi="Courier New" w:cs="Courier New"/>
+          <w:lang w:val="fr-CH"/>
+        </w:rPr>
+        <w:t xml:space="preserve"> fin &lt;- </w:t>
+      </w:r>
+      <w:proofErr w:type="spellStart"/>
+      <w:r>
+        <w:rPr>
+          <w:rFonts w:ascii="Courier New" w:hAnsi="Courier New" w:cs="Courier New"/>
+          <w:lang w:val="fr-CH"/>
+        </w:rPr>
+        <w:t>debut</w:t>
+      </w:r>
+      <w:proofErr w:type="spellEnd"/>
+      <w:r>
+        <w:rPr>
+          <w:rFonts w:ascii="Courier New" w:hAnsi="Courier New" w:cs="Courier New"/>
+          <w:lang w:val="fr-CH"/>
+        </w:rPr>
+        <w:t xml:space="preserve"> + i + i - 1; </w:t>
+      </w:r>
+    </w:p>
+    <w:p>
+      <w:pPr>
+        <w:pBdr>
+          <w:top w:val="single" w:sz="4" w:space="1" w:color="auto"/>
+          <w:left w:val="single" w:sz="4" w:space="4" w:color="auto"/>
+          <w:bottom w:val="single" w:sz="4" w:space="1" w:color="auto"/>
+          <w:right w:val="single" w:sz="4" w:space="4" w:color="auto"/>
+        </w:pBdr>
+        <w:ind w:left="284" w:right="281" w:firstLine="0"/>
+        <w:jc w:val="left"/>
+        <w:rPr>
+          <w:rFonts w:ascii="Courier New" w:hAnsi="Courier New" w:cs="Courier New"/>
+          <w:lang w:val="fr-CH"/>
+        </w:rPr>
+      </w:pPr>
+      <w:r>
+        <w:rPr>
+          <w:rFonts w:ascii="Courier New" w:hAnsi="Courier New" w:cs="Courier New"/>
+          <w:lang w:val="fr-CH"/>
+        </w:rPr>
+        <w:t xml:space="preserve">   </w:t>
+      </w:r>
+      <w:proofErr w:type="gramStart"/>
+      <w:r>
+        <w:rPr>
+          <w:rFonts w:ascii="Courier New" w:hAnsi="Courier New" w:cs="Courier New"/>
+          <w:lang w:val="fr-CH"/>
+        </w:rPr>
+        <w:t>tant</w:t>
+      </w:r>
+      <w:proofErr w:type="gramEnd"/>
+      <w:r>
+        <w:rPr>
+          <w:rFonts w:ascii="Courier New" w:hAnsi="Courier New" w:cs="Courier New"/>
+          <w:lang w:val="fr-CH"/>
+        </w:rPr>
+        <w:t xml:space="preserve"> que (i &lt; N) faire </w:t>
+      </w:r>
+    </w:p>
+    <w:p>
+      <w:pPr>
+        <w:pBdr>
+          <w:top w:val="single" w:sz="4" w:space="1" w:color="auto"/>
+          <w:left w:val="single" w:sz="4" w:space="4" w:color="auto"/>
+          <w:bottom w:val="single" w:sz="4" w:space="1" w:color="auto"/>
+          <w:right w:val="single" w:sz="4" w:space="4" w:color="auto"/>
+        </w:pBdr>
+        <w:ind w:left="284" w:right="281" w:firstLine="0"/>
+        <w:jc w:val="left"/>
+        <w:rPr>
+          <w:rFonts w:ascii="Courier New" w:hAnsi="Courier New" w:cs="Courier New"/>
+          <w:lang w:val="fr-CH"/>
+        </w:rPr>
+      </w:pPr>
+      <w:r>
+        <w:rPr>
+          <w:rFonts w:ascii="Courier New" w:hAnsi="Courier New" w:cs="Courier New"/>
+          <w:lang w:val="fr-CH"/>
+        </w:rPr>
+        <w:t xml:space="preserve">      </w:t>
+      </w:r>
+      <w:proofErr w:type="spellStart"/>
+      <w:proofErr w:type="gramStart"/>
+      <w:r>
+        <w:rPr>
+          <w:rFonts w:ascii="Courier New" w:hAnsi="Courier New" w:cs="Courier New"/>
+          <w:lang w:val="fr-CH"/>
+        </w:rPr>
+        <w:t>debut</w:t>
+      </w:r>
+      <w:proofErr w:type="spellEnd"/>
+      <w:proofErr w:type="gramEnd"/>
+      <w:r>
+        <w:rPr>
+          <w:rFonts w:ascii="Courier New" w:hAnsi="Courier New" w:cs="Courier New"/>
+          <w:lang w:val="fr-CH"/>
+        </w:rPr>
+        <w:t xml:space="preserve"> &lt;- 1; </w:t>
+      </w:r>
+    </w:p>
+    <w:p>
+      <w:pPr>
+        <w:pBdr>
+          <w:top w:val="single" w:sz="4" w:space="1" w:color="auto"/>
+          <w:left w:val="single" w:sz="4" w:space="4" w:color="auto"/>
+          <w:bottom w:val="single" w:sz="4" w:space="1" w:color="auto"/>
+          <w:right w:val="single" w:sz="4" w:space="4" w:color="auto"/>
+        </w:pBdr>
+        <w:ind w:left="284" w:right="281" w:firstLine="0"/>
+        <w:jc w:val="left"/>
+        <w:rPr>
+          <w:rFonts w:ascii="Courier New" w:hAnsi="Courier New" w:cs="Courier New"/>
+          <w:lang w:val="fr-CH"/>
+        </w:rPr>
+      </w:pPr>
+      <w:r>
+        <w:rPr>
+          <w:rFonts w:ascii="Courier New" w:hAnsi="Courier New" w:cs="Courier New"/>
+          <w:lang w:val="fr-CH"/>
+        </w:rPr>
+        <w:t xml:space="preserve">      </w:t>
+      </w:r>
+      <w:proofErr w:type="gramStart"/>
+      <w:r>
+        <w:rPr>
+          <w:rFonts w:ascii="Courier New" w:hAnsi="Courier New" w:cs="Courier New"/>
+          <w:lang w:val="fr-CH"/>
+        </w:rPr>
+        <w:t>tant</w:t>
+      </w:r>
+      <w:proofErr w:type="gramEnd"/>
+      <w:r>
+        <w:rPr>
+          <w:rFonts w:ascii="Courier New" w:hAnsi="Courier New" w:cs="Courier New"/>
+          <w:lang w:val="fr-CH"/>
+        </w:rPr>
+        <w:t xml:space="preserve"> que (</w:t>
+      </w:r>
+      <w:proofErr w:type="spellStart"/>
+      <w:r>
+        <w:rPr>
+          <w:rFonts w:ascii="Courier New" w:hAnsi="Courier New" w:cs="Courier New"/>
+          <w:lang w:val="fr-CH"/>
+        </w:rPr>
+        <w:t>debut</w:t>
+      </w:r>
+      <w:proofErr w:type="spellEnd"/>
+      <w:r>
+        <w:rPr>
+          <w:rFonts w:ascii="Courier New" w:hAnsi="Courier New" w:cs="Courier New"/>
+          <w:lang w:val="fr-CH"/>
+        </w:rPr>
+        <w:t xml:space="preserve"> + i -1 &lt; N) faire </w:t>
+      </w:r>
+    </w:p>
+    <w:p>
+      <w:pPr>
+        <w:pBdr>
+          <w:top w:val="single" w:sz="4" w:space="1" w:color="auto"/>
+          <w:left w:val="single" w:sz="4" w:space="4" w:color="auto"/>
+          <w:bottom w:val="single" w:sz="4" w:space="1" w:color="auto"/>
+          <w:right w:val="single" w:sz="4" w:space="4" w:color="auto"/>
+        </w:pBdr>
+        <w:ind w:left="284" w:right="281" w:firstLine="0"/>
+        <w:jc w:val="left"/>
+        <w:rPr>
+          <w:rFonts w:ascii="Courier New" w:hAnsi="Courier New" w:cs="Courier New"/>
+          <w:lang w:val="fr-CH"/>
+        </w:rPr>
+      </w:pPr>
+      <w:r>
+        <w:rPr>
+          <w:rFonts w:ascii="Courier New" w:hAnsi="Courier New" w:cs="Courier New"/>
+          <w:lang w:val="fr-CH"/>
+        </w:rPr>
+        <w:t xml:space="preserve">         </w:t>
+      </w:r>
+      <w:proofErr w:type="gramStart"/>
+      <w:r>
+        <w:rPr>
+          <w:rFonts w:ascii="Courier New" w:hAnsi="Courier New" w:cs="Courier New"/>
+          <w:lang w:val="fr-CH"/>
+        </w:rPr>
+        <w:t>fin</w:t>
+      </w:r>
+      <w:proofErr w:type="gramEnd"/>
+      <w:r>
+        <w:rPr>
+          <w:rFonts w:ascii="Courier New" w:hAnsi="Courier New" w:cs="Courier New"/>
+          <w:lang w:val="fr-CH"/>
+        </w:rPr>
+        <w:t xml:space="preserve"> &lt;- </w:t>
+      </w:r>
+      <w:proofErr w:type="spellStart"/>
+      <w:r>
+        <w:rPr>
+          <w:rFonts w:ascii="Courier New" w:hAnsi="Courier New" w:cs="Courier New"/>
+          <w:lang w:val="fr-CH"/>
+        </w:rPr>
+        <w:t>debut</w:t>
+      </w:r>
+      <w:proofErr w:type="spellEnd"/>
+      <w:r>
+        <w:rPr>
+          <w:rFonts w:ascii="Courier New" w:hAnsi="Courier New" w:cs="Courier New"/>
+          <w:lang w:val="fr-CH"/>
+        </w:rPr>
+        <w:t xml:space="preserve"> + i + i - 1; </w:t>
+      </w:r>
+    </w:p>
+    <w:p>
+      <w:pPr>
+        <w:pBdr>
+          <w:top w:val="single" w:sz="4" w:space="1" w:color="auto"/>
+          <w:left w:val="single" w:sz="4" w:space="4" w:color="auto"/>
+          <w:bottom w:val="single" w:sz="4" w:space="1" w:color="auto"/>
+          <w:right w:val="single" w:sz="4" w:space="4" w:color="auto"/>
+        </w:pBdr>
+        <w:ind w:left="284" w:right="281" w:firstLine="0"/>
+        <w:jc w:val="left"/>
+        <w:rPr>
+          <w:rFonts w:ascii="Courier New" w:hAnsi="Courier New" w:cs="Courier New"/>
+          <w:lang w:val="fr-CH"/>
+        </w:rPr>
+      </w:pPr>
+      <w:r>
+        <w:rPr>
+          <w:rFonts w:ascii="Courier New" w:hAnsi="Courier New" w:cs="Courier New"/>
+          <w:lang w:val="fr-CH"/>
+        </w:rPr>
+        <w:t xml:space="preserve">         </w:t>
+      </w:r>
+      <w:proofErr w:type="gramStart"/>
+      <w:r>
+        <w:rPr>
+          <w:rFonts w:ascii="Courier New" w:hAnsi="Courier New" w:cs="Courier New"/>
+          <w:lang w:val="fr-CH"/>
+        </w:rPr>
+        <w:t>si</w:t>
+      </w:r>
+      <w:proofErr w:type="gramEnd"/>
+      <w:r>
+        <w:rPr>
+          <w:rFonts w:ascii="Courier New" w:hAnsi="Courier New" w:cs="Courier New"/>
+          <w:lang w:val="fr-CH"/>
+        </w:rPr>
+        <w:t xml:space="preserve"> (fin &gt; N) alors </w:t>
+      </w:r>
+    </w:p>
+    <w:p>
+      <w:pPr>
+        <w:pBdr>
+          <w:top w:val="single" w:sz="4" w:space="1" w:color="auto"/>
+          <w:left w:val="single" w:sz="4" w:space="4" w:color="auto"/>
+          <w:bottom w:val="single" w:sz="4" w:space="1" w:color="auto"/>
+          <w:right w:val="single" w:sz="4" w:space="4" w:color="auto"/>
+        </w:pBdr>
+        <w:ind w:left="284" w:right="281" w:firstLine="0"/>
+        <w:jc w:val="left"/>
+        <w:rPr>
+          <w:rFonts w:ascii="Courier New" w:hAnsi="Courier New" w:cs="Courier New"/>
+          <w:lang w:val="fr-CH"/>
+        </w:rPr>
+      </w:pPr>
+      <w:r>
+        <w:rPr>
+          <w:rFonts w:ascii="Courier New" w:hAnsi="Courier New" w:cs="Courier New"/>
+          <w:lang w:val="fr-CH"/>
+        </w:rPr>
+        <w:t xml:space="preserve">            </w:t>
+      </w:r>
+      <w:proofErr w:type="gramStart"/>
+      <w:r>
+        <w:rPr>
+          <w:rFonts w:ascii="Courier New" w:hAnsi="Courier New" w:cs="Courier New"/>
+          <w:lang w:val="fr-CH"/>
+        </w:rPr>
+        <w:t>fin</w:t>
+      </w:r>
+      <w:proofErr w:type="gramEnd"/>
+      <w:r>
+        <w:rPr>
+          <w:rFonts w:ascii="Courier New" w:hAnsi="Courier New" w:cs="Courier New"/>
+          <w:lang w:val="fr-CH"/>
+        </w:rPr>
+        <w:t xml:space="preserve"> &lt;- N; </w:t>
+      </w:r>
+    </w:p>
+    <w:p>
+      <w:pPr>
+        <w:pBdr>
+          <w:top w:val="single" w:sz="4" w:space="1" w:color="auto"/>
+          <w:left w:val="single" w:sz="4" w:space="4" w:color="auto"/>
+          <w:bottom w:val="single" w:sz="4" w:space="1" w:color="auto"/>
+          <w:right w:val="single" w:sz="4" w:space="4" w:color="auto"/>
+        </w:pBdr>
+        <w:ind w:left="284" w:right="281" w:firstLine="0"/>
+        <w:jc w:val="left"/>
+        <w:rPr>
+          <w:rFonts w:ascii="Courier New" w:hAnsi="Courier New" w:cs="Courier New"/>
+          <w:lang w:val="fr-CH"/>
+        </w:rPr>
+      </w:pPr>
+      <w:r>
+        <w:rPr>
+          <w:rFonts w:ascii="Courier New" w:hAnsi="Courier New" w:cs="Courier New"/>
+          <w:lang w:val="fr-CH"/>
+        </w:rPr>
+        <w:t xml:space="preserve">         </w:t>
+      </w:r>
+      <w:proofErr w:type="gramStart"/>
+      <w:r>
+        <w:rPr>
+          <w:rFonts w:ascii="Courier New" w:hAnsi="Courier New" w:cs="Courier New"/>
+          <w:lang w:val="fr-CH"/>
+        </w:rPr>
+        <w:t>fusion(</w:t>
+      </w:r>
+      <w:proofErr w:type="gramEnd"/>
+      <w:r>
+        <w:rPr>
+          <w:rFonts w:ascii="Courier New" w:hAnsi="Courier New" w:cs="Courier New"/>
+          <w:lang w:val="fr-CH"/>
+        </w:rPr>
+        <w:t xml:space="preserve">tab, </w:t>
+      </w:r>
+      <w:proofErr w:type="spellStart"/>
+      <w:r>
+        <w:rPr>
+          <w:rFonts w:ascii="Courier New" w:hAnsi="Courier New" w:cs="Courier New"/>
+          <w:lang w:val="fr-CH"/>
+        </w:rPr>
+        <w:t>tmp</w:t>
+      </w:r>
+      <w:proofErr w:type="spellEnd"/>
+      <w:r>
+        <w:rPr>
+          <w:rFonts w:ascii="Courier New" w:hAnsi="Courier New" w:cs="Courier New"/>
+          <w:lang w:val="fr-CH"/>
+        </w:rPr>
+        <w:t xml:space="preserve">, </w:t>
+      </w:r>
+      <w:proofErr w:type="spellStart"/>
+      <w:r>
+        <w:rPr>
+          <w:rFonts w:ascii="Courier New" w:hAnsi="Courier New" w:cs="Courier New"/>
+          <w:lang w:val="fr-CH"/>
+        </w:rPr>
+        <w:t>debut</w:t>
+      </w:r>
+      <w:proofErr w:type="spellEnd"/>
+      <w:r>
+        <w:rPr>
+          <w:rFonts w:ascii="Courier New" w:hAnsi="Courier New" w:cs="Courier New"/>
+          <w:lang w:val="fr-CH"/>
+        </w:rPr>
+        <w:t xml:space="preserve">, </w:t>
+      </w:r>
+      <w:proofErr w:type="spellStart"/>
+      <w:r>
+        <w:rPr>
+          <w:rFonts w:ascii="Courier New" w:hAnsi="Courier New" w:cs="Courier New"/>
+          <w:lang w:val="fr-CH"/>
+        </w:rPr>
+        <w:t>debut</w:t>
+      </w:r>
+      <w:proofErr w:type="spellEnd"/>
+      <w:r>
+        <w:rPr>
+          <w:rFonts w:ascii="Courier New" w:hAnsi="Courier New" w:cs="Courier New"/>
+          <w:lang w:val="fr-CH"/>
+        </w:rPr>
+        <w:t xml:space="preserve"> + i - 1, fin); </w:t>
+      </w:r>
+    </w:p>
+    <w:p>
+      <w:pPr>
+        <w:pBdr>
+          <w:top w:val="single" w:sz="4" w:space="1" w:color="auto"/>
+          <w:left w:val="single" w:sz="4" w:space="4" w:color="auto"/>
+          <w:bottom w:val="single" w:sz="4" w:space="1" w:color="auto"/>
+          <w:right w:val="single" w:sz="4" w:space="4" w:color="auto"/>
+        </w:pBdr>
+        <w:ind w:left="284" w:right="281" w:firstLine="0"/>
+        <w:jc w:val="left"/>
+        <w:rPr>
+          <w:rFonts w:ascii="Courier New" w:hAnsi="Courier New" w:cs="Courier New"/>
+          <w:lang w:val="fr-CH"/>
+        </w:rPr>
+      </w:pPr>
+      <w:r>
+        <w:rPr>
+          <w:rFonts w:ascii="Courier New" w:hAnsi="Courier New" w:cs="Courier New"/>
+          <w:lang w:val="fr-CH"/>
+        </w:rPr>
+        <w:t xml:space="preserve">         </w:t>
+      </w:r>
+      <w:proofErr w:type="spellStart"/>
+      <w:proofErr w:type="gramStart"/>
+      <w:r>
+        <w:rPr>
+          <w:rFonts w:ascii="Courier New" w:hAnsi="Courier New" w:cs="Courier New"/>
+          <w:lang w:val="fr-CH"/>
+        </w:rPr>
+        <w:t>debut</w:t>
+      </w:r>
+      <w:proofErr w:type="spellEnd"/>
+      <w:proofErr w:type="gramEnd"/>
+      <w:r>
+        <w:rPr>
+          <w:rFonts w:ascii="Courier New" w:hAnsi="Courier New" w:cs="Courier New"/>
+          <w:lang w:val="fr-CH"/>
+        </w:rPr>
+        <w:t xml:space="preserve"> &lt;- </w:t>
+      </w:r>
+      <w:proofErr w:type="spellStart"/>
+      <w:r>
+        <w:rPr>
+          <w:rFonts w:ascii="Courier New" w:hAnsi="Courier New" w:cs="Courier New"/>
+          <w:lang w:val="fr-CH"/>
+        </w:rPr>
+        <w:t>debut</w:t>
+      </w:r>
+      <w:proofErr w:type="spellEnd"/>
+      <w:r>
+        <w:rPr>
+          <w:rFonts w:ascii="Courier New" w:hAnsi="Courier New" w:cs="Courier New"/>
+          <w:lang w:val="fr-CH"/>
+        </w:rPr>
+        <w:t xml:space="preserve"> + i + i; </w:t>
+      </w:r>
+    </w:p>
+    <w:p>
+      <w:pPr>
+        <w:pBdr>
+          <w:top w:val="single" w:sz="4" w:space="1" w:color="auto"/>
+          <w:left w:val="single" w:sz="4" w:space="4" w:color="auto"/>
+          <w:bottom w:val="single" w:sz="4" w:space="1" w:color="auto"/>
+          <w:right w:val="single" w:sz="4" w:space="4" w:color="auto"/>
+        </w:pBdr>
+        <w:ind w:left="284" w:right="281" w:firstLine="0"/>
+        <w:jc w:val="left"/>
+        <w:rPr>
+          <w:rFonts w:ascii="Courier New" w:hAnsi="Courier New" w:cs="Courier New"/>
+          <w:lang w:val="fr-CH"/>
+        </w:rPr>
+      </w:pPr>
+      <w:r>
+        <w:rPr>
+          <w:rFonts w:ascii="Courier New" w:hAnsi="Courier New" w:cs="Courier New"/>
+          <w:lang w:val="fr-CH"/>
+        </w:rPr>
+        <w:t xml:space="preserve">      </w:t>
+      </w:r>
+      <w:proofErr w:type="gramStart"/>
+      <w:r>
+        <w:rPr>
+          <w:rFonts w:ascii="Courier New" w:hAnsi="Courier New" w:cs="Courier New"/>
+          <w:lang w:val="fr-CH"/>
+        </w:rPr>
+        <w:t>fin</w:t>
+      </w:r>
+      <w:proofErr w:type="gramEnd"/>
+      <w:r>
+        <w:rPr>
+          <w:rFonts w:ascii="Courier New" w:hAnsi="Courier New" w:cs="Courier New"/>
+          <w:lang w:val="fr-CH"/>
+        </w:rPr>
+        <w:t xml:space="preserve"> tant que </w:t>
+      </w:r>
+    </w:p>
+    <w:p>
+      <w:pPr>
+        <w:pBdr>
+          <w:top w:val="single" w:sz="4" w:space="1" w:color="auto"/>
+          <w:left w:val="single" w:sz="4" w:space="4" w:color="auto"/>
+          <w:bottom w:val="single" w:sz="4" w:space="1" w:color="auto"/>
+          <w:right w:val="single" w:sz="4" w:space="4" w:color="auto"/>
+        </w:pBdr>
+        <w:ind w:left="284" w:right="281" w:firstLine="0"/>
+        <w:jc w:val="left"/>
+        <w:rPr>
+          <w:rFonts w:ascii="Courier New" w:hAnsi="Courier New" w:cs="Courier New"/>
+          <w:lang w:val="fr-CH"/>
+        </w:rPr>
+      </w:pPr>
+      <w:r>
+        <w:rPr>
+          <w:rFonts w:ascii="Courier New" w:hAnsi="Courier New" w:cs="Courier New"/>
+          <w:lang w:val="fr-CH"/>
+        </w:rPr>
+        <w:t xml:space="preserve">      i &lt;- i + i; </w:t>
+      </w:r>
+    </w:p>
+    <w:p>
+      <w:pPr>
+        <w:pBdr>
+          <w:top w:val="single" w:sz="4" w:space="1" w:color="auto"/>
+          <w:left w:val="single" w:sz="4" w:space="4" w:color="auto"/>
+          <w:bottom w:val="single" w:sz="4" w:space="1" w:color="auto"/>
+          <w:right w:val="single" w:sz="4" w:space="4" w:color="auto"/>
+        </w:pBdr>
+        <w:ind w:left="284" w:right="281" w:firstLine="0"/>
+        <w:jc w:val="left"/>
+        <w:rPr>
+          <w:rFonts w:ascii="Courier New" w:hAnsi="Courier New" w:cs="Courier New"/>
+          <w:lang w:val="fr-CH"/>
+        </w:rPr>
+      </w:pPr>
+      <w:r>
+        <w:rPr>
+          <w:rFonts w:ascii="Courier New" w:hAnsi="Courier New" w:cs="Courier New"/>
+          <w:lang w:val="fr-CH"/>
+        </w:rPr>
+        <w:t xml:space="preserve">   </w:t>
+      </w:r>
+      <w:proofErr w:type="gramStart"/>
+      <w:r>
+        <w:rPr>
+          <w:rFonts w:ascii="Courier New" w:hAnsi="Courier New" w:cs="Courier New"/>
+          <w:lang w:val="fr-CH"/>
+        </w:rPr>
+        <w:t>fin</w:t>
+      </w:r>
+      <w:proofErr w:type="gramEnd"/>
+      <w:r>
+        <w:rPr>
+          <w:rFonts w:ascii="Courier New" w:hAnsi="Courier New" w:cs="Courier New"/>
+          <w:lang w:val="fr-CH"/>
+        </w:rPr>
+        <w:t xml:space="preserve"> tant que </w:t>
+      </w:r>
+    </w:p>
+    <w:p>
+      <w:pPr>
+        <w:pBdr>
+          <w:top w:val="single" w:sz="4" w:space="1" w:color="auto"/>
+          <w:left w:val="single" w:sz="4" w:space="4" w:color="auto"/>
+          <w:bottom w:val="single" w:sz="4" w:space="1" w:color="auto"/>
+          <w:right w:val="single" w:sz="4" w:space="4" w:color="auto"/>
+        </w:pBdr>
+        <w:ind w:left="284" w:right="281" w:firstLine="0"/>
+        <w:jc w:val="left"/>
+        <w:rPr>
+          <w:rFonts w:ascii="Courier New" w:hAnsi="Courier New" w:cs="Courier New"/>
+          <w:lang w:val="fr-CH"/>
+        </w:rPr>
+      </w:pPr>
+      <w:proofErr w:type="gramStart"/>
+      <w:r>
+        <w:rPr>
+          <w:rFonts w:ascii="Courier New" w:hAnsi="Courier New" w:cs="Courier New"/>
+          <w:lang w:val="fr-CH"/>
+        </w:rPr>
+        <w:t>fin</w:t>
+      </w:r>
+      <w:proofErr w:type="gramEnd"/>
+      <w:r>
+        <w:rPr>
+          <w:rFonts w:ascii="Courier New" w:hAnsi="Courier New" w:cs="Courier New"/>
+          <w:lang w:val="fr-CH"/>
+        </w:rPr>
+        <w:t xml:space="preserve"> </w:t>
+      </w:r>
+      <w:proofErr w:type="spellStart"/>
+      <w:r>
+        <w:rPr>
+          <w:rFonts w:ascii="Courier New" w:hAnsi="Courier New" w:cs="Courier New"/>
+          <w:lang w:val="fr-CH"/>
+        </w:rPr>
+        <w:t>procedure</w:t>
+      </w:r>
+      <w:proofErr w:type="spellEnd"/>
+      <w:r>
+        <w:rPr>
+          <w:rFonts w:ascii="Courier New" w:hAnsi="Courier New" w:cs="Courier New"/>
+          <w:lang w:val="fr-CH"/>
+        </w:rPr>
+        <w:t xml:space="preserve"> </w:t>
+      </w:r>
+    </w:p>
+    <w:p>
+      <w:pPr>
+        <w:ind w:left="284" w:right="281" w:firstLine="0"/>
+        <w:jc w:val="center"/>
+        <w:rPr>
+          <w:i/>
+          <w:sz w:val="20"/>
+        </w:rPr>
+      </w:pPr>
+      <w:r>
+        <w:rPr>
+          <w:b/>
+          <w:i/>
+          <w:sz w:val="20"/>
+        </w:rPr>
+        <w:t>Algorithme 2.2</w:t>
+      </w:r>
+      <w:r>
+        <w:rPr>
+          <w:i/>
+          <w:sz w:val="20"/>
+        </w:rPr>
+        <w:t> : tri fusion sur un tableau d’entiers</w:t>
+      </w:r>
+      <w:r>
+        <w:rPr>
+          <w:i/>
+          <w:sz w:val="20"/>
+        </w:rPr>
+        <w:t>.</w:t>
+      </w:r>
+    </w:p>
+    <w:p>
+      <w:pPr>
+        <w:ind w:firstLine="0"/>
+      </w:pPr>
+    </w:p>
+    <w:p/>
+    <w:p>
+      <w:pPr>
         <w:pStyle w:val="Titre3"/>
       </w:pPr>
       <w:bookmarkStart w:id="14" w:name="_Toc249948716"/>
@@ -6509,6 +7828,20 @@
       </w:r>
       <w:bookmarkEnd w:id="14"/>
     </w:p>
+    <w:p/>
+    <w:p>
+      <w:pPr>
+        <w:pStyle w:val="Titre4"/>
+      </w:pPr>
+      <w:r>
+        <w:t xml:space="preserve">Algorithme de </w:t>
+      </w:r>
+      <w:proofErr w:type="spellStart"/>
+      <w:r>
+        <w:t>Dojkstra</w:t>
+      </w:r>
+      <w:proofErr w:type="spellEnd"/>
+    </w:p>
     <w:p>
       <w:r>
         <w:t xml:space="preserve">Si le graphe possède </w:t>
@@ -6537,12 +7870,17 @@
         <w:t xml:space="preserve">complexité </w:t>
       </w:r>
       <w:r>
-        <w:t>de l'algorithme est</w:t>
+        <w:t xml:space="preserve">de l'algorithme </w:t>
+      </w:r>
+      <w:proofErr w:type="gramStart"/>
+      <w:r>
+        <w:t>est</w:t>
       </w:r>
       <w:r>
         <w:t xml:space="preserve"> </w:t>
       </w:r>
       <m:oMath>
+        <w:proofErr w:type="gramEnd"/>
         <m:r>
           <w:rPr>
             <w:rFonts w:ascii="Cambria Math" w:hAnsi="Cambria Math"/>
@@ -6633,6 +7971,118 @@
     <w:p/>
     <w:p>
       <w:pPr>
+        <w:pStyle w:val="Titre4"/>
+      </w:pPr>
+      <w:r>
+        <w:t>Tri fusion</w:t>
+      </w:r>
+    </w:p>
+    <w:p>
+      <w:r>
+        <w:t xml:space="preserve">On </w:t>
+      </w:r>
+      <w:r>
+        <w:t>voit</w:t>
+      </w:r>
+      <w:r>
+        <w:t xml:space="preserve"> que la procédure de fusion nécessite un tableau intermédiaire aussi grand que le nombre d'éléments à </w:t>
+      </w:r>
+      <w:r>
+        <w:t>trier</w:t>
+      </w:r>
+      <w:r>
+        <w:t xml:space="preserve">. C'est </w:t>
+      </w:r>
+      <w:r>
+        <w:t>en effet</w:t>
+      </w:r>
+      <w:r>
+        <w:t xml:space="preserve"> le principal inconvénient du tri fusion, car sa complexité </w:t>
+      </w:r>
+      <w:r>
+        <w:t xml:space="preserve">est </w:t>
+      </w:r>
+      <w:r>
+        <w:t>dans tous les cas en</w:t>
+      </w:r>
+      <m:oMath>
+        <m:r>
+          <w:rPr>
+            <w:rFonts w:ascii="Cambria Math" w:hAnsi="Cambria Math"/>
+          </w:rPr>
+          <m:t xml:space="preserve"> O(n∙</m:t>
+        </m:r>
+        <m:func>
+          <m:funcPr>
+            <m:ctrlPr>
+              <w:rPr>
+                <w:rFonts w:ascii="Cambria Math" w:hAnsi="Cambria Math"/>
+              </w:rPr>
+            </m:ctrlPr>
+          </m:funcPr>
+          <m:fName>
+            <m:r>
+              <m:rPr>
+                <m:sty m:val="p"/>
+              </m:rPr>
+              <w:rPr>
+                <w:rFonts w:ascii="Cambria Math" w:hAnsi="Cambria Math"/>
+              </w:rPr>
+              <m:t>log</m:t>
+            </m:r>
+          </m:fName>
+          <m:e>
+            <m:d>
+              <m:dPr>
+                <m:ctrlPr>
+                  <w:rPr>
+                    <w:rFonts w:ascii="Cambria Math" w:hAnsi="Cambria Math"/>
+                    <w:i/>
+                  </w:rPr>
+                </m:ctrlPr>
+              </m:dPr>
+              <m:e>
+                <m:r>
+                  <w:rPr>
+                    <w:rFonts w:ascii="Cambria Math" w:hAnsi="Cambria Math"/>
+                  </w:rPr>
+                  <m:t>n</m:t>
+                </m:r>
+              </m:e>
+            </m:d>
+            <m:ctrlPr>
+              <w:rPr>
+                <w:rFonts w:ascii="Cambria Math" w:hAnsi="Cambria Math"/>
+                <w:i/>
+              </w:rPr>
+            </m:ctrlPr>
+          </m:e>
+        </m:func>
+        <m:r>
+          <w:rPr>
+            <w:rFonts w:ascii="Cambria Math" w:hAnsi="Cambria Math"/>
+          </w:rPr>
+          <m:t>)</m:t>
+        </m:r>
+      </m:oMath>
+      <w:r>
+        <w:t xml:space="preserve">, </w:t>
+      </w:r>
+      <w:r>
+        <w:t>(</w:t>
+      </w:r>
+      <w:r>
+        <w:t>prix du tableau annexe aussi grand que le tableau initial</w:t>
+      </w:r>
+      <w:r>
+        <w:t>)</w:t>
+      </w:r>
+      <w:r>
+        <w:t>.</w:t>
+      </w:r>
+    </w:p>
+    <w:p>
+      <w:pPr>
         <w:pStyle w:val="Titre2"/>
         <w:jc w:val="left"/>
         <w:rPr>
@@ -6647,7 +8097,6 @@
           <w:i w:val="0"/>
           <w:iCs/>
         </w:rPr>
-        <w:lastRenderedPageBreak/>
         <w:t xml:space="preserve">Etude de </w:t>
       </w:r>
       <w:r>
@@ -6955,6 +8404,7 @@
           <w:rFonts w:ascii="Arial" w:hAnsi="Arial" w:cs="Arial"/>
           <w:i/>
         </w:rPr>
+        <w:lastRenderedPageBreak/>
         <w:t>Décrire aussi quelles solutions ont été appliquées pour réduire les risques (priorités, formation, actions, …)</w:t>
       </w:r>
       <w:r>
@@ -7190,7 +8640,27 @@
           <w:iCs/>
           <w:lang w:eastAsia="fr-FR"/>
         </w:rPr>
-        <w:t>. Elle peut être ensuite affinée (découpage des tâches). Si les délais doivent être ensuite modifiés, le responsable de projet doit être avisé, et les raisons doivent être expliquées dans l’historique.</w:t>
+        <w:t xml:space="preserve">. Elle peut être ensuite affinée (découpage des tâches). Si les délais doivent être ensuite modifiés, le responsable de projet doit être avisé, et les raisons doivent être </w:t>
+      </w:r>
+      <w:proofErr w:type="gramStart"/>
+      <w:r>
+        <w:rPr>
+          <w:rFonts w:ascii="Arial" w:hAnsi="Arial"/>
+          <w:i/>
+          <w:iCs/>
+          <w:lang w:eastAsia="fr-FR"/>
+        </w:rPr>
+        <w:t>expliquées</w:t>
+      </w:r>
+      <w:proofErr w:type="gramEnd"/>
+      <w:r>
+        <w:rPr>
+          <w:rFonts w:ascii="Arial" w:hAnsi="Arial"/>
+          <w:i/>
+          <w:iCs/>
+          <w:lang w:eastAsia="fr-FR"/>
+        </w:rPr>
+        <w:t xml:space="preserve"> dans l’historique.</w:t>
       </w:r>
     </w:p>
     <w:p>
@@ -7375,155 +8845,178 @@
       <w:bookmarkEnd w:id="28"/>
     </w:p>
     <w:p>
+      <w:r>
+        <w:t xml:space="preserve">Le système d’exploitation sur lequel nous travaillons est Windows (XP et </w:t>
+      </w:r>
+      <w:proofErr w:type="spellStart"/>
+      <w:r>
+        <w:t>Seven</w:t>
+      </w:r>
+      <w:proofErr w:type="spellEnd"/>
+      <w:r>
+        <w:t>). Cependant, grâce au choix qui a été fait d’utiliser un encodage de type UTF-8 ainsi que celui du langage portable Java, nous pouvons sans soucis travailler sur un environnement Linux ou Mac par exemple.</w:t>
+      </w:r>
+    </w:p>
+    <w:p>
       <w:pPr>
         <w:ind w:firstLine="0"/>
       </w:pPr>
-      <w:r>
-        <w:t>Le système d’exploitation sur lequel nous travaillons est Windows (XP et Seven). Cependant, grâce au choix qui a été fait d’utiliser un encodage de type UTF-8 ainsi que celui du langage portable Java, nous pouvons sans soucis travailler sur un environnement Linux ou Mac par exemple.</w:t>
+    </w:p>
+    <w:p>
+      <w:pPr>
+        <w:pStyle w:val="Titre3"/>
+      </w:pPr>
+      <w:bookmarkStart w:id="29" w:name="_Toc249948723"/>
+      <w:r>
+        <w:t>Outils logiciels</w:t>
+      </w:r>
+      <w:r>
+        <w:t xml:space="preserve"> [LAZHAR]</w:t>
+      </w:r>
+      <w:bookmarkEnd w:id="29"/>
+    </w:p>
+    <w:p>
+      <w:r>
+        <w:t>Nous développons avec l’IDE Eclipse (version 3.4 et supérieure) intégrant tous les outils nécessaire</w:t>
+      </w:r>
+      <w:r>
+        <w:t>s</w:t>
+      </w:r>
+      <w:r>
+        <w:t xml:space="preserve"> au développement d’applications Java. Ce logiciel est très largement répandu dans le monde des développeurs et est très utilisé. Il possède de nombreuses fonctions spécialement conçues pour augmenter la productivité des développeurs et leur simplifier la vie (comme le </w:t>
+      </w:r>
+      <w:proofErr w:type="spellStart"/>
+      <w:r>
+        <w:rPr>
+          <w:i/>
+        </w:rPr>
+        <w:t>refactoring</w:t>
+      </w:r>
+      <w:proofErr w:type="spellEnd"/>
+      <w:r>
+        <w:t xml:space="preserve"> par exemple). De plus, cette plateforme nous permet d’ajouter toute une série de plugins qui peuvent ajouter des fonctionnalités, telles que SVN (logiciel de gestion des versions du code).</w:t>
+      </w:r>
+      <w:r>
+        <w:t xml:space="preserve"> En ce qui concerne la génération des diagrammes de classe UML, nous utilisons le plugin </w:t>
+      </w:r>
+      <w:proofErr w:type="spellStart"/>
+      <w:r>
+        <w:rPr>
+          <w:b/>
+          <w:i/>
+        </w:rPr>
+        <w:t>eUML</w:t>
+      </w:r>
+      <w:proofErr w:type="spellEnd"/>
+      <w:r>
+        <w:rPr>
+          <w:b/>
+          <w:i/>
+        </w:rPr>
+        <w:t xml:space="preserve"> 2.0</w:t>
+      </w:r>
+      <w:r>
+        <w:t xml:space="preserve"> de chez </w:t>
+      </w:r>
+      <w:proofErr w:type="spellStart"/>
+      <w:r>
+        <w:rPr>
+          <w:b/>
+          <w:i/>
+        </w:rPr>
+        <w:t>Soyatec</w:t>
+      </w:r>
+      <w:proofErr w:type="spellEnd"/>
+      <w:r>
+        <w:t>.</w:t>
       </w:r>
     </w:p>
     <w:p>
       <w:pPr>
         <w:ind w:firstLine="0"/>
+        <w:rPr>
+          <w:b/>
+        </w:rPr>
       </w:pPr>
     </w:p>
     <w:p>
       <w:pPr>
         <w:pStyle w:val="Titre3"/>
       </w:pPr>
-      <w:bookmarkStart w:id="29" w:name="_Toc249948723"/>
-      <w:r>
-        <w:t>Outils logiciels</w:t>
+      <w:bookmarkStart w:id="30" w:name="_Toc249948724"/>
+      <w:r>
+        <w:t>Librairies externes</w:t>
       </w:r>
       <w:r>
         <w:t xml:space="preserve"> [LAZHAR]</w:t>
       </w:r>
-      <w:bookmarkEnd w:id="29"/>
-    </w:p>
-    <w:p>
-      <w:pPr>
-        <w:ind w:firstLine="0"/>
-      </w:pPr>
-      <w:r>
-        <w:t>Nous développons avec l’IDE Eclipse (version 3.4 et supérieure) intégrant tous les outils nécessaire</w:t>
-      </w:r>
-      <w:r>
-        <w:t>s</w:t>
-      </w:r>
-      <w:r>
-        <w:t xml:space="preserve"> au développement d’applications Java. Ce logiciel est très largement répandu dans le monde des développeurs et est très utilisé. Il possède de nombreuses fonctions spécialement conçues pour augmenter la productivité des développeurs et leur simplifier la vie (comme le </w:t>
-      </w:r>
-      <w:r>
-        <w:rPr>
-          <w:i/>
-        </w:rPr>
-        <w:t>refactoring</w:t>
-      </w:r>
-      <w:r>
-        <w:t xml:space="preserve"> par exemple). De plus, cette plateforme nous permet d’ajouter toute une série de plugins qui peuvent ajouter des fonctionnalités, telles que SVN (logiciel de gestion des versions du code).</w:t>
-      </w:r>
-      <w:r>
-        <w:t xml:space="preserve"> En ce qui concerne la génération des diagrammes de classe UML, nous utilisons le plugin </w:t>
-      </w:r>
+      <w:bookmarkEnd w:id="30"/>
+    </w:p>
+    <w:p/>
+    <w:p>
+      <w:pPr>
+        <w:pStyle w:val="Titre4"/>
+      </w:pPr>
+      <w:proofErr w:type="spellStart"/>
+      <w:r>
+        <w:t>JGraphT</w:t>
+      </w:r>
+      <w:proofErr w:type="spellEnd"/>
+    </w:p>
+    <w:p>
+      <w:r>
+        <w:t>Nous utilisons la librairie</w:t>
+      </w:r>
+      <w:r>
+        <w:t xml:space="preserve"> (libre)</w:t>
+      </w:r>
+      <w:r>
+        <w:t xml:space="preserve"> externe </w:t>
+      </w:r>
+      <w:proofErr w:type="spellStart"/>
       <w:r>
         <w:rPr>
           <w:b/>
           <w:i/>
         </w:rPr>
-        <w:t>eUML 2.0</w:t>
-      </w:r>
-      <w:r>
-        <w:t xml:space="preserve"> de chez </w:t>
-      </w:r>
+        <w:t>JGraphT</w:t>
+      </w:r>
+      <w:proofErr w:type="spellEnd"/>
       <w:r>
         <w:rPr>
           <w:b/>
           <w:i/>
         </w:rPr>
-        <w:t>Soyatec</w:t>
-      </w:r>
-      <w:r>
-        <w:t>.</w:t>
-      </w:r>
-    </w:p>
-    <w:p>
-      <w:pPr>
-        <w:ind w:firstLine="0"/>
+        <w:t xml:space="preserve"> </w:t>
+      </w:r>
+      <w:r>
+        <w:t>codée en Java. En effet, cette librairie possède toutes les briques logicielles nécessaires à la création de graphes. Nous l’utilisons comme une boîte noire sans se soucier de son implémentation.</w:t>
+      </w:r>
+    </w:p>
+    <w:p/>
+    <w:p>
+      <w:pPr>
+        <w:pStyle w:val="Titre4"/>
+      </w:pPr>
+      <w:proofErr w:type="spellStart"/>
+      <w:r>
+        <w:t>JLayer</w:t>
+      </w:r>
+      <w:proofErr w:type="spellEnd"/>
+    </w:p>
+    <w:p>
+      <w:r>
+        <w:t xml:space="preserve">Nous utilisons la librairie (libre) externe </w:t>
+      </w:r>
+      <w:proofErr w:type="spellStart"/>
+      <w:r>
         <w:rPr>
           <w:b/>
-        </w:rPr>
-      </w:pPr>
-    </w:p>
-    <w:p>
-      <w:pPr>
-        <w:pStyle w:val="Titre3"/>
-      </w:pPr>
-      <w:bookmarkStart w:id="30" w:name="_Toc249948724"/>
-      <w:r>
-        <w:t>Librairies externes</w:t>
-      </w:r>
-      <w:r>
-        <w:t xml:space="preserve"> [LAZHAR]</w:t>
-      </w:r>
-      <w:bookmarkEnd w:id="30"/>
-    </w:p>
-    <w:p/>
-    <w:p>
-      <w:pPr>
-        <w:pStyle w:val="Titre4"/>
-      </w:pPr>
-      <w:r>
-        <w:t>JGraphT</w:t>
-      </w:r>
-    </w:p>
-    <w:p>
-      <w:r>
-        <w:t>Nous utilisons la librairie</w:t>
-      </w:r>
-      <w:r>
-        <w:t xml:space="preserve"> (libre)</w:t>
-      </w:r>
-      <w:r>
-        <w:t xml:space="preserve"> externe </w:t>
-      </w:r>
-      <w:r>
-        <w:rPr>
-          <w:b/>
-          <w:i/>
-        </w:rPr>
-        <w:t>JGraphT</w:t>
-      </w:r>
-      <w:r>
-        <w:rPr>
-          <w:b/>
-          <w:i/>
-        </w:rPr>
-        <w:t xml:space="preserve"> </w:t>
-      </w:r>
-      <w:r>
-        <w:t>codée en Java. En effet, cette librairie possède toutes les briques logicielles nécessaires à la création de graphes. Nous l’utilisons comme une boîte noire sans se soucier de son implémentation.</w:t>
-      </w:r>
-    </w:p>
-    <w:p/>
-    <w:p>
-      <w:pPr>
-        <w:pStyle w:val="Titre4"/>
-      </w:pPr>
-      <w:r>
+          <w:i/>
+        </w:rPr>
         <w:t>JLayer</w:t>
       </w:r>
-    </w:p>
-    <w:p>
-      <w:r>
-        <w:t xml:space="preserve">Nous utilisons la librairie (libre) externe </w:t>
-      </w:r>
-      <w:r>
-        <w:rPr>
-          <w:b/>
-          <w:i/>
-        </w:rPr>
-        <w:t>JLayer</w:t>
-      </w:r>
+      <w:proofErr w:type="spellEnd"/>
       <w:r>
         <w:t xml:space="preserve"> codée en Java. Cette librairie nous permet de jouer des musiques codées en divers formats tel que le mp3 par exemple. Elle sert uniquement à jouer de la musique, ce qui apporte un petit plus au projet.</w:t>
       </w:r>
@@ -7744,7 +9237,15 @@
         <w:t>Interface graphique</w:t>
       </w:r>
       <w:r>
-        <w:t xml:space="preserve"> (vue et controleur)</w:t>
+        <w:t xml:space="preserve"> (vue et </w:t>
+      </w:r>
+      <w:proofErr w:type="spellStart"/>
+      <w:r>
+        <w:t>controleur</w:t>
+      </w:r>
+      <w:proofErr w:type="spellEnd"/>
+      <w:r>
+        <w:t>)</w:t>
       </w:r>
       <w:r>
         <w:t xml:space="preserve"> </w:t>
@@ -7892,7 +9393,23 @@
           <w:rFonts w:ascii="Arial" w:hAnsi="Arial" w:cs="Arial"/>
           <w:i/>
         </w:rPr>
-        <w:t>Fournir tous les document de conception:</w:t>
+        <w:t xml:space="preserve">Fournir tous </w:t>
+      </w:r>
+      <w:proofErr w:type="gramStart"/>
+      <w:r>
+        <w:rPr>
+          <w:rFonts w:ascii="Arial" w:hAnsi="Arial" w:cs="Arial"/>
+          <w:i/>
+        </w:rPr>
+        <w:t>les document</w:t>
+      </w:r>
+      <w:proofErr w:type="gramEnd"/>
+      <w:r>
+        <w:rPr>
+          <w:rFonts w:ascii="Arial" w:hAnsi="Arial" w:cs="Arial"/>
+          <w:i/>
+        </w:rPr>
+        <w:t xml:space="preserve"> de conception:</w:t>
       </w:r>
     </w:p>
     <w:p>
@@ -8049,7 +9566,23 @@
           <w:rFonts w:ascii="Arial" w:hAnsi="Arial" w:cs="Arial"/>
           <w:i/>
         </w:rPr>
-        <w:t>bases de données: décrire le modèle relationnel, le contenu détaillé des tables (caractéristiques de chaque champs) et les requêtes.</w:t>
+        <w:t xml:space="preserve">bases de données: décrire le modèle relationnel, le contenu détaillé des tables (caractéristiques de chaque </w:t>
+      </w:r>
+      <w:proofErr w:type="gramStart"/>
+      <w:r>
+        <w:rPr>
+          <w:rFonts w:ascii="Arial" w:hAnsi="Arial" w:cs="Arial"/>
+          <w:i/>
+        </w:rPr>
+        <w:t>champs</w:t>
+      </w:r>
+      <w:proofErr w:type="gramEnd"/>
+      <w:r>
+        <w:rPr>
+          <w:rFonts w:ascii="Arial" w:hAnsi="Arial" w:cs="Arial"/>
+          <w:i/>
+        </w:rPr>
+        <w:t>) et les requêtes.</w:t>
       </w:r>
     </w:p>
     <w:p>
@@ -8093,12 +9626,21 @@
         </w:rPr>
         <w:t xml:space="preserve"> </w:t>
       </w:r>
+      <w:proofErr w:type="spellStart"/>
       <w:r>
         <w:rPr>
           <w:rFonts w:ascii="Arial" w:hAnsi="Arial" w:cs="Arial"/>
           <w:i/>
         </w:rPr>
-        <w:t>structogramme…</w:t>
+        <w:t>structogramme</w:t>
+      </w:r>
+      <w:proofErr w:type="spellEnd"/>
+      <w:r>
+        <w:rPr>
+          <w:rFonts w:ascii="Arial" w:hAnsi="Arial" w:cs="Arial"/>
+          <w:i/>
+        </w:rPr>
+        <w:t>…</w:t>
       </w:r>
     </w:p>
     <w:p>
@@ -9486,7 +11028,7 @@
         <w:rStyle w:val="Numrodepage"/>
         <w:noProof/>
       </w:rPr>
-      <w:t>9</w:t>
+      <w:t>8</w:t>
     </w:r>
     <w:r>
       <w:rPr>
@@ -9502,7 +11044,7 @@
         <w:rPr>
           <w:noProof/>
         </w:rPr>
-        <w:t>02/01/2010</w:t>
+        <w:t>06/01/2010</w:t>
       </w:r>
     </w:fldSimple>
     <w:r>
@@ -9553,8 +11095,42 @@
         <w:sz w:val="36"/>
         <w:u w:val="single"/>
       </w:rPr>
-      <w:t>ASD Tower Defense</w:t>
+      <w:t xml:space="preserve">ASD </w:t>
     </w:r>
+    <w:proofErr w:type="spellStart"/>
+    <w:r>
+      <w:rPr>
+        <w:rFonts w:ascii="Impact" w:hAnsi="Impact"/>
+        <w:b/>
+        <w:bCs/>
+        <w:sz w:val="36"/>
+        <w:u w:val="single"/>
+      </w:rPr>
+      <w:t>Tower</w:t>
+    </w:r>
+    <w:proofErr w:type="spellEnd"/>
+    <w:r>
+      <w:rPr>
+        <w:rFonts w:ascii="Impact" w:hAnsi="Impact"/>
+        <w:b/>
+        <w:bCs/>
+        <w:sz w:val="36"/>
+        <w:u w:val="single"/>
+      </w:rPr>
+      <w:t xml:space="preserve"> </w:t>
+    </w:r>
+    <w:proofErr w:type="spellStart"/>
+    <w:r>
+      <w:rPr>
+        <w:rFonts w:ascii="Impact" w:hAnsi="Impact"/>
+        <w:b/>
+        <w:bCs/>
+        <w:sz w:val="36"/>
+        <w:u w:val="single"/>
+      </w:rPr>
+      <w:t>Defense</w:t>
+    </w:r>
+    <w:proofErr w:type="spellEnd"/>
   </w:p>
   <w:p>
     <w:pPr>
@@ -12617,8 +14193,8 @@
     <w:useFELayout/>
   </w:compat>
   <w:rsids>
-    <w:rsidRoot w:val="00F57A93"/>
-    <w:rsid w:val="00F57A93"/>
+    <w:rsidRoot w:val="008A306E"/>
+    <w:rsid w:val="008A306E"/>
   </w:rsids>
   <m:mathPr>
     <m:mathFont m:val="Cambria Math"/>
@@ -12833,7 +14409,7 @@
     <w:basedOn w:val="Policepardfaut"/>
     <w:uiPriority w:val="99"/>
     <w:semiHidden/>
-    <w:rsid w:val="00F57A93"/>
+    <w:rsid w:val="008A306E"/>
     <w:rPr>
       <w:color w:val="808080"/>
     </w:rPr>
@@ -13135,7 +14711,7 @@
 </file>
 
 <file path=customXml/itemProps1.xml><?xml version="1.0" encoding="utf-8"?>
-<ds:datastoreItem xmlns:ds="http://schemas.openxmlformats.org/officeDocument/2006/customXml" ds:itemID="{A44E699B-E236-4613-B7AC-AD9B51EEECDD}">
+<ds:datastoreItem xmlns:ds="http://schemas.openxmlformats.org/officeDocument/2006/customXml" ds:itemID="{03B9FF7B-A139-4129-B85F-726D405D6141}">
   <ds:schemaRefs>
     <ds:schemaRef ds:uri="http://schemas.openxmlformats.org/officeDocument/2006/bibliography"/>
   </ds:schemaRefs>

</xml_diff>

<commit_message>
~ Ajustement des coefficients de gain et de vie des créatures. ~ Avancement de ma partie du rapport.
</commit_message>
<xml_diff>
--- a/documents/Rapport_lazhar.docx
+++ b/documents/Rapport_lazhar.docx
@@ -211,15 +211,7 @@
                           <w:sz w:val="36"/>
                           <w:szCs w:val="36"/>
                         </w:rPr>
-                        <w:t>ASD</w:t>
-                      </w:r>
-                      <w:r>
-                        <w:rPr>
-                          <w:color w:val="FFFFFF"/>
-                          <w:sz w:val="36"/>
-                          <w:szCs w:val="36"/>
-                        </w:rPr>
-                        <w:t>2</w:t>
+                        <w:t>ASD2</w:t>
                       </w:r>
                     </w:p>
                   </w:txbxContent>
@@ -477,7 +469,7 @@
           <w:r>
             <w:fldChar w:fldCharType="separate"/>
           </w:r>
-          <w:hyperlink w:anchor="_Toc249948708" w:history="1">
+          <w:hyperlink w:anchor="_Toc250559539" w:history="1">
             <w:r>
               <w:rPr>
                 <w:rStyle w:val="Lienhypertexte"/>
@@ -515,7 +507,7 @@
               <w:rPr>
                 <w:webHidden/>
               </w:rPr>
-              <w:instrText xml:space="preserve"> PAGEREF _Toc249948708 \h </w:instrText>
+              <w:instrText xml:space="preserve"> PAGEREF _Toc250559539 \h </w:instrText>
             </w:r>
             <w:r>
               <w:rPr>
@@ -557,7 +549,7 @@
               <w:lang w:val="fr-CH" w:eastAsia="fr-CH"/>
             </w:rPr>
           </w:pPr>
-          <w:hyperlink w:anchor="_Toc249948709" w:history="1">
+          <w:hyperlink w:anchor="_Toc250559540" w:history="1">
             <w:r>
               <w:rPr>
                 <w:rStyle w:val="Lienhypertexte"/>
@@ -603,7 +595,7 @@
                 <w:noProof/>
                 <w:webHidden/>
               </w:rPr>
-              <w:instrText xml:space="preserve"> PAGEREF _Toc249948709 \h </w:instrText>
+              <w:instrText xml:space="preserve"> PAGEREF _Toc250559540 \h </w:instrText>
             </w:r>
             <w:r>
               <w:rPr>
@@ -649,7 +641,7 @@
               <w:lang w:val="fr-CH" w:eastAsia="fr-CH"/>
             </w:rPr>
           </w:pPr>
-          <w:hyperlink w:anchor="_Toc249948710" w:history="1">
+          <w:hyperlink w:anchor="_Toc250559541" w:history="1">
             <w:r>
               <w:rPr>
                 <w:rStyle w:val="Lienhypertexte"/>
@@ -695,7 +687,7 @@
                 <w:noProof/>
                 <w:webHidden/>
               </w:rPr>
-              <w:instrText xml:space="preserve"> PAGEREF _Toc249948710 \h </w:instrText>
+              <w:instrText xml:space="preserve"> PAGEREF _Toc250559541 \h </w:instrText>
             </w:r>
             <w:r>
               <w:rPr>
@@ -741,7 +733,7 @@
               <w:lang w:val="fr-CH" w:eastAsia="fr-CH"/>
             </w:rPr>
           </w:pPr>
-          <w:hyperlink w:anchor="_Toc249948711" w:history="1">
+          <w:hyperlink w:anchor="_Toc250559542" w:history="1">
             <w:r>
               <w:rPr>
                 <w:rStyle w:val="Lienhypertexte"/>
@@ -787,7 +779,7 @@
                 <w:noProof/>
                 <w:webHidden/>
               </w:rPr>
-              <w:instrText xml:space="preserve"> PAGEREF _Toc249948711 \h </w:instrText>
+              <w:instrText xml:space="preserve"> PAGEREF _Toc250559542 \h </w:instrText>
             </w:r>
             <w:r>
               <w:rPr>
@@ -833,7 +825,7 @@
               <w:lang w:val="fr-CH" w:eastAsia="fr-CH"/>
             </w:rPr>
           </w:pPr>
-          <w:hyperlink w:anchor="_Toc249948712" w:history="1">
+          <w:hyperlink w:anchor="_Toc250559543" w:history="1">
             <w:r>
               <w:rPr>
                 <w:rStyle w:val="Lienhypertexte"/>
@@ -877,7 +869,7 @@
                 <w:noProof/>
                 <w:webHidden/>
               </w:rPr>
-              <w:instrText xml:space="preserve"> PAGEREF _Toc249948712 \h </w:instrText>
+              <w:instrText xml:space="preserve"> PAGEREF _Toc250559543 \h </w:instrText>
             </w:r>
             <w:r>
               <w:rPr>
@@ -921,7 +913,7 @@
               <w:lang w:val="fr-CH" w:eastAsia="fr-CH"/>
             </w:rPr>
           </w:pPr>
-          <w:hyperlink w:anchor="_Toc249948713" w:history="1">
+          <w:hyperlink w:anchor="_Toc250559544" w:history="1">
             <w:r>
               <w:rPr>
                 <w:rStyle w:val="Lienhypertexte"/>
@@ -959,7 +951,7 @@
               <w:rPr>
                 <w:webHidden/>
               </w:rPr>
-              <w:instrText xml:space="preserve"> PAGEREF _Toc249948713 \h </w:instrText>
+              <w:instrText xml:space="preserve"> PAGEREF _Toc250559544 \h </w:instrText>
             </w:r>
             <w:r>
               <w:rPr>
@@ -1001,7 +993,7 @@
               <w:lang w:val="fr-CH" w:eastAsia="fr-CH"/>
             </w:rPr>
           </w:pPr>
-          <w:hyperlink w:anchor="_Toc249948714" w:history="1">
+          <w:hyperlink w:anchor="_Toc250559545" w:history="1">
             <w:r>
               <w:rPr>
                 <w:rStyle w:val="Lienhypertexte"/>
@@ -1027,7 +1019,7 @@
                 <w:iCs/>
                 <w:noProof/>
               </w:rPr>
-              <w:t>Concepts algorithmique [</w:t>
+              <w:t>Concepts algorithmiques [</w:t>
             </w:r>
             <w:r>
               <w:rPr>
@@ -1066,7 +1058,7 @@
                 <w:noProof/>
                 <w:webHidden/>
               </w:rPr>
-              <w:instrText xml:space="preserve"> PAGEREF _Toc249948714 \h </w:instrText>
+              <w:instrText xml:space="preserve"> PAGEREF _Toc250559545 \h </w:instrText>
             </w:r>
             <w:r>
               <w:rPr>
@@ -1112,7 +1104,7 @@
               <w:lang w:val="fr-CH" w:eastAsia="fr-CH"/>
             </w:rPr>
           </w:pPr>
-          <w:hyperlink w:anchor="_Toc249948715" w:history="1">
+          <w:hyperlink w:anchor="_Toc250559546" w:history="1">
             <w:r>
               <w:rPr>
                 <w:rStyle w:val="Lienhypertexte"/>
@@ -1156,7 +1148,7 @@
                 <w:noProof/>
                 <w:webHidden/>
               </w:rPr>
-              <w:instrText xml:space="preserve"> PAGEREF _Toc249948715 \h </w:instrText>
+              <w:instrText xml:space="preserve"> PAGEREF _Toc250559546 \h </w:instrText>
             </w:r>
             <w:r>
               <w:rPr>
@@ -1202,7 +1194,7 @@
               <w:lang w:val="fr-CH" w:eastAsia="fr-CH"/>
             </w:rPr>
           </w:pPr>
-          <w:hyperlink w:anchor="_Toc249948716" w:history="1">
+          <w:hyperlink w:anchor="_Toc250559547" w:history="1">
             <w:r>
               <w:rPr>
                 <w:rStyle w:val="Lienhypertexte"/>
@@ -1246,7 +1238,7 @@
                 <w:noProof/>
                 <w:webHidden/>
               </w:rPr>
-              <w:instrText xml:space="preserve"> PAGEREF _Toc249948716 \h </w:instrText>
+              <w:instrText xml:space="preserve"> PAGEREF _Toc250559547 \h </w:instrText>
             </w:r>
             <w:r>
               <w:rPr>
@@ -1266,7 +1258,7 @@
                 <w:noProof/>
                 <w:webHidden/>
               </w:rPr>
-              <w:t>7</w:t>
+              <w:t>8</w:t>
             </w:r>
             <w:r>
               <w:rPr>
@@ -1292,7 +1284,7 @@
               <w:lang w:val="fr-CH" w:eastAsia="fr-CH"/>
             </w:rPr>
           </w:pPr>
-          <w:hyperlink w:anchor="_Toc249948717" w:history="1">
+          <w:hyperlink w:anchor="_Toc250559548" w:history="1">
             <w:r>
               <w:rPr>
                 <w:rStyle w:val="Lienhypertexte"/>
@@ -1357,7 +1349,7 @@
                 <w:noProof/>
                 <w:webHidden/>
               </w:rPr>
-              <w:instrText xml:space="preserve"> PAGEREF _Toc249948717 \h </w:instrText>
+              <w:instrText xml:space="preserve"> PAGEREF _Toc250559548 \h </w:instrText>
             </w:r>
             <w:r>
               <w:rPr>
@@ -1377,7 +1369,7 @@
                 <w:noProof/>
                 <w:webHidden/>
               </w:rPr>
-              <w:t>7</w:t>
+              <w:t>8</w:t>
             </w:r>
             <w:r>
               <w:rPr>
@@ -1403,7 +1395,7 @@
               <w:lang w:val="fr-CH" w:eastAsia="fr-CH"/>
             </w:rPr>
           </w:pPr>
-          <w:hyperlink w:anchor="_Toc249948718" w:history="1">
+          <w:hyperlink w:anchor="_Toc250559549" w:history="1">
             <w:r>
               <w:rPr>
                 <w:rStyle w:val="Lienhypertexte"/>
@@ -1468,7 +1460,7 @@
                 <w:noProof/>
                 <w:webHidden/>
               </w:rPr>
-              <w:instrText xml:space="preserve"> PAGEREF _Toc249948718 \h </w:instrText>
+              <w:instrText xml:space="preserve"> PAGEREF _Toc250559549 \h </w:instrText>
             </w:r>
             <w:r>
               <w:rPr>
@@ -1514,7 +1506,7 @@
               <w:lang w:val="fr-CH" w:eastAsia="fr-CH"/>
             </w:rPr>
           </w:pPr>
-          <w:hyperlink w:anchor="_Toc249948719" w:history="1">
+          <w:hyperlink w:anchor="_Toc250559550" w:history="1">
             <w:r>
               <w:rPr>
                 <w:rStyle w:val="Lienhypertexte"/>
@@ -1578,7 +1570,7 @@
                 <w:noProof/>
                 <w:webHidden/>
               </w:rPr>
-              <w:instrText xml:space="preserve"> PAGEREF _Toc249948719 \h </w:instrText>
+              <w:instrText xml:space="preserve"> PAGEREF _Toc250559550 \h </w:instrText>
             </w:r>
             <w:r>
               <w:rPr>
@@ -1598,7 +1590,7 @@
                 <w:noProof/>
                 <w:webHidden/>
               </w:rPr>
-              <w:t>8</w:t>
+              <w:t>9</w:t>
             </w:r>
             <w:r>
               <w:rPr>
@@ -1622,7 +1614,7 @@
               <w:lang w:val="fr-CH" w:eastAsia="fr-CH"/>
             </w:rPr>
           </w:pPr>
-          <w:hyperlink w:anchor="_Toc249948720" w:history="1">
+          <w:hyperlink w:anchor="_Toc250559551" w:history="1">
             <w:r>
               <w:rPr>
                 <w:rStyle w:val="Lienhypertexte"/>
@@ -1660,7 +1652,7 @@
               <w:rPr>
                 <w:webHidden/>
               </w:rPr>
-              <w:instrText xml:space="preserve"> PAGEREF _Toc249948720 \h </w:instrText>
+              <w:instrText xml:space="preserve"> PAGEREF _Toc250559551 \h </w:instrText>
             </w:r>
             <w:r>
               <w:rPr>
@@ -1677,7 +1669,7 @@
               <w:rPr>
                 <w:webHidden/>
               </w:rPr>
-              <w:t>9</w:t>
+              <w:t>10</w:t>
             </w:r>
             <w:r>
               <w:rPr>
@@ -1702,7 +1694,7 @@
               <w:lang w:val="fr-CH" w:eastAsia="fr-CH"/>
             </w:rPr>
           </w:pPr>
-          <w:hyperlink w:anchor="_Toc249948721" w:history="1">
+          <w:hyperlink w:anchor="_Toc250559552" w:history="1">
             <w:r>
               <w:rPr>
                 <w:rStyle w:val="Lienhypertexte"/>
@@ -1748,7 +1740,7 @@
                 <w:noProof/>
                 <w:webHidden/>
               </w:rPr>
-              <w:instrText xml:space="preserve"> PAGEREF _Toc249948721 \h </w:instrText>
+              <w:instrText xml:space="preserve"> PAGEREF _Toc250559552 \h </w:instrText>
             </w:r>
             <w:r>
               <w:rPr>
@@ -1768,7 +1760,7 @@
                 <w:noProof/>
                 <w:webHidden/>
               </w:rPr>
-              <w:t>9</w:t>
+              <w:t>10</w:t>
             </w:r>
             <w:r>
               <w:rPr>
@@ -1794,7 +1786,7 @@
               <w:lang w:val="fr-CH" w:eastAsia="fr-CH"/>
             </w:rPr>
           </w:pPr>
-          <w:hyperlink w:anchor="_Toc249948722" w:history="1">
+          <w:hyperlink w:anchor="_Toc250559553" w:history="1">
             <w:r>
               <w:rPr>
                 <w:rStyle w:val="Lienhypertexte"/>
@@ -1838,7 +1830,7 @@
                 <w:noProof/>
                 <w:webHidden/>
               </w:rPr>
-              <w:instrText xml:space="preserve"> PAGEREF _Toc249948722 \h </w:instrText>
+              <w:instrText xml:space="preserve"> PAGEREF _Toc250559553 \h </w:instrText>
             </w:r>
             <w:r>
               <w:rPr>
@@ -1858,7 +1850,7 @@
                 <w:noProof/>
                 <w:webHidden/>
               </w:rPr>
-              <w:t>9</w:t>
+              <w:t>10</w:t>
             </w:r>
             <w:r>
               <w:rPr>
@@ -1884,7 +1876,7 @@
               <w:lang w:val="fr-CH" w:eastAsia="fr-CH"/>
             </w:rPr>
           </w:pPr>
-          <w:hyperlink w:anchor="_Toc249948723" w:history="1">
+          <w:hyperlink w:anchor="_Toc250559554" w:history="1">
             <w:r>
               <w:rPr>
                 <w:rStyle w:val="Lienhypertexte"/>
@@ -1928,7 +1920,7 @@
                 <w:noProof/>
                 <w:webHidden/>
               </w:rPr>
-              <w:instrText xml:space="preserve"> PAGEREF _Toc249948723 \h </w:instrText>
+              <w:instrText xml:space="preserve"> PAGEREF _Toc250559554 \h </w:instrText>
             </w:r>
             <w:r>
               <w:rPr>
@@ -1948,7 +1940,7 @@
                 <w:noProof/>
                 <w:webHidden/>
               </w:rPr>
-              <w:t>9</w:t>
+              <w:t>10</w:t>
             </w:r>
             <w:r>
               <w:rPr>
@@ -1974,7 +1966,7 @@
               <w:lang w:val="fr-CH" w:eastAsia="fr-CH"/>
             </w:rPr>
           </w:pPr>
-          <w:hyperlink w:anchor="_Toc249948724" w:history="1">
+          <w:hyperlink w:anchor="_Toc250559555" w:history="1">
             <w:r>
               <w:rPr>
                 <w:rStyle w:val="Lienhypertexte"/>
@@ -2018,7 +2010,7 @@
                 <w:noProof/>
                 <w:webHidden/>
               </w:rPr>
-              <w:instrText xml:space="preserve"> PAGEREF _Toc249948724 \h </w:instrText>
+              <w:instrText xml:space="preserve"> PAGEREF _Toc250559555 \h </w:instrText>
             </w:r>
             <w:r>
               <w:rPr>
@@ -2038,7 +2030,7 @@
                 <w:noProof/>
                 <w:webHidden/>
               </w:rPr>
-              <w:t>9</w:t>
+              <w:t>10</w:t>
             </w:r>
             <w:r>
               <w:rPr>
@@ -2064,7 +2056,7 @@
               <w:lang w:val="fr-CH" w:eastAsia="fr-CH"/>
             </w:rPr>
           </w:pPr>
-          <w:hyperlink w:anchor="_Toc249948725" w:history="1">
+          <w:hyperlink w:anchor="_Toc250559556" w:history="1">
             <w:r>
               <w:rPr>
                 <w:rStyle w:val="Lienhypertexte"/>
@@ -2116,7 +2108,7 @@
                 <w:noProof/>
                 <w:webHidden/>
               </w:rPr>
-              <w:instrText xml:space="preserve"> PAGEREF _Toc249948725 \h </w:instrText>
+              <w:instrText xml:space="preserve"> PAGEREF _Toc250559556 \h </w:instrText>
             </w:r>
             <w:r>
               <w:rPr>
@@ -2136,7 +2128,7 @@
                 <w:noProof/>
                 <w:webHidden/>
               </w:rPr>
-              <w:t>9</w:t>
+              <w:t>10</w:t>
             </w:r>
             <w:r>
               <w:rPr>
@@ -2162,7 +2154,7 @@
               <w:lang w:val="fr-CH" w:eastAsia="fr-CH"/>
             </w:rPr>
           </w:pPr>
-          <w:hyperlink w:anchor="_Toc249948726" w:history="1">
+          <w:hyperlink w:anchor="_Toc250559557" w:history="1">
             <w:r>
               <w:rPr>
                 <w:rStyle w:val="Lienhypertexte"/>
@@ -2214,7 +2206,7 @@
                 <w:noProof/>
                 <w:webHidden/>
               </w:rPr>
-              <w:instrText xml:space="preserve"> PAGEREF _Toc249948726 \h </w:instrText>
+              <w:instrText xml:space="preserve"> PAGEREF _Toc250559557 \h </w:instrText>
             </w:r>
             <w:r>
               <w:rPr>
@@ -2234,7 +2226,7 @@
                 <w:noProof/>
                 <w:webHidden/>
               </w:rPr>
-              <w:t>9</w:t>
+              <w:t>10</w:t>
             </w:r>
             <w:r>
               <w:rPr>
@@ -2260,7 +2252,7 @@
               <w:lang w:val="fr-CH" w:eastAsia="fr-CH"/>
             </w:rPr>
           </w:pPr>
-          <w:hyperlink w:anchor="_Toc249948727" w:history="1">
+          <w:hyperlink w:anchor="_Toc250559558" w:history="1">
             <w:r>
               <w:rPr>
                 <w:rStyle w:val="Lienhypertexte"/>
@@ -2304,7 +2296,7 @@
                 <w:noProof/>
                 <w:webHidden/>
               </w:rPr>
-              <w:instrText xml:space="preserve"> PAGEREF _Toc249948727 \h </w:instrText>
+              <w:instrText xml:space="preserve"> PAGEREF _Toc250559558 \h </w:instrText>
             </w:r>
             <w:r>
               <w:rPr>
@@ -2324,7 +2316,7 @@
                 <w:noProof/>
                 <w:webHidden/>
               </w:rPr>
-              <w:t>9</w:t>
+              <w:t>10</w:t>
             </w:r>
             <w:r>
               <w:rPr>
@@ -2350,7 +2342,7 @@
               <w:lang w:val="fr-CH" w:eastAsia="fr-CH"/>
             </w:rPr>
           </w:pPr>
-          <w:hyperlink w:anchor="_Toc249948728" w:history="1">
+          <w:hyperlink w:anchor="_Toc250559559" w:history="1">
             <w:r>
               <w:rPr>
                 <w:rStyle w:val="Lienhypertexte"/>
@@ -2402,7 +2394,7 @@
                 <w:noProof/>
                 <w:webHidden/>
               </w:rPr>
-              <w:instrText xml:space="preserve"> PAGEREF _Toc249948728 \h </w:instrText>
+              <w:instrText xml:space="preserve"> PAGEREF _Toc250559559 \h </w:instrText>
             </w:r>
             <w:r>
               <w:rPr>
@@ -2422,7 +2414,7 @@
                 <w:noProof/>
                 <w:webHidden/>
               </w:rPr>
-              <w:t>10</w:t>
+              <w:t>11</w:t>
             </w:r>
             <w:r>
               <w:rPr>
@@ -2446,7 +2438,7 @@
               <w:lang w:val="fr-CH" w:eastAsia="fr-CH"/>
             </w:rPr>
           </w:pPr>
-          <w:hyperlink w:anchor="_Toc249948729" w:history="1">
+          <w:hyperlink w:anchor="_Toc250559560" w:history="1">
             <w:r>
               <w:rPr>
                 <w:rStyle w:val="Lienhypertexte"/>
@@ -2484,7 +2476,7 @@
               <w:rPr>
                 <w:webHidden/>
               </w:rPr>
-              <w:instrText xml:space="preserve"> PAGEREF _Toc249948729 \h </w:instrText>
+              <w:instrText xml:space="preserve"> PAGEREF _Toc250559560 \h </w:instrText>
             </w:r>
             <w:r>
               <w:rPr>
@@ -2501,7 +2493,7 @@
               <w:rPr>
                 <w:webHidden/>
               </w:rPr>
-              <w:t>11</w:t>
+              <w:t>12</w:t>
             </w:r>
             <w:r>
               <w:rPr>
@@ -2526,7 +2518,7 @@
               <w:lang w:val="fr-CH" w:eastAsia="fr-CH"/>
             </w:rPr>
           </w:pPr>
-          <w:hyperlink w:anchor="_Toc249948730" w:history="1">
+          <w:hyperlink w:anchor="_Toc250559561" w:history="1">
             <w:r>
               <w:rPr>
                 <w:rStyle w:val="Lienhypertexte"/>
@@ -2572,7 +2564,7 @@
                 <w:noProof/>
                 <w:webHidden/>
               </w:rPr>
-              <w:instrText xml:space="preserve"> PAGEREF _Toc249948730 \h </w:instrText>
+              <w:instrText xml:space="preserve"> PAGEREF _Toc250559561 \h </w:instrText>
             </w:r>
             <w:r>
               <w:rPr>
@@ -2592,7 +2584,7 @@
                 <w:noProof/>
                 <w:webHidden/>
               </w:rPr>
-              <w:t>11</w:t>
+              <w:t>12</w:t>
             </w:r>
             <w:r>
               <w:rPr>
@@ -2618,7 +2610,7 @@
               <w:lang w:val="fr-CH" w:eastAsia="fr-CH"/>
             </w:rPr>
           </w:pPr>
-          <w:hyperlink w:anchor="_Toc249948731" w:history="1">
+          <w:hyperlink w:anchor="_Toc250559562" w:history="1">
             <w:r>
               <w:rPr>
                 <w:rStyle w:val="Lienhypertexte"/>
@@ -2670,7 +2662,7 @@
                 <w:noProof/>
                 <w:webHidden/>
               </w:rPr>
-              <w:instrText xml:space="preserve"> PAGEREF _Toc249948731 \h </w:instrText>
+              <w:instrText xml:space="preserve"> PAGEREF _Toc250559562 \h </w:instrText>
             </w:r>
             <w:r>
               <w:rPr>
@@ -2690,7 +2682,7 @@
                 <w:noProof/>
                 <w:webHidden/>
               </w:rPr>
-              <w:t>11</w:t>
+              <w:t>12</w:t>
             </w:r>
             <w:r>
               <w:rPr>
@@ -2716,7 +2708,7 @@
               <w:lang w:val="fr-CH" w:eastAsia="fr-CH"/>
             </w:rPr>
           </w:pPr>
-          <w:hyperlink w:anchor="_Toc249948732" w:history="1">
+          <w:hyperlink w:anchor="_Toc250559563" w:history="1">
             <w:r>
               <w:rPr>
                 <w:rStyle w:val="Lienhypertexte"/>
@@ -2783,7 +2775,7 @@
                 <w:noProof/>
                 <w:webHidden/>
               </w:rPr>
-              <w:instrText xml:space="preserve"> PAGEREF _Toc249948732 \h </w:instrText>
+              <w:instrText xml:space="preserve"> PAGEREF _Toc250559563 \h </w:instrText>
             </w:r>
             <w:r>
               <w:rPr>
@@ -2803,7 +2795,7 @@
                 <w:noProof/>
                 <w:webHidden/>
               </w:rPr>
-              <w:t>11</w:t>
+              <w:t>12</w:t>
             </w:r>
             <w:r>
               <w:rPr>
@@ -2829,7 +2821,7 @@
               <w:lang w:val="fr-CH" w:eastAsia="fr-CH"/>
             </w:rPr>
           </w:pPr>
-          <w:hyperlink w:anchor="_Toc249948733" w:history="1">
+          <w:hyperlink w:anchor="_Toc250559564" w:history="1">
             <w:r>
               <w:rPr>
                 <w:rStyle w:val="Lienhypertexte"/>
@@ -2875,7 +2867,7 @@
                 <w:noProof/>
                 <w:webHidden/>
               </w:rPr>
-              <w:instrText xml:space="preserve"> PAGEREF _Toc249948733 \h </w:instrText>
+              <w:instrText xml:space="preserve"> PAGEREF _Toc250559564 \h </w:instrText>
             </w:r>
             <w:r>
               <w:rPr>
@@ -2895,7 +2887,7 @@
                 <w:noProof/>
                 <w:webHidden/>
               </w:rPr>
-              <w:t>11</w:t>
+              <w:t>12</w:t>
             </w:r>
             <w:r>
               <w:rPr>
@@ -2921,7 +2913,7 @@
               <w:lang w:val="fr-CH" w:eastAsia="fr-CH"/>
             </w:rPr>
           </w:pPr>
-          <w:hyperlink w:anchor="_Toc249948734" w:history="1">
+          <w:hyperlink w:anchor="_Toc250559565" w:history="1">
             <w:r>
               <w:rPr>
                 <w:rStyle w:val="Lienhypertexte"/>
@@ -2967,7 +2959,7 @@
                 <w:noProof/>
                 <w:webHidden/>
               </w:rPr>
-              <w:instrText xml:space="preserve"> PAGEREF _Toc249948734 \h </w:instrText>
+              <w:instrText xml:space="preserve"> PAGEREF _Toc250559565 \h </w:instrText>
             </w:r>
             <w:r>
               <w:rPr>
@@ -2987,7 +2979,7 @@
                 <w:noProof/>
                 <w:webHidden/>
               </w:rPr>
-              <w:t>11</w:t>
+              <w:t>12</w:t>
             </w:r>
             <w:r>
               <w:rPr>
@@ -3011,7 +3003,7 @@
               <w:lang w:val="fr-CH" w:eastAsia="fr-CH"/>
             </w:rPr>
           </w:pPr>
-          <w:hyperlink w:anchor="_Toc249948735" w:history="1">
+          <w:hyperlink w:anchor="_Toc250559566" w:history="1">
             <w:r>
               <w:rPr>
                 <w:rStyle w:val="Lienhypertexte"/>
@@ -3057,7 +3049,7 @@
               <w:rPr>
                 <w:webHidden/>
               </w:rPr>
-              <w:instrText xml:space="preserve"> PAGEREF _Toc249948735 \h </w:instrText>
+              <w:instrText xml:space="preserve"> PAGEREF _Toc250559566 \h </w:instrText>
             </w:r>
             <w:r>
               <w:rPr>
@@ -3074,7 +3066,7 @@
               <w:rPr>
                 <w:webHidden/>
               </w:rPr>
-              <w:t>11</w:t>
+              <w:t>12</w:t>
             </w:r>
             <w:r>
               <w:rPr>
@@ -3099,7 +3091,7 @@
               <w:lang w:val="fr-CH" w:eastAsia="fr-CH"/>
             </w:rPr>
           </w:pPr>
-          <w:hyperlink w:anchor="_Toc249948736" w:history="1">
+          <w:hyperlink w:anchor="_Toc250559567" w:history="1">
             <w:r>
               <w:rPr>
                 <w:rStyle w:val="Lienhypertexte"/>
@@ -3143,7 +3135,7 @@
                 <w:noProof/>
                 <w:webHidden/>
               </w:rPr>
-              <w:instrText xml:space="preserve"> PAGEREF _Toc249948736 \h </w:instrText>
+              <w:instrText xml:space="preserve"> PAGEREF _Toc250559567 \h </w:instrText>
             </w:r>
             <w:r>
               <w:rPr>
@@ -3163,7 +3155,7 @@
                 <w:noProof/>
                 <w:webHidden/>
               </w:rPr>
-              <w:t>11</w:t>
+              <w:t>12</w:t>
             </w:r>
             <w:r>
               <w:rPr>
@@ -3189,7 +3181,7 @@
               <w:lang w:val="fr-CH" w:eastAsia="fr-CH"/>
             </w:rPr>
           </w:pPr>
-          <w:hyperlink w:anchor="_Toc249948737" w:history="1">
+          <w:hyperlink w:anchor="_Toc250559568" w:history="1">
             <w:r>
               <w:rPr>
                 <w:rStyle w:val="Lienhypertexte"/>
@@ -3233,7 +3225,7 @@
                 <w:noProof/>
                 <w:webHidden/>
               </w:rPr>
-              <w:instrText xml:space="preserve"> PAGEREF _Toc249948737 \h </w:instrText>
+              <w:instrText xml:space="preserve"> PAGEREF _Toc250559568 \h </w:instrText>
             </w:r>
             <w:r>
               <w:rPr>
@@ -3253,7 +3245,7 @@
                 <w:noProof/>
                 <w:webHidden/>
               </w:rPr>
-              <w:t>11</w:t>
+              <w:t>12</w:t>
             </w:r>
             <w:r>
               <w:rPr>
@@ -3279,7 +3271,7 @@
               <w:lang w:val="fr-CH" w:eastAsia="fr-CH"/>
             </w:rPr>
           </w:pPr>
-          <w:hyperlink w:anchor="_Toc249948738" w:history="1">
+          <w:hyperlink w:anchor="_Toc250559569" w:history="1">
             <w:r>
               <w:rPr>
                 <w:rStyle w:val="Lienhypertexte"/>
@@ -3323,7 +3315,7 @@
                 <w:noProof/>
                 <w:webHidden/>
               </w:rPr>
-              <w:instrText xml:space="preserve"> PAGEREF _Toc249948738 \h </w:instrText>
+              <w:instrText xml:space="preserve"> PAGEREF _Toc250559569 \h </w:instrText>
             </w:r>
             <w:r>
               <w:rPr>
@@ -3343,7 +3335,7 @@
                 <w:noProof/>
                 <w:webHidden/>
               </w:rPr>
-              <w:t>11</w:t>
+              <w:t>12</w:t>
             </w:r>
             <w:r>
               <w:rPr>
@@ -3369,7 +3361,7 @@
               <w:lang w:val="fr-CH" w:eastAsia="fr-CH"/>
             </w:rPr>
           </w:pPr>
-          <w:hyperlink w:anchor="_Toc249948739" w:history="1">
+          <w:hyperlink w:anchor="_Toc250559570" w:history="1">
             <w:r>
               <w:rPr>
                 <w:rStyle w:val="Lienhypertexte"/>
@@ -3413,7 +3405,7 @@
                 <w:noProof/>
                 <w:webHidden/>
               </w:rPr>
-              <w:instrText xml:space="preserve"> PAGEREF _Toc249948739 \h </w:instrText>
+              <w:instrText xml:space="preserve"> PAGEREF _Toc250559570 \h </w:instrText>
             </w:r>
             <w:r>
               <w:rPr>
@@ -3433,7 +3425,7 @@
                 <w:noProof/>
                 <w:webHidden/>
               </w:rPr>
-              <w:t>12</w:t>
+              <w:t>13</w:t>
             </w:r>
             <w:r>
               <w:rPr>
@@ -3457,7 +3449,7 @@
               <w:lang w:val="fr-CH" w:eastAsia="fr-CH"/>
             </w:rPr>
           </w:pPr>
-          <w:hyperlink w:anchor="_Toc249948740" w:history="1">
+          <w:hyperlink w:anchor="_Toc250559571" w:history="1">
             <w:r>
               <w:rPr>
                 <w:rStyle w:val="Lienhypertexte"/>
@@ -3495,7 +3487,7 @@
               <w:rPr>
                 <w:webHidden/>
               </w:rPr>
-              <w:instrText xml:space="preserve"> PAGEREF _Toc249948740 \h </w:instrText>
+              <w:instrText xml:space="preserve"> PAGEREF _Toc250559571 \h </w:instrText>
             </w:r>
             <w:r>
               <w:rPr>
@@ -3512,7 +3504,7 @@
               <w:rPr>
                 <w:webHidden/>
               </w:rPr>
-              <w:t>13</w:t>
+              <w:t>14</w:t>
             </w:r>
             <w:r>
               <w:rPr>
@@ -3537,7 +3529,7 @@
               <w:lang w:val="fr-CH" w:eastAsia="fr-CH"/>
             </w:rPr>
           </w:pPr>
-          <w:hyperlink w:anchor="_Toc249948741" w:history="1">
+          <w:hyperlink w:anchor="_Toc250559572" w:history="1">
             <w:r>
               <w:rPr>
                 <w:rStyle w:val="Lienhypertexte"/>
@@ -3583,7 +3575,7 @@
                 <w:noProof/>
                 <w:webHidden/>
               </w:rPr>
-              <w:instrText xml:space="preserve"> PAGEREF _Toc249948741 \h </w:instrText>
+              <w:instrText xml:space="preserve"> PAGEREF _Toc250559572 \h </w:instrText>
             </w:r>
             <w:r>
               <w:rPr>
@@ -3603,7 +3595,7 @@
                 <w:noProof/>
                 <w:webHidden/>
               </w:rPr>
-              <w:t>13</w:t>
+              <w:t>14</w:t>
             </w:r>
             <w:r>
               <w:rPr>
@@ -3629,7 +3621,7 @@
               <w:lang w:val="fr-CH" w:eastAsia="fr-CH"/>
             </w:rPr>
           </w:pPr>
-          <w:hyperlink w:anchor="_Toc249948742" w:history="1">
+          <w:hyperlink w:anchor="_Toc250559573" w:history="1">
             <w:r>
               <w:rPr>
                 <w:rStyle w:val="Lienhypertexte"/>
@@ -3675,7 +3667,7 @@
                 <w:noProof/>
                 <w:webHidden/>
               </w:rPr>
-              <w:instrText xml:space="preserve"> PAGEREF _Toc249948742 \h </w:instrText>
+              <w:instrText xml:space="preserve"> PAGEREF _Toc250559573 \h </w:instrText>
             </w:r>
             <w:r>
               <w:rPr>
@@ -3695,7 +3687,7 @@
                 <w:noProof/>
                 <w:webHidden/>
               </w:rPr>
-              <w:t>13</w:t>
+              <w:t>14</w:t>
             </w:r>
             <w:r>
               <w:rPr>
@@ -3721,7 +3713,7 @@
               <w:lang w:val="fr-CH" w:eastAsia="fr-CH"/>
             </w:rPr>
           </w:pPr>
-          <w:hyperlink w:anchor="_Toc249948743" w:history="1">
+          <w:hyperlink w:anchor="_Toc250559574" w:history="1">
             <w:r>
               <w:rPr>
                 <w:rStyle w:val="Lienhypertexte"/>
@@ -3767,7 +3759,7 @@
                 <w:noProof/>
                 <w:webHidden/>
               </w:rPr>
-              <w:instrText xml:space="preserve"> PAGEREF _Toc249948743 \h </w:instrText>
+              <w:instrText xml:space="preserve"> PAGEREF _Toc250559574 \h </w:instrText>
             </w:r>
             <w:r>
               <w:rPr>
@@ -3787,7 +3779,7 @@
                 <w:noProof/>
                 <w:webHidden/>
               </w:rPr>
-              <w:t>13</w:t>
+              <w:t>14</w:t>
             </w:r>
             <w:r>
               <w:rPr>
@@ -3813,7 +3805,7 @@
               <w:lang w:val="fr-CH" w:eastAsia="fr-CH"/>
             </w:rPr>
           </w:pPr>
-          <w:hyperlink w:anchor="_Toc249948744" w:history="1">
+          <w:hyperlink w:anchor="_Toc250559575" w:history="1">
             <w:r>
               <w:rPr>
                 <w:rStyle w:val="Lienhypertexte"/>
@@ -3859,7 +3851,7 @@
                 <w:noProof/>
                 <w:webHidden/>
               </w:rPr>
-              <w:instrText xml:space="preserve"> PAGEREF _Toc249948744 \h </w:instrText>
+              <w:instrText xml:space="preserve"> PAGEREF _Toc250559575 \h </w:instrText>
             </w:r>
             <w:r>
               <w:rPr>
@@ -3879,7 +3871,7 @@
                 <w:noProof/>
                 <w:webHidden/>
               </w:rPr>
-              <w:t>13</w:t>
+              <w:t>14</w:t>
             </w:r>
             <w:r>
               <w:rPr>
@@ -3905,7 +3897,7 @@
               <w:lang w:val="fr-CH" w:eastAsia="fr-CH"/>
             </w:rPr>
           </w:pPr>
-          <w:hyperlink w:anchor="_Toc249948745" w:history="1">
+          <w:hyperlink w:anchor="_Toc250559576" w:history="1">
             <w:r>
               <w:rPr>
                 <w:rStyle w:val="Lienhypertexte"/>
@@ -3951,7 +3943,7 @@
                 <w:noProof/>
                 <w:webHidden/>
               </w:rPr>
-              <w:instrText xml:space="preserve"> PAGEREF _Toc249948745 \h </w:instrText>
+              <w:instrText xml:space="preserve"> PAGEREF _Toc250559576 \h </w:instrText>
             </w:r>
             <w:r>
               <w:rPr>
@@ -3971,7 +3963,7 @@
                 <w:noProof/>
                 <w:webHidden/>
               </w:rPr>
-              <w:t>13</w:t>
+              <w:t>14</w:t>
             </w:r>
             <w:r>
               <w:rPr>
@@ -4003,7 +3995,7 @@
         <w:jc w:val="left"/>
       </w:pPr>
       <w:bookmarkStart w:id="0" w:name="_Toc81814024"/>
-      <w:bookmarkStart w:id="1" w:name="_Toc249948708"/>
+      <w:bookmarkStart w:id="1" w:name="_Toc250559539"/>
       <w:r>
         <w:lastRenderedPageBreak/>
         <w:t>Analyse prél</w:t>
@@ -4027,7 +4019,7 @@
         </w:rPr>
       </w:pPr>
       <w:bookmarkStart w:id="2" w:name="_Toc81814025"/>
-      <w:bookmarkStart w:id="3" w:name="_Toc249948709"/>
+      <w:bookmarkStart w:id="3" w:name="_Toc250559540"/>
       <w:r>
         <w:rPr>
           <w:i w:val="0"/>
@@ -4145,7 +4137,7 @@
         </w:rPr>
       </w:pPr>
       <w:bookmarkStart w:id="4" w:name="_Toc81814026"/>
-      <w:bookmarkStart w:id="5" w:name="_Toc249948710"/>
+      <w:bookmarkStart w:id="5" w:name="_Toc250559541"/>
       <w:r>
         <w:rPr>
           <w:i w:val="0"/>
@@ -4736,7 +4728,7 @@
         </w:rPr>
       </w:pPr>
       <w:bookmarkStart w:id="6" w:name="_Toc81814027"/>
-      <w:bookmarkStart w:id="7" w:name="_Toc249948711"/>
+      <w:bookmarkStart w:id="7" w:name="_Toc250559542"/>
       <w:r>
         <w:rPr>
           <w:i w:val="0"/>
@@ -5103,7 +5095,7 @@
         <w:br w:type="page"/>
       </w:r>
       <w:bookmarkStart w:id="8" w:name="_Toc81814028"/>
-      <w:bookmarkStart w:id="9" w:name="_Toc249948712"/>
+      <w:bookmarkStart w:id="9" w:name="_Toc250559543"/>
       <w:r>
         <w:lastRenderedPageBreak/>
         <w:t>Planification</w:t>
@@ -5326,7 +5318,7 @@
         <w:jc w:val="left"/>
       </w:pPr>
       <w:bookmarkStart w:id="10" w:name="_Toc81814029"/>
-      <w:bookmarkStart w:id="11" w:name="_Toc249948713"/>
+      <w:bookmarkStart w:id="11" w:name="_Toc250559544"/>
       <w:r>
         <w:t>Analyse</w:t>
       </w:r>
@@ -5358,7 +5350,7 @@
           <w:iCs/>
         </w:rPr>
       </w:pPr>
-      <w:bookmarkStart w:id="12" w:name="_Toc249948714"/>
+      <w:bookmarkStart w:id="12" w:name="_Toc250559545"/>
       <w:r>
         <w:rPr>
           <w:i w:val="0"/>
@@ -5455,7 +5447,7 @@
       <w:pPr>
         <w:pStyle w:val="Titre3"/>
       </w:pPr>
-      <w:bookmarkStart w:id="13" w:name="_Toc249948715"/>
+      <w:bookmarkStart w:id="13" w:name="_Toc250559546"/>
       <w:r>
         <w:t>Outils algorithmiques</w:t>
       </w:r>
@@ -7822,7 +7814,7 @@
       <w:pPr>
         <w:pStyle w:val="Titre3"/>
       </w:pPr>
-      <w:bookmarkStart w:id="14" w:name="_Toc249948716"/>
+      <w:bookmarkStart w:id="14" w:name="_Toc250559547"/>
       <w:r>
         <w:t>Complexité</w:t>
       </w:r>
@@ -8091,7 +8083,7 @@
           <w:iCs/>
         </w:rPr>
       </w:pPr>
-      <w:bookmarkStart w:id="15" w:name="_Toc249948717"/>
+      <w:bookmarkStart w:id="15" w:name="_Toc250559548"/>
       <w:r>
         <w:rPr>
           <w:i w:val="0"/>
@@ -8174,7 +8166,7 @@
       <w:bookmarkStart w:id="16" w:name="_Toc25553310"/>
       <w:bookmarkStart w:id="17" w:name="_Toc71691015"/>
       <w:bookmarkStart w:id="18" w:name="_Toc81814033"/>
-      <w:bookmarkStart w:id="19" w:name="_Toc249948718"/>
+      <w:bookmarkStart w:id="19" w:name="_Toc250559549"/>
       <w:r>
         <w:rPr>
           <w:i w:val="0"/>
@@ -8440,7 +8432,7 @@
         </w:rPr>
       </w:pPr>
       <w:bookmarkStart w:id="20" w:name="_Toc81814035"/>
-      <w:bookmarkStart w:id="21" w:name="_Toc249948719"/>
+      <w:bookmarkStart w:id="21" w:name="_Toc250559550"/>
       <w:r>
         <w:rPr>
           <w:i w:val="0"/>
@@ -8775,7 +8767,7 @@
         </w:tabs>
         <w:jc w:val="left"/>
       </w:pPr>
-      <w:bookmarkStart w:id="23" w:name="_Toc249948720"/>
+      <w:bookmarkStart w:id="23" w:name="_Toc250559551"/>
       <w:r>
         <w:lastRenderedPageBreak/>
         <w:t>C</w:t>
@@ -8798,7 +8790,7 @@
       <w:bookmarkStart w:id="24" w:name="_Toc25553314"/>
       <w:bookmarkStart w:id="25" w:name="_Toc71691019"/>
       <w:bookmarkStart w:id="26" w:name="_Toc81814038"/>
-      <w:bookmarkStart w:id="27" w:name="_Toc249948721"/>
+      <w:bookmarkStart w:id="27" w:name="_Toc250559552"/>
       <w:r>
         <w:rPr>
           <w:i w:val="0"/>
@@ -8823,7 +8815,7 @@
       <w:pPr>
         <w:pStyle w:val="Titre3"/>
       </w:pPr>
-      <w:bookmarkStart w:id="28" w:name="_Toc249948722"/>
+      <w:bookmarkStart w:id="28" w:name="_Toc250559553"/>
       <w:r>
         <w:t>Système</w:t>
       </w:r>
@@ -8866,7 +8858,7 @@
       <w:pPr>
         <w:pStyle w:val="Titre3"/>
       </w:pPr>
-      <w:bookmarkStart w:id="29" w:name="_Toc249948723"/>
+      <w:bookmarkStart w:id="29" w:name="_Toc250559554"/>
       <w:r>
         <w:t>Outils logiciels</w:t>
       </w:r>
@@ -8943,7 +8935,7 @@
       <w:pPr>
         <w:pStyle w:val="Titre3"/>
       </w:pPr>
-      <w:bookmarkStart w:id="30" w:name="_Toc249948724"/>
+      <w:bookmarkStart w:id="30" w:name="_Toc250559555"/>
       <w:r>
         <w:t>Librairies externes</w:t>
       </w:r>
@@ -9026,7 +9018,7 @@
       <w:pPr>
         <w:pStyle w:val="Titre3"/>
       </w:pPr>
-      <w:bookmarkStart w:id="31" w:name="_Toc249948725"/>
+      <w:bookmarkStart w:id="31" w:name="_Toc250559556"/>
       <w:r>
         <w:t>Architecture de l’application</w:t>
       </w:r>
@@ -9067,7 +9059,7 @@
       <w:pPr>
         <w:pStyle w:val="Titre3"/>
       </w:pPr>
-      <w:bookmarkStart w:id="32" w:name="_Toc249948726"/>
+      <w:bookmarkStart w:id="32" w:name="_Toc250559557"/>
       <w:r>
         <w:t>Interface graphique</w:t>
       </w:r>
@@ -9133,7 +9125,7 @@
       <w:pPr>
         <w:pStyle w:val="Titre3"/>
       </w:pPr>
-      <w:bookmarkStart w:id="33" w:name="_Toc249948727"/>
+      <w:bookmarkStart w:id="33" w:name="_Toc250559558"/>
       <w:r>
         <w:t>Schémas UML</w:t>
       </w:r>
@@ -9326,7 +9318,7 @@
       <w:pPr>
         <w:pStyle w:val="Titre3"/>
       </w:pPr>
-      <w:bookmarkStart w:id="34" w:name="_Toc249948728"/>
+      <w:bookmarkStart w:id="34" w:name="_Toc250559559"/>
       <w:r>
         <w:t>Gestion de la concurrence</w:t>
       </w:r>
@@ -9714,7 +9706,7 @@
       </w:pPr>
       <w:bookmarkStart w:id="35" w:name="_Toc71703259"/>
       <w:bookmarkStart w:id="36" w:name="_Toc81814040"/>
-      <w:bookmarkStart w:id="37" w:name="_Toc249948729"/>
+      <w:bookmarkStart w:id="37" w:name="_Toc250559560"/>
       <w:r>
         <w:lastRenderedPageBreak/>
         <w:t>R</w:t>
@@ -9738,7 +9730,7 @@
       <w:bookmarkStart w:id="38" w:name="_Toc25553317"/>
       <w:bookmarkStart w:id="39" w:name="_Toc71691022"/>
       <w:bookmarkStart w:id="40" w:name="_Toc81814041"/>
-      <w:bookmarkStart w:id="41" w:name="_Toc249948730"/>
+      <w:bookmarkStart w:id="41" w:name="_Toc250559561"/>
       <w:r>
         <w:rPr>
           <w:i w:val="0"/>
@@ -9767,7 +9759,7 @@
       <w:pPr>
         <w:pStyle w:val="Titre3"/>
       </w:pPr>
-      <w:bookmarkStart w:id="43" w:name="_Toc249948731"/>
+      <w:bookmarkStart w:id="43" w:name="_Toc250559562"/>
       <w:r>
         <w:t xml:space="preserve">Résultat de l’interface graphique </w:t>
       </w:r>
@@ -9795,7 +9787,7 @@
       <w:pPr>
         <w:pStyle w:val="Titre3"/>
       </w:pPr>
-      <w:bookmarkStart w:id="44" w:name="_Toc249948732"/>
+      <w:bookmarkStart w:id="44" w:name="_Toc250559563"/>
       <w:r>
         <w:t>Résultat de l’</w:t>
       </w:r>
@@ -10169,7 +10161,7 @@
       <w:bookmarkStart w:id="45" w:name="_Toc25553321"/>
       <w:bookmarkStart w:id="46" w:name="_Toc71691025"/>
       <w:bookmarkStart w:id="47" w:name="_Toc81814042"/>
-      <w:bookmarkStart w:id="48" w:name="_Toc249948733"/>
+      <w:bookmarkStart w:id="48" w:name="_Toc250559564"/>
       <w:r>
         <w:rPr>
           <w:i w:val="0"/>
@@ -10207,7 +10199,366 @@
     <w:p>
       <w:pPr>
         <w:pStyle w:val="En-tte"/>
-        <w:ind w:left="357"/>
+        <w:jc w:val="left"/>
+        <w:rPr>
+          <w:i/>
+        </w:rPr>
+      </w:pPr>
+    </w:p>
+    <w:p>
+      <w:pPr>
+        <w:pStyle w:val="Titre3"/>
+      </w:pPr>
+      <w:r>
+        <w:t>Génération du maillage (graphe associé)</w:t>
+      </w:r>
+    </w:p>
+    <w:p>
+      <w:r>
+        <w:t>Pour ce test, nous avons mesuré le temps de génération du graphe associé à un terrain (une « </w:t>
+      </w:r>
+      <w:proofErr w:type="spellStart"/>
+      <w:r>
+        <w:t>map</w:t>
+      </w:r>
+      <w:proofErr w:type="spellEnd"/>
+      <w:r>
+        <w:t> ») du jeu. Nous avons décidé d’effectuer ce test avec un graphe doté d’un nœud tous les 2 pixels, ainsi que 8 arcs par nœuds. Les nœuds sont tous reliés les un aux autres. Voici un schéma du graphe généré :</w:t>
+      </w:r>
+    </w:p>
+    <w:p/>
+    <w:p>
+      <w:r>
+        <w:rPr>
+          <w:noProof/>
+          <w:lang w:val="fr-CH" w:eastAsia="fr-CH"/>
+        </w:rPr>
+      </w:r>
+      <w:r>
+        <w:pict>
+          <v:group id="_x0000_s1426" editas="canvas" style="width:418.5pt;height:272.1pt;mso-position-horizontal-relative:char;mso-position-vertical-relative:line" coordorigin="1985,9827" coordsize="8370,5442">
+            <o:lock v:ext="edit" aspectratio="t"/>
+            <v:shapetype id="_x0000_t75" coordsize="21600,21600" o:spt="75" o:preferrelative="t" path="m@4@5l@4@11@9@11@9@5xe" filled="f" stroked="f">
+              <v:stroke joinstyle="miter"/>
+              <v:formulas>
+                <v:f eqn="if lineDrawn pixelLineWidth 0"/>
+                <v:f eqn="sum @0 1 0"/>
+                <v:f eqn="sum 0 0 @1"/>
+                <v:f eqn="prod @2 1 2"/>
+                <v:f eqn="prod @3 21600 pixelWidth"/>
+                <v:f eqn="prod @3 21600 pixelHeight"/>
+                <v:f eqn="sum @0 0 1"/>
+                <v:f eqn="prod @6 1 2"/>
+                <v:f eqn="prod @7 21600 pixelWidth"/>
+                <v:f eqn="sum @8 21600 0"/>
+                <v:f eqn="prod @7 21600 pixelHeight"/>
+                <v:f eqn="sum @10 21600 0"/>
+              </v:formulas>
+              <v:path o:extrusionok="f" gradientshapeok="t" o:connecttype="rect"/>
+              <o:lock v:ext="edit" aspectratio="t"/>
+            </v:shapetype>
+            <v:shape id="_x0000_s1425" type="#_x0000_t75" style="position:absolute;left:1985;top:9827;width:8370;height:5442" o:preferrelative="f">
+              <v:fill o:detectmouseclick="t"/>
+              <v:path o:extrusionok="t" o:connecttype="none"/>
+              <o:lock v:ext="edit" text="t"/>
+            </v:shape>
+            <v:oval id="_x0000_s1427" style="position:absolute;left:3258;top:10633;width:288;height:286" fillcolor="black [3213]" stroked="f"/>
+            <v:oval id="_x0000_s1428" style="position:absolute;left:4460;top:10633;width:286;height:286" fillcolor="black [3213]" stroked="f"/>
+            <v:oval id="_x0000_s1429" style="position:absolute;left:5676;top:10633;width:284;height:286" fillcolor="black [3213]" stroked="f"/>
+            <v:oval id="_x0000_s1430" style="position:absolute;left:3258;top:11549;width:288;height:285" fillcolor="black [3213]" stroked="f"/>
+            <v:oval id="_x0000_s1431" style="position:absolute;left:4460;top:11549;width:286;height:285" fillcolor="black [3213]" stroked="f"/>
+            <v:oval id="_x0000_s1432" style="position:absolute;left:5676;top:11549;width:284;height:285" fillcolor="black [3213]" stroked="f"/>
+            <v:oval id="_x0000_s1433" style="position:absolute;left:3258;top:12451;width:288;height:285" fillcolor="black [3213]" stroked="f"/>
+            <v:oval id="_x0000_s1434" style="position:absolute;left:4461;top:12451;width:286;height:285" fillcolor="black [3213]" stroked="f"/>
+            <v:oval id="_x0000_s1435" style="position:absolute;left:5676;top:12451;width:284;height:285" fillcolor="black [3213]" stroked="f"/>
+            <v:shapetype id="_x0000_t32" coordsize="21600,21600" o:spt="32" o:oned="t" path="m,l21600,21600e" filled="f">
+              <v:path arrowok="t" fillok="f" o:connecttype="none"/>
+              <o:lock v:ext="edit" shapetype="t"/>
+            </v:shapetype>
+            <v:shape id="_x0000_s1436" type="#_x0000_t32" style="position:absolute;left:4603;top:10919;width:1;height:630;flip:y" o:connectortype="straight"/>
+            <v:shape id="_x0000_s1437" type="#_x0000_t32" style="position:absolute;left:4704;top:10877;width:1014;height:714;flip:y" o:connectortype="straight"/>
+            <v:shape id="_x0000_s1438" type="#_x0000_t32" style="position:absolute;left:4746;top:11692;width:930;height:1" o:connectortype="straight"/>
+            <v:shape id="_x0000_s1439" type="#_x0000_t32" style="position:absolute;left:4704;top:11792;width:1014;height:701" o:connectortype="straight"/>
+            <v:shape id="_x0000_s1440" type="#_x0000_t32" style="position:absolute;left:4603;top:11834;width:1;height:617" o:connectortype="straight"/>
+            <v:shape id="_x0000_s1441" type="#_x0000_t32" style="position:absolute;left:3504;top:11792;width:998;height:701;flip:x" o:connectortype="straight"/>
+            <v:shape id="_x0000_s1442" type="#_x0000_t32" style="position:absolute;left:3546;top:11692;width:914;height:1;flip:x" o:connectortype="straight"/>
+            <v:shape id="_x0000_s1443" type="#_x0000_t32" style="position:absolute;left:3504;top:10877;width:998;height:714;flip:x y" o:connectortype="straight"/>
+            <v:shape id="_x0000_s1444" type="#_x0000_t32" style="position:absolute;left:3546;top:10776;width:914;height:1" o:connectortype="straight"/>
+            <v:shape id="_x0000_s1445" type="#_x0000_t32" style="position:absolute;left:4746;top:10776;width:930;height:1" o:connectortype="straight"/>
+            <v:shape id="_x0000_s1446" type="#_x0000_t32" style="position:absolute;left:5818;top:10919;width:1;height:630" o:connectortype="straight"/>
+            <v:shape id="_x0000_s1447" type="#_x0000_t32" style="position:absolute;left:5818;top:11834;width:1;height:617;flip:y" o:connectortype="straight"/>
+            <v:shape id="_x0000_s1448" type="#_x0000_t32" style="position:absolute;left:4747;top:12594;width:929;height:1;flip:x" o:connectortype="straight"/>
+            <v:shape id="_x0000_s1449" type="#_x0000_t32" style="position:absolute;left:3546;top:12594;width:915;height:1;flip:x" o:connectortype="straight"/>
+            <v:shape id="_x0000_s1450" type="#_x0000_t32" style="position:absolute;left:3402;top:11834;width:1;height:617;flip:y" o:connectortype="straight"/>
+            <v:shape id="_x0000_s1451" type="#_x0000_t32" style="position:absolute;left:3402;top:10919;width:1;height:630;flip:y" o:connectortype="straight"/>
+            <v:shape id="_x0000_s1453" type="#_x0000_t32" style="position:absolute;left:3401;top:10919;width:1;height:3332;flip:x" o:connectortype="straight">
+              <v:stroke endarrow="block"/>
+            </v:shape>
+            <v:shape id="_x0000_s1454" type="#_x0000_t32" style="position:absolute;left:3546;top:10776;width:4333;height:1" o:connectortype="straight">
+              <v:stroke endarrow="block"/>
+            </v:shape>
+            <v:shape id="_x0000_s1456" type="#_x0000_t202" style="position:absolute;left:7963;top:10633;width:1442;height:455" stroked="f">
+              <v:textbox>
+                <w:txbxContent>
+                  <w:p>
+                    <w:pPr>
+                      <w:ind w:firstLine="0"/>
+                      <w:jc w:val="left"/>
+                    </w:pPr>
+                    <w:r>
+                      <w:t>x</w:t>
+                    </w:r>
+                    <w:r>
+                      <w:t xml:space="preserve"> [pixels]</w:t>
+                    </w:r>
+                  </w:p>
+                </w:txbxContent>
+              </v:textbox>
+            </v:shape>
+            <v:shape id="_x0000_s1457" type="#_x0000_t202" style="position:absolute;left:3155;top:14363;width:1448;height:455" stroked="f">
+              <v:textbox>
+                <w:txbxContent>
+                  <w:p>
+                    <w:pPr>
+                      <w:ind w:firstLine="0"/>
+                      <w:jc w:val="left"/>
+                    </w:pPr>
+                    <w:proofErr w:type="gramStart"/>
+                    <w:r>
+                      <w:t>y</w:t>
+                    </w:r>
+                    <w:proofErr w:type="gramEnd"/>
+                    <w:r>
+                      <w:t xml:space="preserve"> [pixels]</w:t>
+                    </w:r>
+                  </w:p>
+                </w:txbxContent>
+              </v:textbox>
+            </v:shape>
+            <v:shape id="_x0000_s1458" type="#_x0000_t202" style="position:absolute;left:2925;top:10125;width:930;height:480" stroked="f">
+              <v:textbox>
+                <w:txbxContent>
+                  <w:p>
+                    <w:pPr>
+                      <w:ind w:firstLine="0"/>
+                      <w:jc w:val="center"/>
+                      <w:rPr>
+                        <w:sz w:val="22"/>
+                        <w:szCs w:val="22"/>
+                      </w:rPr>
+                    </w:pPr>
+                    <w:r>
+                      <w:rPr>
+                        <w:sz w:val="22"/>
+                        <w:szCs w:val="22"/>
+                      </w:rPr>
+                      <w:t>(0,0)</w:t>
+                    </w:r>
+                  </w:p>
+                </w:txbxContent>
+              </v:textbox>
+            </v:shape>
+            <v:shape id="_x0000_s1459" type="#_x0000_t202" style="position:absolute;left:4185;top:10125;width:930;height:480" stroked="f">
+              <v:textbox>
+                <w:txbxContent>
+                  <w:p>
+                    <w:pPr>
+                      <w:ind w:firstLine="0"/>
+                      <w:jc w:val="center"/>
+                      <w:rPr>
+                        <w:sz w:val="22"/>
+                        <w:szCs w:val="22"/>
+                      </w:rPr>
+                    </w:pPr>
+                    <w:r>
+                      <w:rPr>
+                        <w:sz w:val="22"/>
+                        <w:szCs w:val="22"/>
+                      </w:rPr>
+                      <w:t>(2</w:t>
+                    </w:r>
+                    <w:r>
+                      <w:rPr>
+                        <w:sz w:val="22"/>
+                        <w:szCs w:val="22"/>
+                      </w:rPr>
+                      <w:t>,0)</w:t>
+                    </w:r>
+                  </w:p>
+                </w:txbxContent>
+              </v:textbox>
+            </v:shape>
+            <v:shape id="_x0000_s1460" type="#_x0000_t202" style="position:absolute;left:5355;top:10125;width:930;height:480" stroked="f">
+              <v:textbox>
+                <w:txbxContent>
+                  <w:p>
+                    <w:pPr>
+                      <w:ind w:firstLine="0"/>
+                      <w:jc w:val="center"/>
+                      <w:rPr>
+                        <w:sz w:val="22"/>
+                        <w:szCs w:val="22"/>
+                      </w:rPr>
+                    </w:pPr>
+                    <w:r>
+                      <w:rPr>
+                        <w:sz w:val="22"/>
+                        <w:szCs w:val="22"/>
+                      </w:rPr>
+                      <w:t>(4</w:t>
+                    </w:r>
+                    <w:r>
+                      <w:rPr>
+                        <w:sz w:val="22"/>
+                        <w:szCs w:val="22"/>
+                      </w:rPr>
+                      <w:t>,0)</w:t>
+                    </w:r>
+                  </w:p>
+                </w:txbxContent>
+              </v:textbox>
+            </v:shape>
+            <v:shape id="_x0000_s1461" type="#_x0000_t202" style="position:absolute;left:2330;top:11429;width:850;height:480" stroked="f">
+              <v:textbox>
+                <w:txbxContent>
+                  <w:p>
+                    <w:pPr>
+                      <w:ind w:firstLine="0"/>
+                      <w:jc w:val="center"/>
+                      <w:rPr>
+                        <w:sz w:val="22"/>
+                        <w:szCs w:val="22"/>
+                      </w:rPr>
+                    </w:pPr>
+                    <w:r>
+                      <w:rPr>
+                        <w:sz w:val="22"/>
+                        <w:szCs w:val="22"/>
+                      </w:rPr>
+                      <w:t>(0</w:t>
+                    </w:r>
+                    <w:r>
+                      <w:rPr>
+                        <w:sz w:val="22"/>
+                        <w:szCs w:val="22"/>
+                      </w:rPr>
+                      <w:t>,</w:t>
+                    </w:r>
+                    <w:r>
+                      <w:rPr>
+                        <w:sz w:val="22"/>
+                        <w:szCs w:val="22"/>
+                      </w:rPr>
+                      <w:t>2</w:t>
+                    </w:r>
+                    <w:r>
+                      <w:rPr>
+                        <w:sz w:val="22"/>
+                        <w:szCs w:val="22"/>
+                      </w:rPr>
+                      <w:t>)</w:t>
+                    </w:r>
+                  </w:p>
+                </w:txbxContent>
+              </v:textbox>
+            </v:shape>
+            <v:shape id="_x0000_s1462" type="#_x0000_t202" style="position:absolute;left:2355;top:12344;width:905;height:480" stroked="f">
+              <v:textbox>
+                <w:txbxContent>
+                  <w:p>
+                    <w:pPr>
+                      <w:ind w:firstLine="0"/>
+                      <w:jc w:val="center"/>
+                      <w:rPr>
+                        <w:sz w:val="22"/>
+                        <w:szCs w:val="22"/>
+                      </w:rPr>
+                    </w:pPr>
+                    <w:r>
+                      <w:rPr>
+                        <w:sz w:val="22"/>
+                        <w:szCs w:val="22"/>
+                      </w:rPr>
+                      <w:t>(0</w:t>
+                    </w:r>
+                    <w:r>
+                      <w:rPr>
+                        <w:sz w:val="22"/>
+                        <w:szCs w:val="22"/>
+                      </w:rPr>
+                      <w:t>,</w:t>
+                    </w:r>
+                    <w:r>
+                      <w:rPr>
+                        <w:sz w:val="22"/>
+                        <w:szCs w:val="22"/>
+                      </w:rPr>
+                      <w:t>4</w:t>
+                    </w:r>
+                    <w:r>
+                      <w:rPr>
+                        <w:sz w:val="22"/>
+                        <w:szCs w:val="22"/>
+                      </w:rPr>
+                      <w:t>)</w:t>
+                    </w:r>
+                  </w:p>
+                </w:txbxContent>
+              </v:textbox>
+            </v:shape>
+            <v:shape id="_x0000_s1463" type="#_x0000_t202" style="position:absolute;left:5945;top:12676;width:905;height:480" stroked="f">
+              <v:textbox>
+                <w:txbxContent>
+                  <w:p>
+                    <w:pPr>
+                      <w:ind w:firstLine="0"/>
+                      <w:jc w:val="center"/>
+                      <w:rPr>
+                        <w:sz w:val="22"/>
+                        <w:szCs w:val="22"/>
+                      </w:rPr>
+                    </w:pPr>
+                    <w:r>
+                      <w:rPr>
+                        <w:sz w:val="22"/>
+                        <w:szCs w:val="22"/>
+                      </w:rPr>
+                      <w:t>(4</w:t>
+                    </w:r>
+                    <w:r>
+                      <w:rPr>
+                        <w:sz w:val="22"/>
+                        <w:szCs w:val="22"/>
+                      </w:rPr>
+                      <w:t>,</w:t>
+                    </w:r>
+                    <w:r>
+                      <w:rPr>
+                        <w:sz w:val="22"/>
+                        <w:szCs w:val="22"/>
+                      </w:rPr>
+                      <w:t>4</w:t>
+                    </w:r>
+                    <w:r>
+                      <w:rPr>
+                        <w:sz w:val="22"/>
+                        <w:szCs w:val="22"/>
+                      </w:rPr>
+                      <w:t>)</w:t>
+                    </w:r>
+                  </w:p>
+                </w:txbxContent>
+              </v:textbox>
+            </v:shape>
+            <w10:wrap type="none"/>
+            <w10:anchorlock/>
+          </v:group>
+        </w:pict>
+      </w:r>
+    </w:p>
+    <w:p>
+      <w:pPr>
+        <w:pStyle w:val="En-tte"/>
         <w:jc w:val="left"/>
         <w:rPr>
           <w:i/>
@@ -10325,7 +10676,7 @@
       <w:bookmarkStart w:id="49" w:name="_Toc25553322"/>
       <w:bookmarkStart w:id="50" w:name="_Toc71691026"/>
       <w:bookmarkStart w:id="51" w:name="_Toc81814043"/>
-      <w:bookmarkStart w:id="52" w:name="_Toc249948734"/>
+      <w:bookmarkStart w:id="52" w:name="_Toc250559565"/>
       <w:r>
         <w:rPr>
           <w:i w:val="0"/>
@@ -10494,7 +10845,7 @@
       <w:bookmarkStart w:id="54" w:name="_Toc25553328"/>
       <w:bookmarkStart w:id="55" w:name="_Toc71703263"/>
       <w:bookmarkStart w:id="56" w:name="_Toc81814048"/>
-      <w:bookmarkStart w:id="57" w:name="_Toc249948735"/>
+      <w:bookmarkStart w:id="57" w:name="_Toc250559566"/>
       <w:r>
         <w:t>C</w:t>
       </w:r>
@@ -10528,7 +10879,7 @@
       <w:pPr>
         <w:pStyle w:val="Titre2"/>
       </w:pPr>
-      <w:bookmarkStart w:id="58" w:name="_Toc249948736"/>
+      <w:bookmarkStart w:id="58" w:name="_Toc250559567"/>
       <w:r>
         <w:t>Objectifs atteints / non-atteints</w:t>
       </w:r>
@@ -10550,7 +10901,7 @@
       <w:pPr>
         <w:pStyle w:val="Titre2"/>
       </w:pPr>
-      <w:bookmarkStart w:id="59" w:name="_Toc249948737"/>
+      <w:bookmarkStart w:id="59" w:name="_Toc250559568"/>
       <w:r>
         <w:t>Points positifs / négatifs</w:t>
       </w:r>
@@ -10561,7 +10912,7 @@
       <w:pPr>
         <w:pStyle w:val="Titre2"/>
       </w:pPr>
-      <w:bookmarkStart w:id="60" w:name="_Toc249948738"/>
+      <w:bookmarkStart w:id="60" w:name="_Toc250559569"/>
       <w:r>
         <w:t>Difficultés particulières</w:t>
       </w:r>
@@ -10572,9 +10923,8 @@
       <w:pPr>
         <w:pStyle w:val="Titre2"/>
       </w:pPr>
-      <w:bookmarkStart w:id="61" w:name="_Toc249948739"/>
-      <w:r>
-        <w:lastRenderedPageBreak/>
+      <w:bookmarkStart w:id="61" w:name="_Toc250559570"/>
+      <w:r>
         <w:t>Avenir du projet</w:t>
       </w:r>
       <w:bookmarkEnd w:id="61"/>
@@ -10612,7 +10962,7 @@
       </w:pPr>
       <w:bookmarkStart w:id="62" w:name="_Toc71703264"/>
       <w:bookmarkStart w:id="63" w:name="_Toc81814049"/>
-      <w:bookmarkStart w:id="64" w:name="_Toc249948740"/>
+      <w:bookmarkStart w:id="64" w:name="_Toc250559571"/>
       <w:r>
         <w:lastRenderedPageBreak/>
         <w:t>A</w:t>
@@ -10640,7 +10990,7 @@
       </w:pPr>
       <w:bookmarkStart w:id="65" w:name="_Toc71703265"/>
       <w:bookmarkStart w:id="66" w:name="_Toc81814050"/>
-      <w:bookmarkStart w:id="67" w:name="_Toc249948741"/>
+      <w:bookmarkStart w:id="67" w:name="_Toc250559572"/>
       <w:r>
         <w:rPr>
           <w:i w:val="0"/>
@@ -10716,7 +11066,7 @@
       <w:bookmarkStart w:id="68" w:name="_Toc25553330"/>
       <w:bookmarkStart w:id="69" w:name="_Toc71703266"/>
       <w:bookmarkStart w:id="70" w:name="_Toc81814051"/>
-      <w:bookmarkStart w:id="71" w:name="_Toc249948742"/>
+      <w:bookmarkStart w:id="71" w:name="_Toc250559573"/>
       <w:r>
         <w:rPr>
           <w:i w:val="0"/>
@@ -10774,7 +11124,7 @@
           <w:iCs/>
         </w:rPr>
       </w:pPr>
-      <w:bookmarkStart w:id="72" w:name="_Toc249948743"/>
+      <w:bookmarkStart w:id="72" w:name="_Toc250559574"/>
       <w:r>
         <w:rPr>
           <w:i w:val="0"/>
@@ -10840,7 +11190,7 @@
       <w:bookmarkStart w:id="73" w:name="_Toc25553332"/>
       <w:bookmarkStart w:id="74" w:name="_Toc71703268"/>
       <w:bookmarkStart w:id="75" w:name="_Toc81814053"/>
-      <w:bookmarkStart w:id="76" w:name="_Toc249948744"/>
+      <w:bookmarkStart w:id="76" w:name="_Toc250559575"/>
       <w:r>
         <w:rPr>
           <w:i w:val="0"/>
@@ -10886,7 +11236,7 @@
       <w:bookmarkStart w:id="77" w:name="_Toc71703270"/>
       <w:bookmarkStart w:id="78" w:name="_Toc81814055"/>
       <w:bookmarkStart w:id="79" w:name="_Toc25553334"/>
-      <w:bookmarkStart w:id="80" w:name="_Toc249948745"/>
+      <w:bookmarkStart w:id="80" w:name="_Toc250559576"/>
       <w:r>
         <w:rPr>
           <w:i w:val="0"/>
@@ -11028,7 +11378,7 @@
         <w:rStyle w:val="Numrodepage"/>
         <w:noProof/>
       </w:rPr>
-      <w:t>8</w:t>
+      <w:t>12</w:t>
     </w:r>
     <w:r>
       <w:rPr>
@@ -14711,7 +15061,7 @@
 </file>
 
 <file path=customXml/itemProps1.xml><?xml version="1.0" encoding="utf-8"?>
-<ds:datastoreItem xmlns:ds="http://schemas.openxmlformats.org/officeDocument/2006/customXml" ds:itemID="{03B9FF7B-A139-4129-B85F-726D405D6141}">
+<ds:datastoreItem xmlns:ds="http://schemas.openxmlformats.org/officeDocument/2006/customXml" ds:itemID="{A21413D7-5BDA-4F35-A775-17B4B06B2336}">
   <ds:schemaRefs>
     <ds:schemaRef ds:uri="http://schemas.openxmlformats.org/officeDocument/2006/bibliography"/>
   </ds:schemaRefs>

</xml_diff>

<commit_message>
~ Avancement de la doc...
</commit_message>
<xml_diff>
--- a/documents/Rapport_lazhar.docx
+++ b/documents/Rapport_lazhar.docx
@@ -4440,7 +4440,6 @@
           <w:i/>
           <w:lang w:val="fr-CH"/>
         </w:rPr>
-        <w:lastRenderedPageBreak/>
         <w:t xml:space="preserve">Responsable </w:t>
       </w:r>
       <w:r>
@@ -4466,6 +4465,7 @@
         <w:rPr>
           <w:lang w:val="fr-CH"/>
         </w:rPr>
+        <w:lastRenderedPageBreak/>
         <w:t>Rédactions, administrations</w:t>
       </w:r>
     </w:p>
@@ -5582,6 +5582,7 @@
         <w:pStyle w:val="Titre4"/>
       </w:pPr>
       <w:r>
+        <w:lastRenderedPageBreak/>
         <w:t>Nœuds</w:t>
       </w:r>
       <w:r>
@@ -6848,57 +6849,39 @@
     </w:p>
     <w:p>
       <w:pPr>
-        <w:ind w:left="284" w:right="281" w:firstLine="0"/>
-        <w:jc w:val="center"/>
-        <w:rPr>
-          <w:i/>
-          <w:sz w:val="20"/>
-        </w:rPr>
-      </w:pPr>
-      <w:r>
-        <w:rPr>
-          <w:b/>
-          <w:i/>
-          <w:sz w:val="20"/>
-        </w:rPr>
-        <w:t>Algorithme 2.1</w:t>
-      </w:r>
-      <w:r>
-        <w:rPr>
-          <w:i/>
-          <w:sz w:val="20"/>
-        </w:rPr>
-        <w:t> : recherche des chemins les plus courts dans un graphe</w:t>
-      </w:r>
-      <w:r>
-        <w:rPr>
-          <w:i/>
-          <w:sz w:val="20"/>
+        <w:pStyle w:val="lgende"/>
+        <w:rPr>
+          <w:b w:val="0"/>
+        </w:rPr>
+      </w:pPr>
+      <w:r>
+        <w:t xml:space="preserve">Algorithme 2.1 : </w:t>
+      </w:r>
+      <w:r>
+        <w:rPr>
+          <w:b w:val="0"/>
+        </w:rPr>
+        <w:t>recherche des chemins les plus courts dans un graphe</w:t>
+      </w:r>
+      <w:r>
+        <w:rPr>
+          <w:b w:val="0"/>
         </w:rPr>
         <w:t xml:space="preserve"> (</w:t>
       </w:r>
       <w:proofErr w:type="spellStart"/>
       <w:r>
         <w:rPr>
-          <w:i/>
-          <w:sz w:val="20"/>
+          <w:b w:val="0"/>
         </w:rPr>
         <w:t>Dijkstra</w:t>
       </w:r>
       <w:proofErr w:type="spellEnd"/>
       <w:r>
         <w:rPr>
-          <w:i/>
-          <w:sz w:val="20"/>
-        </w:rPr>
-        <w:t>)</w:t>
-      </w:r>
-      <w:r>
-        <w:rPr>
-          <w:i/>
-          <w:sz w:val="20"/>
-        </w:rPr>
-        <w:t>.</w:t>
+          <w:b w:val="0"/>
+        </w:rPr>
+        <w:t>).</w:t>
       </w:r>
     </w:p>
     <w:p>
@@ -7774,34 +7757,19 @@
     </w:p>
     <w:p>
       <w:pPr>
-        <w:ind w:left="284" w:right="281" w:firstLine="0"/>
-        <w:jc w:val="center"/>
-        <w:rPr>
-          <w:i/>
-          <w:sz w:val="20"/>
-        </w:rPr>
-      </w:pPr>
-      <w:r>
-        <w:rPr>
-          <w:b/>
-          <w:i/>
-          <w:sz w:val="20"/>
-        </w:rPr>
-        <w:t>Algorithme 2.2</w:t>
-      </w:r>
-      <w:r>
-        <w:rPr>
-          <w:i/>
-          <w:sz w:val="20"/>
-        </w:rPr>
-        <w:t> : tri fusion sur un tableau d’entiers</w:t>
-      </w:r>
-      <w:r>
-        <w:rPr>
-          <w:i/>
-          <w:sz w:val="20"/>
-        </w:rPr>
-        <w:t>.</w:t>
+        <w:pStyle w:val="lgende"/>
+        <w:rPr>
+          <w:b w:val="0"/>
+        </w:rPr>
+      </w:pPr>
+      <w:r>
+        <w:t xml:space="preserve">Algorithme 2.2 : </w:t>
+      </w:r>
+      <w:r>
+        <w:rPr>
+          <w:b w:val="0"/>
+        </w:rPr>
+        <w:t>tri fusion sur un tableau d’entiers.</w:t>
       </w:r>
     </w:p>
     <w:p>
@@ -8396,7 +8364,6 @@
           <w:rFonts w:ascii="Arial" w:hAnsi="Arial" w:cs="Arial"/>
           <w:i/>
         </w:rPr>
-        <w:lastRenderedPageBreak/>
         <w:t>Décrire aussi quelles solutions ont été appliquées pour réduire les risques (priorités, formation, actions, …)</w:t>
       </w:r>
       <w:r>
@@ -8838,10 +8805,22 @@
     </w:p>
     <w:p>
       <w:r>
-        <w:t xml:space="preserve">Le système d’exploitation sur lequel nous travaillons est Windows (XP et </w:t>
+        <w:t>Le système d’exploitation sur lequel nous travaillons est Windows (</w:t>
+      </w:r>
+      <w:r>
+        <w:rPr>
+          <w:i/>
+        </w:rPr>
+        <w:t>XP</w:t>
+      </w:r>
+      <w:r>
+        <w:t xml:space="preserve"> et </w:t>
       </w:r>
       <w:proofErr w:type="spellStart"/>
       <w:r>
+        <w:rPr>
+          <w:i/>
+        </w:rPr>
         <w:t>Seven</w:t>
       </w:r>
       <w:proofErr w:type="spellEnd"/>
@@ -8982,7 +8961,16 @@
         <w:t xml:space="preserve"> </w:t>
       </w:r>
       <w:r>
-        <w:t>codée en Java. En effet, cette librairie possède toutes les briques logicielles nécessaires à la création de graphes. Nous l’utilisons comme une boîte noire sans se soucier de son implémentation.</w:t>
+        <w:t>codée en Java. En effet, cette librairie possède toutes les briques logicielles nécessaires à la création de graphes</w:t>
+      </w:r>
+      <w:r>
+        <w:t xml:space="preserve"> (de tout type)</w:t>
+      </w:r>
+      <w:r>
+        <w:t>. Nous l’utilisons comme une boîte noire sans se soucier de son implémentation.</w:t>
+      </w:r>
+      <w:r>
+        <w:t xml:space="preserve"> Le choix de cette librairie n’a pas été sans réflexion. En effet, après quelques recherches effectuées sur Internet ainsi qu’une discussion avec le professeur, cette librairie nous parait correcte.</w:t>
       </w:r>
     </w:p>
     <w:p/>
@@ -9010,7 +8998,21 @@
       </w:r>
       <w:proofErr w:type="spellEnd"/>
       <w:r>
-        <w:t xml:space="preserve"> codée en Java. Cette librairie nous permet de jouer des musiques codées en divers formats tel que le mp3 par exemple. Elle sert uniquement à jouer de la musique, ce qui apporte un petit plus au projet.</w:t>
+        <w:t xml:space="preserve"> codée en Java. Cette librairie nous permet de jouer des musiques codées en divers formats tel que le mp3 par exemple</w:t>
+      </w:r>
+      <w:r>
+        <w:t xml:space="preserve"> (ou le </w:t>
+      </w:r>
+      <w:proofErr w:type="spellStart"/>
+      <w:r>
+        <w:t>wav</w:t>
+      </w:r>
+      <w:proofErr w:type="spellEnd"/>
+      <w:r>
+        <w:t>)</w:t>
+      </w:r>
+      <w:r>
+        <w:t>. Elle sert uniquement à jouer de la musique, ce qui apporte un petit plus au projet.</w:t>
       </w:r>
     </w:p>
     <w:p/>
@@ -9171,12 +9173,11 @@
       <w:pPr>
         <w:pStyle w:val="Titre4"/>
         <w:rPr>
-          <w:b/>
+          <w:b w:val="0"/>
           <w:color w:val="FF0000"/>
         </w:rPr>
       </w:pPr>
       <w:r>
-        <w:lastRenderedPageBreak/>
         <w:t>Maillage</w:t>
       </w:r>
       <w:r>
@@ -9184,21 +9185,18 @@
       </w:r>
       <w:r>
         <w:rPr>
-          <w:b/>
           <w:color w:val="FF0000"/>
         </w:rPr>
         <w:t>[PIERRE</w:t>
       </w:r>
       <w:r>
         <w:rPr>
-          <w:b/>
           <w:color w:val="FF0000"/>
         </w:rPr>
         <w:t>-</w:t>
       </w:r>
       <w:r>
         <w:rPr>
-          <w:b/>
           <w:color w:val="FF0000"/>
         </w:rPr>
         <w:t>DO]</w:t>
@@ -9244,7 +9242,6 @@
       </w:r>
       <w:r>
         <w:rPr>
-          <w:b/>
           <w:color w:val="FF0000"/>
         </w:rPr>
         <w:t>[AURELIEN]</w:t>
@@ -9276,7 +9273,6 @@
       </w:r>
       <w:r>
         <w:rPr>
-          <w:b/>
           <w:color w:val="FF0000"/>
         </w:rPr>
         <w:t>[AURELIEN]</w:t>
@@ -10212,6 +10208,17 @@
       <w:r>
         <w:t>Génération du maillage (graphe associé)</w:t>
       </w:r>
+      <w:r>
+        <w:t xml:space="preserve"> avec </w:t>
+      </w:r>
+      <w:proofErr w:type="spellStart"/>
+      <w:r>
+        <w:rPr>
+          <w:i/>
+        </w:rPr>
+        <w:t>JGraphT</w:t>
+      </w:r>
+      <w:proofErr w:type="spellEnd"/>
     </w:p>
     <w:p>
       <w:r>
@@ -10223,20 +10230,30 @@
       </w:r>
       <w:proofErr w:type="spellEnd"/>
       <w:r>
-        <w:t> ») du jeu. Nous avons décidé d’effectuer ce test avec un graphe doté d’un nœud tous les 2 pixels, ainsi que 8 arcs par nœuds. Les nœuds sont tous reliés les un aux autres. Voici un schéma du graphe généré :</w:t>
-      </w:r>
-    </w:p>
-    <w:p/>
-    <w:p>
-      <w:r>
-        <w:rPr>
-          <w:noProof/>
-          <w:lang w:val="fr-CH" w:eastAsia="fr-CH"/>
-        </w:rPr>
-      </w:r>
+        <w:t> ») du jeu. Nous avons décidé d’effectuer ce test avec un graphe doté d’un nœud tous les 2 pixels, ainsi que 8 arcs par nœuds</w:t>
+      </w:r>
+      <w:r>
+        <w:t>, répartis uniformément</w:t>
+      </w:r>
+      <w:r>
+        <w:t>. Les nœuds sont tous reliés les un aux autres.</w:t>
+      </w:r>
+    </w:p>
+    <w:p>
+      <w:pPr>
+        <w:ind w:firstLine="0"/>
+      </w:pPr>
+      <w:r>
+        <w:t>Voici un schéma du graphe généré </w:t>
+      </w:r>
+      <w:r>
+        <w:t>pour un terrain de 4x4 pixels :</w:t>
+      </w:r>
+    </w:p>
+    <w:p>
       <w:r>
         <w:pict>
-          <v:group id="_x0000_s1426" editas="canvas" style="width:418.5pt;height:272.1pt;mso-position-horizontal-relative:char;mso-position-vertical-relative:line" coordorigin="1985,9827" coordsize="8370,5442">
+          <v:group id="_x0000_s1426" editas="canvas" style="width:418.5pt;height:249.55pt;mso-position-horizontal-relative:char;mso-position-vertical-relative:line" coordorigin="1985,9827" coordsize="8370,4991">
             <o:lock v:ext="edit" aspectratio="t"/>
             <v:shapetype id="_x0000_t75" coordsize="21600,21600" o:spt="75" o:preferrelative="t" path="m@4@5l@4@11@9@11@9@5xe" filled="f" stroked="f">
               <v:stroke joinstyle="miter"/>
@@ -10257,7 +10274,7 @@
               <v:path o:extrusionok="f" gradientshapeok="t" o:connecttype="rect"/>
               <o:lock v:ext="edit" aspectratio="t"/>
             </v:shapetype>
-            <v:shape id="_x0000_s1425" type="#_x0000_t75" style="position:absolute;left:1985;top:9827;width:8370;height:5442" o:preferrelative="f">
+            <v:shape id="_x0000_s1425" type="#_x0000_t75" style="position:absolute;left:1985;top:9827;width:8370;height:4991" o:preferrelative="f">
               <v:fill o:detectmouseclick="t"/>
               <v:path o:extrusionok="t" o:connecttype="none"/>
               <o:lock v:ext="edit" text="t"/>
@@ -10306,10 +10323,7 @@
                       <w:jc w:val="left"/>
                     </w:pPr>
                     <w:r>
-                      <w:t>x</w:t>
-                    </w:r>
-                    <w:r>
-                      <w:t xml:space="preserve"> [pixels]</w:t>
+                      <w:t>x [pixels]</w:t>
                     </w:r>
                   </w:p>
                 </w:txbxContent>
@@ -10550,6 +10564,60 @@
                 </w:txbxContent>
               </v:textbox>
             </v:shape>
+            <v:oval id="_x0000_s1465" style="position:absolute;left:7441;top:13804;width:284;height:285" fillcolor="black [3213]" stroked="f"/>
+            <v:shape id="_x0000_s1466" type="#_x0000_t202" style="position:absolute;left:7738;top:13726;width:1442;height:480" stroked="f">
+              <v:textbox>
+                <w:txbxContent>
+                  <w:p>
+                    <w:pPr>
+                      <w:ind w:firstLine="0"/>
+                      <w:jc w:val="left"/>
+                      <w:rPr>
+                        <w:sz w:val="22"/>
+                        <w:szCs w:val="22"/>
+                      </w:rPr>
+                    </w:pPr>
+                    <w:proofErr w:type="spellStart"/>
+                    <w:proofErr w:type="gramStart"/>
+                    <w:r>
+                      <w:rPr>
+                        <w:sz w:val="22"/>
+                        <w:szCs w:val="22"/>
+                      </w:rPr>
+                      <w:t>noeuds</w:t>
+                    </w:r>
+                    <w:proofErr w:type="spellEnd"/>
+                    <w:proofErr w:type="gramEnd"/>
+                  </w:p>
+                </w:txbxContent>
+              </v:textbox>
+            </v:shape>
+            <v:shape id="_x0000_s1467" type="#_x0000_t32" style="position:absolute;left:7393;top:14451;width:377;height:1" o:connectortype="straight"/>
+            <v:shape id="_x0000_s1468" type="#_x0000_t202" style="position:absolute;left:7770;top:14251;width:1442;height:480" stroked="f">
+              <v:textbox>
+                <w:txbxContent>
+                  <w:p>
+                    <w:pPr>
+                      <w:ind w:firstLine="0"/>
+                      <w:jc w:val="left"/>
+                      <w:rPr>
+                        <w:sz w:val="22"/>
+                        <w:szCs w:val="22"/>
+                      </w:rPr>
+                    </w:pPr>
+                    <w:proofErr w:type="gramStart"/>
+                    <w:r>
+                      <w:rPr>
+                        <w:sz w:val="22"/>
+                        <w:szCs w:val="22"/>
+                      </w:rPr>
+                      <w:t>arcs</w:t>
+                    </w:r>
+                    <w:proofErr w:type="gramEnd"/>
+                  </w:p>
+                </w:txbxContent>
+              </v:textbox>
+            </v:shape>
             <w10:wrap type="none"/>
             <w10:anchorlock/>
           </v:group>
@@ -10558,6 +10626,141 @@
     </w:p>
     <w:p>
       <w:pPr>
+        <w:pStyle w:val="lgende"/>
+        <w:rPr>
+          <w:b w:val="0"/>
+        </w:rPr>
+      </w:pPr>
+      <w:r>
+        <w:t xml:space="preserve">Figure 4.2.1 : </w:t>
+      </w:r>
+      <w:r>
+        <w:rPr>
+          <w:b w:val="0"/>
+        </w:rPr>
+        <w:t>graphe généré avec un nœud tous les 2 pixels.</w:t>
+      </w:r>
+    </w:p>
+    <w:p>
+      <w:r>
+        <w:lastRenderedPageBreak/>
+        <w:t xml:space="preserve">Le résultat, après avoir pris les mesures correspondantes, figurent sous deux formes. </w:t>
+      </w:r>
+      <w:r>
+        <w:t>Dans la première, on mesure le temps de génération du maillage en fonction d’une taille de terrain en pixels (par exemple 800x600). Dans la seconde, on mesure l’espace mémoire nécessaire en fonction toujours de la taille du terrain en pixels.</w:t>
+      </w:r>
+    </w:p>
+    <w:p>
+      <w:pPr>
+        <w:ind w:firstLine="0"/>
+      </w:pPr>
+    </w:p>
+    <w:p>
+      <w:pPr>
+        <w:ind w:firstLine="0"/>
+      </w:pPr>
+      <w:r>
+        <w:t>Voici les résultats obtenus, sous forme de graphiques :</w:t>
+      </w:r>
+    </w:p>
+    <w:p/>
+    <w:p>
+      <w:pPr>
+        <w:ind w:firstLine="0"/>
+        <w:jc w:val="center"/>
+      </w:pPr>
+      <w:r>
+        <w:rPr>
+          <w:noProof/>
+          <w:lang w:val="fr-CH" w:eastAsia="fr-CH"/>
+        </w:rPr>
+        <w:drawing>
+          <wp:inline distT="0" distB="0" distL="0" distR="0">
+            <wp:extent cx="5648325" cy="3192207"/>
+            <wp:effectExtent l="19050" t="0" r="9525" b="8193"/>
+            <wp:docPr id="1" name="Graphique 1"/>
+            <wp:cNvGraphicFramePr/>
+            <a:graphic xmlns:a="http://schemas.openxmlformats.org/drawingml/2006/main">
+              <a:graphicData uri="http://schemas.openxmlformats.org/drawingml/2006/chart">
+                <c:chart xmlns:c="http://schemas.openxmlformats.org/drawingml/2006/chart" xmlns:r="http://schemas.openxmlformats.org/officeDocument/2006/relationships" r:id="rId9"/>
+              </a:graphicData>
+            </a:graphic>
+          </wp:inline>
+        </w:drawing>
+      </w:r>
+    </w:p>
+    <w:p>
+      <w:pPr>
+        <w:pStyle w:val="lgende"/>
+        <w:rPr>
+          <w:b w:val="0"/>
+        </w:rPr>
+      </w:pPr>
+      <w:r>
+        <w:t>Figure 4.2.</w:t>
+      </w:r>
+      <w:r>
+        <w:t>1.1</w:t>
+      </w:r>
+      <w:r>
+        <w:rPr>
+          <w:b w:val="0"/>
+        </w:rPr>
+        <w:t> : temps de génération d’un maillage (graphe).</w:t>
+      </w:r>
+    </w:p>
+    <w:p>
+      <w:pPr>
+        <w:ind w:firstLine="0"/>
+      </w:pPr>
+    </w:p>
+    <w:p>
+      <w:pPr>
+        <w:ind w:firstLine="0"/>
+        <w:jc w:val="center"/>
+      </w:pPr>
+      <w:r>
+        <w:rPr>
+          <w:noProof/>
+          <w:lang w:val="fr-CH" w:eastAsia="fr-CH"/>
+        </w:rPr>
+        <w:drawing>
+          <wp:inline distT="0" distB="0" distL="0" distR="0">
+            <wp:extent cx="5686425" cy="3216247"/>
+            <wp:effectExtent l="19050" t="0" r="9525" b="3203"/>
+            <wp:docPr id="3" name="Graphique 2"/>
+            <wp:cNvGraphicFramePr/>
+            <a:graphic xmlns:a="http://schemas.openxmlformats.org/drawingml/2006/main">
+              <a:graphicData uri="http://schemas.openxmlformats.org/drawingml/2006/chart">
+                <c:chart xmlns:c="http://schemas.openxmlformats.org/drawingml/2006/chart" xmlns:r="http://schemas.openxmlformats.org/officeDocument/2006/relationships" r:id="rId10"/>
+              </a:graphicData>
+            </a:graphic>
+          </wp:inline>
+        </w:drawing>
+      </w:r>
+    </w:p>
+    <w:p>
+      <w:pPr>
+        <w:pStyle w:val="lgende"/>
+        <w:rPr>
+          <w:b w:val="0"/>
+        </w:rPr>
+      </w:pPr>
+      <w:r>
+        <w:t>Figure 4.2.</w:t>
+      </w:r>
+      <w:r>
+        <w:t>1.2</w:t>
+      </w:r>
+      <w:r>
+        <w:rPr>
+          <w:b w:val="0"/>
+        </w:rPr>
+        <w:t> : mémoire utilisée lors de la génération d’un maillage (graphe).</w:t>
+      </w:r>
+    </w:p>
+    <w:p>
+      <w:pPr>
         <w:pStyle w:val="En-tte"/>
         <w:jc w:val="left"/>
         <w:rPr>
@@ -10565,6 +10768,1284 @@
         </w:rPr>
       </w:pPr>
     </w:p>
+    <w:p>
+      <w:r>
+        <w:lastRenderedPageBreak/>
+        <w:t>En conclusion de ce premier test, on peut voir plusieurs choses intéressantes. Tout d’abord, rappelons que nous utilisons pour générer les maillages (graphes) une librairie externe</w:t>
+      </w:r>
+      <w:r>
+        <w:t>, d’où l’utilité de ces tests, car nous ne sommes que des utilisateurs de cette librairie.</w:t>
+      </w:r>
+    </w:p>
+    <w:p>
+      <w:r>
+        <w:t xml:space="preserve">Premièrement, on voit sur le premier graphique que le temps de génération d’un maillage est </w:t>
+      </w:r>
+      <w:proofErr w:type="gramStart"/>
+      <w:r>
+        <w:t xml:space="preserve">en </w:t>
+      </w:r>
+      <m:oMath>
+        <w:proofErr w:type="gramEnd"/>
+        <m:r>
+          <w:rPr>
+            <w:rFonts w:ascii="Cambria Math" w:hAnsi="Cambria Math"/>
+          </w:rPr>
+          <m:t>O(</m:t>
+        </m:r>
+        <m:sSup>
+          <m:sSupPr>
+            <m:ctrlPr>
+              <w:rPr>
+                <w:rFonts w:ascii="Cambria Math" w:hAnsi="Cambria Math"/>
+                <w:i/>
+              </w:rPr>
+            </m:ctrlPr>
+          </m:sSupPr>
+          <m:e>
+            <m:r>
+              <w:rPr>
+                <w:rFonts w:ascii="Cambria Math" w:hAnsi="Cambria Math"/>
+              </w:rPr>
+              <m:t>n</m:t>
+            </m:r>
+          </m:e>
+          <m:sup>
+            <m:r>
+              <w:rPr>
+                <w:rFonts w:ascii="Cambria Math" w:hAnsi="Cambria Math"/>
+              </w:rPr>
+              <m:t>2</m:t>
+            </m:r>
+          </m:sup>
+        </m:sSup>
+        <m:r>
+          <w:rPr>
+            <w:rFonts w:ascii="Cambria Math" w:hAnsi="Cambria Math"/>
+          </w:rPr>
+          <m:t>)</m:t>
+        </m:r>
+      </m:oMath>
+      <w:r>
+        <w:t>, grâce à la fonction y d’approximation. Il en va de même pour le second graphique, cette fois pour la mémoire.</w:t>
+      </w:r>
+      <w:r>
+        <w:t xml:space="preserve"> Cette première conclusion n’est pas surprenante, puisque pour créer le maillage, il faut créer n nœuds puis ensuite pour chaque nœud, il faut créer m arcs.</w:t>
+      </w:r>
+    </w:p>
+    <w:p>
+      <w:r>
+        <w:t>Deuxièmement, on voit qu’au niveau du temps de génération ainsi que de la mémoire, il va falloir choisir une valeur « correcte », c’est-à-dire une valeur optimale de la taille en pixels du terrain pour optimiser le temps et la mémoire lors de la génération du maillage, qui se fait au lancement de notre application.</w:t>
+      </w:r>
+      <w:r>
+        <w:t xml:space="preserve"> Nous avons donc choisi d’utiliser un </w:t>
+      </w:r>
+      <w:r>
+        <w:t xml:space="preserve">terrain de jeu composé d’au </w:t>
+      </w:r>
+      <w:r>
+        <w:t xml:space="preserve">maximum 500x500 pixels. En effet, d’après les graphiques, cela signifie que le temps de génération est d’environ 1 seconde et la mémoire utilisée d’environ 30 </w:t>
+      </w:r>
+      <w:r>
+        <w:t>mégaoctets</w:t>
+      </w:r>
+      <w:r>
+        <w:t xml:space="preserve">, ce qui est </w:t>
+      </w:r>
+      <w:r>
+        <w:t>relativement raisonnable.</w:t>
+      </w:r>
+    </w:p>
+    <w:p>
+      <w:r>
+        <w:t xml:space="preserve">Cependant, pour baisser encore ces valeurs, nous avons décidé de créer finalement un nœud tous les 10 pixels, et </w:t>
+      </w:r>
+      <w:r>
+        <w:t xml:space="preserve">non plus un </w:t>
+      </w:r>
+      <w:r>
+        <w:t>nœud</w:t>
+      </w:r>
+      <w:r>
+        <w:t xml:space="preserve"> tous les 2 pixels. De ce fait, nous aurons un grap</w:t>
+      </w:r>
+      <w:r>
+        <w:t xml:space="preserve">he qui aura 5 fois moins de nœuds </w:t>
+      </w:r>
+      <w:r>
+        <w:t>et d’arcs que le graphe que nous générons dans ce test</w:t>
+      </w:r>
+      <w:r>
+        <w:t xml:space="preserve"> (car pour une zone de 10x10 pixels, on avait avant 5 nœuds, alors que maintenant on en a plus qu’un)</w:t>
+      </w:r>
+      <w:r>
+        <w:t xml:space="preserve">. On peut alors s’attendre à un temps de génération </w:t>
+      </w:r>
+      <w:r>
+        <w:t>d’environ</w:t>
+      </w:r>
+      <w:r>
+        <w:t xml:space="preserve"> 0.</w:t>
+      </w:r>
+      <w:r>
+        <w:t>2</w:t>
+      </w:r>
+      <w:r>
+        <w:t xml:space="preserve"> seconde ainsi qu’une mémoire utilisée </w:t>
+      </w:r>
+      <w:r>
+        <w:t xml:space="preserve">d’environ 6 </w:t>
+      </w:r>
+      <w:r>
+        <w:t>mégaoctets</w:t>
+      </w:r>
+      <w:r>
+        <w:t xml:space="preserve">, ce qui est cette fois parfaitement </w:t>
+      </w:r>
+      <w:r>
+        <w:t>raisonnable</w:t>
+      </w:r>
+      <w:r>
+        <w:t>.</w:t>
+      </w:r>
+    </w:p>
+    <w:p/>
+    <w:p/>
+    <w:p>
+      <w:pPr>
+        <w:pStyle w:val="Titre3"/>
+      </w:pPr>
+      <w:r>
+        <w:t>Recherche du chemin le plus court</w:t>
+      </w:r>
+    </w:p>
+    <w:p>
+      <w:r>
+        <w:t>Dans ce test, nous nous bornerons à faire des captures d’écran de l’application et à démontrer le bon fonctionnement de l’algorithme de recherche de chemin le plus court (</w:t>
+      </w:r>
+      <w:proofErr w:type="spellStart"/>
+      <w:r>
+        <w:rPr>
+          <w:i/>
+        </w:rPr>
+        <w:t>Dijkstra</w:t>
+      </w:r>
+      <w:proofErr w:type="spellEnd"/>
+      <w:r>
+        <w:t>).</w:t>
+      </w:r>
+    </w:p>
+    <w:p/>
+    <w:p>
+      <w:r>
+        <w:t>Voici une série de trois captures d’écran illustrant les trois situations les plus intéressantes</w:t>
+      </w:r>
+      <w:r>
+        <w:t>, suivies d’explications</w:t>
+      </w:r>
+      <w:r>
+        <w:t> :</w:t>
+      </w:r>
+    </w:p>
+    <w:p/>
+    <w:p>
+      <w:pPr>
+        <w:pStyle w:val="ScreenShot"/>
+      </w:pPr>
+      <w:r>
+        <w:rPr>
+          <w:noProof/>
+          <w:lang w:val="fr-CH" w:eastAsia="fr-CH"/>
+        </w:rPr>
+        <w:lastRenderedPageBreak/>
+        <w:drawing>
+          <wp:inline distT="0" distB="0" distL="0" distR="0">
+            <wp:extent cx="5759450" cy="4522126"/>
+            <wp:effectExtent l="19050" t="0" r="0" b="0"/>
+            <wp:docPr id="15" name="Image 15"/>
+            <wp:cNvGraphicFramePr>
+              <a:graphicFrameLocks xmlns:a="http://schemas.openxmlformats.org/drawingml/2006/main" noChangeAspect="1"/>
+            </wp:cNvGraphicFramePr>
+            <a:graphic xmlns:a="http://schemas.openxmlformats.org/drawingml/2006/main">
+              <a:graphicData uri="http://schemas.openxmlformats.org/drawingml/2006/picture">
+                <pic:pic xmlns:pic="http://schemas.openxmlformats.org/drawingml/2006/picture">
+                  <pic:nvPicPr>
+                    <pic:cNvPr id="0" name="Picture 15"/>
+                    <pic:cNvPicPr>
+                      <a:picLocks noChangeAspect="1" noChangeArrowheads="1"/>
+                    </pic:cNvPicPr>
+                  </pic:nvPicPr>
+                  <pic:blipFill>
+                    <a:blip r:embed="rId11" cstate="print"/>
+                    <a:srcRect/>
+                    <a:stretch>
+                      <a:fillRect/>
+                    </a:stretch>
+                  </pic:blipFill>
+                  <pic:spPr bwMode="auto">
+                    <a:xfrm>
+                      <a:off x="0" y="0"/>
+                      <a:ext cx="5759450" cy="4522126"/>
+                    </a:xfrm>
+                    <a:prstGeom prst="rect">
+                      <a:avLst/>
+                    </a:prstGeom>
+                    <a:noFill/>
+                    <a:ln w="9525">
+                      <a:noFill/>
+                      <a:miter lim="800000"/>
+                      <a:headEnd/>
+                      <a:tailEnd/>
+                    </a:ln>
+                  </pic:spPr>
+                </pic:pic>
+              </a:graphicData>
+            </a:graphic>
+          </wp:inline>
+        </w:drawing>
+      </w:r>
+    </w:p>
+    <w:p>
+      <w:pPr>
+        <w:pStyle w:val="lgende"/>
+        <w:rPr>
+          <w:b w:val="0"/>
+        </w:rPr>
+      </w:pPr>
+      <w:r>
+        <w:t>Figure 4.2.2.1</w:t>
+      </w:r>
+      <w:r>
+        <w:rPr>
+          <w:b w:val="0"/>
+        </w:rPr>
+        <w:t> : terrain de jeu avec le chemin le plus court en bleu</w:t>
+      </w:r>
+      <w:r>
+        <w:rPr>
+          <w:b w:val="0"/>
+        </w:rPr>
+        <w:t>, situation 1</w:t>
+      </w:r>
+      <w:r>
+        <w:rPr>
+          <w:b w:val="0"/>
+        </w:rPr>
+        <w:t>.</w:t>
+      </w:r>
+    </w:p>
+    <w:p>
+      <w:pPr>
+        <w:pStyle w:val="ScreenShot"/>
+        <w:rPr>
+          <w:noProof/>
+          <w:lang w:val="fr-CH" w:eastAsia="fr-CH"/>
+        </w:rPr>
+      </w:pPr>
+    </w:p>
+    <w:p>
+      <w:pPr>
+        <w:pStyle w:val="ScreenShot"/>
+        <w:rPr>
+          <w:noProof/>
+          <w:lang w:val="fr-CH" w:eastAsia="fr-CH"/>
+        </w:rPr>
+      </w:pPr>
+    </w:p>
+    <w:p>
+      <w:pPr>
+        <w:rPr>
+          <w:noProof/>
+          <w:lang w:val="fr-CH" w:eastAsia="fr-CH"/>
+        </w:rPr>
+      </w:pPr>
+      <w:r>
+        <w:rPr>
+          <w:noProof/>
+          <w:lang w:val="fr-CH" w:eastAsia="fr-CH"/>
+        </w:rPr>
+        <w:t>Dans cette première situation, aucun obstacle n’est placé. Le chemin optimal est celui tracé en bleu. On voit nettement que ce chemin est le plus court.</w:t>
+      </w:r>
+      <w:r>
+        <w:rPr>
+          <w:noProof/>
+          <w:lang w:val="fr-CH" w:eastAsia="fr-CH"/>
+        </w:rPr>
+        <w:t xml:space="preserve"> Cette situation est la plus triviale et ne nécessite pas de remarques particulières, si ce n’est que l’algorithme de recherche du chemin optimal fonctionne parfaitement.</w:t>
+      </w:r>
+    </w:p>
+    <w:p>
+      <w:pPr>
+        <w:pStyle w:val="ScreenShot"/>
+      </w:pPr>
+      <w:r>
+        <w:rPr>
+          <w:noProof/>
+          <w:lang w:val="fr-CH" w:eastAsia="fr-CH"/>
+        </w:rPr>
+        <w:lastRenderedPageBreak/>
+        <w:drawing>
+          <wp:inline distT="0" distB="0" distL="0" distR="0">
+            <wp:extent cx="5759450" cy="4409354"/>
+            <wp:effectExtent l="19050" t="0" r="0" b="0"/>
+            <wp:docPr id="24" name="Image 24"/>
+            <wp:cNvGraphicFramePr>
+              <a:graphicFrameLocks xmlns:a="http://schemas.openxmlformats.org/drawingml/2006/main" noChangeAspect="1"/>
+            </wp:cNvGraphicFramePr>
+            <a:graphic xmlns:a="http://schemas.openxmlformats.org/drawingml/2006/main">
+              <a:graphicData uri="http://schemas.openxmlformats.org/drawingml/2006/picture">
+                <pic:pic xmlns:pic="http://schemas.openxmlformats.org/drawingml/2006/picture">
+                  <pic:nvPicPr>
+                    <pic:cNvPr id="0" name="Picture 24"/>
+                    <pic:cNvPicPr>
+                      <a:picLocks noChangeAspect="1" noChangeArrowheads="1"/>
+                    </pic:cNvPicPr>
+                  </pic:nvPicPr>
+                  <pic:blipFill>
+                    <a:blip r:embed="rId12" cstate="print"/>
+                    <a:srcRect/>
+                    <a:stretch>
+                      <a:fillRect/>
+                    </a:stretch>
+                  </pic:blipFill>
+                  <pic:spPr bwMode="auto">
+                    <a:xfrm>
+                      <a:off x="0" y="0"/>
+                      <a:ext cx="5759450" cy="4409354"/>
+                    </a:xfrm>
+                    <a:prstGeom prst="rect">
+                      <a:avLst/>
+                    </a:prstGeom>
+                    <a:noFill/>
+                    <a:ln w="9525">
+                      <a:noFill/>
+                      <a:miter lim="800000"/>
+                      <a:headEnd/>
+                      <a:tailEnd/>
+                    </a:ln>
+                  </pic:spPr>
+                </pic:pic>
+              </a:graphicData>
+            </a:graphic>
+          </wp:inline>
+        </w:drawing>
+      </w:r>
+    </w:p>
+    <w:p>
+      <w:pPr>
+        <w:pStyle w:val="lgende"/>
+        <w:rPr>
+          <w:b w:val="0"/>
+        </w:rPr>
+      </w:pPr>
+      <w:r>
+        <w:t>Figure 4.2.2.2</w:t>
+      </w:r>
+      <w:r>
+        <w:rPr>
+          <w:b w:val="0"/>
+        </w:rPr>
+        <w:t xml:space="preserve"> : terrain de jeu avec le chemin le plus court en bleu, situation </w:t>
+      </w:r>
+      <w:r>
+        <w:rPr>
+          <w:b w:val="0"/>
+        </w:rPr>
+        <w:t>2</w:t>
+      </w:r>
+      <w:r>
+        <w:rPr>
+          <w:b w:val="0"/>
+        </w:rPr>
+        <w:t>.</w:t>
+      </w:r>
+    </w:p>
+    <w:p>
+      <w:pPr>
+        <w:pStyle w:val="lgende"/>
+        <w:rPr>
+          <w:b w:val="0"/>
+        </w:rPr>
+      </w:pPr>
+    </w:p>
+    <w:p/>
+    <w:p>
+      <w:r>
+        <w:t xml:space="preserve">Dans cette deuxième situation, il est intéressant de constater qu’il peut y avoir plusieurs chemins. En fait, c’est parce qu’on peut bouger dynamiquement les tours faisant office d’obstacle pendant le jeu. Ici par exemple, les trois </w:t>
+      </w:r>
+      <w:proofErr w:type="gramStart"/>
+      <w:r>
+        <w:t>première</w:t>
+      </w:r>
+      <w:proofErr w:type="gramEnd"/>
+      <w:r>
+        <w:t xml:space="preserve"> créatures en haut avaient à la base un autre chemin optimal, en fonction des tours qui étaient placées à ce moment-là. Puis, après avoir supprimé/ajouté des tours, les quatre créatures suivantes se sont attribuées un nouveau chemin. Il est donc intéressant de voir que la recherche du chemin optimal est bel et bien dynamique : le chemin peut varier en tout temps. De plus, on constate que chaque créature possède son propre chemin optimal, toutes les créatures n’étant pas au même endroit (c’est-à-dire au même nœud en terme de graphe) à un temps donné </w:t>
+      </w:r>
+      <w:r>
+        <w:rPr>
+          <w:i/>
+        </w:rPr>
+        <w:t>t</w:t>
+      </w:r>
+      <w:r>
+        <w:t>.</w:t>
+      </w:r>
+    </w:p>
+    <w:p>
+      <w:pPr>
+        <w:pStyle w:val="ScreenShot"/>
+      </w:pPr>
+      <w:r>
+        <w:rPr>
+          <w:noProof/>
+          <w:lang w:val="fr-CH" w:eastAsia="fr-CH"/>
+        </w:rPr>
+        <w:lastRenderedPageBreak/>
+        <w:drawing>
+          <wp:inline distT="0" distB="0" distL="0" distR="0">
+            <wp:extent cx="5759450" cy="4409354"/>
+            <wp:effectExtent l="19050" t="0" r="0" b="0"/>
+            <wp:docPr id="21" name="Image 21"/>
+            <wp:cNvGraphicFramePr>
+              <a:graphicFrameLocks xmlns:a="http://schemas.openxmlformats.org/drawingml/2006/main" noChangeAspect="1"/>
+            </wp:cNvGraphicFramePr>
+            <a:graphic xmlns:a="http://schemas.openxmlformats.org/drawingml/2006/main">
+              <a:graphicData uri="http://schemas.openxmlformats.org/drawingml/2006/picture">
+                <pic:pic xmlns:pic="http://schemas.openxmlformats.org/drawingml/2006/picture">
+                  <pic:nvPicPr>
+                    <pic:cNvPr id="0" name="Picture 21"/>
+                    <pic:cNvPicPr>
+                      <a:picLocks noChangeAspect="1" noChangeArrowheads="1"/>
+                    </pic:cNvPicPr>
+                  </pic:nvPicPr>
+                  <pic:blipFill>
+                    <a:blip r:embed="rId13" cstate="print"/>
+                    <a:srcRect/>
+                    <a:stretch>
+                      <a:fillRect/>
+                    </a:stretch>
+                  </pic:blipFill>
+                  <pic:spPr bwMode="auto">
+                    <a:xfrm>
+                      <a:off x="0" y="0"/>
+                      <a:ext cx="5759450" cy="4409354"/>
+                    </a:xfrm>
+                    <a:prstGeom prst="rect">
+                      <a:avLst/>
+                    </a:prstGeom>
+                    <a:noFill/>
+                    <a:ln w="9525">
+                      <a:noFill/>
+                      <a:miter lim="800000"/>
+                      <a:headEnd/>
+                      <a:tailEnd/>
+                    </a:ln>
+                  </pic:spPr>
+                </pic:pic>
+              </a:graphicData>
+            </a:graphic>
+          </wp:inline>
+        </w:drawing>
+      </w:r>
+    </w:p>
+    <w:p>
+      <w:pPr>
+        <w:pStyle w:val="lgende"/>
+        <w:rPr>
+          <w:b w:val="0"/>
+        </w:rPr>
+      </w:pPr>
+      <w:r>
+        <w:t>Figure 4.2.2.3</w:t>
+      </w:r>
+      <w:r>
+        <w:rPr>
+          <w:b w:val="0"/>
+        </w:rPr>
+        <w:t xml:space="preserve"> : terrain de jeu avec le chemin le plus court en bleu, situation </w:t>
+      </w:r>
+      <w:r>
+        <w:rPr>
+          <w:b w:val="0"/>
+        </w:rPr>
+        <w:t>3</w:t>
+      </w:r>
+      <w:r>
+        <w:rPr>
+          <w:b w:val="0"/>
+        </w:rPr>
+        <w:t>.</w:t>
+      </w:r>
+    </w:p>
+    <w:p>
+      <w:pPr>
+        <w:pStyle w:val="En-tte"/>
+        <w:ind w:left="357"/>
+        <w:jc w:val="left"/>
+        <w:rPr>
+          <w:i/>
+          <w:sz w:val="18"/>
+          <w:szCs w:val="18"/>
+        </w:rPr>
+      </w:pPr>
+    </w:p>
+    <w:p>
+      <w:pPr>
+        <w:pStyle w:val="En-tte"/>
+        <w:ind w:left="357"/>
+        <w:jc w:val="left"/>
+        <w:rPr>
+          <w:i/>
+          <w:sz w:val="18"/>
+          <w:szCs w:val="18"/>
+        </w:rPr>
+      </w:pPr>
+    </w:p>
+    <w:p>
+      <w:r>
+        <w:t xml:space="preserve">Dans cette troisième et dernière situation, on voit que le joueur a pris le soin de créer </w:t>
+      </w:r>
+      <w:r>
+        <w:t>une</w:t>
+      </w:r>
+      <w:r>
+        <w:t xml:space="preserve"> espèce de labyrinthe. Comme les créatures doivent se rendre du point de départ (en haut à gauche) jusqu’à l’arrivée (en bas à droite) coûte que coûte,</w:t>
+      </w:r>
+      <w:r>
+        <w:t xml:space="preserve"> </w:t>
+      </w:r>
+      <w:r>
+        <w:t xml:space="preserve">elles prendront le meilleur chemin existant. En effet, ici </w:t>
+      </w:r>
+      <w:r>
+        <w:t>elles seront</w:t>
+      </w:r>
+      <w:r>
+        <w:t xml:space="preserve"> obligées de parcourir tout le labyrinthe, car le chemin résultant, malgré qu’il soit long, devient un chemin optimal.</w:t>
+      </w:r>
+      <w:r>
+        <w:t xml:space="preserve"> De plus, on voit nettement qu’à la sortie du labyrinthe créer par le joueur, le chemin est à nouveau « livré à lui-même » car il n’y a plus aucun obstacle </w:t>
+      </w:r>
+      <w:r>
+        <w:t>(</w:t>
+      </w:r>
+      <w:r>
+        <w:t>d’o</w:t>
+      </w:r>
+      <w:r>
+        <w:t xml:space="preserve">ù la ligne droite allant </w:t>
+      </w:r>
+      <w:r>
+        <w:t>vers l’arrivée</w:t>
+      </w:r>
+      <w:r>
+        <w:t xml:space="preserve"> qu’on voit après la sortie du labyrinthe</w:t>
+      </w:r>
+      <w:r>
+        <w:t>)</w:t>
+      </w:r>
+      <w:r>
+        <w:t>.</w:t>
+      </w:r>
+    </w:p>
+    <w:p>
+      <w:pPr>
+        <w:pStyle w:val="En-tte"/>
+        <w:ind w:left="357"/>
+        <w:jc w:val="left"/>
+        <w:rPr>
+          <w:i/>
+          <w:sz w:val="18"/>
+          <w:szCs w:val="18"/>
+        </w:rPr>
+      </w:pPr>
+    </w:p>
+    <w:p>
+      <w:pPr>
+        <w:pStyle w:val="En-tte"/>
+        <w:ind w:left="357"/>
+        <w:jc w:val="left"/>
+        <w:rPr>
+          <w:i/>
+          <w:sz w:val="18"/>
+          <w:szCs w:val="18"/>
+        </w:rPr>
+      </w:pPr>
+    </w:p>
+    <w:p>
+      <w:pPr>
+        <w:pStyle w:val="Titre3"/>
+      </w:pPr>
+      <w:r>
+        <w:t>Enregistrement des scores et leur tri</w:t>
+      </w:r>
+    </w:p>
+    <w:p>
+      <w:pPr>
+        <w:rPr>
+          <w:rFonts w:cs="Courier New"/>
+        </w:rPr>
+      </w:pPr>
+      <w:r>
+        <w:t>Lorsqu’un joueur termine une partie, son score est sauvegardé dans un fichier « </w:t>
+      </w:r>
+      <w:proofErr w:type="spellStart"/>
+      <w:r>
+        <w:rPr>
+          <w:i/>
+        </w:rPr>
+        <w:t>sérializé</w:t>
+      </w:r>
+      <w:proofErr w:type="spellEnd"/>
+      <w:r>
+        <w:rPr>
+          <w:i/>
+        </w:rPr>
+        <w:t> »</w:t>
+      </w:r>
+      <w:r>
+        <w:t xml:space="preserve"> sur le disque dur dans le dossier /</w:t>
+      </w:r>
+      <w:proofErr w:type="spellStart"/>
+      <w:r>
+        <w:rPr>
+          <w:rFonts w:ascii="Courier New" w:hAnsi="Courier New" w:cs="Courier New"/>
+        </w:rPr>
+        <w:t>donnees</w:t>
+      </w:r>
+      <w:proofErr w:type="spellEnd"/>
+      <w:r>
+        <w:rPr>
+          <w:rFonts w:cs="Courier New"/>
+        </w:rPr>
+        <w:t xml:space="preserve">. Nous allons ici simplement tester cette fonctionnalité et fournir des captures d’écran </w:t>
+      </w:r>
+      <w:r>
+        <w:rPr>
+          <w:rFonts w:cs="Courier New"/>
+        </w:rPr>
+        <w:t>dé</w:t>
+      </w:r>
+      <w:r>
+        <w:rPr>
+          <w:rFonts w:cs="Courier New"/>
+        </w:rPr>
+        <w:t>montrant son bon fonctionnement.</w:t>
+      </w:r>
+    </w:p>
+    <w:p>
+      <w:pPr>
+        <w:rPr>
+          <w:rFonts w:cs="Courier New"/>
+        </w:rPr>
+      </w:pPr>
+    </w:p>
+    <w:p>
+      <w:pPr>
+        <w:ind w:firstLine="0"/>
+        <w:rPr>
+          <w:rFonts w:cs="Courier New"/>
+        </w:rPr>
+      </w:pPr>
+      <w:r>
+        <w:rPr>
+          <w:rFonts w:cs="Courier New"/>
+        </w:rPr>
+        <w:t>Voici un schéma de jeu classique :</w:t>
+      </w:r>
+    </w:p>
+    <w:p>
+      <w:pPr>
+        <w:ind w:firstLine="0"/>
+        <w:rPr>
+          <w:rFonts w:cs="Courier New"/>
+        </w:rPr>
+      </w:pPr>
+    </w:p>
+    <w:p>
+      <w:pPr>
+        <w:pStyle w:val="Paragraphedeliste"/>
+        <w:numPr>
+          <w:ilvl w:val="0"/>
+          <w:numId w:val="17"/>
+        </w:numPr>
+        <w:rPr>
+          <w:rFonts w:cs="Courier New"/>
+        </w:rPr>
+      </w:pPr>
+      <w:r>
+        <w:rPr>
+          <w:rFonts w:cs="Courier New"/>
+        </w:rPr>
+        <w:t>Le joueur lance la partie et joue jusqu’à ce qu’il perde.</w:t>
+      </w:r>
+    </w:p>
+    <w:p>
+      <w:pPr>
+        <w:pStyle w:val="Paragraphedeliste"/>
+        <w:numPr>
+          <w:ilvl w:val="0"/>
+          <w:numId w:val="17"/>
+        </w:numPr>
+        <w:rPr>
+          <w:rFonts w:cs="Courier New"/>
+        </w:rPr>
+      </w:pPr>
+      <w:r>
+        <w:rPr>
+          <w:rFonts w:cs="Courier New"/>
+        </w:rPr>
+        <w:t>Le joueur a perdu ;</w:t>
+      </w:r>
+      <w:r>
+        <w:rPr>
+          <w:rFonts w:cs="Courier New"/>
+        </w:rPr>
+        <w:t xml:space="preserve"> il est invité à inscrire son </w:t>
+      </w:r>
+      <w:r>
+        <w:rPr>
+          <w:rFonts w:cs="Courier New"/>
+        </w:rPr>
+        <w:t>nom</w:t>
+      </w:r>
+      <w:r>
+        <w:rPr>
+          <w:rFonts w:cs="Courier New"/>
+        </w:rPr>
+        <w:t>.</w:t>
+      </w:r>
+    </w:p>
+    <w:p>
+      <w:pPr>
+        <w:pStyle w:val="Paragraphedeliste"/>
+        <w:numPr>
+          <w:ilvl w:val="0"/>
+          <w:numId w:val="17"/>
+        </w:numPr>
+        <w:rPr>
+          <w:rFonts w:cs="Courier New"/>
+        </w:rPr>
+      </w:pPr>
+      <w:r>
+        <w:rPr>
+          <w:rFonts w:cs="Courier New"/>
+        </w:rPr>
+        <w:lastRenderedPageBreak/>
+        <w:t>Le joueur est ensuite invité à consulter la liste des dix derniers meilleurs scores classés par ordre décroissant (le meilleur score en premier)</w:t>
+      </w:r>
+      <w:r>
+        <w:rPr>
+          <w:rFonts w:cs="Courier New"/>
+        </w:rPr>
+        <w:t>, le score qu’il vient d’obtenir étant lui aussi inclus</w:t>
+      </w:r>
+      <w:r>
+        <w:rPr>
+          <w:rFonts w:cs="Courier New"/>
+        </w:rPr>
+        <w:t>.</w:t>
+      </w:r>
+    </w:p>
+    <w:p>
+      <w:pPr>
+        <w:pStyle w:val="Paragraphedeliste"/>
+        <w:numPr>
+          <w:ilvl w:val="0"/>
+          <w:numId w:val="17"/>
+        </w:numPr>
+        <w:rPr>
+          <w:rFonts w:cs="Courier New"/>
+        </w:rPr>
+      </w:pPr>
+      <w:r>
+        <w:rPr>
+          <w:rFonts w:cs="Courier New"/>
+        </w:rPr>
+        <w:t>Sans l</w:t>
+      </w:r>
+      <w:r>
+        <w:rPr>
+          <w:rFonts w:cs="Courier New"/>
+        </w:rPr>
+        <w:t>e voir directement, l</w:t>
+      </w:r>
+      <w:r>
+        <w:rPr>
+          <w:rFonts w:cs="Courier New"/>
+        </w:rPr>
+        <w:t>es scores sont automatiquement sauvegardés dans un fichier sur le disque dur pour que le joue</w:t>
+      </w:r>
+      <w:r>
+        <w:rPr>
+          <w:rFonts w:cs="Courier New"/>
+        </w:rPr>
+        <w:t>ur puisse à tout moment revoir s</w:t>
+      </w:r>
+      <w:r>
+        <w:rPr>
+          <w:rFonts w:cs="Courier New"/>
+        </w:rPr>
+        <w:t>es anciens scores.</w:t>
+      </w:r>
+    </w:p>
+    <w:p>
+      <w:pPr>
+        <w:pStyle w:val="En-tte"/>
+        <w:ind w:left="357"/>
+        <w:jc w:val="left"/>
+        <w:rPr>
+          <w:i/>
+          <w:sz w:val="18"/>
+          <w:szCs w:val="18"/>
+        </w:rPr>
+      </w:pPr>
+    </w:p>
+    <w:p>
+      <w:pPr>
+        <w:pStyle w:val="En-tte"/>
+        <w:ind w:left="357"/>
+        <w:jc w:val="left"/>
+        <w:rPr>
+          <w:i/>
+          <w:sz w:val="18"/>
+          <w:szCs w:val="18"/>
+        </w:rPr>
+      </w:pPr>
+    </w:p>
+    <w:p>
+      <w:r>
+        <w:t>Voici à présent trois captures d’écran destinées à démontrer les étapes 2, 3, et 4 décrites ci-dessus :</w:t>
+      </w:r>
+    </w:p>
+    <w:p/>
+    <w:p/>
+    <w:p>
+      <w:pPr>
+        <w:pStyle w:val="ScreenShot"/>
+      </w:pPr>
+      <w:r>
+        <w:rPr>
+          <w:noProof/>
+          <w:lang w:val="fr-CH" w:eastAsia="fr-CH"/>
+        </w:rPr>
+        <w:drawing>
+          <wp:inline distT="0" distB="0" distL="0" distR="0">
+            <wp:extent cx="5759450" cy="4409354"/>
+            <wp:effectExtent l="19050" t="0" r="0" b="0"/>
+            <wp:docPr id="2" name="Image 2"/>
+            <wp:cNvGraphicFramePr>
+              <a:graphicFrameLocks xmlns:a="http://schemas.openxmlformats.org/drawingml/2006/main" noChangeAspect="1"/>
+            </wp:cNvGraphicFramePr>
+            <a:graphic xmlns:a="http://schemas.openxmlformats.org/drawingml/2006/main">
+              <a:graphicData uri="http://schemas.openxmlformats.org/drawingml/2006/picture">
+                <pic:pic xmlns:pic="http://schemas.openxmlformats.org/drawingml/2006/picture">
+                  <pic:nvPicPr>
+                    <pic:cNvPr id="0" name="Picture 2"/>
+                    <pic:cNvPicPr>
+                      <a:picLocks noChangeAspect="1" noChangeArrowheads="1"/>
+                    </pic:cNvPicPr>
+                  </pic:nvPicPr>
+                  <pic:blipFill>
+                    <a:blip r:embed="rId14" cstate="print"/>
+                    <a:srcRect/>
+                    <a:stretch>
+                      <a:fillRect/>
+                    </a:stretch>
+                  </pic:blipFill>
+                  <pic:spPr bwMode="auto">
+                    <a:xfrm>
+                      <a:off x="0" y="0"/>
+                      <a:ext cx="5759450" cy="4409354"/>
+                    </a:xfrm>
+                    <a:prstGeom prst="rect">
+                      <a:avLst/>
+                    </a:prstGeom>
+                    <a:noFill/>
+                    <a:ln w="9525">
+                      <a:noFill/>
+                      <a:miter lim="800000"/>
+                      <a:headEnd/>
+                      <a:tailEnd/>
+                    </a:ln>
+                  </pic:spPr>
+                </pic:pic>
+              </a:graphicData>
+            </a:graphic>
+          </wp:inline>
+        </w:drawing>
+      </w:r>
+    </w:p>
+    <w:p>
+      <w:pPr>
+        <w:pStyle w:val="lgende"/>
+        <w:rPr>
+          <w:b w:val="0"/>
+        </w:rPr>
+      </w:pPr>
+      <w:r>
+        <w:t>Figure 4.2.3.1</w:t>
+      </w:r>
+      <w:r>
+        <w:rPr>
+          <w:b w:val="0"/>
+        </w:rPr>
+        <w:t xml:space="preserve"> : </w:t>
+      </w:r>
+      <w:r>
+        <w:rPr>
+          <w:b w:val="0"/>
+        </w:rPr>
+        <w:t>le joueur a perdu ; il est invité à inscrire son nom.</w:t>
+      </w:r>
+    </w:p>
+    <w:p>
+      <w:pPr>
+        <w:pStyle w:val="lgende"/>
+        <w:rPr>
+          <w:b w:val="0"/>
+        </w:rPr>
+      </w:pPr>
+    </w:p>
+    <w:p>
+      <w:pPr>
+        <w:pStyle w:val="ScreenShot"/>
+      </w:pPr>
+      <w:r>
+        <w:rPr>
+          <w:noProof/>
+          <w:lang w:val="fr-CH" w:eastAsia="fr-CH"/>
+        </w:rPr>
+        <w:lastRenderedPageBreak/>
+        <w:drawing>
+          <wp:inline distT="0" distB="0" distL="0" distR="0">
+            <wp:extent cx="5759450" cy="4409354"/>
+            <wp:effectExtent l="19050" t="0" r="0" b="0"/>
+            <wp:docPr id="5" name="Image 5"/>
+            <wp:cNvGraphicFramePr>
+              <a:graphicFrameLocks xmlns:a="http://schemas.openxmlformats.org/drawingml/2006/main" noChangeAspect="1"/>
+            </wp:cNvGraphicFramePr>
+            <a:graphic xmlns:a="http://schemas.openxmlformats.org/drawingml/2006/main">
+              <a:graphicData uri="http://schemas.openxmlformats.org/drawingml/2006/picture">
+                <pic:pic xmlns:pic="http://schemas.openxmlformats.org/drawingml/2006/picture">
+                  <pic:nvPicPr>
+                    <pic:cNvPr id="0" name="Picture 5"/>
+                    <pic:cNvPicPr>
+                      <a:picLocks noChangeAspect="1" noChangeArrowheads="1"/>
+                    </pic:cNvPicPr>
+                  </pic:nvPicPr>
+                  <pic:blipFill>
+                    <a:blip r:embed="rId15" cstate="print"/>
+                    <a:srcRect/>
+                    <a:stretch>
+                      <a:fillRect/>
+                    </a:stretch>
+                  </pic:blipFill>
+                  <pic:spPr bwMode="auto">
+                    <a:xfrm>
+                      <a:off x="0" y="0"/>
+                      <a:ext cx="5759450" cy="4409354"/>
+                    </a:xfrm>
+                    <a:prstGeom prst="rect">
+                      <a:avLst/>
+                    </a:prstGeom>
+                    <a:noFill/>
+                    <a:ln w="9525">
+                      <a:noFill/>
+                      <a:miter lim="800000"/>
+                      <a:headEnd/>
+                      <a:tailEnd/>
+                    </a:ln>
+                  </pic:spPr>
+                </pic:pic>
+              </a:graphicData>
+            </a:graphic>
+          </wp:inline>
+        </w:drawing>
+      </w:r>
+    </w:p>
+    <w:p>
+      <w:pPr>
+        <w:pStyle w:val="lgende"/>
+        <w:rPr>
+          <w:b w:val="0"/>
+        </w:rPr>
+      </w:pPr>
+      <w:r>
+        <w:t>Figure 4.2.3.2</w:t>
+      </w:r>
+      <w:r>
+        <w:rPr>
+          <w:b w:val="0"/>
+        </w:rPr>
+        <w:t> : le joueur voit la liste des 10 derniers meilleurs scores triés.</w:t>
+      </w:r>
+    </w:p>
+    <w:p>
+      <w:pPr>
+        <w:pStyle w:val="lgende"/>
+        <w:rPr>
+          <w:b w:val="0"/>
+        </w:rPr>
+      </w:pPr>
+    </w:p>
+    <w:p>
+      <w:pPr>
+        <w:pStyle w:val="lgende"/>
+        <w:rPr>
+          <w:b w:val="0"/>
+        </w:rPr>
+      </w:pPr>
+    </w:p>
+    <w:p>
+      <w:pPr>
+        <w:pStyle w:val="lgende"/>
+        <w:rPr>
+          <w:b w:val="0"/>
+        </w:rPr>
+      </w:pPr>
+    </w:p>
+    <w:p>
+      <w:pPr>
+        <w:pStyle w:val="ScreenShot"/>
+      </w:pPr>
+      <w:r>
+        <w:rPr>
+          <w:noProof/>
+          <w:lang w:val="fr-CH" w:eastAsia="fr-CH"/>
+        </w:rPr>
+        <w:lastRenderedPageBreak/>
+        <w:drawing>
+          <wp:inline distT="0" distB="0" distL="0" distR="0">
+            <wp:extent cx="5057775" cy="4076700"/>
+            <wp:effectExtent l="19050" t="0" r="9525" b="0"/>
+            <wp:docPr id="8" name="Image 8"/>
+            <wp:cNvGraphicFramePr>
+              <a:graphicFrameLocks xmlns:a="http://schemas.openxmlformats.org/drawingml/2006/main" noChangeAspect="1"/>
+            </wp:cNvGraphicFramePr>
+            <a:graphic xmlns:a="http://schemas.openxmlformats.org/drawingml/2006/main">
+              <a:graphicData uri="http://schemas.openxmlformats.org/drawingml/2006/picture">
+                <pic:pic xmlns:pic="http://schemas.openxmlformats.org/drawingml/2006/picture">
+                  <pic:nvPicPr>
+                    <pic:cNvPr id="0" name="Picture 8"/>
+                    <pic:cNvPicPr>
+                      <a:picLocks noChangeAspect="1" noChangeArrowheads="1"/>
+                    </pic:cNvPicPr>
+                  </pic:nvPicPr>
+                  <pic:blipFill>
+                    <a:blip r:embed="rId16" cstate="print"/>
+                    <a:srcRect/>
+                    <a:stretch>
+                      <a:fillRect/>
+                    </a:stretch>
+                  </pic:blipFill>
+                  <pic:spPr bwMode="auto">
+                    <a:xfrm>
+                      <a:off x="0" y="0"/>
+                      <a:ext cx="5057775" cy="4076700"/>
+                    </a:xfrm>
+                    <a:prstGeom prst="rect">
+                      <a:avLst/>
+                    </a:prstGeom>
+                    <a:noFill/>
+                    <a:ln w="9525">
+                      <a:noFill/>
+                      <a:miter lim="800000"/>
+                      <a:headEnd/>
+                      <a:tailEnd/>
+                    </a:ln>
+                  </pic:spPr>
+                </pic:pic>
+              </a:graphicData>
+            </a:graphic>
+          </wp:inline>
+        </w:drawing>
+      </w:r>
+    </w:p>
+    <w:p>
+      <w:pPr>
+        <w:pStyle w:val="lgende"/>
+        <w:rPr>
+          <w:b w:val="0"/>
+        </w:rPr>
+      </w:pPr>
+      <w:r>
+        <w:t>Figure 4.2.3.3</w:t>
+      </w:r>
+      <w:r>
+        <w:rPr>
+          <w:b w:val="0"/>
+        </w:rPr>
+        <w:t> : Les</w:t>
+      </w:r>
+      <w:r>
+        <w:rPr>
+          <w:b w:val="0"/>
+        </w:rPr>
+        <w:t xml:space="preserve"> scores sont sauvegardés dans le dossier </w:t>
+      </w:r>
+      <w:r>
+        <w:rPr>
+          <w:rFonts w:ascii="Courier New" w:hAnsi="Courier New" w:cs="Courier New"/>
+          <w:b w:val="0"/>
+        </w:rPr>
+        <w:t>/</w:t>
+      </w:r>
+      <w:proofErr w:type="spellStart"/>
+      <w:r>
+        <w:rPr>
+          <w:rFonts w:ascii="Courier New" w:hAnsi="Courier New" w:cs="Courier New"/>
+          <w:b w:val="0"/>
+        </w:rPr>
+        <w:t>donnees</w:t>
+      </w:r>
+      <w:proofErr w:type="spellEnd"/>
+      <w:r>
+        <w:rPr>
+          <w:b w:val="0"/>
+        </w:rPr>
+        <w:t>.</w:t>
+      </w:r>
+    </w:p>
+    <w:p>
+      <w:pPr>
+        <w:pStyle w:val="En-tte"/>
+        <w:ind w:left="357"/>
+        <w:jc w:val="left"/>
+        <w:rPr>
+          <w:i/>
+          <w:sz w:val="18"/>
+          <w:szCs w:val="18"/>
+        </w:rPr>
+      </w:pPr>
+    </w:p>
+    <w:p/>
+    <w:p/>
+    <w:p>
+      <w:pPr>
+        <w:pStyle w:val="Titre3"/>
+      </w:pPr>
+      <w:r>
+        <w:t>Test global de l’application</w:t>
+      </w:r>
+    </w:p>
+    <w:p>
+      <w:r>
+        <w:t>Nous avons décidé, peu de temps avant le rendu de ce laboratoire, de diffuser, en « </w:t>
+      </w:r>
+      <w:r>
+        <w:rPr>
+          <w:i/>
+        </w:rPr>
+        <w:t>beta-test</w:t>
+      </w:r>
+      <w:r>
+        <w:rPr>
+          <w:i/>
+        </w:rPr>
+        <w:t> »</w:t>
+      </w:r>
+      <w:r>
+        <w:t xml:space="preserve">, une version beta de notre jeu sur Internet, à l’adresse </w:t>
+      </w:r>
+      <w:r>
+        <w:rPr>
+          <w:u w:val="single"/>
+        </w:rPr>
+        <w:t>http://code.google.com/p/asd-tower-defense/</w:t>
+      </w:r>
+      <w:r>
+        <w:t>. Ainsi, après avoir envoyé quelques e-mails, plusieurs personnes ont joué à notre jeu et nous ont fait des petits feedbacks.</w:t>
+      </w:r>
+    </w:p>
+    <w:p/>
+    <w:p>
+      <w:r>
+        <w:t>Voici par exemple la capture d’écran qu’un contact nous a envoyé, pendant qu’il testait notre application :</w:t>
+      </w:r>
+    </w:p>
+    <w:p/>
+    <w:p>
+      <w:r>
+        <w:rPr>
+          <w:noProof/>
+          <w:lang w:val="fr-CH" w:eastAsia="fr-CH"/>
+        </w:rPr>
+        <w:lastRenderedPageBreak/>
+        <w:drawing>
+          <wp:inline distT="0" distB="0" distL="0" distR="0">
+            <wp:extent cx="5759450" cy="4544221"/>
+            <wp:effectExtent l="19050" t="0" r="0" b="0"/>
+            <wp:docPr id="11" name="Image 11"/>
+            <wp:cNvGraphicFramePr>
+              <a:graphicFrameLocks xmlns:a="http://schemas.openxmlformats.org/drawingml/2006/main" noChangeAspect="1"/>
+            </wp:cNvGraphicFramePr>
+            <a:graphic xmlns:a="http://schemas.openxmlformats.org/drawingml/2006/main">
+              <a:graphicData uri="http://schemas.openxmlformats.org/drawingml/2006/picture">
+                <pic:pic xmlns:pic="http://schemas.openxmlformats.org/drawingml/2006/picture">
+                  <pic:nvPicPr>
+                    <pic:cNvPr id="0" name="Picture 11"/>
+                    <pic:cNvPicPr>
+                      <a:picLocks noChangeAspect="1" noChangeArrowheads="1"/>
+                    </pic:cNvPicPr>
+                  </pic:nvPicPr>
+                  <pic:blipFill>
+                    <a:blip r:embed="rId17" cstate="print"/>
+                    <a:srcRect/>
+                    <a:stretch>
+                      <a:fillRect/>
+                    </a:stretch>
+                  </pic:blipFill>
+                  <pic:spPr bwMode="auto">
+                    <a:xfrm>
+                      <a:off x="0" y="0"/>
+                      <a:ext cx="5759450" cy="4544221"/>
+                    </a:xfrm>
+                    <a:prstGeom prst="rect">
+                      <a:avLst/>
+                    </a:prstGeom>
+                    <a:noFill/>
+                    <a:ln w="9525">
+                      <a:noFill/>
+                      <a:miter lim="800000"/>
+                      <a:headEnd/>
+                      <a:tailEnd/>
+                    </a:ln>
+                  </pic:spPr>
+                </pic:pic>
+              </a:graphicData>
+            </a:graphic>
+          </wp:inline>
+        </w:drawing>
+      </w:r>
+    </w:p>
+    <w:p>
+      <w:pPr>
+        <w:pStyle w:val="lgende"/>
+        <w:rPr>
+          <w:b w:val="0"/>
+        </w:rPr>
+      </w:pPr>
+      <w:r>
+        <w:t>Figure 4.2.4.1</w:t>
+      </w:r>
+      <w:r>
+        <w:rPr>
+          <w:b w:val="0"/>
+        </w:rPr>
+        <w:t> : Capture d’écran fournie par un de nos « beta-testeurs ».</w:t>
+      </w:r>
+    </w:p>
+    <w:p>
+      <w:pPr>
+        <w:pStyle w:val="lgende"/>
+        <w:rPr>
+          <w:b w:val="0"/>
+        </w:rPr>
+      </w:pPr>
+    </w:p>
+    <w:p/>
+    <w:p/>
     <w:p>
       <w:pPr>
         <w:pStyle w:val="En-tte"/>
@@ -10903,6 +12384,7 @@
       </w:pPr>
       <w:bookmarkStart w:id="59" w:name="_Toc250559568"/>
       <w:r>
+        <w:lastRenderedPageBreak/>
         <w:t>Points positifs / négatifs</w:t>
       </w:r>
       <w:bookmarkEnd w:id="59"/>
@@ -11309,10 +12791,10 @@
       </w:pPr>
     </w:p>
     <w:sectPr>
-      <w:headerReference w:type="default" r:id="rId9"/>
-      <w:footerReference w:type="default" r:id="rId10"/>
+      <w:headerReference w:type="default" r:id="rId18"/>
+      <w:footerReference w:type="default" r:id="rId19"/>
       <w:pgSz w:w="11906" w:h="16838" w:code="9"/>
-      <w:pgMar w:top="1418" w:right="1418" w:bottom="1418" w:left="1418" w:header="720" w:footer="720" w:gutter="0"/>
+      <w:pgMar w:top="1418" w:right="1418" w:bottom="1276" w:left="1418" w:header="720" w:footer="720" w:gutter="0"/>
       <w:cols w:space="720"/>
       <w:titlePg/>
     </w:sectPr>
@@ -11378,7 +12860,7 @@
         <w:rStyle w:val="Numrodepage"/>
         <w:noProof/>
       </w:rPr>
-      <w:t>12</w:t>
+      <w:t>21</w:t>
     </w:r>
     <w:r>
       <w:rPr>
@@ -11394,7 +12876,7 @@
         <w:rPr>
           <w:noProof/>
         </w:rPr>
-        <w:t>06/01/2010</w:t>
+        <w:t>10/01/2010</w:t>
       </w:r>
     </w:fldSimple>
     <w:r>
@@ -11434,7 +12916,8 @@
       <w:jc w:val="center"/>
       <w:rPr>
         <w:rFonts w:ascii="Impact" w:hAnsi="Impact"/>
-        <w:sz w:val="36"/>
+        <w:sz w:val="32"/>
+        <w:szCs w:val="32"/>
       </w:rPr>
     </w:pPr>
     <w:r>
@@ -11442,8 +12925,8 @@
         <w:rFonts w:ascii="Impact" w:hAnsi="Impact"/>
         <w:b/>
         <w:bCs/>
-        <w:sz w:val="36"/>
-        <w:u w:val="single"/>
+        <w:sz w:val="32"/>
+        <w:szCs w:val="32"/>
       </w:rPr>
       <w:t xml:space="preserve">ASD </w:t>
     </w:r>
@@ -11453,8 +12936,8 @@
         <w:rFonts w:ascii="Impact" w:hAnsi="Impact"/>
         <w:b/>
         <w:bCs/>
-        <w:sz w:val="36"/>
-        <w:u w:val="single"/>
+        <w:sz w:val="32"/>
+        <w:szCs w:val="32"/>
       </w:rPr>
       <w:t>Tower</w:t>
     </w:r>
@@ -11464,8 +12947,8 @@
         <w:rFonts w:ascii="Impact" w:hAnsi="Impact"/>
         <w:b/>
         <w:bCs/>
-        <w:sz w:val="36"/>
-        <w:u w:val="single"/>
+        <w:sz w:val="32"/>
+        <w:szCs w:val="32"/>
       </w:rPr>
       <w:t xml:space="preserve"> </w:t>
     </w:r>
@@ -11475,8 +12958,8 @@
         <w:rFonts w:ascii="Impact" w:hAnsi="Impact"/>
         <w:b/>
         <w:bCs/>
-        <w:sz w:val="36"/>
-        <w:u w:val="single"/>
+        <w:sz w:val="32"/>
+        <w:szCs w:val="32"/>
       </w:rPr>
       <w:t>Defense</w:t>
     </w:r>
@@ -12267,6 +13750,92 @@
     </w:lvl>
   </w:abstractNum>
   <w:abstractNum w:abstractNumId="7">
+    <w:nsid w:val="2DD032B6"/>
+    <w:multiLevelType w:val="hybridMultilevel"/>
+    <w:tmpl w:val="5F6AF7E0"/>
+    <w:lvl w:ilvl="0" w:tplc="100C000F">
+      <w:start w:val="1"/>
+      <w:numFmt w:val="decimal"/>
+      <w:lvlText w:val="%1."/>
+      <w:lvlJc w:val="left"/>
+      <w:pPr>
+        <w:ind w:left="720" w:hanging="360"/>
+      </w:pPr>
+    </w:lvl>
+    <w:lvl w:ilvl="1" w:tplc="100C0019" w:tentative="1">
+      <w:start w:val="1"/>
+      <w:numFmt w:val="lowerLetter"/>
+      <w:lvlText w:val="%2."/>
+      <w:lvlJc w:val="left"/>
+      <w:pPr>
+        <w:ind w:left="1440" w:hanging="360"/>
+      </w:pPr>
+    </w:lvl>
+    <w:lvl w:ilvl="2" w:tplc="100C001B" w:tentative="1">
+      <w:start w:val="1"/>
+      <w:numFmt w:val="lowerRoman"/>
+      <w:lvlText w:val="%3."/>
+      <w:lvlJc w:val="right"/>
+      <w:pPr>
+        <w:ind w:left="2160" w:hanging="180"/>
+      </w:pPr>
+    </w:lvl>
+    <w:lvl w:ilvl="3" w:tplc="100C000F" w:tentative="1">
+      <w:start w:val="1"/>
+      <w:numFmt w:val="decimal"/>
+      <w:lvlText w:val="%4."/>
+      <w:lvlJc w:val="left"/>
+      <w:pPr>
+        <w:ind w:left="2880" w:hanging="360"/>
+      </w:pPr>
+    </w:lvl>
+    <w:lvl w:ilvl="4" w:tplc="100C0019" w:tentative="1">
+      <w:start w:val="1"/>
+      <w:numFmt w:val="lowerLetter"/>
+      <w:lvlText w:val="%5."/>
+      <w:lvlJc w:val="left"/>
+      <w:pPr>
+        <w:ind w:left="3600" w:hanging="360"/>
+      </w:pPr>
+    </w:lvl>
+    <w:lvl w:ilvl="5" w:tplc="100C001B" w:tentative="1">
+      <w:start w:val="1"/>
+      <w:numFmt w:val="lowerRoman"/>
+      <w:lvlText w:val="%6."/>
+      <w:lvlJc w:val="right"/>
+      <w:pPr>
+        <w:ind w:left="4320" w:hanging="180"/>
+      </w:pPr>
+    </w:lvl>
+    <w:lvl w:ilvl="6" w:tplc="100C000F" w:tentative="1">
+      <w:start w:val="1"/>
+      <w:numFmt w:val="decimal"/>
+      <w:lvlText w:val="%7."/>
+      <w:lvlJc w:val="left"/>
+      <w:pPr>
+        <w:ind w:left="5040" w:hanging="360"/>
+      </w:pPr>
+    </w:lvl>
+    <w:lvl w:ilvl="7" w:tplc="100C0019" w:tentative="1">
+      <w:start w:val="1"/>
+      <w:numFmt w:val="lowerLetter"/>
+      <w:lvlText w:val="%8."/>
+      <w:lvlJc w:val="left"/>
+      <w:pPr>
+        <w:ind w:left="5760" w:hanging="360"/>
+      </w:pPr>
+    </w:lvl>
+    <w:lvl w:ilvl="8" w:tplc="100C001B" w:tentative="1">
+      <w:start w:val="1"/>
+      <w:numFmt w:val="lowerRoman"/>
+      <w:lvlText w:val="%9."/>
+      <w:lvlJc w:val="right"/>
+      <w:pPr>
+        <w:ind w:left="6480" w:hanging="180"/>
+      </w:pPr>
+    </w:lvl>
+  </w:abstractNum>
+  <w:abstractNum w:abstractNumId="8">
     <w:nsid w:val="408C02FF"/>
     <w:multiLevelType w:val="hybridMultilevel"/>
     <w:tmpl w:val="1C925AC4"/>
@@ -12403,7 +13972,7 @@
       </w:rPr>
     </w:lvl>
   </w:abstractNum>
-  <w:abstractNum w:abstractNumId="8">
+  <w:abstractNum w:abstractNumId="9">
     <w:nsid w:val="42F31DAB"/>
     <w:multiLevelType w:val="hybridMultilevel"/>
     <w:tmpl w:val="A46C5D1C"/>
@@ -12543,7 +14112,7 @@
       </w:rPr>
     </w:lvl>
   </w:abstractNum>
-  <w:abstractNum w:abstractNumId="9">
+  <w:abstractNum w:abstractNumId="10">
     <w:nsid w:val="5082572C"/>
     <w:multiLevelType w:val="hybridMultilevel"/>
     <w:tmpl w:val="ED4ACFA4"/>
@@ -12683,7 +14252,7 @@
       </w:rPr>
     </w:lvl>
   </w:abstractNum>
-  <w:abstractNum w:abstractNumId="10">
+  <w:abstractNum w:abstractNumId="11">
     <w:nsid w:val="52B247CA"/>
     <w:multiLevelType w:val="hybridMultilevel"/>
     <w:tmpl w:val="B7D4D45A"/>
@@ -12823,7 +14392,7 @@
       </w:rPr>
     </w:lvl>
   </w:abstractNum>
-  <w:abstractNum w:abstractNumId="11">
+  <w:abstractNum w:abstractNumId="12">
     <w:nsid w:val="594C1361"/>
     <w:multiLevelType w:val="hybridMultilevel"/>
     <w:tmpl w:val="5C243628"/>
@@ -12963,7 +14532,7 @@
       </w:rPr>
     </w:lvl>
   </w:abstractNum>
-  <w:abstractNum w:abstractNumId="12">
+  <w:abstractNum w:abstractNumId="13">
     <w:nsid w:val="71E06583"/>
     <w:multiLevelType w:val="hybridMultilevel"/>
     <w:tmpl w:val="26C81FCE"/>
@@ -13103,7 +14672,7 @@
       </w:rPr>
     </w:lvl>
   </w:abstractNum>
-  <w:abstractNum w:abstractNumId="13">
+  <w:abstractNum w:abstractNumId="14">
     <w:nsid w:val="75A3529B"/>
     <w:multiLevelType w:val="hybridMultilevel"/>
     <w:tmpl w:val="819EEA64"/>
@@ -13243,7 +14812,7 @@
       </w:rPr>
     </w:lvl>
   </w:abstractNum>
-  <w:abstractNum w:abstractNumId="14">
+  <w:abstractNum w:abstractNumId="15">
     <w:nsid w:val="7B193736"/>
     <w:multiLevelType w:val="multilevel"/>
     <w:tmpl w:val="811EEC70"/>
@@ -13365,7 +14934,7 @@
       </w:pPr>
     </w:lvl>
   </w:abstractNum>
-  <w:abstractNum w:abstractNumId="15">
+  <w:abstractNum w:abstractNumId="16">
     <w:nsid w:val="7DD245F2"/>
     <w:multiLevelType w:val="hybridMultilevel"/>
     <w:tmpl w:val="3100450C"/>
@@ -13506,7 +15075,7 @@
     </w:lvl>
   </w:abstractNum>
   <w:num w:numId="1">
-    <w:abstractNumId w:val="14"/>
+    <w:abstractNumId w:val="15"/>
   </w:num>
   <w:num w:numId="2">
     <w:abstractNumId w:val="1"/>
@@ -13515,34 +15084,34 @@
     <w:abstractNumId w:val="5"/>
   </w:num>
   <w:num w:numId="4">
-    <w:abstractNumId w:val="13"/>
+    <w:abstractNumId w:val="14"/>
   </w:num>
   <w:num w:numId="5">
-    <w:abstractNumId w:val="10"/>
+    <w:abstractNumId w:val="11"/>
   </w:num>
   <w:num w:numId="6">
     <w:abstractNumId w:val="6"/>
   </w:num>
   <w:num w:numId="7">
-    <w:abstractNumId w:val="11"/>
+    <w:abstractNumId w:val="12"/>
   </w:num>
   <w:num w:numId="8">
-    <w:abstractNumId w:val="15"/>
+    <w:abstractNumId w:val="16"/>
   </w:num>
   <w:num w:numId="9">
     <w:abstractNumId w:val="4"/>
   </w:num>
   <w:num w:numId="10">
-    <w:abstractNumId w:val="7"/>
+    <w:abstractNumId w:val="8"/>
   </w:num>
   <w:num w:numId="11">
+    <w:abstractNumId w:val="10"/>
+  </w:num>
+  <w:num w:numId="12">
     <w:abstractNumId w:val="9"/>
   </w:num>
-  <w:num w:numId="12">
-    <w:abstractNumId w:val="8"/>
-  </w:num>
   <w:num w:numId="13">
-    <w:abstractNumId w:val="12"/>
+    <w:abstractNumId w:val="13"/>
   </w:num>
   <w:num w:numId="14">
     <w:abstractNumId w:val="2"/>
@@ -13552,6 +15121,9 @@
   </w:num>
   <w:num w:numId="16">
     <w:abstractNumId w:val="3"/>
+  </w:num>
+  <w:num w:numId="17">
+    <w:abstractNumId w:val="7"/>
   </w:num>
   <w:numIdMacAtCleanup w:val="13"/>
 </w:numbering>
@@ -13777,8 +15349,9 @@
     <w:name w:val="heading 4"/>
     <w:basedOn w:val="Normal"/>
     <w:next w:val="Normal"/>
+    <w:autoRedefine/>
     <w:qFormat/>
-    <w:rsid w:val="00662E1A"/>
+    <w:rsid w:val="00C8293F"/>
     <w:pPr>
       <w:keepNext/>
       <w:numPr>
@@ -13788,9 +15361,9 @@
       <w:outlineLvl w:val="3"/>
     </w:pPr>
     <w:rPr>
-      <w:i/>
+      <w:b/>
       <w:kern w:val="28"/>
-      <w:sz w:val="16"/>
+      <w:sz w:val="18"/>
     </w:rPr>
   </w:style>
   <w:style w:type="paragraph" w:styleId="Titre5">
@@ -13889,6 +15462,7 @@
   <w:style w:type="character" w:default="1" w:styleId="Policepardfaut">
     <w:name w:val="Default Paragraph Font"/>
     <w:uiPriority w:val="1"/>
+    <w:semiHidden/>
     <w:unhideWhenUsed/>
   </w:style>
   <w:style w:type="table" w:default="1" w:styleId="TableauNormal">
@@ -14420,357 +15994,537 @@
       <w:color w:val="808080"/>
     </w:rPr>
   </w:style>
-</w:styles>
-</file>
-
-<file path=word/glossary/document.xml><?xml version="1.0" encoding="utf-8"?>
-<w:glossaryDocument xmlns:ve="http://schemas.openxmlformats.org/markup-compatibility/2006" xmlns:o="urn:schemas-microsoft-com:office:office" xmlns:r="http://schemas.openxmlformats.org/officeDocument/2006/relationships" xmlns:m="http://schemas.openxmlformats.org/officeDocument/2006/math" xmlns:v="urn:schemas-microsoft-com:vml" xmlns:wp="http://schemas.openxmlformats.org/drawingml/2006/wordprocessingDrawing" xmlns:w10="urn:schemas-microsoft-com:office:word" xmlns:w="http://schemas.openxmlformats.org/wordprocessingml/2006/main" xmlns:wne="http://schemas.microsoft.com/office/word/2006/wordml">
-  <w:docParts/>
-</w:glossaryDocument>
-</file>
-
-<file path=word/glossary/fontTable.xml><?xml version="1.0" encoding="utf-8"?>
-<w:fonts xmlns:r="http://schemas.openxmlformats.org/officeDocument/2006/relationships" xmlns:w="http://schemas.openxmlformats.org/wordprocessingml/2006/main">
-  <w:font w:name="Times New Roman">
-    <w:panose1 w:val="02020603050405020304"/>
-    <w:charset w:val="00"/>
-    <w:family w:val="roman"/>
-    <w:pitch w:val="variable"/>
-    <w:sig w:usb0="20002A87" w:usb1="80000000" w:usb2="00000008" w:usb3="00000000" w:csb0="000001FF" w:csb1="00000000"/>
-  </w:font>
-  <w:font w:name="Symbol">
-    <w:panose1 w:val="05050102010706020507"/>
-    <w:charset w:val="02"/>
-    <w:family w:val="roman"/>
-    <w:pitch w:val="variable"/>
-    <w:sig w:usb0="00000000" w:usb1="10000000" w:usb2="00000000" w:usb3="00000000" w:csb0="80000000" w:csb1="00000000"/>
-  </w:font>
-  <w:font w:name="Courier New">
-    <w:panose1 w:val="02070309020205020404"/>
-    <w:charset w:val="00"/>
-    <w:family w:val="modern"/>
-    <w:pitch w:val="fixed"/>
-    <w:sig w:usb0="20002A87" w:usb1="80000000" w:usb2="00000008" w:usb3="00000000" w:csb0="000001FF" w:csb1="00000000"/>
-  </w:font>
-  <w:font w:name="Wingdings">
-    <w:panose1 w:val="05000000000000000000"/>
-    <w:charset w:val="02"/>
-    <w:family w:val="auto"/>
-    <w:pitch w:val="variable"/>
-    <w:sig w:usb0="00000000" w:usb1="10000000" w:usb2="00000000" w:usb3="00000000" w:csb0="80000000" w:csb1="00000000"/>
-  </w:font>
-  <w:font w:name="Verdana">
-    <w:panose1 w:val="020B0604030504040204"/>
-    <w:charset w:val="00"/>
-    <w:family w:val="swiss"/>
-    <w:pitch w:val="variable"/>
-    <w:sig w:usb0="20000287" w:usb1="00000000" w:usb2="00000000" w:usb3="00000000" w:csb0="0000019F" w:csb1="00000000"/>
-  </w:font>
-  <w:font w:name="Arial Narrow">
-    <w:panose1 w:val="020B0606020202030204"/>
-    <w:charset w:val="00"/>
-    <w:family w:val="swiss"/>
-    <w:pitch w:val="variable"/>
-    <w:sig w:usb0="00000287" w:usb1="00000800" w:usb2="00000000" w:usb3="00000000" w:csb0="0000009F" w:csb1="00000000"/>
-  </w:font>
-  <w:font w:name="Tahoma">
-    <w:panose1 w:val="020B0604030504040204"/>
-    <w:charset w:val="00"/>
-    <w:family w:val="swiss"/>
-    <w:pitch w:val="variable"/>
-    <w:sig w:usb0="61002A87" w:usb1="80000000" w:usb2="00000008" w:usb3="00000000" w:csb0="000101FF" w:csb1="00000000"/>
-  </w:font>
-  <w:font w:name="Calibri">
-    <w:panose1 w:val="020F0502020204030204"/>
-    <w:charset w:val="00"/>
-    <w:family w:val="swiss"/>
-    <w:pitch w:val="variable"/>
-    <w:sig w:usb0="A00002EF" w:usb1="4000207B" w:usb2="00000000" w:usb3="00000000" w:csb0="0000009F" w:csb1="00000000"/>
-  </w:font>
-  <w:font w:name="Cambria">
-    <w:panose1 w:val="02040503050406030204"/>
-    <w:charset w:val="00"/>
-    <w:family w:val="roman"/>
-    <w:pitch w:val="variable"/>
-    <w:sig w:usb0="A00002EF" w:usb1="4000004B" w:usb2="00000000" w:usb3="00000000" w:csb0="0000009F" w:csb1="00000000"/>
-  </w:font>
-  <w:font w:name="SimHei">
-    <w:altName w:val="Arial Unicode MS"/>
-    <w:panose1 w:val="02010600030101010101"/>
-    <w:charset w:val="86"/>
-    <w:family w:val="modern"/>
-    <w:notTrueType/>
-    <w:pitch w:val="fixed"/>
-    <w:sig w:usb0="00000000" w:usb1="080E0000" w:usb2="00000010" w:usb3="00000000" w:csb0="00040000" w:csb1="00000000"/>
-  </w:font>
-  <w:font w:name="Aparajita">
-    <w:charset w:val="00"/>
-    <w:family w:val="swiss"/>
-    <w:pitch w:val="variable"/>
-    <w:sig w:usb0="00008003" w:usb1="00000000" w:usb2="00000000" w:usb3="00000000" w:csb0="00000001" w:csb1="00000000"/>
-  </w:font>
-  <w:font w:name="Arial">
-    <w:panose1 w:val="020B0604020202020204"/>
-    <w:charset w:val="00"/>
-    <w:family w:val="swiss"/>
-    <w:pitch w:val="variable"/>
-    <w:sig w:usb0="20002A87" w:usb1="80000000" w:usb2="00000008" w:usb3="00000000" w:csb0="000001FF" w:csb1="00000000"/>
-  </w:font>
-  <w:font w:name="Cambria Math">
-    <w:panose1 w:val="02040503050406030204"/>
-    <w:charset w:val="00"/>
-    <w:family w:val="roman"/>
-    <w:pitch w:val="variable"/>
-    <w:sig w:usb0="A00002EF" w:usb1="420020EB" w:usb2="00000000" w:usb3="00000000" w:csb0="0000009F" w:csb1="00000000"/>
-  </w:font>
-  <w:font w:name="Impact">
-    <w:panose1 w:val="020B0806030902050204"/>
-    <w:charset w:val="00"/>
-    <w:family w:val="swiss"/>
-    <w:pitch w:val="variable"/>
-    <w:sig w:usb0="00000287" w:usb1="00000000" w:usb2="00000000" w:usb3="00000000" w:csb0="0000009F" w:csb1="00000000"/>
-  </w:font>
-</w:fonts>
-</file>
-
-<file path=word/glossary/settings.xml><?xml version="1.0" encoding="utf-8"?>
-<w:settings xmlns:o="urn:schemas-microsoft-com:office:office" xmlns:r="http://schemas.openxmlformats.org/officeDocument/2006/relationships" xmlns:m="http://schemas.openxmlformats.org/officeDocument/2006/math" xmlns:v="urn:schemas-microsoft-com:vml" xmlns:w10="urn:schemas-microsoft-com:office:word" xmlns:w="http://schemas.openxmlformats.org/wordprocessingml/2006/main" xmlns:sl="http://schemas.openxmlformats.org/schemaLibrary/2006/main">
-  <w:view w:val="normal"/>
-  <w:defaultTabStop w:val="708"/>
-  <w:hyphenationZone w:val="425"/>
-  <w:characterSpacingControl w:val="doNotCompress"/>
-  <w:compat>
-    <w:useFELayout/>
-  </w:compat>
-  <w:rsids>
-    <w:rsidRoot w:val="008A306E"/>
-    <w:rsid w:val="008A306E"/>
-  </w:rsids>
-  <m:mathPr>
-    <m:mathFont m:val="Cambria Math"/>
-    <m:brkBin m:val="before"/>
-    <m:brkBinSub m:val="--"/>
-    <m:smallFrac m:val="off"/>
-    <m:dispDef/>
-    <m:lMargin m:val="0"/>
-    <m:rMargin m:val="0"/>
-    <m:defJc m:val="centerGroup"/>
-    <m:wrapIndent m:val="1440"/>
-    <m:intLim m:val="subSup"/>
-    <m:naryLim m:val="undOvr"/>
-  </m:mathPr>
-  <w:themeFontLang w:val="fr-CH"/>
-  <w:clrSchemeMapping w:bg1="light1" w:t1="dark1" w:bg2="light2" w:t2="dark2" w:accent1="accent1" w:accent2="accent2" w:accent3="accent3" w:accent4="accent4" w:accent5="accent5" w:accent6="accent6" w:hyperlink="hyperlink" w:followedHyperlink="followedHyperlink"/>
-  <w:decimalSymbol w:val="."/>
-  <w:listSeparator w:val=";"/>
-</w:settings>
-</file>
-
-<file path=word/glossary/styles.xml><?xml version="1.0" encoding="utf-8"?>
-<w:styles xmlns:r="http://schemas.openxmlformats.org/officeDocument/2006/relationships" xmlns:w="http://schemas.openxmlformats.org/wordprocessingml/2006/main">
-  <w:docDefaults>
-    <w:rPrDefault>
-      <w:rPr>
-        <w:rFonts w:asciiTheme="minorHAnsi" w:eastAsiaTheme="minorEastAsia" w:hAnsiTheme="minorHAnsi" w:cstheme="minorBidi"/>
-        <w:sz w:val="22"/>
-        <w:szCs w:val="22"/>
-        <w:lang w:val="fr-CH" w:eastAsia="fr-CH" w:bidi="ar-SA"/>
-      </w:rPr>
-    </w:rPrDefault>
-    <w:pPrDefault>
-      <w:pPr>
-        <w:spacing w:after="200" w:line="276" w:lineRule="auto"/>
-      </w:pPr>
-    </w:pPrDefault>
-  </w:docDefaults>
-  <w:latentStyles w:defLockedState="0" w:defUIPriority="99" w:defSemiHidden="1" w:defUnhideWhenUsed="1" w:defQFormat="0" w:count="267">
-    <w:lsdException w:name="Normal" w:semiHidden="0" w:uiPriority="0" w:unhideWhenUsed="0" w:qFormat="1"/>
-    <w:lsdException w:name="heading 1" w:semiHidden="0" w:uiPriority="9" w:unhideWhenUsed="0" w:qFormat="1"/>
-    <w:lsdException w:name="heading 2" w:uiPriority="9" w:qFormat="1"/>
-    <w:lsdException w:name="heading 3" w:uiPriority="9" w:qFormat="1"/>
-    <w:lsdException w:name="heading 4" w:uiPriority="9" w:qFormat="1"/>
-    <w:lsdException w:name="heading 5" w:uiPriority="9" w:qFormat="1"/>
-    <w:lsdException w:name="heading 6" w:uiPriority="9" w:qFormat="1"/>
-    <w:lsdException w:name="heading 7" w:uiPriority="9" w:qFormat="1"/>
-    <w:lsdException w:name="heading 8" w:uiPriority="9" w:qFormat="1"/>
-    <w:lsdException w:name="heading 9" w:uiPriority="9" w:qFormat="1"/>
-    <w:lsdException w:name="toc 1" w:uiPriority="39"/>
-    <w:lsdException w:name="toc 2" w:uiPriority="39"/>
-    <w:lsdException w:name="toc 3" w:uiPriority="39"/>
-    <w:lsdException w:name="toc 4" w:uiPriority="39"/>
-    <w:lsdException w:name="toc 5" w:uiPriority="39"/>
-    <w:lsdException w:name="toc 6" w:uiPriority="39"/>
-    <w:lsdException w:name="toc 7" w:uiPriority="39"/>
-    <w:lsdException w:name="toc 8" w:uiPriority="39"/>
-    <w:lsdException w:name="toc 9" w:uiPriority="39"/>
-    <w:lsdException w:name="caption" w:uiPriority="35" w:qFormat="1"/>
-    <w:lsdException w:name="Title" w:semiHidden="0" w:uiPriority="10" w:unhideWhenUsed="0" w:qFormat="1"/>
-    <w:lsdException w:name="Default Paragraph Font" w:uiPriority="1"/>
-    <w:lsdException w:name="Subtitle" w:semiHidden="0" w:uiPriority="11" w:unhideWhenUsed="0" w:qFormat="1"/>
-    <w:lsdException w:name="Strong" w:semiHidden="0" w:uiPriority="22" w:unhideWhenUsed="0" w:qFormat="1"/>
-    <w:lsdException w:name="Emphasis" w:semiHidden="0" w:uiPriority="20" w:unhideWhenUsed="0" w:qFormat="1"/>
-    <w:lsdException w:name="Table Grid" w:semiHidden="0" w:uiPriority="59" w:unhideWhenUsed="0"/>
-    <w:lsdException w:name="Placeholder Text" w:unhideWhenUsed="0"/>
-    <w:lsdException w:name="No Spacing" w:semiHidden="0" w:uiPriority="1" w:unhideWhenUsed="0" w:qFormat="1"/>
-    <w:lsdException w:name="Light Shading" w:semiHidden="0" w:uiPriority="60" w:unhideWhenUsed="0"/>
-    <w:lsdException w:name="Light List" w:semiHidden="0" w:uiPriority="61" w:unhideWhenUsed="0"/>
-    <w:lsdException w:name="Light Grid" w:semiHidden="0" w:uiPriority="62" w:unhideWhenUsed="0"/>
-    <w:lsdException w:name="Medium Shading 1" w:semiHidden="0" w:uiPriority="63" w:unhideWhenUsed="0"/>
-    <w:lsdException w:name="Medium Shading 2" w:semiHidden="0" w:uiPriority="64" w:unhideWhenUsed="0"/>
-    <w:lsdException w:name="Medium List 1" w:semiHidden="0" w:uiPriority="65" w:unhideWhenUsed="0"/>
-    <w:lsdException w:name="Medium List 2" w:semiHidden="0" w:uiPriority="66" w:unhideWhenUsed="0"/>
-    <w:lsdException w:name="Medium Grid 1" w:semiHidden="0" w:uiPriority="67" w:unhideWhenUsed="0"/>
-    <w:lsdException w:name="Medium Grid 2" w:semiHidden="0" w:uiPriority="68" w:unhideWhenUsed="0"/>
-    <w:lsdException w:name="Medium Grid 3" w:semiHidden="0" w:uiPriority="69" w:unhideWhenUsed="0"/>
-    <w:lsdException w:name="Dark List" w:semiHidden="0" w:uiPriority="70" w:unhideWhenUsed="0"/>
-    <w:lsdException w:name="Colorful Shading" w:semiHidden="0" w:uiPriority="71" w:unhideWhenUsed="0"/>
-    <w:lsdException w:name="Colorful List" w:semiHidden="0" w:uiPriority="72" w:unhideWhenUsed="0"/>
-    <w:lsdException w:name="Colorful Grid" w:semiHidden="0" w:uiPriority="73" w:unhideWhenUsed="0"/>
-    <w:lsdException w:name="Light Shading Accent 1" w:semiHidden="0" w:uiPriority="60" w:unhideWhenUsed="0"/>
-    <w:lsdException w:name="Light List Accent 1" w:semiHidden="0" w:uiPriority="61" w:unhideWhenUsed="0"/>
-    <w:lsdException w:name="Light Grid Accent 1" w:semiHidden="0" w:uiPriority="62" w:unhideWhenUsed="0"/>
-    <w:lsdException w:name="Medium Shading 1 Accent 1" w:semiHidden="0" w:uiPriority="63" w:unhideWhenUsed="0"/>
-    <w:lsdException w:name="Medium Shading 2 Accent 1" w:semiHidden="0" w:uiPriority="64" w:unhideWhenUsed="0"/>
-    <w:lsdException w:name="Medium List 1 Accent 1" w:semiHidden="0" w:uiPriority="65" w:unhideWhenUsed="0"/>
-    <w:lsdException w:name="Revision" w:unhideWhenUsed="0"/>
-    <w:lsdException w:name="List Paragraph" w:semiHidden="0" w:uiPriority="34" w:unhideWhenUsed="0" w:qFormat="1"/>
-    <w:lsdException w:name="Quote" w:semiHidden="0" w:uiPriority="29" w:unhideWhenUsed="0" w:qFormat="1"/>
-    <w:lsdException w:name="Intense Quote" w:semiHidden="0" w:uiPriority="30" w:unhideWhenUsed="0" w:qFormat="1"/>
-    <w:lsdException w:name="Medium List 2 Accent 1" w:semiHidden="0" w:uiPriority="66" w:unhideWhenUsed="0"/>
-    <w:lsdException w:name="Medium Grid 1 Accent 1" w:semiHidden="0" w:uiPriority="67" w:unhideWhenUsed="0"/>
-    <w:lsdException w:name="Medium Grid 2 Accent 1" w:semiHidden="0" w:uiPriority="68" w:unhideWhenUsed="0"/>
-    <w:lsdException w:name="Medium Grid 3 Accent 1" w:semiHidden="0" w:uiPriority="69" w:unhideWhenUsed="0"/>
-    <w:lsdException w:name="Dark List Accent 1" w:semiHidden="0" w:uiPriority="70" w:unhideWhenUsed="0"/>
-    <w:lsdException w:name="Colorful Shading Accent 1" w:semiHidden="0" w:uiPriority="71" w:unhideWhenUsed="0"/>
-    <w:lsdException w:name="Colorful List Accent 1" w:semiHidden="0" w:uiPriority="72" w:unhideWhenUsed="0"/>
-    <w:lsdException w:name="Colorful Grid Accent 1" w:semiHidden="0" w:uiPriority="73" w:unhideWhenUsed="0"/>
-    <w:lsdException w:name="Light Shading Accent 2" w:semiHidden="0" w:uiPriority="60" w:unhideWhenUsed="0"/>
-    <w:lsdException w:name="Light List Accent 2" w:semiHidden="0" w:uiPriority="61" w:unhideWhenUsed="0"/>
-    <w:lsdException w:name="Light Grid Accent 2" w:semiHidden="0" w:uiPriority="62" w:unhideWhenUsed="0"/>
-    <w:lsdException w:name="Medium Shading 1 Accent 2" w:semiHidden="0" w:uiPriority="63" w:unhideWhenUsed="0"/>
-    <w:lsdException w:name="Medium Shading 2 Accent 2" w:semiHidden="0" w:uiPriority="64" w:unhideWhenUsed="0"/>
-    <w:lsdException w:name="Medium List 1 Accent 2" w:semiHidden="0" w:uiPriority="65" w:unhideWhenUsed="0"/>
-    <w:lsdException w:name="Medium List 2 Accent 2" w:semiHidden="0" w:uiPriority="66" w:unhideWhenUsed="0"/>
-    <w:lsdException w:name="Medium Grid 1 Accent 2" w:semiHidden="0" w:uiPriority="67" w:unhideWhenUsed="0"/>
-    <w:lsdException w:name="Medium Grid 2 Accent 2" w:semiHidden="0" w:uiPriority="68" w:unhideWhenUsed="0"/>
-    <w:lsdException w:name="Medium Grid 3 Accent 2" w:semiHidden="0" w:uiPriority="69" w:unhideWhenUsed="0"/>
-    <w:lsdException w:name="Dark List Accent 2" w:semiHidden="0" w:uiPriority="70" w:unhideWhenUsed="0"/>
-    <w:lsdException w:name="Colorful Shading Accent 2" w:semiHidden="0" w:uiPriority="71" w:unhideWhenUsed="0"/>
-    <w:lsdException w:name="Colorful List Accent 2" w:semiHidden="0" w:uiPriority="72" w:unhideWhenUsed="0"/>
-    <w:lsdException w:name="Colorful Grid Accent 2" w:semiHidden="0" w:uiPriority="73" w:unhideWhenUsed="0"/>
-    <w:lsdException w:name="Light Shading Accent 3" w:semiHidden="0" w:uiPriority="60" w:unhideWhenUsed="0"/>
-    <w:lsdException w:name="Light List Accent 3" w:semiHidden="0" w:uiPriority="61" w:unhideWhenUsed="0"/>
-    <w:lsdException w:name="Light Grid Accent 3" w:semiHidden="0" w:uiPriority="62" w:unhideWhenUsed="0"/>
-    <w:lsdException w:name="Medium Shading 1 Accent 3" w:semiHidden="0" w:uiPriority="63" w:unhideWhenUsed="0"/>
-    <w:lsdException w:name="Medium Shading 2 Accent 3" w:semiHidden="0" w:uiPriority="64" w:unhideWhenUsed="0"/>
-    <w:lsdException w:name="Medium List 1 Accent 3" w:semiHidden="0" w:uiPriority="65" w:unhideWhenUsed="0"/>
-    <w:lsdException w:name="Medium List 2 Accent 3" w:semiHidden="0" w:uiPriority="66" w:unhideWhenUsed="0"/>
-    <w:lsdException w:name="Medium Grid 1 Accent 3" w:semiHidden="0" w:uiPriority="67" w:unhideWhenUsed="0"/>
-    <w:lsdException w:name="Medium Grid 2 Accent 3" w:semiHidden="0" w:uiPriority="68" w:unhideWhenUsed="0"/>
-    <w:lsdException w:name="Medium Grid 3 Accent 3" w:semiHidden="0" w:uiPriority="69" w:unhideWhenUsed="0"/>
-    <w:lsdException w:name="Dark List Accent 3" w:semiHidden="0" w:uiPriority="70" w:unhideWhenUsed="0"/>
-    <w:lsdException w:name="Colorful Shading Accent 3" w:semiHidden="0" w:uiPriority="71" w:unhideWhenUsed="0"/>
-    <w:lsdException w:name="Colorful List Accent 3" w:semiHidden="0" w:uiPriority="72" w:unhideWhenUsed="0"/>
-    <w:lsdException w:name="Colorful Grid Accent 3" w:semiHidden="0" w:uiPriority="73" w:unhideWhenUsed="0"/>
-    <w:lsdException w:name="Light Shading Accent 4" w:semiHidden="0" w:uiPriority="60" w:unhideWhenUsed="0"/>
-    <w:lsdException w:name="Light List Accent 4" w:semiHidden="0" w:uiPriority="61" w:unhideWhenUsed="0"/>
-    <w:lsdException w:name="Light Grid Accent 4" w:semiHidden="0" w:uiPriority="62" w:unhideWhenUsed="0"/>
-    <w:lsdException w:name="Medium Shading 1 Accent 4" w:semiHidden="0" w:uiPriority="63" w:unhideWhenUsed="0"/>
-    <w:lsdException w:name="Medium Shading 2 Accent 4" w:semiHidden="0" w:uiPriority="64" w:unhideWhenUsed="0"/>
-    <w:lsdException w:name="Medium List 1 Accent 4" w:semiHidden="0" w:uiPriority="65" w:unhideWhenUsed="0"/>
-    <w:lsdException w:name="Medium List 2 Accent 4" w:semiHidden="0" w:uiPriority="66" w:unhideWhenUsed="0"/>
-    <w:lsdException w:name="Medium Grid 1 Accent 4" w:semiHidden="0" w:uiPriority="67" w:unhideWhenUsed="0"/>
-    <w:lsdException w:name="Medium Grid 2 Accent 4" w:semiHidden="0" w:uiPriority="68" w:unhideWhenUsed="0"/>
-    <w:lsdException w:name="Medium Grid 3 Accent 4" w:semiHidden="0" w:uiPriority="69" w:unhideWhenUsed="0"/>
-    <w:lsdException w:name="Dark List Accent 4" w:semiHidden="0" w:uiPriority="70" w:unhideWhenUsed="0"/>
-    <w:lsdException w:name="Colorful Shading Accent 4" w:semiHidden="0" w:uiPriority="71" w:unhideWhenUsed="0"/>
-    <w:lsdException w:name="Colorful List Accent 4" w:semiHidden="0" w:uiPriority="72" w:unhideWhenUsed="0"/>
-    <w:lsdException w:name="Colorful Grid Accent 4" w:semiHidden="0" w:uiPriority="73" w:unhideWhenUsed="0"/>
-    <w:lsdException w:name="Light Shading Accent 5" w:semiHidden="0" w:uiPriority="60" w:unhideWhenUsed="0"/>
-    <w:lsdException w:name="Light List Accent 5" w:semiHidden="0" w:uiPriority="61" w:unhideWhenUsed="0"/>
-    <w:lsdException w:name="Light Grid Accent 5" w:semiHidden="0" w:uiPriority="62" w:unhideWhenUsed="0"/>
-    <w:lsdException w:name="Medium Shading 1 Accent 5" w:semiHidden="0" w:uiPriority="63" w:unhideWhenUsed="0"/>
-    <w:lsdException w:name="Medium Shading 2 Accent 5" w:semiHidden="0" w:uiPriority="64" w:unhideWhenUsed="0"/>
-    <w:lsdException w:name="Medium List 1 Accent 5" w:semiHidden="0" w:uiPriority="65" w:unhideWhenUsed="0"/>
-    <w:lsdException w:name="Medium List 2 Accent 5" w:semiHidden="0" w:uiPriority="66" w:unhideWhenUsed="0"/>
-    <w:lsdException w:name="Medium Grid 1 Accent 5" w:semiHidden="0" w:uiPriority="67" w:unhideWhenUsed="0"/>
-    <w:lsdException w:name="Medium Grid 2 Accent 5" w:semiHidden="0" w:uiPriority="68" w:unhideWhenUsed="0"/>
-    <w:lsdException w:name="Medium Grid 3 Accent 5" w:semiHidden="0" w:uiPriority="69" w:unhideWhenUsed="0"/>
-    <w:lsdException w:name="Dark List Accent 5" w:semiHidden="0" w:uiPriority="70" w:unhideWhenUsed="0"/>
-    <w:lsdException w:name="Colorful Shading Accent 5" w:semiHidden="0" w:uiPriority="71" w:unhideWhenUsed="0"/>
-    <w:lsdException w:name="Colorful List Accent 5" w:semiHidden="0" w:uiPriority="72" w:unhideWhenUsed="0"/>
-    <w:lsdException w:name="Colorful Grid Accent 5" w:semiHidden="0" w:uiPriority="73" w:unhideWhenUsed="0"/>
-    <w:lsdException w:name="Light Shading Accent 6" w:semiHidden="0" w:uiPriority="60" w:unhideWhenUsed="0"/>
-    <w:lsdException w:name="Light List Accent 6" w:semiHidden="0" w:uiPriority="61" w:unhideWhenUsed="0"/>
-    <w:lsdException w:name="Light Grid Accent 6" w:semiHidden="0" w:uiPriority="62" w:unhideWhenUsed="0"/>
-    <w:lsdException w:name="Medium Shading 1 Accent 6" w:semiHidden="0" w:uiPriority="63" w:unhideWhenUsed="0"/>
-    <w:lsdException w:name="Medium Shading 2 Accent 6" w:semiHidden="0" w:uiPriority="64" w:unhideWhenUsed="0"/>
-    <w:lsdException w:name="Medium List 1 Accent 6" w:semiHidden="0" w:uiPriority="65" w:unhideWhenUsed="0"/>
-    <w:lsdException w:name="Medium List 2 Accent 6" w:semiHidden="0" w:uiPriority="66" w:unhideWhenUsed="0"/>
-    <w:lsdException w:name="Medium Grid 1 Accent 6" w:semiHidden="0" w:uiPriority="67" w:unhideWhenUsed="0"/>
-    <w:lsdException w:name="Medium Grid 2 Accent 6" w:semiHidden="0" w:uiPriority="68" w:unhideWhenUsed="0"/>
-    <w:lsdException w:name="Medium Grid 3 Accent 6" w:semiHidden="0" w:uiPriority="69" w:unhideWhenUsed="0"/>
-    <w:lsdException w:name="Dark List Accent 6" w:semiHidden="0" w:uiPriority="70" w:unhideWhenUsed="0"/>
-    <w:lsdException w:name="Colorful Shading Accent 6" w:semiHidden="0" w:uiPriority="71" w:unhideWhenUsed="0"/>
-    <w:lsdException w:name="Colorful List Accent 6" w:semiHidden="0" w:uiPriority="72" w:unhideWhenUsed="0"/>
-    <w:lsdException w:name="Colorful Grid Accent 6" w:semiHidden="0" w:uiPriority="73" w:unhideWhenUsed="0"/>
-    <w:lsdException w:name="Subtle Emphasis" w:semiHidden="0" w:uiPriority="19" w:unhideWhenUsed="0" w:qFormat="1"/>
-    <w:lsdException w:name="Intense Emphasis" w:semiHidden="0" w:uiPriority="21" w:unhideWhenUsed="0" w:qFormat="1"/>
-    <w:lsdException w:name="Subtle Reference" w:semiHidden="0" w:uiPriority="31" w:unhideWhenUsed="0" w:qFormat="1"/>
-    <w:lsdException w:name="Intense Reference" w:semiHidden="0" w:uiPriority="32" w:unhideWhenUsed="0" w:qFormat="1"/>
-    <w:lsdException w:name="Book Title" w:semiHidden="0" w:uiPriority="33" w:unhideWhenUsed="0" w:qFormat="1"/>
-    <w:lsdException w:name="Bibliography" w:uiPriority="37"/>
-    <w:lsdException w:name="TOC Heading" w:uiPriority="39" w:qFormat="1"/>
-  </w:latentStyles>
-  <w:style w:type="paragraph" w:default="1" w:styleId="Normal">
-    <w:name w:val="Normal"/>
+  <w:style w:type="paragraph" w:customStyle="1" w:styleId="lgende">
+    <w:name w:val="légende"/>
+    <w:basedOn w:val="Normal"/>
+    <w:link w:val="lgendeCar"/>
+    <w:autoRedefine/>
     <w:qFormat/>
+    <w:rsid w:val="00C8293F"/>
+    <w:pPr>
+      <w:jc w:val="center"/>
+    </w:pPr>
+    <w:rPr>
+      <w:b/>
+      <w:i/>
+      <w:sz w:val="20"/>
+      <w:szCs w:val="22"/>
+    </w:rPr>
   </w:style>
-  <w:style w:type="character" w:default="1" w:styleId="Policepardfaut">
-    <w:name w:val="Default Paragraph Font"/>
-    <w:uiPriority w:val="1"/>
-    <w:semiHidden/>
-    <w:unhideWhenUsed/>
+  <w:style w:type="paragraph" w:customStyle="1" w:styleId="ScreenShot">
+    <w:name w:val="ScreenShot"/>
+    <w:basedOn w:val="Normal"/>
+    <w:link w:val="ScreenShotCar"/>
+    <w:qFormat/>
+    <w:rsid w:val="00EE6387"/>
+    <w:pPr>
+      <w:ind w:firstLine="0"/>
+      <w:jc w:val="center"/>
+    </w:pPr>
   </w:style>
-  <w:style w:type="table" w:default="1" w:styleId="TableauNormal">
-    <w:name w:val="Normal Table"/>
-    <w:uiPriority w:val="99"/>
-    <w:semiHidden/>
-    <w:unhideWhenUsed/>
-    <w:qFormat/>
-    <w:tblPr>
-      <w:tblInd w:w="0" w:type="dxa"/>
-      <w:tblCellMar>
-        <w:top w:w="0" w:type="dxa"/>
-        <w:left w:w="108" w:type="dxa"/>
-        <w:bottom w:w="0" w:type="dxa"/>
-        <w:right w:w="108" w:type="dxa"/>
-      </w:tblCellMar>
-    </w:tblPr>
+  <w:style w:type="character" w:customStyle="1" w:styleId="lgendeCar">
+    <w:name w:val="légende Car"/>
+    <w:basedOn w:val="Policepardfaut"/>
+    <w:link w:val="lgende"/>
+    <w:rsid w:val="00C8293F"/>
+    <w:rPr>
+      <w:rFonts w:ascii="Verdana" w:hAnsi="Verdana"/>
+      <w:b/>
+      <w:i/>
+      <w:szCs w:val="22"/>
+      <w:lang w:val="fr-FR" w:eastAsia="fr-FR"/>
+    </w:rPr>
   </w:style>
-  <w:style w:type="numbering" w:default="1" w:styleId="Aucuneliste">
-    <w:name w:val="No List"/>
-    <w:uiPriority w:val="99"/>
-    <w:semiHidden/>
-    <w:unhideWhenUsed/>
-  </w:style>
-  <w:style w:type="character" w:styleId="Textedelespacerserv">
-    <w:name w:val="Placeholder Text"/>
+  <w:style w:type="character" w:customStyle="1" w:styleId="ScreenShotCar">
+    <w:name w:val="ScreenShot Car"/>
     <w:basedOn w:val="Policepardfaut"/>
-    <w:uiPriority w:val="99"/>
-    <w:semiHidden/>
-    <w:rsid w:val="008A306E"/>
+    <w:link w:val="ScreenShot"/>
+    <w:rsid w:val="00EE6387"/>
     <w:rPr>
-      <w:color w:val="808080"/>
+      <w:rFonts w:ascii="Verdana" w:hAnsi="Verdana"/>
+      <w:sz w:val="24"/>
+      <w:lang w:val="fr-FR" w:eastAsia="fr-FR"/>
     </w:rPr>
   </w:style>
 </w:styles>
 </file>
 
-<file path=word/glossary/webSettings.xml><?xml version="1.0" encoding="utf-8"?>
-<w:webSettings xmlns:r="http://schemas.openxmlformats.org/officeDocument/2006/relationships" xmlns:w="http://schemas.openxmlformats.org/wordprocessingml/2006/main">
-  <w:optimizeForBrowser/>
-</w:webSettings>
+<file path=word/charts/chart1.xml><?xml version="1.0" encoding="utf-8"?>
+<c:chartSpace xmlns:c="http://schemas.openxmlformats.org/drawingml/2006/chart" xmlns:a="http://schemas.openxmlformats.org/drawingml/2006/main" xmlns:r="http://schemas.openxmlformats.org/officeDocument/2006/relationships">
+  <c:lang val="fr-CH"/>
+  <c:chart>
+    <c:title>
+      <c:layout/>
+    </c:title>
+    <c:plotArea>
+      <c:layout/>
+      <c:lineChart>
+        <c:grouping val="standard"/>
+        <c:ser>
+          <c:idx val="0"/>
+          <c:order val="0"/>
+          <c:tx>
+            <c:strRef>
+              <c:f>Feuil1!$D$5</c:f>
+              <c:strCache>
+                <c:ptCount val="1"/>
+                <c:pt idx="0">
+                  <c:v>temps [s]</c:v>
+                </c:pt>
+              </c:strCache>
+            </c:strRef>
+          </c:tx>
+          <c:marker>
+            <c:symbol val="none"/>
+          </c:marker>
+          <c:trendline>
+            <c:trendlineType val="poly"/>
+            <c:order val="2"/>
+            <c:dispEq val="1"/>
+            <c:trendlineLbl>
+              <c:layout/>
+              <c:numFmt formatCode="General" sourceLinked="0"/>
+            </c:trendlineLbl>
+          </c:trendline>
+          <c:cat>
+            <c:multiLvlStrRef>
+              <c:f>Feuil1!$A$6:$B$20</c:f>
+              <c:multiLvlStrCache>
+                <c:ptCount val="15"/>
+                <c:lvl>
+                  <c:pt idx="0">
+                    <c:v>0</c:v>
+                  </c:pt>
+                  <c:pt idx="1">
+                    <c:v>100</c:v>
+                  </c:pt>
+                  <c:pt idx="2">
+                    <c:v>200</c:v>
+                  </c:pt>
+                  <c:pt idx="3">
+                    <c:v>300</c:v>
+                  </c:pt>
+                  <c:pt idx="4">
+                    <c:v>400</c:v>
+                  </c:pt>
+                  <c:pt idx="5">
+                    <c:v>500</c:v>
+                  </c:pt>
+                  <c:pt idx="6">
+                    <c:v>600</c:v>
+                  </c:pt>
+                  <c:pt idx="7">
+                    <c:v>700</c:v>
+                  </c:pt>
+                  <c:pt idx="8">
+                    <c:v>800</c:v>
+                  </c:pt>
+                  <c:pt idx="9">
+                    <c:v>900</c:v>
+                  </c:pt>
+                  <c:pt idx="10">
+                    <c:v>1000</c:v>
+                  </c:pt>
+                  <c:pt idx="11">
+                    <c:v>1100</c:v>
+                  </c:pt>
+                  <c:pt idx="12">
+                    <c:v>1200</c:v>
+                  </c:pt>
+                  <c:pt idx="13">
+                    <c:v>1300</c:v>
+                  </c:pt>
+                  <c:pt idx="14">
+                    <c:v>1400</c:v>
+                  </c:pt>
+                </c:lvl>
+                <c:lvl>
+                  <c:pt idx="0">
+                    <c:v>0</c:v>
+                  </c:pt>
+                  <c:pt idx="1">
+                    <c:v>80</c:v>
+                  </c:pt>
+                  <c:pt idx="2">
+                    <c:v>150</c:v>
+                  </c:pt>
+                  <c:pt idx="3">
+                    <c:v>220</c:v>
+                  </c:pt>
+                  <c:pt idx="4">
+                    <c:v>300</c:v>
+                  </c:pt>
+                  <c:pt idx="5">
+                    <c:v>380</c:v>
+                  </c:pt>
+                  <c:pt idx="6">
+                    <c:v>450</c:v>
+                  </c:pt>
+                  <c:pt idx="7">
+                    <c:v>530</c:v>
+                  </c:pt>
+                  <c:pt idx="8">
+                    <c:v>600</c:v>
+                  </c:pt>
+                  <c:pt idx="9">
+                    <c:v>680</c:v>
+                  </c:pt>
+                  <c:pt idx="10">
+                    <c:v>760</c:v>
+                  </c:pt>
+                  <c:pt idx="11">
+                    <c:v>830</c:v>
+                  </c:pt>
+                  <c:pt idx="12">
+                    <c:v>900</c:v>
+                  </c:pt>
+                  <c:pt idx="13">
+                    <c:v>980</c:v>
+                  </c:pt>
+                  <c:pt idx="14">
+                    <c:v>1050</c:v>
+                  </c:pt>
+                </c:lvl>
+              </c:multiLvlStrCache>
+            </c:multiLvlStrRef>
+          </c:cat>
+          <c:val>
+            <c:numRef>
+              <c:f>Feuil1!$D$6:$D$20</c:f>
+              <c:numCache>
+                <c:formatCode>General</c:formatCode>
+                <c:ptCount val="15"/>
+                <c:pt idx="0">
+                  <c:v>0</c:v>
+                </c:pt>
+                <c:pt idx="1">
+                  <c:v>6.2000000000000006E-2</c:v>
+                </c:pt>
+                <c:pt idx="2">
+                  <c:v>0.10900000000000001</c:v>
+                </c:pt>
+                <c:pt idx="3">
+                  <c:v>0.25</c:v>
+                </c:pt>
+                <c:pt idx="4">
+                  <c:v>0.45300000000000001</c:v>
+                </c:pt>
+                <c:pt idx="5">
+                  <c:v>0.68799999999999994</c:v>
+                </c:pt>
+                <c:pt idx="6">
+                  <c:v>1.0780000000000001</c:v>
+                </c:pt>
+                <c:pt idx="7">
+                  <c:v>1.5</c:v>
+                </c:pt>
+                <c:pt idx="8">
+                  <c:v>2.109</c:v>
+                </c:pt>
+                <c:pt idx="9">
+                  <c:v>2.6869999999999998</c:v>
+                </c:pt>
+                <c:pt idx="10">
+                  <c:v>3.36</c:v>
+                </c:pt>
+                <c:pt idx="11">
+                  <c:v>5.2649999999999988</c:v>
+                </c:pt>
+                <c:pt idx="12">
+                  <c:v>6.0309999999999997</c:v>
+                </c:pt>
+                <c:pt idx="13">
+                  <c:v>7.0780000000000003</c:v>
+                </c:pt>
+                <c:pt idx="14">
+                  <c:v>8.0620000000000012</c:v>
+                </c:pt>
+              </c:numCache>
+            </c:numRef>
+          </c:val>
+        </c:ser>
+        <c:marker val="1"/>
+        <c:axId val="83641856"/>
+        <c:axId val="83643392"/>
+      </c:lineChart>
+      <c:catAx>
+        <c:axId val="83641856"/>
+        <c:scaling>
+          <c:orientation val="minMax"/>
+        </c:scaling>
+        <c:axPos val="b"/>
+        <c:tickLblPos val="nextTo"/>
+        <c:crossAx val="83643392"/>
+        <c:crosses val="autoZero"/>
+        <c:auto val="1"/>
+        <c:lblAlgn val="ctr"/>
+        <c:lblOffset val="100"/>
+      </c:catAx>
+      <c:valAx>
+        <c:axId val="83643392"/>
+        <c:scaling>
+          <c:orientation val="minMax"/>
+        </c:scaling>
+        <c:axPos val="l"/>
+        <c:majorGridlines/>
+        <c:numFmt formatCode="General" sourceLinked="1"/>
+        <c:tickLblPos val="nextTo"/>
+        <c:crossAx val="83641856"/>
+        <c:crosses val="autoZero"/>
+        <c:crossBetween val="between"/>
+      </c:valAx>
+    </c:plotArea>
+    <c:legend>
+      <c:legendPos val="r"/>
+      <c:legendEntry>
+        <c:idx val="1"/>
+        <c:delete val="1"/>
+      </c:legendEntry>
+      <c:layout/>
+    </c:legend>
+    <c:plotVisOnly val="1"/>
+  </c:chart>
+  <c:externalData r:id="rId1"/>
+</c:chartSpace>
+</file>
+
+<file path=word/charts/chart2.xml><?xml version="1.0" encoding="utf-8"?>
+<c:chartSpace xmlns:c="http://schemas.openxmlformats.org/drawingml/2006/chart" xmlns:a="http://schemas.openxmlformats.org/drawingml/2006/main" xmlns:r="http://schemas.openxmlformats.org/officeDocument/2006/relationships">
+  <c:lang val="fr-CH"/>
+  <c:chart>
+    <c:title>
+      <c:layout/>
+    </c:title>
+    <c:plotArea>
+      <c:layout/>
+      <c:lineChart>
+        <c:grouping val="standard"/>
+        <c:ser>
+          <c:idx val="0"/>
+          <c:order val="0"/>
+          <c:tx>
+            <c:strRef>
+              <c:f>Feuil1!$E$5</c:f>
+              <c:strCache>
+                <c:ptCount val="1"/>
+                <c:pt idx="0">
+                  <c:v>mémoire [mb]</c:v>
+                </c:pt>
+              </c:strCache>
+            </c:strRef>
+          </c:tx>
+          <c:marker>
+            <c:symbol val="none"/>
+          </c:marker>
+          <c:trendline>
+            <c:trendlineType val="poly"/>
+            <c:order val="2"/>
+            <c:dispEq val="1"/>
+            <c:trendlineLbl>
+              <c:layout/>
+              <c:numFmt formatCode="General" sourceLinked="0"/>
+            </c:trendlineLbl>
+          </c:trendline>
+          <c:cat>
+            <c:multiLvlStrRef>
+              <c:f>Feuil1!$A$6:$B$20</c:f>
+              <c:multiLvlStrCache>
+                <c:ptCount val="15"/>
+                <c:lvl>
+                  <c:pt idx="0">
+                    <c:v>0</c:v>
+                  </c:pt>
+                  <c:pt idx="1">
+                    <c:v>100</c:v>
+                  </c:pt>
+                  <c:pt idx="2">
+                    <c:v>200</c:v>
+                  </c:pt>
+                  <c:pt idx="3">
+                    <c:v>300</c:v>
+                  </c:pt>
+                  <c:pt idx="4">
+                    <c:v>400</c:v>
+                  </c:pt>
+                  <c:pt idx="5">
+                    <c:v>500</c:v>
+                  </c:pt>
+                  <c:pt idx="6">
+                    <c:v>600</c:v>
+                  </c:pt>
+                  <c:pt idx="7">
+                    <c:v>700</c:v>
+                  </c:pt>
+                  <c:pt idx="8">
+                    <c:v>800</c:v>
+                  </c:pt>
+                  <c:pt idx="9">
+                    <c:v>900</c:v>
+                  </c:pt>
+                  <c:pt idx="10">
+                    <c:v>1000</c:v>
+                  </c:pt>
+                  <c:pt idx="11">
+                    <c:v>1100</c:v>
+                  </c:pt>
+                  <c:pt idx="12">
+                    <c:v>1200</c:v>
+                  </c:pt>
+                  <c:pt idx="13">
+                    <c:v>1300</c:v>
+                  </c:pt>
+                  <c:pt idx="14">
+                    <c:v>1400</c:v>
+                  </c:pt>
+                </c:lvl>
+                <c:lvl>
+                  <c:pt idx="0">
+                    <c:v>0</c:v>
+                  </c:pt>
+                  <c:pt idx="1">
+                    <c:v>80</c:v>
+                  </c:pt>
+                  <c:pt idx="2">
+                    <c:v>150</c:v>
+                  </c:pt>
+                  <c:pt idx="3">
+                    <c:v>220</c:v>
+                  </c:pt>
+                  <c:pt idx="4">
+                    <c:v>300</c:v>
+                  </c:pt>
+                  <c:pt idx="5">
+                    <c:v>380</c:v>
+                  </c:pt>
+                  <c:pt idx="6">
+                    <c:v>450</c:v>
+                  </c:pt>
+                  <c:pt idx="7">
+                    <c:v>530</c:v>
+                  </c:pt>
+                  <c:pt idx="8">
+                    <c:v>600</c:v>
+                  </c:pt>
+                  <c:pt idx="9">
+                    <c:v>680</c:v>
+                  </c:pt>
+                  <c:pt idx="10">
+                    <c:v>760</c:v>
+                  </c:pt>
+                  <c:pt idx="11">
+                    <c:v>830</c:v>
+                  </c:pt>
+                  <c:pt idx="12">
+                    <c:v>900</c:v>
+                  </c:pt>
+                  <c:pt idx="13">
+                    <c:v>980</c:v>
+                  </c:pt>
+                  <c:pt idx="14">
+                    <c:v>1050</c:v>
+                  </c:pt>
+                </c:lvl>
+              </c:multiLvlStrCache>
+            </c:multiLvlStrRef>
+          </c:cat>
+          <c:val>
+            <c:numRef>
+              <c:f>Feuil1!$E$6:$E$20</c:f>
+              <c:numCache>
+                <c:formatCode>General</c:formatCode>
+                <c:ptCount val="15"/>
+                <c:pt idx="0">
+                  <c:v>0</c:v>
+                </c:pt>
+                <c:pt idx="1">
+                  <c:v>1.9400000000000002</c:v>
+                </c:pt>
+                <c:pt idx="2">
+                  <c:v>5.4700000000000006</c:v>
+                </c:pt>
+                <c:pt idx="3">
+                  <c:v>8.67</c:v>
+                </c:pt>
+                <c:pt idx="4">
+                  <c:v>15.719999999999999</c:v>
+                </c:pt>
+                <c:pt idx="5">
+                  <c:v>24.53</c:v>
+                </c:pt>
+                <c:pt idx="6">
+                  <c:v>35.220000000000006</c:v>
+                </c:pt>
+                <c:pt idx="7">
+                  <c:v>48.25</c:v>
+                </c:pt>
+                <c:pt idx="8">
+                  <c:v>65.36999999999999</c:v>
+                </c:pt>
+                <c:pt idx="9">
+                  <c:v>81.790000000000006</c:v>
+                </c:pt>
+                <c:pt idx="10">
+                  <c:v>98.910000000000011</c:v>
+                </c:pt>
+                <c:pt idx="11">
+                  <c:v>107.21000000000001</c:v>
+                </c:pt>
+                <c:pt idx="12">
+                  <c:v>130.72999999999999</c:v>
+                </c:pt>
+                <c:pt idx="13">
+                  <c:v>158.19</c:v>
+                </c:pt>
+                <c:pt idx="14">
+                  <c:v>184.83</c:v>
+                </c:pt>
+              </c:numCache>
+            </c:numRef>
+          </c:val>
+        </c:ser>
+        <c:marker val="1"/>
+        <c:axId val="83677568"/>
+        <c:axId val="83679104"/>
+      </c:lineChart>
+      <c:catAx>
+        <c:axId val="83677568"/>
+        <c:scaling>
+          <c:orientation val="minMax"/>
+        </c:scaling>
+        <c:axPos val="b"/>
+        <c:tickLblPos val="nextTo"/>
+        <c:crossAx val="83679104"/>
+        <c:crosses val="autoZero"/>
+        <c:auto val="1"/>
+        <c:lblAlgn val="ctr"/>
+        <c:lblOffset val="100"/>
+      </c:catAx>
+      <c:valAx>
+        <c:axId val="83679104"/>
+        <c:scaling>
+          <c:orientation val="minMax"/>
+        </c:scaling>
+        <c:axPos val="l"/>
+        <c:majorGridlines/>
+        <c:numFmt formatCode="General" sourceLinked="1"/>
+        <c:tickLblPos val="nextTo"/>
+        <c:crossAx val="83677568"/>
+        <c:crosses val="autoZero"/>
+        <c:crossBetween val="between"/>
+      </c:valAx>
+    </c:plotArea>
+    <c:legend>
+      <c:legendPos val="r"/>
+      <c:legendEntry>
+        <c:idx val="1"/>
+        <c:delete val="1"/>
+      </c:legendEntry>
+      <c:layout/>
+    </c:legend>
+    <c:plotVisOnly val="1"/>
+  </c:chart>
+  <c:externalData r:id="rId1"/>
+</c:chartSpace>
 </file>
 
 <file path=word/theme/theme1.xml><?xml version="1.0" encoding="utf-8"?>
@@ -15061,7 +16815,7 @@
 </file>
 
 <file path=customXml/itemProps1.xml><?xml version="1.0" encoding="utf-8"?>
-<ds:datastoreItem xmlns:ds="http://schemas.openxmlformats.org/officeDocument/2006/customXml" ds:itemID="{A21413D7-5BDA-4F35-A775-17B4B06B2336}">
+<ds:datastoreItem xmlns:ds="http://schemas.openxmlformats.org/officeDocument/2006/customXml" ds:itemID="{4DFB918E-CF2D-4C1E-B255-B1045BC87B2D}">
   <ds:schemaRefs>
     <ds:schemaRef ds:uri="http://schemas.openxmlformats.org/officeDocument/2006/bibliography"/>
   </ds:schemaRefs>

</xml_diff>

<commit_message>
~ d.o.c. doc-doc DOC!
</commit_message>
<xml_diff>
--- a/documents/Rapport_lazhar.docx
+++ b/documents/Rapport_lazhar.docx
@@ -4440,6 +4440,7 @@
           <w:i/>
           <w:lang w:val="fr-CH"/>
         </w:rPr>
+        <w:lastRenderedPageBreak/>
         <w:t xml:space="preserve">Responsable </w:t>
       </w:r>
       <w:r>
@@ -4465,7 +4466,6 @@
         <w:rPr>
           <w:lang w:val="fr-CH"/>
         </w:rPr>
-        <w:lastRenderedPageBreak/>
         <w:t>Rédactions, administrations</w:t>
       </w:r>
     </w:p>
@@ -7798,7 +7798,10 @@
       </w:r>
       <w:proofErr w:type="spellStart"/>
       <w:r>
-        <w:t>Dojkstra</w:t>
+        <w:t>Di</w:t>
+      </w:r>
+      <w:r>
+        <w:t>jkstra</w:t>
       </w:r>
       <w:proofErr w:type="spellEnd"/>
     </w:p>
@@ -8364,6 +8367,7 @@
           <w:rFonts w:ascii="Arial" w:hAnsi="Arial" w:cs="Arial"/>
           <w:i/>
         </w:rPr>
+        <w:lastRenderedPageBreak/>
         <w:t>Décrire aussi quelles solutions ont été appliquées pour réduire les risques (priorités, formation, actions, …)</w:t>
       </w:r>
       <w:r>
@@ -11173,11 +11177,9 @@
       <w:r>
         <w:t xml:space="preserve">Dans cette deuxième situation, il est intéressant de constater qu’il peut y avoir plusieurs chemins. En fait, c’est parce qu’on peut bouger dynamiquement les tours faisant office d’obstacle pendant le jeu. Ici par exemple, les trois </w:t>
       </w:r>
-      <w:proofErr w:type="gramStart"/>
-      <w:r>
-        <w:t>première</w:t>
-      </w:r>
-      <w:proofErr w:type="gramEnd"/>
+      <w:r>
+        <w:t>premières</w:t>
+      </w:r>
       <w:r>
         <w:t xml:space="preserve"> créatures en haut avaient à la base un autre chemin optimal, en fonction des tours qui étaient placées à ce moment-là. Puis, après avoir supprimé/ajouté des tours, les quatre créatures suivantes se sont attribuées un nouveau chemin. Il est donc intéressant de voir que la recherche du chemin optimal est bel et bien dynamique : le chemin peut varier en tout temps. De plus, on constate que chaque créature possède son propre chemin optimal, toutes les créatures n’étant pas au même endroit (c’est-à-dire au même nœud en terme de graphe) à un temps donné </w:t>
       </w:r>
@@ -11966,6 +11968,9 @@
     </w:p>
     <w:p/>
     <w:p>
+      <w:pPr>
+        <w:pStyle w:val="ScreenShot"/>
+      </w:pPr>
       <w:r>
         <w:rPr>
           <w:noProof/>
@@ -12876,7 +12881,7 @@
         <w:rPr>
           <w:noProof/>
         </w:rPr>
-        <w:t>10/01/2010</w:t>
+        <w:t>11/01/2010</w:t>
       </w:r>
     </w:fldSimple>
     <w:r>
@@ -16198,10 +16203,10 @@
                   <c:v>0</c:v>
                 </c:pt>
                 <c:pt idx="1">
-                  <c:v>6.2000000000000006E-2</c:v>
+                  <c:v>6.200000000000002E-2</c:v>
                 </c:pt>
                 <c:pt idx="2">
-                  <c:v>0.10900000000000001</c:v>
+                  <c:v>0.10900000000000003</c:v>
                 </c:pt>
                 <c:pt idx="3">
                   <c:v>0.25</c:v>
@@ -16228,7 +16233,7 @@
                   <c:v>3.36</c:v>
                 </c:pt>
                 <c:pt idx="11">
-                  <c:v>5.2649999999999988</c:v>
+                  <c:v>5.2649999999999979</c:v>
                 </c:pt>
                 <c:pt idx="12">
                   <c:v>6.0309999999999997</c:v>
@@ -16237,31 +16242,31 @@
                   <c:v>7.0780000000000003</c:v>
                 </c:pt>
                 <c:pt idx="14">
-                  <c:v>8.0620000000000012</c:v>
+                  <c:v>8.0620000000000029</c:v>
                 </c:pt>
               </c:numCache>
             </c:numRef>
           </c:val>
         </c:ser>
         <c:marker val="1"/>
-        <c:axId val="83641856"/>
-        <c:axId val="83643392"/>
+        <c:axId val="74917376"/>
+        <c:axId val="74918912"/>
       </c:lineChart>
       <c:catAx>
-        <c:axId val="83641856"/>
+        <c:axId val="74917376"/>
         <c:scaling>
           <c:orientation val="minMax"/>
         </c:scaling>
         <c:axPos val="b"/>
         <c:tickLblPos val="nextTo"/>
-        <c:crossAx val="83643392"/>
+        <c:crossAx val="74918912"/>
         <c:crosses val="autoZero"/>
         <c:auto val="1"/>
         <c:lblAlgn val="ctr"/>
         <c:lblOffset val="100"/>
       </c:catAx>
       <c:valAx>
-        <c:axId val="83643392"/>
+        <c:axId val="74918912"/>
         <c:scaling>
           <c:orientation val="minMax"/>
         </c:scaling>
@@ -16269,7 +16274,7 @@
         <c:majorGridlines/>
         <c:numFmt formatCode="General" sourceLinked="1"/>
         <c:tickLblPos val="nextTo"/>
-        <c:crossAx val="83641856"/>
+        <c:crossAx val="74917376"/>
         <c:crosses val="autoZero"/>
         <c:crossBetween val="between"/>
       </c:valAx>
@@ -16437,22 +16442,22 @@
                   <c:v>0</c:v>
                 </c:pt>
                 <c:pt idx="1">
-                  <c:v>1.9400000000000002</c:v>
+                  <c:v>1.9400000000000004</c:v>
                 </c:pt>
                 <c:pt idx="2">
-                  <c:v>5.4700000000000006</c:v>
+                  <c:v>5.4700000000000015</c:v>
                 </c:pt>
                 <c:pt idx="3">
                   <c:v>8.67</c:v>
                 </c:pt>
                 <c:pt idx="4">
-                  <c:v>15.719999999999999</c:v>
+                  <c:v>15.72</c:v>
                 </c:pt>
                 <c:pt idx="5">
                   <c:v>24.53</c:v>
                 </c:pt>
                 <c:pt idx="6">
-                  <c:v>35.220000000000006</c:v>
+                  <c:v>35.220000000000013</c:v>
                 </c:pt>
                 <c:pt idx="7">
                   <c:v>48.25</c:v>
@@ -16464,10 +16469,10 @@
                   <c:v>81.790000000000006</c:v>
                 </c:pt>
                 <c:pt idx="10">
-                  <c:v>98.910000000000011</c:v>
+                  <c:v>98.910000000000025</c:v>
                 </c:pt>
                 <c:pt idx="11">
-                  <c:v>107.21000000000001</c:v>
+                  <c:v>107.21000000000002</c:v>
                 </c:pt>
                 <c:pt idx="12">
                   <c:v>130.72999999999999</c:v>
@@ -16483,24 +16488,24 @@
           </c:val>
         </c:ser>
         <c:marker val="1"/>
-        <c:axId val="83677568"/>
-        <c:axId val="83679104"/>
+        <c:axId val="74944896"/>
+        <c:axId val="74946432"/>
       </c:lineChart>
       <c:catAx>
-        <c:axId val="83677568"/>
+        <c:axId val="74944896"/>
         <c:scaling>
           <c:orientation val="minMax"/>
         </c:scaling>
         <c:axPos val="b"/>
         <c:tickLblPos val="nextTo"/>
-        <c:crossAx val="83679104"/>
+        <c:crossAx val="74946432"/>
         <c:crosses val="autoZero"/>
         <c:auto val="1"/>
         <c:lblAlgn val="ctr"/>
         <c:lblOffset val="100"/>
       </c:catAx>
       <c:valAx>
-        <c:axId val="83679104"/>
+        <c:axId val="74946432"/>
         <c:scaling>
           <c:orientation val="minMax"/>
         </c:scaling>
@@ -16508,7 +16513,7 @@
         <c:majorGridlines/>
         <c:numFmt formatCode="General" sourceLinked="1"/>
         <c:tickLblPos val="nextTo"/>
-        <c:crossAx val="83677568"/>
+        <c:crossAx val="74944896"/>
         <c:crosses val="autoZero"/>
         <c:crossBetween val="between"/>
       </c:valAx>
@@ -16815,7 +16820,7 @@
 </file>
 
 <file path=customXml/itemProps1.xml><?xml version="1.0" encoding="utf-8"?>
-<ds:datastoreItem xmlns:ds="http://schemas.openxmlformats.org/officeDocument/2006/customXml" ds:itemID="{4DFB918E-CF2D-4C1E-B255-B1045BC87B2D}">
+<ds:datastoreItem xmlns:ds="http://schemas.openxmlformats.org/officeDocument/2006/customXml" ds:itemID="{88EEE81F-6EBF-4899-82CB-805DE6F308A8}">
   <ds:schemaRefs>
     <ds:schemaRef ds:uri="http://schemas.openxmlformats.org/officeDocument/2006/bibliography"/>
   </ds:schemaRefs>

</xml_diff>